<commit_message>
Updating Exam #2 study guide with the artificial neuron image as well.
</commit_message>
<xml_diff>
--- a/Exam Study Guide/Exam #2/CS286 - Exam #2 Study Guide.docx
+++ b/Exam Study Guide/Exam #2/CS286 - Exam #2 Study Guide.docx
@@ -294,21 +294,12 @@
             </w:pPr>
           </w:p>
           <w:p>
-            <w:proofErr w:type="spellStart"/>
             <w:r>
               <w:rPr>
                 <w:b/>
                 <w:color w:val="0000FF"/>
               </w:rPr>
-              <w:t>Vectorizing</w:t>
-            </w:r>
-            <w:proofErr w:type="spellEnd"/>
-            <w:r>
-              <w:rPr>
-                <w:b/>
-                <w:color w:val="0000FF"/>
-              </w:rPr>
-              <w:t xml:space="preserve"> Data</w:t>
+              <w:t>Vectorizing Data</w:t>
             </w:r>
             <w:r>
               <w:t xml:space="preserve"> – Given an observation, assign features to dimensions.</w:t>
@@ -1781,14 +1772,7 @@
                 <w:b/>
                 <w:color w:val="E36C0A" w:themeColor="accent6" w:themeShade="BF"/>
               </w:rPr>
-              <w:t>Normalization</w:t>
-            </w:r>
-            <w:r>
-              <w:rPr>
-                <w:b/>
-                <w:color w:val="E36C0A" w:themeColor="accent6" w:themeShade="BF"/>
-              </w:rPr>
-              <w:t xml:space="preserve"> </w:t>
+              <w:t xml:space="preserve">Normalization </w:t>
             </w:r>
             <w:r>
               <w:t>–</w:t>
@@ -2067,14 +2051,6 @@
         </w:rPr>
       </w:pPr>
     </w:p>
-    <w:p>
-      <w:pPr>
-        <w:rPr>
-          <w:sz w:val="8"/>
-          <w:szCs w:val="8"/>
-        </w:rPr>
-      </w:pPr>
-    </w:p>
     <w:tbl>
       <w:tblPr>
         <w:tblW w:w="0" w:type="auto"/>
@@ -2161,55 +2137,18 @@
               </w:numPr>
               <w:ind w:left="162" w:hanging="162"/>
             </w:pPr>
-            <w:proofErr w:type="spellStart"/>
             <w:r>
               <w:rPr>
                 <w:b/>
                 <w:color w:val="E36C0A" w:themeColor="accent6" w:themeShade="BF"/>
               </w:rPr>
-              <w:t>Dendrogram</w:t>
-            </w:r>
-            <w:proofErr w:type="spellEnd"/>
-            <w:r>
-              <w:rPr>
-                <w:b/>
-                <w:color w:val="E36C0A" w:themeColor="accent6" w:themeShade="BF"/>
-              </w:rPr>
-              <w:t xml:space="preserve"> </w:t>
-            </w:r>
-            <w:r>
-              <w:rPr>
-                <w:b/>
-              </w:rPr>
-              <w:t xml:space="preserve">(including </w:t>
-            </w:r>
-            <w:proofErr w:type="spellStart"/>
-            <w:r>
-              <w:rPr>
-                <w:b/>
-              </w:rPr>
-              <w:t>Phylogentic</w:t>
-            </w:r>
-            <w:proofErr w:type="spellEnd"/>
-            <w:r>
-              <w:rPr>
-                <w:b/>
-              </w:rPr>
-              <w:t xml:space="preserve"> </w:t>
-            </w:r>
-            <w:proofErr w:type="spellStart"/>
-            <w:r>
-              <w:rPr>
-                <w:b/>
-              </w:rPr>
-              <w:t>Dendogram</w:t>
-            </w:r>
-            <w:proofErr w:type="spellEnd"/>
-            <w:r>
-              <w:rPr>
-                <w:b/>
-              </w:rPr>
-              <w:t>)</w:t>
+              <w:t xml:space="preserve">Dendrogram </w:t>
+            </w:r>
+            <w:r>
+              <w:rPr>
+                <w:b/>
+              </w:rPr>
+              <w:t>(including Phylogentic Dendogram)</w:t>
             </w:r>
           </w:p>
           <w:p>
@@ -2229,7 +2168,6 @@
               <w:t>Market Segmentation</w:t>
             </w:r>
           </w:p>
-          <w:p/>
         </w:tc>
         <w:tc>
           <w:tcPr>
@@ -2443,23 +2381,7 @@
                 <w:b/>
                 <w:color w:val="E36C0A" w:themeColor="accent6" w:themeShade="BF"/>
               </w:rPr>
-              <w:t xml:space="preserve">El Agha </w:t>
-            </w:r>
-            <w:proofErr w:type="gramStart"/>
-            <w:r>
-              <w:rPr>
-                <w:b/>
-                <w:color w:val="E36C0A" w:themeColor="accent6" w:themeShade="BF"/>
-              </w:rPr>
-              <w:t>et</w:t>
-            </w:r>
-            <w:proofErr w:type="gramEnd"/>
-            <w:r>
-              <w:rPr>
-                <w:b/>
-                <w:color w:val="E36C0A" w:themeColor="accent6" w:themeShade="BF"/>
-              </w:rPr>
-              <w:t>. al. Method</w:t>
+              <w:t>El Agha et. al. Method</w:t>
             </w:r>
           </w:p>
           <w:p>
@@ -2559,23 +2481,7 @@
                 <w:b/>
                 <w:color w:val="E36C0A" w:themeColor="accent6" w:themeShade="BF"/>
               </w:rPr>
-              <w:t xml:space="preserve"> large </w:t>
-            </w:r>
-            <w:proofErr w:type="spellStart"/>
-            <w:r>
-              <w:rPr>
-                <w:b/>
-                <w:color w:val="E36C0A" w:themeColor="accent6" w:themeShade="BF"/>
-              </w:rPr>
-              <w:t>intercluster</w:t>
-            </w:r>
-            <w:proofErr w:type="spellEnd"/>
-            <w:r>
-              <w:rPr>
-                <w:b/>
-                <w:color w:val="E36C0A" w:themeColor="accent6" w:themeShade="BF"/>
-              </w:rPr>
-              <w:t xml:space="preserve"> distance</w:t>
+              <w:t xml:space="preserve"> large intercluster distance</w:t>
             </w:r>
           </w:p>
         </w:tc>
@@ -2585,102 +2491,75 @@
             <w:vAlign w:val="center"/>
           </w:tcPr>
           <w:p>
-            <w:proofErr w:type="spellStart"/>
             <w:r>
               <w:rPr>
                 <w:b/>
                 <w:color w:val="0000FF"/>
               </w:rPr>
-              <w:t>Intracluster</w:t>
-            </w:r>
-            <w:proofErr w:type="spellEnd"/>
+              <w:t>Intracluster Distance</w:t>
+            </w:r>
+            <w:r>
+              <w:t xml:space="preserve"> – Distance between </w:t>
+            </w:r>
+            <w:r>
+              <w:rPr>
+                <w:b/>
+                <w:color w:val="FF0000"/>
+              </w:rPr>
+              <w:t>points within the same cluster</w:t>
+            </w:r>
+            <w:r>
+              <w:t xml:space="preserve">.  </w:t>
+            </w:r>
+            <w:r>
+              <w:rPr>
+                <w:b/>
+                <w:color w:val="00B050"/>
+              </w:rPr>
+              <w:t>Measures the cluster’s similarity</w:t>
+            </w:r>
+            <w:r>
+              <w:t>.</w:t>
+            </w:r>
+          </w:p>
+          <w:p/>
+          <w:p>
             <w:r>
               <w:rPr>
                 <w:b/>
                 <w:color w:val="0000FF"/>
               </w:rPr>
-              <w:t xml:space="preserve"> Distance</w:t>
-            </w:r>
-            <w:r>
-              <w:t xml:space="preserve"> – Distance between </w:t>
+              <w:t>Inter</w:t>
+            </w:r>
+            <w:r>
+              <w:rPr>
+                <w:b/>
+                <w:color w:val="0000FF"/>
+              </w:rPr>
+              <w:t>cluster Distance</w:t>
+            </w:r>
+            <w:r>
+              <w:t xml:space="preserve"> – </w:t>
             </w:r>
             <w:r>
               <w:rPr>
                 <w:b/>
                 <w:color w:val="FF0000"/>
               </w:rPr>
-              <w:t>points within the same cluster</w:t>
-            </w:r>
-            <w:r>
-              <w:t xml:space="preserve">.  </w:t>
-            </w:r>
-            <w:r>
-              <w:rPr>
-                <w:b/>
-                <w:color w:val="00B050"/>
-              </w:rPr>
-              <w:t>Measures the cluster’s similarity</w:t>
-            </w:r>
-            <w:r>
-              <w:t>.</w:t>
-            </w:r>
-          </w:p>
-          <w:p/>
-          <w:p>
-            <w:proofErr w:type="spellStart"/>
-            <w:r>
-              <w:rPr>
-                <w:b/>
-                <w:color w:val="0000FF"/>
-              </w:rPr>
-              <w:t>Inter</w:t>
-            </w:r>
-            <w:r>
-              <w:rPr>
-                <w:b/>
-                <w:color w:val="0000FF"/>
-              </w:rPr>
-              <w:t>cluster</w:t>
-            </w:r>
-            <w:proofErr w:type="spellEnd"/>
-            <w:r>
-              <w:rPr>
-                <w:b/>
-                <w:color w:val="0000FF"/>
-              </w:rPr>
-              <w:t xml:space="preserve"> Distance</w:t>
-            </w:r>
-            <w:r>
-              <w:t xml:space="preserve"> – </w:t>
-            </w:r>
-            <w:r>
-              <w:rPr>
-                <w:b/>
+              <w:t>Distance between</w:t>
+            </w:r>
+            <w:r>
+              <w:rPr>
                 <w:color w:val="FF0000"/>
               </w:rPr>
-              <w:t>Distance between</w:t>
-            </w:r>
-            <w:r>
-              <w:rPr>
+              <w:t xml:space="preserve"> </w:t>
+            </w:r>
+            <w:r>
+              <w:rPr>
+                <w:b/>
                 <w:color w:val="FF0000"/>
               </w:rPr>
-              <w:t xml:space="preserve"> </w:t>
-            </w:r>
-            <w:proofErr w:type="spellStart"/>
-            <w:r>
-              <w:rPr>
-                <w:b/>
-                <w:color w:val="FF0000"/>
-              </w:rPr>
-              <w:t>the</w:t>
-            </w:r>
-            <w:proofErr w:type="spellEnd"/>
-            <w:r>
-              <w:rPr>
-                <w:b/>
-                <w:color w:val="FF0000"/>
-              </w:rPr>
-              <w:t xml:space="preserve"> centroids</w:t>
+              <w:t>the centroids</w:t>
             </w:r>
             <w:r>
               <w:t xml:space="preserve">.  </w:t>
@@ -2710,6 +2589,2974 @@
         </w:tc>
       </w:tr>
     </w:tbl>
+    <w:p>
+      <w:pPr>
+        <w:rPr>
+          <w:sz w:val="8"/>
+          <w:szCs w:val="8"/>
+        </w:rPr>
+      </w:pPr>
+    </w:p>
+    <w:tbl>
+      <w:tblPr>
+        <w:tblW w:w="0" w:type="auto"/>
+        <w:jc w:val="center"/>
+        <w:tblInd w:w="-333" w:type="dxa"/>
+        <w:tblBorders>
+          <w:top w:val="single" w:sz="4" w:space="0" w:color="auto"/>
+          <w:left w:val="single" w:sz="4" w:space="0" w:color="auto"/>
+          <w:bottom w:val="single" w:sz="4" w:space="0" w:color="auto"/>
+          <w:right w:val="single" w:sz="4" w:space="0" w:color="auto"/>
+          <w:insideH w:val="single" w:sz="4" w:space="0" w:color="auto"/>
+          <w:insideV w:val="single" w:sz="4" w:space="0" w:color="auto"/>
+        </w:tblBorders>
+        <w:tblLook w:val="00A0" w:firstRow="1" w:lastRow="0" w:firstColumn="1" w:lastColumn="0" w:noHBand="0" w:noVBand="0"/>
+      </w:tblPr>
+      <w:tblGrid>
+        <w:gridCol w:w="4235"/>
+        <w:gridCol w:w="2700"/>
+        <w:gridCol w:w="4414"/>
+      </w:tblGrid>
+      <w:tr>
+        <w:trPr>
+          <w:trHeight w:val="2337"/>
+          <w:jc w:val="center"/>
+        </w:trPr>
+        <w:tc>
+          <w:tcPr>
+            <w:tcW w:w="4235" w:type="dxa"/>
+            <w:tcBorders>
+              <w:top w:val="single" w:sz="4" w:space="0" w:color="auto"/>
+              <w:left w:val="single" w:sz="4" w:space="0" w:color="auto"/>
+              <w:right w:val="single" w:sz="4" w:space="0" w:color="auto"/>
+            </w:tcBorders>
+            <w:vAlign w:val="center"/>
+          </w:tcPr>
+          <w:p>
+            <w:pPr>
+              <w:jc w:val="center"/>
+              <w:rPr>
+                <w:b/>
+                <w:color w:val="0000FF"/>
+              </w:rPr>
+            </w:pPr>
+            <w:r>
+              <w:rPr>
+                <w:b/>
+                <w:color w:val="0000FF"/>
+              </w:rPr>
+              <w:t>Naïve Bayes</w:t>
+            </w:r>
+          </w:p>
+          <w:p/>
+          <w:p>
+            <w:pPr>
+              <w:rPr>
+                <w:rFonts w:ascii="Cambria Math" w:hAnsi="Cambria Math"/>
+                <w:b/>
+                <w:i/>
+                <w:color w:val="7030A0"/>
+                <w:sz w:val="20"/>
+              </w:rPr>
+            </w:pPr>
+            <m:oMathPara>
+              <m:oMath>
+                <m:r>
+                  <m:rPr>
+                    <m:sty m:val="bi"/>
+                  </m:rPr>
+                  <w:rPr>
+                    <w:rFonts w:ascii="Cambria Math" w:hAnsi="Cambria Math"/>
+                    <w:color w:val="7030A0"/>
+                    <w:sz w:val="20"/>
+                  </w:rPr>
+                  <m:t>P</m:t>
+                </m:r>
+                <m:d>
+                  <m:dPr>
+                    <m:ctrlPr>
+                      <w:rPr>
+                        <w:rFonts w:ascii="Cambria Math" w:hAnsi="Cambria Math"/>
+                        <w:b/>
+                        <w:i/>
+                        <w:color w:val="7030A0"/>
+                        <w:sz w:val="20"/>
+                      </w:rPr>
+                    </m:ctrlPr>
+                  </m:dPr>
+                  <m:e>
+                    <m:r>
+                      <m:rPr>
+                        <m:sty m:val="bi"/>
+                      </m:rPr>
+                      <w:rPr>
+                        <w:rFonts w:ascii="Cambria Math" w:hAnsi="Cambria Math"/>
+                        <w:color w:val="7030A0"/>
+                        <w:sz w:val="20"/>
+                      </w:rPr>
+                      <m:t>C</m:t>
+                    </m:r>
+                  </m:e>
+                  <m:e>
+                    <m:sSub>
+                      <m:sSubPr>
+                        <m:ctrlPr>
+                          <w:rPr>
+                            <w:rFonts w:ascii="Cambria Math" w:hAnsi="Cambria Math"/>
+                            <w:b/>
+                            <w:i/>
+                            <w:color w:val="7030A0"/>
+                            <w:sz w:val="20"/>
+                          </w:rPr>
+                        </m:ctrlPr>
+                      </m:sSubPr>
+                      <m:e>
+                        <m:r>
+                          <m:rPr>
+                            <m:sty m:val="bi"/>
+                          </m:rPr>
+                          <w:rPr>
+                            <w:rFonts w:ascii="Cambria Math" w:hAnsi="Cambria Math"/>
+                            <w:color w:val="7030A0"/>
+                            <w:sz w:val="20"/>
+                          </w:rPr>
+                          <m:t>F</m:t>
+                        </m:r>
+                      </m:e>
+                      <m:sub>
+                        <m:r>
+                          <m:rPr>
+                            <m:sty m:val="bi"/>
+                          </m:rPr>
+                          <w:rPr>
+                            <w:rFonts w:ascii="Cambria Math" w:hAnsi="Cambria Math"/>
+                            <w:color w:val="7030A0"/>
+                            <w:sz w:val="20"/>
+                          </w:rPr>
+                          <m:t>1</m:t>
+                        </m:r>
+                      </m:sub>
+                    </m:sSub>
+                    <m:r>
+                      <m:rPr>
+                        <m:sty m:val="bi"/>
+                      </m:rPr>
+                      <w:rPr>
+                        <w:rFonts w:ascii="Cambria Math" w:hAnsi="Cambria Math"/>
+                        <w:color w:val="7030A0"/>
+                        <w:sz w:val="20"/>
+                      </w:rPr>
+                      <m:t>,…,</m:t>
+                    </m:r>
+                    <m:sSub>
+                      <m:sSubPr>
+                        <m:ctrlPr>
+                          <w:rPr>
+                            <w:rFonts w:ascii="Cambria Math" w:hAnsi="Cambria Math"/>
+                            <w:b/>
+                            <w:i/>
+                            <w:color w:val="7030A0"/>
+                            <w:sz w:val="20"/>
+                          </w:rPr>
+                        </m:ctrlPr>
+                      </m:sSubPr>
+                      <m:e>
+                        <m:r>
+                          <m:rPr>
+                            <m:sty m:val="bi"/>
+                          </m:rPr>
+                          <w:rPr>
+                            <w:rFonts w:ascii="Cambria Math" w:hAnsi="Cambria Math"/>
+                            <w:color w:val="7030A0"/>
+                            <w:sz w:val="20"/>
+                          </w:rPr>
+                          <m:t>F</m:t>
+                        </m:r>
+                      </m:e>
+                      <m:sub>
+                        <m:r>
+                          <m:rPr>
+                            <m:sty m:val="bi"/>
+                          </m:rPr>
+                          <w:rPr>
+                            <w:rFonts w:ascii="Cambria Math" w:hAnsi="Cambria Math"/>
+                            <w:color w:val="7030A0"/>
+                            <w:sz w:val="20"/>
+                          </w:rPr>
+                          <m:t>n</m:t>
+                        </m:r>
+                      </m:sub>
+                    </m:sSub>
+                  </m:e>
+                </m:d>
+                <m:r>
+                  <m:rPr>
+                    <m:sty m:val="bi"/>
+                  </m:rPr>
+                  <w:rPr>
+                    <w:rFonts w:ascii="Cambria Math" w:hAnsi="Cambria Math"/>
+                    <w:color w:val="7030A0"/>
+                    <w:sz w:val="20"/>
+                  </w:rPr>
+                  <m:t>=</m:t>
+                </m:r>
+                <m:f>
+                  <m:fPr>
+                    <m:ctrlPr>
+                      <w:rPr>
+                        <w:rFonts w:ascii="Cambria Math" w:hAnsi="Cambria Math"/>
+                        <w:b/>
+                        <w:i/>
+                        <w:color w:val="7030A0"/>
+                        <w:sz w:val="20"/>
+                      </w:rPr>
+                    </m:ctrlPr>
+                  </m:fPr>
+                  <m:num>
+                    <m:r>
+                      <m:rPr>
+                        <m:sty m:val="bi"/>
+                      </m:rPr>
+                      <w:rPr>
+                        <w:rFonts w:ascii="Cambria Math" w:hAnsi="Cambria Math"/>
+                        <w:color w:val="7030A0"/>
+                        <w:sz w:val="20"/>
+                      </w:rPr>
+                      <m:t>P</m:t>
+                    </m:r>
+                    <m:d>
+                      <m:dPr>
+                        <m:ctrlPr>
+                          <w:rPr>
+                            <w:rFonts w:ascii="Cambria Math" w:hAnsi="Cambria Math"/>
+                            <w:b/>
+                            <w:i/>
+                            <w:color w:val="7030A0"/>
+                            <w:sz w:val="20"/>
+                          </w:rPr>
+                        </m:ctrlPr>
+                      </m:dPr>
+                      <m:e>
+                        <m:r>
+                          <m:rPr>
+                            <m:sty m:val="bi"/>
+                          </m:rPr>
+                          <w:rPr>
+                            <w:rFonts w:ascii="Cambria Math" w:hAnsi="Cambria Math"/>
+                            <w:color w:val="7030A0"/>
+                            <w:sz w:val="20"/>
+                          </w:rPr>
+                          <m:t>C</m:t>
+                        </m:r>
+                      </m:e>
+                    </m:d>
+                    <m:r>
+                      <m:rPr>
+                        <m:sty m:val="bi"/>
+                      </m:rPr>
+                      <w:rPr>
+                        <w:rFonts w:ascii="Cambria Math" w:hAnsi="Cambria Math"/>
+                        <w:color w:val="7030A0"/>
+                        <w:sz w:val="20"/>
+                      </w:rPr>
+                      <m:t>⋅P</m:t>
+                    </m:r>
+                    <m:d>
+                      <m:dPr>
+                        <m:ctrlPr>
+                          <w:rPr>
+                            <w:rFonts w:ascii="Cambria Math" w:hAnsi="Cambria Math"/>
+                            <w:b/>
+                            <w:i/>
+                            <w:color w:val="7030A0"/>
+                            <w:sz w:val="20"/>
+                          </w:rPr>
+                        </m:ctrlPr>
+                      </m:dPr>
+                      <m:e>
+                        <m:sSub>
+                          <m:sSubPr>
+                            <m:ctrlPr>
+                              <w:rPr>
+                                <w:rFonts w:ascii="Cambria Math" w:hAnsi="Cambria Math"/>
+                                <w:b/>
+                                <w:i/>
+                                <w:color w:val="7030A0"/>
+                                <w:sz w:val="20"/>
+                              </w:rPr>
+                            </m:ctrlPr>
+                          </m:sSubPr>
+                          <m:e>
+                            <m:r>
+                              <m:rPr>
+                                <m:sty m:val="bi"/>
+                              </m:rPr>
+                              <w:rPr>
+                                <w:rFonts w:ascii="Cambria Math" w:hAnsi="Cambria Math"/>
+                                <w:color w:val="7030A0"/>
+                                <w:sz w:val="20"/>
+                              </w:rPr>
+                              <m:t>F</m:t>
+                            </m:r>
+                          </m:e>
+                          <m:sub>
+                            <m:r>
+                              <m:rPr>
+                                <m:sty m:val="bi"/>
+                              </m:rPr>
+                              <w:rPr>
+                                <w:rFonts w:ascii="Cambria Math" w:hAnsi="Cambria Math"/>
+                                <w:color w:val="7030A0"/>
+                                <w:sz w:val="20"/>
+                              </w:rPr>
+                              <m:t>1</m:t>
+                            </m:r>
+                          </m:sub>
+                        </m:sSub>
+                      </m:e>
+                      <m:e>
+                        <m:r>
+                          <m:rPr>
+                            <m:sty m:val="bi"/>
+                          </m:rPr>
+                          <w:rPr>
+                            <w:rFonts w:ascii="Cambria Math" w:hAnsi="Cambria Math"/>
+                            <w:color w:val="7030A0"/>
+                            <w:sz w:val="20"/>
+                          </w:rPr>
+                          <m:t>C</m:t>
+                        </m:r>
+                      </m:e>
+                    </m:d>
+                    <m:r>
+                      <m:rPr>
+                        <m:sty m:val="bi"/>
+                      </m:rPr>
+                      <w:rPr>
+                        <w:rFonts w:ascii="Cambria Math" w:hAnsi="Cambria Math"/>
+                        <w:color w:val="7030A0"/>
+                        <w:sz w:val="20"/>
+                      </w:rPr>
+                      <m:t>⋅…⋅P</m:t>
+                    </m:r>
+                    <m:d>
+                      <m:dPr>
+                        <m:ctrlPr>
+                          <w:rPr>
+                            <w:rFonts w:ascii="Cambria Math" w:hAnsi="Cambria Math"/>
+                            <w:b/>
+                            <w:i/>
+                            <w:color w:val="7030A0"/>
+                            <w:sz w:val="20"/>
+                          </w:rPr>
+                        </m:ctrlPr>
+                      </m:dPr>
+                      <m:e>
+                        <m:sSub>
+                          <m:sSubPr>
+                            <m:ctrlPr>
+                              <w:rPr>
+                                <w:rFonts w:ascii="Cambria Math" w:hAnsi="Cambria Math"/>
+                                <w:b/>
+                                <w:i/>
+                                <w:color w:val="7030A0"/>
+                                <w:sz w:val="20"/>
+                              </w:rPr>
+                            </m:ctrlPr>
+                          </m:sSubPr>
+                          <m:e>
+                            <m:r>
+                              <m:rPr>
+                                <m:sty m:val="bi"/>
+                              </m:rPr>
+                              <w:rPr>
+                                <w:rFonts w:ascii="Cambria Math" w:hAnsi="Cambria Math"/>
+                                <w:color w:val="7030A0"/>
+                                <w:sz w:val="20"/>
+                              </w:rPr>
+                              <m:t>F</m:t>
+                            </m:r>
+                          </m:e>
+                          <m:sub>
+                            <m:r>
+                              <m:rPr>
+                                <m:sty m:val="bi"/>
+                              </m:rPr>
+                              <w:rPr>
+                                <w:rFonts w:ascii="Cambria Math" w:hAnsi="Cambria Math"/>
+                                <w:color w:val="7030A0"/>
+                                <w:sz w:val="20"/>
+                              </w:rPr>
+                              <m:t>n</m:t>
+                            </m:r>
+                          </m:sub>
+                        </m:sSub>
+                      </m:e>
+                      <m:e>
+                        <m:r>
+                          <m:rPr>
+                            <m:sty m:val="bi"/>
+                          </m:rPr>
+                          <w:rPr>
+                            <w:rFonts w:ascii="Cambria Math" w:hAnsi="Cambria Math"/>
+                            <w:color w:val="7030A0"/>
+                            <w:sz w:val="20"/>
+                          </w:rPr>
+                          <m:t>C</m:t>
+                        </m:r>
+                      </m:e>
+                    </m:d>
+                  </m:num>
+                  <m:den>
+                    <m:r>
+                      <m:rPr>
+                        <m:sty m:val="bi"/>
+                      </m:rPr>
+                      <w:rPr>
+                        <w:rFonts w:ascii="Cambria Math" w:hAnsi="Cambria Math"/>
+                        <w:color w:val="7030A0"/>
+                        <w:sz w:val="20"/>
+                      </w:rPr>
+                      <m:t>P</m:t>
+                    </m:r>
+                    <m:d>
+                      <m:dPr>
+                        <m:ctrlPr>
+                          <w:rPr>
+                            <w:rFonts w:ascii="Cambria Math" w:hAnsi="Cambria Math"/>
+                            <w:b/>
+                            <w:i/>
+                            <w:color w:val="7030A0"/>
+                            <w:sz w:val="20"/>
+                          </w:rPr>
+                        </m:ctrlPr>
+                      </m:dPr>
+                      <m:e>
+                        <m:sSub>
+                          <m:sSubPr>
+                            <m:ctrlPr>
+                              <w:rPr>
+                                <w:rFonts w:ascii="Cambria Math" w:hAnsi="Cambria Math"/>
+                                <w:b/>
+                                <w:i/>
+                                <w:color w:val="7030A0"/>
+                                <w:sz w:val="20"/>
+                              </w:rPr>
+                            </m:ctrlPr>
+                          </m:sSubPr>
+                          <m:e>
+                            <m:r>
+                              <m:rPr>
+                                <m:sty m:val="bi"/>
+                              </m:rPr>
+                              <w:rPr>
+                                <w:rFonts w:ascii="Cambria Math" w:hAnsi="Cambria Math"/>
+                                <w:color w:val="7030A0"/>
+                                <w:sz w:val="20"/>
+                              </w:rPr>
+                              <m:t>F</m:t>
+                            </m:r>
+                          </m:e>
+                          <m:sub>
+                            <m:r>
+                              <m:rPr>
+                                <m:sty m:val="bi"/>
+                              </m:rPr>
+                              <w:rPr>
+                                <w:rFonts w:ascii="Cambria Math" w:hAnsi="Cambria Math"/>
+                                <w:color w:val="7030A0"/>
+                                <w:sz w:val="20"/>
+                              </w:rPr>
+                              <m:t>1</m:t>
+                            </m:r>
+                          </m:sub>
+                        </m:sSub>
+                        <m:r>
+                          <m:rPr>
+                            <m:sty m:val="bi"/>
+                          </m:rPr>
+                          <w:rPr>
+                            <w:rFonts w:ascii="Cambria Math" w:hAnsi="Cambria Math"/>
+                            <w:color w:val="7030A0"/>
+                            <w:sz w:val="20"/>
+                          </w:rPr>
+                          <m:t>,…</m:t>
+                        </m:r>
+                        <m:sSub>
+                          <m:sSubPr>
+                            <m:ctrlPr>
+                              <w:rPr>
+                                <w:rFonts w:ascii="Cambria Math" w:hAnsi="Cambria Math"/>
+                                <w:b/>
+                                <w:i/>
+                                <w:color w:val="7030A0"/>
+                                <w:sz w:val="20"/>
+                              </w:rPr>
+                            </m:ctrlPr>
+                          </m:sSubPr>
+                          <m:e>
+                            <m:r>
+                              <m:rPr>
+                                <m:sty m:val="bi"/>
+                              </m:rPr>
+                              <w:rPr>
+                                <w:rFonts w:ascii="Cambria Math" w:hAnsi="Cambria Math"/>
+                                <w:color w:val="7030A0"/>
+                                <w:sz w:val="20"/>
+                              </w:rPr>
+                              <m:t>F</m:t>
+                            </m:r>
+                          </m:e>
+                          <m:sub>
+                            <m:r>
+                              <m:rPr>
+                                <m:sty m:val="bi"/>
+                              </m:rPr>
+                              <w:rPr>
+                                <w:rFonts w:ascii="Cambria Math" w:hAnsi="Cambria Math"/>
+                                <w:color w:val="7030A0"/>
+                                <w:sz w:val="20"/>
+                              </w:rPr>
+                              <m:t>n</m:t>
+                            </m:r>
+                          </m:sub>
+                        </m:sSub>
+                      </m:e>
+                    </m:d>
+                  </m:den>
+                </m:f>
+              </m:oMath>
+            </m:oMathPara>
+          </w:p>
+          <w:p/>
+          <w:p>
+            <w:pPr>
+              <w:pStyle w:val="ListParagraph"/>
+              <w:numPr>
+                <w:ilvl w:val="0"/>
+                <w:numId w:val="28"/>
+              </w:numPr>
+            </w:pPr>
+            <w:r>
+              <w:t xml:space="preserve">Assumes all features are </w:t>
+            </w:r>
+            <w:r>
+              <w:rPr>
+                <w:b/>
+                <w:color w:val="FF0000"/>
+              </w:rPr>
+              <w:t>conditionally independent</w:t>
+            </w:r>
+            <w:r>
+              <w:rPr>
+                <w:b/>
+              </w:rPr>
+              <w:t>.</w:t>
+            </w:r>
+          </w:p>
+          <w:p>
+            <w:pPr>
+              <w:pStyle w:val="ListParagraph"/>
+              <w:numPr>
+                <w:ilvl w:val="0"/>
+                <w:numId w:val="28"/>
+              </w:numPr>
+            </w:pPr>
+            <m:oMath>
+              <m:r>
+                <m:rPr>
+                  <m:sty m:val="bi"/>
+                </m:rPr>
+                <w:rPr>
+                  <w:rFonts w:ascii="Cambria Math" w:hAnsi="Cambria Math"/>
+                  <w:color w:val="7030A0"/>
+                </w:rPr>
+                <m:t>C</m:t>
+              </m:r>
+            </m:oMath>
+            <w:r>
+              <w:t xml:space="preserve"> – A class value</w:t>
+            </w:r>
+          </w:p>
+          <w:p>
+            <w:pPr>
+              <w:pStyle w:val="ListParagraph"/>
+              <w:numPr>
+                <w:ilvl w:val="0"/>
+                <w:numId w:val="28"/>
+              </w:numPr>
+            </w:pPr>
+            <m:oMath>
+              <m:sSub>
+                <m:sSubPr>
+                  <m:ctrlPr>
+                    <w:rPr>
+                      <w:rFonts w:ascii="Cambria Math" w:hAnsi="Cambria Math"/>
+                      <w:b/>
+                      <w:i/>
+                      <w:color w:val="7030A0"/>
+                    </w:rPr>
+                  </m:ctrlPr>
+                </m:sSubPr>
+                <m:e>
+                  <m:r>
+                    <m:rPr>
+                      <m:sty m:val="bi"/>
+                    </m:rPr>
+                    <w:rPr>
+                      <w:rFonts w:ascii="Cambria Math" w:hAnsi="Cambria Math"/>
+                      <w:color w:val="7030A0"/>
+                    </w:rPr>
+                    <m:t>F</m:t>
+                  </m:r>
+                </m:e>
+                <m:sub>
+                  <m:r>
+                    <m:rPr>
+                      <m:sty m:val="bi"/>
+                    </m:rPr>
+                    <w:rPr>
+                      <w:rFonts w:ascii="Cambria Math" w:hAnsi="Cambria Math"/>
+                      <w:color w:val="7030A0"/>
+                    </w:rPr>
+                    <m:t>i</m:t>
+                  </m:r>
+                </m:sub>
+              </m:sSub>
+            </m:oMath>
+            <w:r>
+              <w:t xml:space="preserve"> – The </w:t>
+            </w:r>
+            <m:oMath>
+              <m:sSup>
+                <m:sSupPr>
+                  <m:ctrlPr>
+                    <w:rPr>
+                      <w:rFonts w:ascii="Cambria Math" w:hAnsi="Cambria Math"/>
+                      <w:i/>
+                    </w:rPr>
+                  </m:ctrlPr>
+                </m:sSupPr>
+                <m:e>
+                  <m:r>
+                    <w:rPr>
+                      <w:rFonts w:ascii="Cambria Math" w:hAnsi="Cambria Math"/>
+                    </w:rPr>
+                    <m:t>i</m:t>
+                  </m:r>
+                </m:e>
+                <m:sup>
+                  <m:r>
+                    <w:rPr>
+                      <w:rFonts w:ascii="Cambria Math" w:hAnsi="Cambria Math"/>
+                    </w:rPr>
+                    <m:t>th</m:t>
+                  </m:r>
+                </m:sup>
+              </m:sSup>
+            </m:oMath>
+            <w:r>
+              <w:t xml:space="preserve"> feature.</w:t>
+            </w:r>
+          </w:p>
+          <w:p>
+            <w:pPr>
+              <w:pStyle w:val="ListParagraph"/>
+              <w:numPr>
+                <w:ilvl w:val="0"/>
+                <w:numId w:val="28"/>
+              </w:numPr>
+            </w:pPr>
+            <w:r>
+              <w:t xml:space="preserve">The predicted class value is the one with the </w:t>
+            </w:r>
+            <w:r>
+              <w:rPr>
+                <w:b/>
+                <w:color w:val="FF0000"/>
+              </w:rPr>
+              <w:t>highest Naïve Bayes probability</w:t>
+            </w:r>
+            <w:r>
+              <w:t>.</w:t>
+            </w:r>
+          </w:p>
+        </w:tc>
+        <w:tc>
+          <w:tcPr>
+            <w:tcW w:w="2700" w:type="dxa"/>
+            <w:tcBorders>
+              <w:left w:val="single" w:sz="4" w:space="0" w:color="auto"/>
+            </w:tcBorders>
+            <w:vAlign w:val="center"/>
+          </w:tcPr>
+          <w:p>
+            <w:pPr>
+              <w:jc w:val="center"/>
+              <w:rPr>
+                <w:b/>
+                <w:color w:val="0000FF"/>
+              </w:rPr>
+            </w:pPr>
+            <w:r>
+              <w:rPr>
+                <w:b/>
+                <w:color w:val="0000FF"/>
+              </w:rPr>
+              <w:t>Sensitivity/True Positive Rate</w:t>
+            </w:r>
+          </w:p>
+          <w:p>
+            <w:pPr>
+              <w:rPr>
+                <w:b/>
+                <w:color w:val="7030A0"/>
+                <w:sz w:val="20"/>
+              </w:rPr>
+            </w:pPr>
+            <m:oMathPara>
+              <m:oMath>
+                <m:r>
+                  <m:rPr>
+                    <m:sty m:val="bi"/>
+                  </m:rPr>
+                  <w:rPr>
+                    <w:rFonts w:ascii="Cambria Math" w:hAnsi="Cambria Math"/>
+                    <w:color w:val="7030A0"/>
+                    <w:sz w:val="20"/>
+                  </w:rPr>
+                  <m:t>TPR=</m:t>
+                </m:r>
+                <m:f>
+                  <m:fPr>
+                    <m:ctrlPr>
+                      <w:rPr>
+                        <w:rFonts w:ascii="Cambria Math" w:hAnsi="Cambria Math"/>
+                        <w:b/>
+                        <w:i/>
+                        <w:color w:val="7030A0"/>
+                        <w:sz w:val="20"/>
+                      </w:rPr>
+                    </m:ctrlPr>
+                  </m:fPr>
+                  <m:num>
+                    <m:r>
+                      <m:rPr>
+                        <m:sty m:val="bi"/>
+                      </m:rPr>
+                      <w:rPr>
+                        <w:rFonts w:ascii="Cambria Math" w:hAnsi="Cambria Math"/>
+                        <w:color w:val="7030A0"/>
+                        <w:sz w:val="20"/>
+                      </w:rPr>
+                      <m:t>TP</m:t>
+                    </m:r>
+                  </m:num>
+                  <m:den>
+                    <m:r>
+                      <m:rPr>
+                        <m:sty m:val="bi"/>
+                      </m:rPr>
+                      <w:rPr>
+                        <w:rFonts w:ascii="Cambria Math" w:hAnsi="Cambria Math"/>
+                        <w:color w:val="7030A0"/>
+                        <w:sz w:val="20"/>
+                      </w:rPr>
+                      <m:t>TP+FN</m:t>
+                    </m:r>
+                  </m:den>
+                </m:f>
+              </m:oMath>
+            </m:oMathPara>
+          </w:p>
+          <w:p>
+            <w:pPr>
+              <w:jc w:val="center"/>
+              <w:rPr>
+                <w:b/>
+                <w:color w:val="0000FF"/>
+              </w:rPr>
+            </w:pPr>
+          </w:p>
+          <w:p>
+            <w:pPr>
+              <w:jc w:val="center"/>
+              <w:rPr>
+                <w:b/>
+                <w:color w:val="0000FF"/>
+              </w:rPr>
+            </w:pPr>
+            <w:r>
+              <w:rPr>
+                <w:b/>
+                <w:color w:val="0000FF"/>
+              </w:rPr>
+              <w:t>Specificity</w:t>
+            </w:r>
+            <w:r>
+              <w:rPr>
+                <w:b/>
+                <w:color w:val="0000FF"/>
+              </w:rPr>
+              <w:t xml:space="preserve">/True </w:t>
+            </w:r>
+            <w:r>
+              <w:rPr>
+                <w:b/>
+                <w:color w:val="0000FF"/>
+              </w:rPr>
+              <w:t>Negative</w:t>
+            </w:r>
+            <w:r>
+              <w:rPr>
+                <w:b/>
+                <w:color w:val="0000FF"/>
+              </w:rPr>
+              <w:t xml:space="preserve"> Rate</w:t>
+            </w:r>
+          </w:p>
+          <w:p>
+            <w:pPr>
+              <w:rPr>
+                <w:b/>
+                <w:color w:val="7030A0"/>
+                <w:sz w:val="20"/>
+              </w:rPr>
+            </w:pPr>
+            <m:oMathPara>
+              <m:oMath>
+                <m:r>
+                  <m:rPr>
+                    <m:sty m:val="bi"/>
+                  </m:rPr>
+                  <w:rPr>
+                    <w:rFonts w:ascii="Cambria Math" w:hAnsi="Cambria Math"/>
+                    <w:color w:val="7030A0"/>
+                    <w:sz w:val="20"/>
+                  </w:rPr>
+                  <m:t>TNR=</m:t>
+                </m:r>
+                <m:f>
+                  <m:fPr>
+                    <m:ctrlPr>
+                      <w:rPr>
+                        <w:rFonts w:ascii="Cambria Math" w:hAnsi="Cambria Math"/>
+                        <w:b/>
+                        <w:i/>
+                        <w:color w:val="7030A0"/>
+                        <w:sz w:val="20"/>
+                      </w:rPr>
+                    </m:ctrlPr>
+                  </m:fPr>
+                  <m:num>
+                    <m:r>
+                      <m:rPr>
+                        <m:sty m:val="bi"/>
+                      </m:rPr>
+                      <w:rPr>
+                        <w:rFonts w:ascii="Cambria Math" w:hAnsi="Cambria Math"/>
+                        <w:color w:val="7030A0"/>
+                        <w:sz w:val="20"/>
+                      </w:rPr>
+                      <m:t>TN</m:t>
+                    </m:r>
+                  </m:num>
+                  <m:den>
+                    <m:r>
+                      <m:rPr>
+                        <m:sty m:val="bi"/>
+                      </m:rPr>
+                      <w:rPr>
+                        <w:rFonts w:ascii="Cambria Math" w:hAnsi="Cambria Math"/>
+                        <w:color w:val="7030A0"/>
+                        <w:sz w:val="20"/>
+                      </w:rPr>
+                      <m:t>TN</m:t>
+                    </m:r>
+                    <m:r>
+                      <m:rPr>
+                        <m:sty m:val="bi"/>
+                      </m:rPr>
+                      <w:rPr>
+                        <w:rFonts w:ascii="Cambria Math" w:hAnsi="Cambria Math"/>
+                        <w:color w:val="7030A0"/>
+                        <w:sz w:val="20"/>
+                      </w:rPr>
+                      <m:t>+</m:t>
+                    </m:r>
+                    <m:r>
+                      <m:rPr>
+                        <m:sty m:val="bi"/>
+                      </m:rPr>
+                      <w:rPr>
+                        <w:rFonts w:ascii="Cambria Math" w:hAnsi="Cambria Math"/>
+                        <w:color w:val="7030A0"/>
+                        <w:sz w:val="20"/>
+                      </w:rPr>
+                      <m:t>FP</m:t>
+                    </m:r>
+                  </m:den>
+                </m:f>
+              </m:oMath>
+            </m:oMathPara>
+          </w:p>
+          <w:p>
+            <w:pPr>
+              <w:jc w:val="center"/>
+              <w:rPr>
+                <w:b/>
+                <w:color w:val="0000FF"/>
+              </w:rPr>
+            </w:pPr>
+          </w:p>
+          <w:p>
+            <w:pPr>
+              <w:jc w:val="center"/>
+              <w:rPr>
+                <w:b/>
+                <w:color w:val="0000FF"/>
+              </w:rPr>
+            </w:pPr>
+            <w:r>
+              <w:rPr>
+                <w:b/>
+                <w:color w:val="0000FF"/>
+              </w:rPr>
+              <w:t>Accuracy</w:t>
+            </w:r>
+          </w:p>
+          <w:p>
+            <w:pPr>
+              <w:rPr>
+                <w:b/>
+                <w:color w:val="7030A0"/>
+                <w:sz w:val="20"/>
+              </w:rPr>
+            </w:pPr>
+            <m:oMathPara>
+              <m:oMath>
+                <m:r>
+                  <m:rPr>
+                    <m:sty m:val="bi"/>
+                  </m:rPr>
+                  <w:rPr>
+                    <w:rFonts w:ascii="Cambria Math" w:hAnsi="Cambria Math"/>
+                    <w:color w:val="7030A0"/>
+                    <w:sz w:val="20"/>
+                  </w:rPr>
+                  <m:t>Acc</m:t>
+                </m:r>
+                <m:r>
+                  <m:rPr>
+                    <m:sty m:val="bi"/>
+                  </m:rPr>
+                  <w:rPr>
+                    <w:rFonts w:ascii="Cambria Math" w:hAnsi="Cambria Math"/>
+                    <w:color w:val="7030A0"/>
+                    <w:sz w:val="20"/>
+                  </w:rPr>
+                  <m:t>=</m:t>
+                </m:r>
+                <m:f>
+                  <m:fPr>
+                    <m:ctrlPr>
+                      <w:rPr>
+                        <w:rFonts w:ascii="Cambria Math" w:hAnsi="Cambria Math"/>
+                        <w:b/>
+                        <w:i/>
+                        <w:color w:val="7030A0"/>
+                        <w:sz w:val="20"/>
+                      </w:rPr>
+                    </m:ctrlPr>
+                  </m:fPr>
+                  <m:num>
+                    <m:r>
+                      <m:rPr>
+                        <m:sty m:val="bi"/>
+                      </m:rPr>
+                      <w:rPr>
+                        <w:rFonts w:ascii="Cambria Math" w:hAnsi="Cambria Math"/>
+                        <w:color w:val="7030A0"/>
+                        <w:sz w:val="20"/>
+                      </w:rPr>
+                      <m:t>TP+</m:t>
+                    </m:r>
+                    <m:r>
+                      <m:rPr>
+                        <m:sty m:val="bi"/>
+                      </m:rPr>
+                      <w:rPr>
+                        <w:rFonts w:ascii="Cambria Math" w:hAnsi="Cambria Math"/>
+                        <w:color w:val="7030A0"/>
+                        <w:sz w:val="20"/>
+                      </w:rPr>
+                      <m:t>TN</m:t>
+                    </m:r>
+                  </m:num>
+                  <m:den>
+                    <m:r>
+                      <m:rPr>
+                        <m:sty m:val="bi"/>
+                      </m:rPr>
+                      <w:rPr>
+                        <w:rFonts w:ascii="Cambria Math" w:hAnsi="Cambria Math"/>
+                        <w:color w:val="7030A0"/>
+                        <w:sz w:val="20"/>
+                      </w:rPr>
+                      <m:t>TP+FN</m:t>
+                    </m:r>
+                    <m:r>
+                      <m:rPr>
+                        <m:sty m:val="bi"/>
+                      </m:rPr>
+                      <w:rPr>
+                        <w:rFonts w:ascii="Cambria Math" w:hAnsi="Cambria Math"/>
+                        <w:color w:val="7030A0"/>
+                        <w:sz w:val="20"/>
+                      </w:rPr>
+                      <m:t>+</m:t>
+                    </m:r>
+                    <m:r>
+                      <m:rPr>
+                        <m:sty m:val="bi"/>
+                      </m:rPr>
+                      <w:rPr>
+                        <w:rFonts w:ascii="Cambria Math" w:hAnsi="Cambria Math"/>
+                        <w:color w:val="7030A0"/>
+                        <w:sz w:val="20"/>
+                      </w:rPr>
+                      <m:t>FP</m:t>
+                    </m:r>
+                    <m:r>
+                      <m:rPr>
+                        <m:sty m:val="bi"/>
+                      </m:rPr>
+                      <w:rPr>
+                        <w:rFonts w:ascii="Cambria Math" w:hAnsi="Cambria Math"/>
+                        <w:color w:val="7030A0"/>
+                        <w:sz w:val="20"/>
+                      </w:rPr>
+                      <m:t>+TN</m:t>
+                    </m:r>
+                  </m:den>
+                </m:f>
+              </m:oMath>
+            </m:oMathPara>
+          </w:p>
+        </w:tc>
+        <w:tc>
+          <w:tcPr>
+            <w:tcW w:w="4414" w:type="dxa"/>
+            <w:tcBorders>
+              <w:left w:val="single" w:sz="4" w:space="0" w:color="auto"/>
+            </w:tcBorders>
+            <w:vAlign w:val="center"/>
+          </w:tcPr>
+          <w:p>
+            <w:pPr>
+              <w:pStyle w:val="ListParagraph"/>
+              <w:numPr>
+                <w:ilvl w:val="0"/>
+                <w:numId w:val="28"/>
+              </w:numPr>
+            </w:pPr>
+            <w:r>
+              <w:t>For some domains (e.g. SPAM and cancer detection), you may use a weight function as different types of misclassification may have different costs.</w:t>
+            </w:r>
+          </w:p>
+          <w:p/>
+          <w:p>
+            <w:pPr>
+              <w:pStyle w:val="ListParagraph"/>
+              <w:numPr>
+                <w:ilvl w:val="1"/>
+                <w:numId w:val="28"/>
+              </w:numPr>
+              <w:rPr>
+                <w:b/>
+                <w:color w:val="E36C0A" w:themeColor="accent6" w:themeShade="BF"/>
+              </w:rPr>
+            </w:pPr>
+          </w:p>
+        </w:tc>
+      </w:tr>
+    </w:tbl>
+    <w:p>
+      <w:r>
+        <w:br w:type="page"/>
+      </w:r>
+    </w:p>
+    <w:tbl>
+      <w:tblPr>
+        <w:tblW w:w="0" w:type="auto"/>
+        <w:jc w:val="center"/>
+        <w:tblInd w:w="-162" w:type="dxa"/>
+        <w:tblBorders>
+          <w:top w:val="single" w:sz="4" w:space="0" w:color="auto"/>
+          <w:left w:val="single" w:sz="4" w:space="0" w:color="auto"/>
+          <w:bottom w:val="single" w:sz="4" w:space="0" w:color="auto"/>
+          <w:right w:val="single" w:sz="4" w:space="0" w:color="auto"/>
+          <w:insideH w:val="single" w:sz="4" w:space="0" w:color="auto"/>
+          <w:insideV w:val="single" w:sz="4" w:space="0" w:color="auto"/>
+        </w:tblBorders>
+        <w:tblLook w:val="00A0" w:firstRow="1" w:lastRow="0" w:firstColumn="1" w:lastColumn="0" w:noHBand="0" w:noVBand="0"/>
+      </w:tblPr>
+      <w:tblGrid>
+        <w:gridCol w:w="2886"/>
+        <w:gridCol w:w="2388"/>
+        <w:gridCol w:w="2745"/>
+        <w:gridCol w:w="3159"/>
+      </w:tblGrid>
+      <w:tr>
+        <w:trPr>
+          <w:trHeight w:val="1484"/>
+          <w:jc w:val="center"/>
+        </w:trPr>
+        <w:tc>
+          <w:tcPr>
+            <w:tcW w:w="2886" w:type="dxa"/>
+            <w:tcBorders>
+              <w:top w:val="single" w:sz="4" w:space="0" w:color="auto"/>
+              <w:left w:val="single" w:sz="4" w:space="0" w:color="auto"/>
+              <w:right w:val="single" w:sz="4" w:space="0" w:color="auto"/>
+            </w:tcBorders>
+            <w:vAlign w:val="center"/>
+          </w:tcPr>
+          <w:p>
+            <w:pPr>
+              <w:jc w:val="center"/>
+              <w:rPr>
+                <w:b/>
+                <w:color w:val="0000FF"/>
+              </w:rPr>
+            </w:pPr>
+            <w:r>
+              <w:rPr>
+                <w:b/>
+                <w:color w:val="0000FF"/>
+              </w:rPr>
+              <w:lastRenderedPageBreak/>
+              <w:t>K-Nearest Neighbors (KNN)</w:t>
+            </w:r>
+          </w:p>
+          <w:p>
+            <w:pPr>
+              <w:rPr>
+                <w:b/>
+                <w:color w:val="0000FF"/>
+              </w:rPr>
+            </w:pPr>
+          </w:p>
+          <w:p>
+            <w:r>
+              <w:t>Example Distance Metrics</w:t>
+            </w:r>
+          </w:p>
+          <w:p>
+            <w:pPr>
+              <w:pStyle w:val="ListParagraph"/>
+              <w:numPr>
+                <w:ilvl w:val="0"/>
+                <w:numId w:val="28"/>
+              </w:numPr>
+              <w:rPr>
+                <w:b/>
+                <w:color w:val="E36C0A" w:themeColor="accent6" w:themeShade="BF"/>
+              </w:rPr>
+            </w:pPr>
+            <w:r>
+              <w:rPr>
+                <w:b/>
+                <w:color w:val="E36C0A" w:themeColor="accent6" w:themeShade="BF"/>
+              </w:rPr>
+              <w:t>Euclidean</w:t>
+            </w:r>
+          </w:p>
+          <w:p>
+            <w:pPr>
+              <w:pStyle w:val="ListParagraph"/>
+              <w:numPr>
+                <w:ilvl w:val="0"/>
+                <w:numId w:val="28"/>
+              </w:numPr>
+              <w:rPr>
+                <w:b/>
+                <w:color w:val="E36C0A" w:themeColor="accent6" w:themeShade="BF"/>
+              </w:rPr>
+            </w:pPr>
+            <w:r>
+              <w:rPr>
+                <w:b/>
+                <w:color w:val="E36C0A" w:themeColor="accent6" w:themeShade="BF"/>
+              </w:rPr>
+              <w:t>Manhattan</w:t>
+            </w:r>
+          </w:p>
+          <w:p>
+            <w:pPr>
+              <w:pStyle w:val="ListParagraph"/>
+              <w:numPr>
+                <w:ilvl w:val="0"/>
+                <w:numId w:val="28"/>
+              </w:numPr>
+              <w:rPr>
+                <w:b/>
+                <w:color w:val="E36C0A" w:themeColor="accent6" w:themeShade="BF"/>
+              </w:rPr>
+            </w:pPr>
+            <w:r>
+              <w:rPr>
+                <w:b/>
+                <w:color w:val="E36C0A" w:themeColor="accent6" w:themeShade="BF"/>
+              </w:rPr>
+              <w:t>Cosine</w:t>
+            </w:r>
+          </w:p>
+          <w:p/>
+          <w:p>
+            <w:pPr>
+              <w:rPr>
+                <w:b/>
+                <w:color w:val="0000FF"/>
+              </w:rPr>
+            </w:pPr>
+            <w:r>
+              <w:rPr>
+                <w:b/>
+                <w:color w:val="0000FF"/>
+              </w:rPr>
+              <w:t>Voting Related Issues:</w:t>
+            </w:r>
+          </w:p>
+          <w:p>
+            <w:pPr>
+              <w:pStyle w:val="ListParagraph"/>
+              <w:numPr>
+                <w:ilvl w:val="0"/>
+                <w:numId w:val="28"/>
+              </w:numPr>
+            </w:pPr>
+            <w:r>
+              <w:t xml:space="preserve">May be </w:t>
+            </w:r>
+            <w:r>
+              <w:rPr>
+                <w:b/>
+                <w:color w:val="E36C0A" w:themeColor="accent6" w:themeShade="BF"/>
+              </w:rPr>
+              <w:t>problematic if class distribution is skewed</w:t>
+            </w:r>
+            <w:r>
+              <w:t>.</w:t>
+            </w:r>
+          </w:p>
+          <w:p>
+            <w:pPr>
+              <w:pStyle w:val="ListParagraph"/>
+              <w:numPr>
+                <w:ilvl w:val="0"/>
+                <w:numId w:val="28"/>
+              </w:numPr>
+            </w:pPr>
+            <w:r>
+              <w:t xml:space="preserve">Cloud </w:t>
+            </w:r>
+            <w:r>
+              <w:rPr>
+                <w:b/>
+                <w:color w:val="E36C0A" w:themeColor="accent6" w:themeShade="BF"/>
+              </w:rPr>
+              <w:t>use distance as a weight</w:t>
+            </w:r>
+            <w:r>
+              <w:t>.</w:t>
+            </w:r>
+          </w:p>
+          <w:p>
+            <w:pPr>
+              <w:pStyle w:val="ListParagraph"/>
+              <w:numPr>
+                <w:ilvl w:val="0"/>
+                <w:numId w:val="28"/>
+              </w:numPr>
+            </w:pPr>
+            <w:r>
+              <w:t xml:space="preserve">May want to </w:t>
+            </w:r>
+            <w:r>
+              <w:rPr>
+                <w:b/>
+                <w:color w:val="E36C0A" w:themeColor="accent6" w:themeShade="BF"/>
+              </w:rPr>
+              <w:t xml:space="preserve">pick an odd number </w:t>
+            </w:r>
+            <w:r>
+              <w:rPr>
+                <w:b/>
+                <w:color w:val="E36C0A" w:themeColor="accent6" w:themeShade="BF"/>
+              </w:rPr>
+              <w:t>for</w:t>
+            </w:r>
+            <w:r>
+              <w:rPr>
+                <w:b/>
+                <w:color w:val="E36C0A" w:themeColor="accent6" w:themeShade="BF"/>
+              </w:rPr>
+              <w:t xml:space="preserve"> </w:t>
+            </w:r>
+            <m:oMath>
+              <m:r>
+                <m:rPr>
+                  <m:sty m:val="b"/>
+                </m:rPr>
+                <w:rPr>
+                  <w:rFonts w:ascii="Cambria Math" w:hAnsi="Cambria Math"/>
+                  <w:color w:val="E36C0A" w:themeColor="accent6" w:themeShade="BF"/>
+                </w:rPr>
+                <m:t>k</m:t>
+              </m:r>
+            </m:oMath>
+            <w:r>
+              <w:rPr>
+                <w:b/>
+                <w:color w:val="E36C0A" w:themeColor="accent6" w:themeShade="BF"/>
+              </w:rPr>
+              <w:t xml:space="preserve"> to avoid ties</w:t>
+            </w:r>
+            <w:r>
+              <w:t>.</w:t>
+            </w:r>
+          </w:p>
+        </w:tc>
+        <w:tc>
+          <w:tcPr>
+            <w:tcW w:w="2388" w:type="dxa"/>
+            <w:tcBorders>
+              <w:left w:val="single" w:sz="4" w:space="0" w:color="auto"/>
+            </w:tcBorders>
+            <w:vAlign w:val="center"/>
+          </w:tcPr>
+          <w:p>
+            <w:pPr>
+              <w:jc w:val="center"/>
+              <w:rPr>
+                <w:b/>
+                <w:color w:val="0000FF"/>
+              </w:rPr>
+            </w:pPr>
+            <w:r>
+              <w:rPr>
+                <w:b/>
+                <w:color w:val="0000FF"/>
+              </w:rPr>
+              <w:t>Types Recommendation Filtering</w:t>
+            </w:r>
+          </w:p>
+          <w:p>
+            <w:pPr>
+              <w:pStyle w:val="ListParagraph"/>
+              <w:numPr>
+                <w:ilvl w:val="1"/>
+                <w:numId w:val="28"/>
+              </w:numPr>
+              <w:rPr>
+                <w:b/>
+                <w:color w:val="E36C0A" w:themeColor="accent6" w:themeShade="BF"/>
+              </w:rPr>
+            </w:pPr>
+            <w:r>
+              <w:rPr>
+                <w:b/>
+                <w:color w:val="E36C0A" w:themeColor="accent6" w:themeShade="BF"/>
+              </w:rPr>
+              <w:t>Item Based</w:t>
+            </w:r>
+          </w:p>
+          <w:p>
+            <w:pPr>
+              <w:pStyle w:val="ListParagraph"/>
+              <w:numPr>
+                <w:ilvl w:val="1"/>
+                <w:numId w:val="28"/>
+              </w:numPr>
+              <w:rPr>
+                <w:b/>
+                <w:color w:val="E36C0A" w:themeColor="accent6" w:themeShade="BF"/>
+              </w:rPr>
+            </w:pPr>
+            <w:r>
+              <w:rPr>
+                <w:b/>
+                <w:color w:val="E36C0A" w:themeColor="accent6" w:themeShade="BF"/>
+              </w:rPr>
+              <w:t>User Based</w:t>
+            </w:r>
+          </w:p>
+          <w:p>
+            <w:pPr>
+              <w:rPr>
+                <w:b/>
+                <w:color w:val="E36C0A" w:themeColor="accent6" w:themeShade="BF"/>
+              </w:rPr>
+            </w:pPr>
+          </w:p>
+          <w:p>
+            <w:pPr>
+              <w:rPr>
+                <w:b/>
+                <w:color w:val="E36C0A" w:themeColor="accent6" w:themeShade="BF"/>
+              </w:rPr>
+            </w:pPr>
+            <w:r>
+              <w:rPr>
+                <w:b/>
+                <w:color w:val="0000FF"/>
+              </w:rPr>
+              <w:t>Precision</w:t>
+            </w:r>
+            <w:r>
+              <w:rPr>
+                <w:b/>
+                <w:color w:val="E36C0A" w:themeColor="accent6" w:themeShade="BF"/>
+              </w:rPr>
+              <w:t xml:space="preserve"> </w:t>
+            </w:r>
+            <w:r>
+              <w:t xml:space="preserve">– Proportion of </w:t>
+            </w:r>
+            <w:r>
+              <w:rPr>
+                <w:b/>
+                <w:color w:val="FF0000"/>
+              </w:rPr>
+              <w:t>top-search results that are relevant</w:t>
+            </w:r>
+            <w:r>
+              <w:t>.</w:t>
+            </w:r>
+          </w:p>
+          <w:p>
+            <w:pPr>
+              <w:rPr>
+                <w:b/>
+                <w:color w:val="E36C0A" w:themeColor="accent6" w:themeShade="BF"/>
+              </w:rPr>
+            </w:pPr>
+          </w:p>
+          <w:p>
+            <w:pPr>
+              <w:rPr>
+                <w:b/>
+                <w:color w:val="7030A0"/>
+              </w:rPr>
+            </w:pPr>
+            <m:oMathPara>
+              <m:oMath>
+                <m:r>
+                  <m:rPr>
+                    <m:sty m:val="bi"/>
+                  </m:rPr>
+                  <w:rPr>
+                    <w:rFonts w:ascii="Cambria Math" w:hAnsi="Cambria Math"/>
+                    <w:color w:val="7030A0"/>
+                  </w:rPr>
+                  <m:t>Precision=</m:t>
+                </m:r>
+                <m:f>
+                  <m:fPr>
+                    <m:ctrlPr>
+                      <w:rPr>
+                        <w:rFonts w:ascii="Cambria Math" w:hAnsi="Cambria Math"/>
+                        <w:b/>
+                        <w:i/>
+                        <w:color w:val="7030A0"/>
+                      </w:rPr>
+                    </m:ctrlPr>
+                  </m:fPr>
+                  <m:num>
+                    <m:r>
+                      <m:rPr>
+                        <m:sty m:val="bi"/>
+                      </m:rPr>
+                      <w:rPr>
+                        <w:rFonts w:ascii="Cambria Math" w:hAnsi="Cambria Math"/>
+                        <w:color w:val="7030A0"/>
+                      </w:rPr>
+                      <m:t>TP</m:t>
+                    </m:r>
+                  </m:num>
+                  <m:den>
+                    <m:r>
+                      <m:rPr>
+                        <m:sty m:val="bi"/>
+                      </m:rPr>
+                      <w:rPr>
+                        <w:rFonts w:ascii="Cambria Math" w:hAnsi="Cambria Math"/>
+                        <w:color w:val="7030A0"/>
+                      </w:rPr>
+                      <m:t>TP+FP</m:t>
+                    </m:r>
+                  </m:den>
+                </m:f>
+              </m:oMath>
+            </m:oMathPara>
+          </w:p>
+          <w:p>
+            <w:pPr>
+              <w:rPr>
+                <w:b/>
+                <w:color w:val="E36C0A" w:themeColor="accent6" w:themeShade="BF"/>
+              </w:rPr>
+            </w:pPr>
+          </w:p>
+          <w:p>
+            <w:r>
+              <w:rPr>
+                <w:b/>
+                <w:color w:val="0000FF"/>
+              </w:rPr>
+              <w:t>Recall</w:t>
+            </w:r>
+            <w:r>
+              <w:t xml:space="preserve"> </w:t>
+            </w:r>
+            <w:r>
+              <w:t>–</w:t>
+            </w:r>
+            <w:r>
+              <w:t xml:space="preserve"> </w:t>
+            </w:r>
+            <w:r>
+              <w:t xml:space="preserve">Proportion of </w:t>
+            </w:r>
+            <w:r>
+              <w:rPr>
+                <w:b/>
+                <w:color w:val="FF0000"/>
+              </w:rPr>
+              <w:t>rele</w:t>
+            </w:r>
+            <w:r>
+              <w:rPr>
+                <w:b/>
+                <w:color w:val="FF0000"/>
+              </w:rPr>
+              <w:t>vant results that are top-scoring</w:t>
+            </w:r>
+            <w:r>
+              <w:t>.</w:t>
+            </w:r>
+          </w:p>
+          <w:p/>
+          <w:p>
+            <w:pPr>
+              <w:rPr>
+                <w:b/>
+                <w:color w:val="E36C0A" w:themeColor="accent6" w:themeShade="BF"/>
+              </w:rPr>
+            </w:pPr>
+            <m:oMathPara>
+              <m:oMath>
+                <m:r>
+                  <m:rPr>
+                    <m:sty m:val="bi"/>
+                  </m:rPr>
+                  <w:rPr>
+                    <w:rFonts w:ascii="Cambria Math" w:hAnsi="Cambria Math"/>
+                    <w:color w:val="7030A0"/>
+                  </w:rPr>
+                  <m:t>Recall=</m:t>
+                </m:r>
+                <m:f>
+                  <m:fPr>
+                    <m:ctrlPr>
+                      <w:rPr>
+                        <w:rFonts w:ascii="Cambria Math" w:hAnsi="Cambria Math"/>
+                        <w:b/>
+                        <w:i/>
+                        <w:color w:val="7030A0"/>
+                      </w:rPr>
+                    </m:ctrlPr>
+                  </m:fPr>
+                  <m:num>
+                    <m:r>
+                      <m:rPr>
+                        <m:sty m:val="bi"/>
+                      </m:rPr>
+                      <w:rPr>
+                        <w:rFonts w:ascii="Cambria Math" w:hAnsi="Cambria Math"/>
+                        <w:color w:val="7030A0"/>
+                      </w:rPr>
+                      <m:t>TP</m:t>
+                    </m:r>
+                  </m:num>
+                  <m:den>
+                    <m:r>
+                      <m:rPr>
+                        <m:sty m:val="bi"/>
+                      </m:rPr>
+                      <w:rPr>
+                        <w:rFonts w:ascii="Cambria Math" w:hAnsi="Cambria Math"/>
+                        <w:color w:val="7030A0"/>
+                      </w:rPr>
+                      <m:t>TP+F</m:t>
+                    </m:r>
+                    <m:r>
+                      <m:rPr>
+                        <m:sty m:val="bi"/>
+                      </m:rPr>
+                      <w:rPr>
+                        <w:rFonts w:ascii="Cambria Math" w:hAnsi="Cambria Math"/>
+                        <w:color w:val="7030A0"/>
+                      </w:rPr>
+                      <m:t>N</m:t>
+                    </m:r>
+                  </m:den>
+                </m:f>
+              </m:oMath>
+            </m:oMathPara>
+          </w:p>
+        </w:tc>
+        <w:tc>
+          <w:tcPr>
+            <w:tcW w:w="2745" w:type="dxa"/>
+            <w:vAlign w:val="center"/>
+          </w:tcPr>
+          <w:p>
+            <w:r>
+              <w:rPr>
+                <w:b/>
+                <w:color w:val="0000FF"/>
+              </w:rPr>
+              <w:t>Underfitting</w:t>
+            </w:r>
+            <w:r>
+              <w:t xml:space="preserve"> – Model is too simple for the data set.</w:t>
+            </w:r>
+          </w:p>
+          <w:p/>
+          <w:p>
+            <w:r>
+              <w:rPr>
+                <w:b/>
+                <w:color w:val="0000FF"/>
+              </w:rPr>
+              <w:t>Overfitting</w:t>
+            </w:r>
+            <w:r>
+              <w:t xml:space="preserve"> – Model is overly trained to match the training set.</w:t>
+            </w:r>
+          </w:p>
+          <w:p/>
+          <w:p>
+            <w:r>
+              <w:rPr>
+                <w:b/>
+                <w:color w:val="0000FF"/>
+              </w:rPr>
+              <w:t>Occam’s Razor</w:t>
+            </w:r>
+            <w:r>
+              <w:t xml:space="preserve"> – Most plausible explanation is the simplest one.  </w:t>
+            </w:r>
+          </w:p>
+          <w:p/>
+          <w:p>
+            <w:r>
+              <w:rPr>
+                <w:b/>
+                <w:color w:val="0000FF"/>
+              </w:rPr>
+              <w:t xml:space="preserve">Pessimistic Estimation </w:t>
+            </w:r>
+            <w:r>
+              <w:t>– Impose a penalty (</w:t>
+            </w:r>
+            <m:oMath>
+              <m:r>
+                <m:rPr>
+                  <m:sty m:val="bi"/>
+                </m:rPr>
+                <w:rPr>
+                  <w:rFonts w:ascii="Cambria Math" w:hAnsi="Cambria Math"/>
+                  <w:color w:val="7030A0"/>
+                </w:rPr>
+                <m:t>λ</m:t>
+              </m:r>
+            </m:oMath>
+            <w:r>
+              <w:t xml:space="preserve">) </w:t>
+            </w:r>
+            <w:r>
+              <w:t>in cost function based on model.</w:t>
+            </w:r>
+          </w:p>
+          <w:p>
+            <w:pPr>
+              <w:pStyle w:val="ListParagraph"/>
+              <w:numPr>
+                <w:ilvl w:val="0"/>
+                <w:numId w:val="28"/>
+              </w:numPr>
+            </w:pPr>
+            <w:r>
+              <w:rPr>
+                <w:b/>
+                <w:color w:val="00B050"/>
+              </w:rPr>
+              <w:t>Smaller</w:t>
+            </w:r>
+            <w:r>
+              <w:t xml:space="preserve"> </w:t>
+            </w:r>
+            <m:oMath>
+              <m:r>
+                <m:rPr>
+                  <m:sty m:val="bi"/>
+                </m:rPr>
+                <w:rPr>
+                  <w:rFonts w:ascii="Cambria Math" w:hAnsi="Cambria Math"/>
+                  <w:color w:val="7030A0"/>
+                </w:rPr>
+                <m:t>λ</m:t>
+              </m:r>
+            </m:oMath>
+            <w:r>
+              <w:t xml:space="preserve"> – Overfitting</w:t>
+            </w:r>
+          </w:p>
+          <w:p>
+            <w:pPr>
+              <w:pStyle w:val="ListParagraph"/>
+              <w:numPr>
+                <w:ilvl w:val="0"/>
+                <w:numId w:val="28"/>
+              </w:numPr>
+            </w:pPr>
+            <w:r>
+              <w:rPr>
+                <w:b/>
+                <w:color w:val="FF0000"/>
+              </w:rPr>
+              <w:t>Larger</w:t>
+            </w:r>
+            <w:r>
+              <w:rPr>
+                <w:rFonts w:ascii="Cambria Math" w:hAnsi="Cambria Math"/>
+                <w:b/>
+                <w:i/>
+                <w:color w:val="7030A0"/>
+              </w:rPr>
+              <w:t xml:space="preserve"> </w:t>
+            </w:r>
+            <m:oMath>
+              <m:r>
+                <m:rPr>
+                  <m:sty m:val="bi"/>
+                </m:rPr>
+                <w:rPr>
+                  <w:rFonts w:ascii="Cambria Math" w:hAnsi="Cambria Math"/>
+                  <w:color w:val="7030A0"/>
+                </w:rPr>
+                <m:t>λ</m:t>
+              </m:r>
+            </m:oMath>
+            <w:r>
+              <w:t xml:space="preserve"> – Underfitting</w:t>
+            </w:r>
+          </w:p>
+        </w:tc>
+        <w:tc>
+          <w:tcPr>
+            <w:tcW w:w="3159" w:type="dxa"/>
+            <w:vAlign w:val="center"/>
+          </w:tcPr>
+          <w:p>
+            <w:pPr>
+              <w:jc w:val="center"/>
+              <w:rPr>
+                <w:color w:val="7030A0"/>
+                <w:sz w:val="20"/>
+              </w:rPr>
+            </w:pPr>
+            <w:r>
+              <w:rPr>
+                <w:b/>
+                <w:color w:val="0000FF"/>
+              </w:rPr>
+              <w:t xml:space="preserve">Sunrise </w:t>
+            </w:r>
+            <w:r>
+              <w:rPr>
+                <w:b/>
+                <w:color w:val="0000FF"/>
+              </w:rPr>
+              <w:t xml:space="preserve">Problem </w:t>
+            </w:r>
+            <m:oMath>
+              <m:r>
+                <m:rPr>
+                  <m:sty m:val="bi"/>
+                </m:rPr>
+                <w:rPr>
+                  <w:rFonts w:ascii="Cambria Math" w:hAnsi="Cambria Math"/>
+                  <w:color w:val="7030A0"/>
+                  <w:sz w:val="20"/>
+                </w:rPr>
+                <m:t>P</m:t>
+              </m:r>
+              <m:d>
+                <m:dPr>
+                  <m:ctrlPr>
+                    <w:rPr>
+                      <w:rFonts w:ascii="Cambria Math" w:hAnsi="Cambria Math"/>
+                      <w:b/>
+                      <w:i/>
+                      <w:color w:val="7030A0"/>
+                      <w:sz w:val="20"/>
+                    </w:rPr>
+                  </m:ctrlPr>
+                </m:dPr>
+                <m:e>
+                  <m:r>
+                    <m:rPr>
+                      <m:sty m:val="bi"/>
+                    </m:rPr>
+                    <w:rPr>
+                      <w:rFonts w:ascii="Cambria Math" w:hAnsi="Cambria Math"/>
+                      <w:color w:val="7030A0"/>
+                      <w:sz w:val="20"/>
+                    </w:rPr>
+                    <m:t>sun will rise tomorrow</m:t>
+                  </m:r>
+                </m:e>
+              </m:d>
+              <m:r>
+                <w:rPr>
+                  <w:rFonts w:ascii="Cambria Math" w:hAnsi="Cambria Math"/>
+                  <w:color w:val="7030A0"/>
+                  <w:sz w:val="20"/>
+                </w:rPr>
+                <m:t>=?</m:t>
+              </m:r>
+            </m:oMath>
+          </w:p>
+          <w:p>
+            <w:r>
+              <w:t>Using</w:t>
+            </w:r>
+            <w:r>
+              <w:t xml:space="preserve"> existing observations the probability is one but there will be a day when it does not rise.</w:t>
+            </w:r>
+          </w:p>
+          <w:p/>
+          <w:p>
+            <w:r>
+              <w:rPr>
+                <w:b/>
+                <w:color w:val="0000FF"/>
+              </w:rPr>
+              <w:t xml:space="preserve">Smoothing: </w:t>
+            </w:r>
+            <w:r>
+              <w:t>Use probability distributions for parameter estimates for sparse data.</w:t>
+            </w:r>
+          </w:p>
+          <w:p/>
+          <w:p>
+            <m:oMathPara>
+              <m:oMath>
+                <m:sSub>
+                  <m:sSubPr>
+                    <m:ctrlPr>
+                      <w:rPr>
+                        <w:rFonts w:ascii="Cambria Math" w:hAnsi="Cambria Math"/>
+                        <w:i/>
+                      </w:rPr>
+                    </m:ctrlPr>
+                  </m:sSubPr>
+                  <m:e>
+                    <m:acc>
+                      <m:accPr>
+                        <m:ctrlPr>
+                          <w:rPr>
+                            <w:rFonts w:ascii="Cambria Math" w:hAnsi="Cambria Math"/>
+                            <w:i/>
+                          </w:rPr>
+                        </m:ctrlPr>
+                      </m:accPr>
+                      <m:e>
+                        <m:r>
+                          <w:rPr>
+                            <w:rFonts w:ascii="Cambria Math" w:hAnsi="Cambria Math"/>
+                          </w:rPr>
+                          <m:t>θ</m:t>
+                        </m:r>
+                      </m:e>
+                    </m:acc>
+                  </m:e>
+                  <m:sub>
+                    <m:r>
+                      <w:rPr>
+                        <w:rFonts w:ascii="Cambria Math" w:hAnsi="Cambria Math"/>
+                      </w:rPr>
+                      <m:t>i</m:t>
+                    </m:r>
+                  </m:sub>
+                </m:sSub>
+                <m:r>
+                  <w:rPr>
+                    <w:rFonts w:ascii="Cambria Math" w:hAnsi="Cambria Math"/>
+                  </w:rPr>
+                  <m:t>=</m:t>
+                </m:r>
+                <m:f>
+                  <m:fPr>
+                    <m:ctrlPr>
+                      <w:rPr>
+                        <w:rFonts w:ascii="Cambria Math" w:hAnsi="Cambria Math"/>
+                        <w:i/>
+                      </w:rPr>
+                    </m:ctrlPr>
+                  </m:fPr>
+                  <m:num>
+                    <m:sSub>
+                      <m:sSubPr>
+                        <m:ctrlPr>
+                          <w:rPr>
+                            <w:rFonts w:ascii="Cambria Math" w:hAnsi="Cambria Math"/>
+                            <w:i/>
+                          </w:rPr>
+                        </m:ctrlPr>
+                      </m:sSubPr>
+                      <m:e>
+                        <m:r>
+                          <w:rPr>
+                            <w:rFonts w:ascii="Cambria Math" w:hAnsi="Cambria Math"/>
+                          </w:rPr>
+                          <m:t>x</m:t>
+                        </m:r>
+                      </m:e>
+                      <m:sub>
+                        <m:r>
+                          <w:rPr>
+                            <w:rFonts w:ascii="Cambria Math" w:hAnsi="Cambria Math"/>
+                          </w:rPr>
+                          <m:t>i</m:t>
+                        </m:r>
+                      </m:sub>
+                    </m:sSub>
+                    <m:r>
+                      <w:rPr>
+                        <w:rFonts w:ascii="Cambria Math" w:hAnsi="Cambria Math"/>
+                      </w:rPr>
+                      <m:t>+α</m:t>
+                    </m:r>
+                  </m:num>
+                  <m:den>
+                    <m:r>
+                      <w:rPr>
+                        <w:rFonts w:ascii="Cambria Math" w:hAnsi="Cambria Math"/>
+                      </w:rPr>
+                      <m:t>N+α⋅d</m:t>
+                    </m:r>
+                  </m:den>
+                </m:f>
+              </m:oMath>
+            </m:oMathPara>
+          </w:p>
+          <w:p/>
+          <w:p>
+            <w:pPr>
+              <w:pStyle w:val="ListParagraph"/>
+              <w:numPr>
+                <w:ilvl w:val="0"/>
+                <w:numId w:val="28"/>
+              </w:numPr>
+            </w:pPr>
+            <w:r>
+              <w:rPr>
+                <w:b/>
+                <w:color w:val="00B050"/>
+              </w:rPr>
+              <w:t>Smaller</w:t>
+            </w:r>
+            <w:r>
+              <w:t xml:space="preserve"> </w:t>
+            </w:r>
+            <m:oMath>
+              <m:r>
+                <w:rPr>
+                  <w:rFonts w:ascii="Cambria Math" w:hAnsi="Cambria Math"/>
+                </w:rPr>
+                <m:t>α</m:t>
+              </m:r>
+            </m:oMath>
+            <w:r>
+              <w:t xml:space="preserve"> – Overfitting</w:t>
+            </w:r>
+          </w:p>
+          <w:p>
+            <w:pPr>
+              <w:pStyle w:val="ListParagraph"/>
+              <w:numPr>
+                <w:ilvl w:val="0"/>
+                <w:numId w:val="28"/>
+              </w:numPr>
+            </w:pPr>
+            <w:r>
+              <w:rPr>
+                <w:b/>
+                <w:color w:val="FF0000"/>
+              </w:rPr>
+              <w:t>Larger</w:t>
+            </w:r>
+            <w:r>
+              <w:t xml:space="preserve"> </w:t>
+            </w:r>
+            <m:oMath>
+              <m:r>
+                <w:rPr>
+                  <w:rFonts w:ascii="Cambria Math" w:hAnsi="Cambria Math"/>
+                </w:rPr>
+                <m:t>α</m:t>
+              </m:r>
+            </m:oMath>
+            <w:r>
+              <w:t xml:space="preserve"> – Underfitting </w:t>
+            </w:r>
+          </w:p>
+        </w:tc>
+      </w:tr>
+    </w:tbl>
+    <w:p>
+      <w:pPr>
+        <w:rPr>
+          <w:sz w:val="8"/>
+          <w:szCs w:val="8"/>
+        </w:rPr>
+      </w:pPr>
+    </w:p>
+    <w:tbl>
+      <w:tblPr>
+        <w:tblW w:w="0" w:type="auto"/>
+        <w:jc w:val="center"/>
+        <w:tblInd w:w="-333" w:type="dxa"/>
+        <w:tblBorders>
+          <w:top w:val="single" w:sz="4" w:space="0" w:color="auto"/>
+          <w:left w:val="single" w:sz="4" w:space="0" w:color="auto"/>
+          <w:bottom w:val="single" w:sz="4" w:space="0" w:color="auto"/>
+          <w:right w:val="single" w:sz="4" w:space="0" w:color="auto"/>
+          <w:insideH w:val="single" w:sz="4" w:space="0" w:color="auto"/>
+          <w:insideV w:val="single" w:sz="4" w:space="0" w:color="auto"/>
+        </w:tblBorders>
+        <w:tblLook w:val="00A0" w:firstRow="1" w:lastRow="0" w:firstColumn="1" w:lastColumn="0" w:noHBand="0" w:noVBand="0"/>
+      </w:tblPr>
+      <w:tblGrid>
+        <w:gridCol w:w="4235"/>
+        <w:gridCol w:w="3557"/>
+        <w:gridCol w:w="3557"/>
+      </w:tblGrid>
+      <w:tr>
+        <w:trPr>
+          <w:trHeight w:val="2337"/>
+          <w:jc w:val="center"/>
+        </w:trPr>
+        <w:tc>
+          <w:tcPr>
+            <w:tcW w:w="4235" w:type="dxa"/>
+            <w:tcBorders>
+              <w:top w:val="single" w:sz="4" w:space="0" w:color="auto"/>
+              <w:left w:val="single" w:sz="4" w:space="0" w:color="auto"/>
+              <w:right w:val="single" w:sz="4" w:space="0" w:color="auto"/>
+            </w:tcBorders>
+            <w:vAlign w:val="center"/>
+          </w:tcPr>
+          <w:p>
+            <w:pPr>
+              <w:jc w:val="center"/>
+              <w:rPr>
+                <w:b/>
+                <w:color w:val="0000FF"/>
+              </w:rPr>
+            </w:pPr>
+            <w:r>
+              <w:rPr>
+                <w:b/>
+                <w:color w:val="0000FF"/>
+              </w:rPr>
+              <w:t>Cross Validation</w:t>
+            </w:r>
+          </w:p>
+          <w:p/>
+          <w:p>
+            <w:pPr>
+              <w:pStyle w:val="ListParagraph"/>
+              <w:numPr>
+                <w:ilvl w:val="0"/>
+                <w:numId w:val="28"/>
+              </w:numPr>
+            </w:pPr>
+            <w:r>
+              <w:t xml:space="preserve">Leave </w:t>
+            </w:r>
+            <m:oMath>
+              <m:r>
+                <w:rPr>
+                  <w:rFonts w:ascii="Cambria Math" w:hAnsi="Cambria Math"/>
+                </w:rPr>
+                <m:t>k</m:t>
+              </m:r>
+            </m:oMath>
+            <w:r>
+              <w:t xml:space="preserve"> out.</w:t>
+            </w:r>
+          </w:p>
+          <w:p>
+            <w:pPr>
+              <w:pStyle w:val="ListParagraph"/>
+              <w:numPr>
+                <w:ilvl w:val="0"/>
+                <w:numId w:val="28"/>
+              </w:numPr>
+            </w:pPr>
+            <w:r>
+              <w:t xml:space="preserve">Train on the </w:t>
+            </w:r>
+            <m:oMath>
+              <m:r>
+                <w:rPr>
+                  <w:rFonts w:ascii="Cambria Math" w:hAnsi="Cambria Math"/>
+                </w:rPr>
+                <m:t>N-k</m:t>
+              </m:r>
+            </m:oMath>
+            <w:r>
+              <w:t xml:space="preserve"> points.  Use the </w:t>
+            </w:r>
+            <m:oMath>
+              <m:r>
+                <w:rPr>
+                  <w:rFonts w:ascii="Cambria Math" w:hAnsi="Cambria Math"/>
+                </w:rPr>
+                <m:t>k</m:t>
+              </m:r>
+            </m:oMath>
+            <w:r>
+              <w:t xml:space="preserve"> points to estimate the out of sample error.</w:t>
+            </w:r>
+          </w:p>
+          <w:p>
+            <w:pPr>
+              <w:pStyle w:val="ListParagraph"/>
+              <w:numPr>
+                <w:ilvl w:val="0"/>
+                <w:numId w:val="28"/>
+              </w:numPr>
+            </w:pPr>
+            <w:r>
+              <w:t>Repeat this process until all points have appeared in the training set exactly once.</w:t>
+            </w:r>
+          </w:p>
+          <w:p/>
+          <w:p>
+            <w:pPr>
+              <w:pStyle w:val="ListParagraph"/>
+              <w:numPr>
+                <w:ilvl w:val="0"/>
+                <w:numId w:val="28"/>
+              </w:numPr>
+            </w:pPr>
+            <w:r>
+              <w:rPr>
+                <w:b/>
+                <w:color w:val="E36C0A" w:themeColor="accent6" w:themeShade="BF"/>
+              </w:rPr>
+              <w:t>Example:</w:t>
+            </w:r>
+            <w:r>
+              <w:t xml:space="preserve"> Leave-1-Out.  Generate and train </w:t>
+            </w:r>
+            <m:oMath>
+              <m:r>
+                <w:rPr>
+                  <w:rFonts w:ascii="Cambria Math" w:hAnsi="Cambria Math"/>
+                </w:rPr>
+                <m:t>N</m:t>
+              </m:r>
+            </m:oMath>
+            <w:r>
+              <w:t xml:space="preserve"> models.  </w:t>
+            </w:r>
+            <w:r>
+              <w:t>Using this approach, the error is:</w:t>
+            </w:r>
+          </w:p>
+          <w:p>
+            <w:pPr>
+              <w:pStyle w:val="ListParagraph"/>
+            </w:pPr>
+          </w:p>
+          <w:p>
+            <w:pPr>
+              <w:rPr>
+                <w:b/>
+                <w:color w:val="7030A0"/>
+              </w:rPr>
+            </w:pPr>
+            <m:oMathPara>
+              <m:oMath>
+                <m:r>
+                  <m:rPr>
+                    <m:sty m:val="bi"/>
+                  </m:rPr>
+                  <w:rPr>
+                    <w:rFonts w:ascii="Cambria Math" w:hAnsi="Cambria Math"/>
+                    <w:color w:val="7030A0"/>
+                  </w:rPr>
+                  <m:t>Erro</m:t>
+                </m:r>
+                <m:sSub>
+                  <m:sSubPr>
+                    <m:ctrlPr>
+                      <w:rPr>
+                        <w:rFonts w:ascii="Cambria Math" w:hAnsi="Cambria Math"/>
+                        <w:b/>
+                        <w:i/>
+                        <w:color w:val="7030A0"/>
+                      </w:rPr>
+                    </m:ctrlPr>
+                  </m:sSubPr>
+                  <m:e>
+                    <m:r>
+                      <m:rPr>
+                        <m:sty m:val="bi"/>
+                      </m:rPr>
+                      <w:rPr>
+                        <w:rFonts w:ascii="Cambria Math" w:hAnsi="Cambria Math"/>
+                        <w:color w:val="7030A0"/>
+                      </w:rPr>
+                      <m:t>r</m:t>
+                    </m:r>
+                  </m:e>
+                  <m:sub>
+                    <m:r>
+                      <m:rPr>
+                        <m:sty m:val="bi"/>
+                      </m:rPr>
+                      <w:rPr>
+                        <w:rFonts w:ascii="Cambria Math" w:hAnsi="Cambria Math"/>
+                        <w:color w:val="7030A0"/>
+                      </w:rPr>
+                      <m:t>LeaveOneOut</m:t>
+                    </m:r>
+                  </m:sub>
+                </m:sSub>
+                <m:r>
+                  <m:rPr>
+                    <m:sty m:val="bi"/>
+                  </m:rPr>
+                  <w:rPr>
+                    <w:rFonts w:ascii="Cambria Math" w:hAnsi="Cambria Math"/>
+                    <w:color w:val="7030A0"/>
+                  </w:rPr>
+                  <m:t>=</m:t>
+                </m:r>
+                <m:f>
+                  <m:fPr>
+                    <m:ctrlPr>
+                      <w:rPr>
+                        <w:rFonts w:ascii="Cambria Math" w:hAnsi="Cambria Math"/>
+                        <w:b/>
+                        <w:i/>
+                        <w:color w:val="7030A0"/>
+                      </w:rPr>
+                    </m:ctrlPr>
+                  </m:fPr>
+                  <m:num>
+                    <m:r>
+                      <m:rPr>
+                        <m:sty m:val="bi"/>
+                      </m:rPr>
+                      <w:rPr>
+                        <w:rFonts w:ascii="Cambria Math" w:hAnsi="Cambria Math"/>
+                        <w:color w:val="7030A0"/>
+                      </w:rPr>
+                      <m:t>1</m:t>
+                    </m:r>
+                  </m:num>
+                  <m:den>
+                    <m:r>
+                      <m:rPr>
+                        <m:sty m:val="bi"/>
+                      </m:rPr>
+                      <w:rPr>
+                        <w:rFonts w:ascii="Cambria Math" w:hAnsi="Cambria Math"/>
+                        <w:color w:val="7030A0"/>
+                      </w:rPr>
+                      <m:t>N</m:t>
+                    </m:r>
+                  </m:den>
+                </m:f>
+                <m:r>
+                  <m:rPr>
+                    <m:sty m:val="bi"/>
+                  </m:rPr>
+                  <w:rPr>
+                    <w:rFonts w:ascii="Cambria Math" w:hAnsi="Cambria Math"/>
+                    <w:color w:val="7030A0"/>
+                  </w:rPr>
+                  <m:t>⋅</m:t>
+                </m:r>
+                <m:nary>
+                  <m:naryPr>
+                    <m:chr m:val="∑"/>
+                    <m:ctrlPr>
+                      <w:rPr>
+                        <w:rFonts w:ascii="Cambria Math" w:hAnsi="Cambria Math"/>
+                        <w:b/>
+                        <w:i/>
+                        <w:color w:val="7030A0"/>
+                      </w:rPr>
+                    </m:ctrlPr>
+                  </m:naryPr>
+                  <m:sub>
+                    <m:r>
+                      <m:rPr>
+                        <m:sty m:val="bi"/>
+                      </m:rPr>
+                      <w:rPr>
+                        <w:rFonts w:ascii="Cambria Math" w:hAnsi="Cambria Math"/>
+                        <w:color w:val="7030A0"/>
+                      </w:rPr>
+                      <m:t>i=1</m:t>
+                    </m:r>
+                  </m:sub>
+                  <m:sup>
+                    <m:r>
+                      <m:rPr>
+                        <m:sty m:val="bi"/>
+                      </m:rPr>
+                      <w:rPr>
+                        <w:rFonts w:ascii="Cambria Math" w:hAnsi="Cambria Math"/>
+                        <w:color w:val="7030A0"/>
+                      </w:rPr>
+                      <m:t>N</m:t>
+                    </m:r>
+                  </m:sup>
+                  <m:e>
+                    <m:sSub>
+                      <m:sSubPr>
+                        <m:ctrlPr>
+                          <w:rPr>
+                            <w:rFonts w:ascii="Cambria Math" w:hAnsi="Cambria Math"/>
+                            <w:b/>
+                            <w:i/>
+                            <w:color w:val="7030A0"/>
+                          </w:rPr>
+                        </m:ctrlPr>
+                      </m:sSubPr>
+                      <m:e>
+                        <m:r>
+                          <m:rPr>
+                            <m:sty m:val="bi"/>
+                          </m:rPr>
+                          <w:rPr>
+                            <w:rFonts w:ascii="Cambria Math" w:hAnsi="Cambria Math"/>
+                            <w:color w:val="7030A0"/>
+                          </w:rPr>
+                          <m:t>e</m:t>
+                        </m:r>
+                      </m:e>
+                      <m:sub>
+                        <m:r>
+                          <m:rPr>
+                            <m:sty m:val="bi"/>
+                          </m:rPr>
+                          <w:rPr>
+                            <w:rFonts w:ascii="Cambria Math" w:hAnsi="Cambria Math"/>
+                            <w:color w:val="7030A0"/>
+                          </w:rPr>
+                          <m:t>i</m:t>
+                        </m:r>
+                      </m:sub>
+                    </m:sSub>
+                  </m:e>
+                </m:nary>
+              </m:oMath>
+            </m:oMathPara>
+          </w:p>
+          <w:p>
+            <w:pPr>
+              <w:rPr>
+                <w:b/>
+                <w:color w:val="7030A0"/>
+              </w:rPr>
+            </w:pPr>
+          </w:p>
+          <w:p>
+            <w:pPr>
+              <w:pStyle w:val="ListParagraph"/>
+              <w:numPr>
+                <w:ilvl w:val="0"/>
+                <w:numId w:val="28"/>
+              </w:numPr>
+              <w:rPr>
+                <w:b/>
+              </w:rPr>
+            </w:pPr>
+            <w:r>
+              <w:rPr>
+                <w:b/>
+                <w:color w:val="FF0000"/>
+              </w:rPr>
+              <w:t>Cross validation can be repeated with different modeal parameters.</w:t>
+            </w:r>
+            <w:r>
+              <w:rPr>
+                <w:b/>
+              </w:rPr>
+              <w:t xml:space="preserve">  </w:t>
+            </w:r>
+            <w:r>
+              <w:rPr>
+                <w:b/>
+                <w:color w:val="00B050"/>
+              </w:rPr>
+              <w:t>Select the model with the lowest cross validation error.</w:t>
+            </w:r>
+          </w:p>
+        </w:tc>
+        <w:tc>
+          <w:tcPr>
+            <w:tcW w:w="3557" w:type="dxa"/>
+            <w:tcBorders>
+              <w:left w:val="single" w:sz="4" w:space="0" w:color="auto"/>
+            </w:tcBorders>
+            <w:vAlign w:val="center"/>
+          </w:tcPr>
+          <w:p>
+            <w:pPr>
+              <w:pStyle w:val="ListParagraph"/>
+              <w:numPr>
+                <w:ilvl w:val="0"/>
+                <w:numId w:val="28"/>
+              </w:numPr>
+            </w:pPr>
+            <m:oMath>
+              <m:r>
+                <m:rPr>
+                  <m:sty m:val="bi"/>
+                </m:rPr>
+                <w:rPr>
+                  <w:rFonts w:ascii="Cambria Math" w:hAnsi="Cambria Math"/>
+                  <w:color w:val="0000FF"/>
+                </w:rPr>
+                <m:t>K</m:t>
+              </m:r>
+            </m:oMath>
+            <w:r>
+              <w:rPr>
+                <w:b/>
+                <w:color w:val="0000FF"/>
+              </w:rPr>
+              <w:t>-Fold Cross Validation</w:t>
+            </w:r>
+            <w:r>
+              <w:t xml:space="preserve"> – Divide the training set into </w:t>
+            </w:r>
+            <m:oMath>
+              <m:r>
+                <w:rPr>
+                  <w:rFonts w:ascii="Cambria Math" w:hAnsi="Cambria Math"/>
+                </w:rPr>
+                <m:t>k</m:t>
+              </m:r>
+            </m:oMath>
+            <w:r>
+              <w:t xml:space="preserve"> equally sized pieces.  Example: </w:t>
+            </w:r>
+            <m:oMath>
+              <m:r>
+                <w:rPr>
+                  <w:rFonts w:ascii="Cambria Math" w:hAnsi="Cambria Math"/>
+                </w:rPr>
+                <m:t>k=10</m:t>
+              </m:r>
+            </m:oMath>
+            <w:r>
+              <w:t xml:space="preserve"> means each testing set is size </w:t>
+            </w:r>
+            <m:oMath>
+              <m:f>
+                <m:fPr>
+                  <m:ctrlPr>
+                    <w:rPr>
+                      <w:rFonts w:ascii="Cambria Math" w:hAnsi="Cambria Math"/>
+                      <w:i/>
+                    </w:rPr>
+                  </m:ctrlPr>
+                </m:fPr>
+                <m:num>
+                  <m:r>
+                    <w:rPr>
+                      <w:rFonts w:ascii="Cambria Math" w:hAnsi="Cambria Math"/>
+                    </w:rPr>
+                    <m:t>N</m:t>
+                  </m:r>
+                </m:num>
+                <m:den>
+                  <m:r>
+                    <w:rPr>
+                      <w:rFonts w:ascii="Cambria Math" w:hAnsi="Cambria Math"/>
+                    </w:rPr>
+                    <m:t>10</m:t>
+                  </m:r>
+                </m:den>
+              </m:f>
+            </m:oMath>
+            <w:r>
+              <w:t>.</w:t>
+            </w:r>
+          </w:p>
+          <w:p>
+            <w:pPr>
+              <w:pStyle w:val="ListParagraph"/>
+              <w:ind w:left="144"/>
+            </w:pPr>
+          </w:p>
+          <w:p>
+            <w:pPr>
+              <w:pStyle w:val="ListParagraph"/>
+              <w:numPr>
+                <w:ilvl w:val="0"/>
+                <w:numId w:val="28"/>
+              </w:numPr>
+            </w:pPr>
+            <w:r>
+              <w:rPr>
+                <w:b/>
+                <w:color w:val="0000FF"/>
+              </w:rPr>
+              <w:t xml:space="preserve">Downside of Leave-One-Out </w:t>
+            </w:r>
+            <w:r>
+              <w:t>– Computationally expensive.</w:t>
+            </w:r>
+          </w:p>
+          <w:p>
+            <w:pPr>
+              <w:pStyle w:val="ListParagraph"/>
+            </w:pPr>
+          </w:p>
+          <w:p>
+            <w:pPr>
+              <w:pStyle w:val="ListParagraph"/>
+              <w:numPr>
+                <w:ilvl w:val="0"/>
+                <w:numId w:val="28"/>
+              </w:numPr>
+            </w:pPr>
+          </w:p>
+        </w:tc>
+        <w:tc>
+          <w:tcPr>
+            <w:tcW w:w="3557" w:type="dxa"/>
+            <w:tcBorders>
+              <w:left w:val="single" w:sz="4" w:space="0" w:color="auto"/>
+            </w:tcBorders>
+            <w:vAlign w:val="center"/>
+          </w:tcPr>
+          <w:p>
+            <w:pPr>
+              <w:rPr>
+                <w:b/>
+                <w:color w:val="E36C0A" w:themeColor="accent6" w:themeShade="BF"/>
+              </w:rPr>
+            </w:pPr>
+          </w:p>
+        </w:tc>
+      </w:tr>
+    </w:tbl>
+    <w:p>
+      <w:pPr>
+        <w:rPr>
+          <w:sz w:val="8"/>
+          <w:szCs w:val="8"/>
+        </w:rPr>
+      </w:pPr>
+    </w:p>
+    <w:p>
+      <w:pPr>
+        <w:jc w:val="center"/>
+        <w:rPr>
+          <w:b/>
+          <w:color w:val="008000"/>
+          <w:sz w:val="32"/>
+        </w:rPr>
+      </w:pPr>
+      <w:r>
+        <w:rPr>
+          <w:b/>
+          <w:color w:val="008000"/>
+          <w:sz w:val="32"/>
+        </w:rPr>
+        <w:t>Lecture #</w:t>
+      </w:r>
+      <w:r>
+        <w:rPr>
+          <w:b/>
+          <w:color w:val="008000"/>
+          <w:sz w:val="32"/>
+        </w:rPr>
+        <w:t>1</w:t>
+      </w:r>
+      <w:r>
+        <w:rPr>
+          <w:b/>
+          <w:color w:val="008000"/>
+          <w:sz w:val="32"/>
+        </w:rPr>
+        <w:t>5</w:t>
+      </w:r>
+      <w:r>
+        <w:rPr>
+          <w:b/>
+          <w:color w:val="008000"/>
+          <w:sz w:val="32"/>
+        </w:rPr>
+        <w:t xml:space="preserve"> – Introduction to </w:t>
+      </w:r>
+      <w:r>
+        <w:rPr>
+          <w:b/>
+          <w:color w:val="008000"/>
+          <w:sz w:val="32"/>
+        </w:rPr>
+        <w:t>Machine Learning</w:t>
+      </w:r>
+    </w:p>
+    <w:p>
+      <w:pPr>
+        <w:rPr>
+          <w:sz w:val="8"/>
+          <w:szCs w:val="8"/>
+        </w:rPr>
+      </w:pPr>
+    </w:p>
+    <w:tbl>
+      <w:tblPr>
+        <w:tblW w:w="0" w:type="auto"/>
+        <w:jc w:val="center"/>
+        <w:tblInd w:w="-162" w:type="dxa"/>
+        <w:tblBorders>
+          <w:top w:val="single" w:sz="4" w:space="0" w:color="auto"/>
+          <w:left w:val="single" w:sz="4" w:space="0" w:color="auto"/>
+          <w:bottom w:val="single" w:sz="4" w:space="0" w:color="auto"/>
+          <w:right w:val="single" w:sz="4" w:space="0" w:color="auto"/>
+          <w:insideH w:val="single" w:sz="4" w:space="0" w:color="auto"/>
+          <w:insideV w:val="single" w:sz="4" w:space="0" w:color="auto"/>
+        </w:tblBorders>
+        <w:tblLook w:val="00A0" w:firstRow="1" w:lastRow="0" w:firstColumn="1" w:lastColumn="0" w:noHBand="0" w:noVBand="0"/>
+      </w:tblPr>
+      <w:tblGrid>
+        <w:gridCol w:w="1899"/>
+        <w:gridCol w:w="2700"/>
+        <w:gridCol w:w="3861"/>
+        <w:gridCol w:w="2718"/>
+      </w:tblGrid>
+      <w:tr>
+        <w:trPr>
+          <w:trHeight w:val="1484"/>
+          <w:jc w:val="center"/>
+        </w:trPr>
+        <w:tc>
+          <w:tcPr>
+            <w:tcW w:w="1899" w:type="dxa"/>
+            <w:tcBorders>
+              <w:top w:val="single" w:sz="4" w:space="0" w:color="auto"/>
+              <w:left w:val="single" w:sz="4" w:space="0" w:color="auto"/>
+              <w:right w:val="single" w:sz="4" w:space="0" w:color="auto"/>
+            </w:tcBorders>
+            <w:vAlign w:val="center"/>
+          </w:tcPr>
+          <w:p>
+            <w:r>
+              <w:rPr>
+                <w:b/>
+                <w:color w:val="0000FF"/>
+              </w:rPr>
+              <w:t xml:space="preserve">Machine Learning </w:t>
+            </w:r>
+            <w:r>
+              <w:t xml:space="preserve">– A </w:t>
+            </w:r>
+            <w:r>
+              <w:rPr>
+                <w:b/>
+                <w:color w:val="00B050"/>
+              </w:rPr>
+              <w:t>subfield of computer science</w:t>
+            </w:r>
+            <w:r>
+              <w:rPr>
+                <w:color w:val="00B050"/>
+              </w:rPr>
+              <w:t xml:space="preserve"> </w:t>
+            </w:r>
+            <w:r>
+              <w:t xml:space="preserve">that deals with the construction and </w:t>
+            </w:r>
+            <w:r>
+              <w:rPr>
+                <w:b/>
+                <w:color w:val="FF0000"/>
+              </w:rPr>
+              <w:t>study of systems that can learn from data rather than follow explicitly progra</w:t>
+            </w:r>
+            <w:r>
+              <w:rPr>
+                <w:b/>
+                <w:color w:val="FF0000"/>
+              </w:rPr>
+              <w:t>mmed instructions</w:t>
+            </w:r>
+          </w:p>
+        </w:tc>
+        <w:tc>
+          <w:tcPr>
+            <w:tcW w:w="2700" w:type="dxa"/>
+            <w:tcBorders>
+              <w:left w:val="single" w:sz="4" w:space="0" w:color="auto"/>
+            </w:tcBorders>
+            <w:vAlign w:val="center"/>
+          </w:tcPr>
+          <w:p>
+            <w:r>
+              <w:rPr>
+                <w:b/>
+                <w:color w:val="0000FF"/>
+              </w:rPr>
+              <w:t>Neuron</w:t>
+            </w:r>
+            <w:r>
+              <w:t xml:space="preserve"> – A brain cell.</w:t>
+            </w:r>
+          </w:p>
+          <w:p/>
+          <w:p>
+            <w:r>
+              <w:rPr>
+                <w:b/>
+                <w:color w:val="0000FF"/>
+              </w:rPr>
+              <w:t xml:space="preserve">Dendrite </w:t>
+            </w:r>
+            <w:r>
+              <w:t xml:space="preserve">– Appendages that stick out </w:t>
+            </w:r>
+            <w:r>
+              <w:t>from</w:t>
+            </w:r>
+            <w:r>
+              <w:t xml:space="preserve"> a neuron.</w:t>
+            </w:r>
+          </w:p>
+          <w:p/>
+          <w:p>
+            <w:r>
+              <w:rPr>
+                <w:b/>
+                <w:color w:val="0000FF"/>
+              </w:rPr>
+              <w:t>Axon</w:t>
+            </w:r>
+            <w:r>
+              <w:t xml:space="preserve"> – Long chain that connects two neurons’ dendrites.  Carries the electrical signal between two cells.</w:t>
+            </w:r>
+          </w:p>
+          <w:p/>
+          <w:p>
+            <w:r>
+              <w:rPr>
+                <w:b/>
+                <w:color w:val="0000FF"/>
+              </w:rPr>
+              <w:t>Synapses</w:t>
+            </w:r>
+            <w:r>
+              <w:t xml:space="preserve"> – Small cleft or separation between two neurons.</w:t>
+            </w:r>
+          </w:p>
+        </w:tc>
+        <w:tc>
+          <w:tcPr>
+            <w:tcW w:w="3861" w:type="dxa"/>
+            <w:vAlign w:val="center"/>
+          </w:tcPr>
+          <w:p>
+            <w:pPr>
+              <w:pStyle w:val="ListParagraph"/>
+              <w:numPr>
+                <w:ilvl w:val="0"/>
+                <w:numId w:val="28"/>
+              </w:numPr>
+            </w:pPr>
+            <w:r>
+              <w:rPr>
+                <w:b/>
+                <w:color w:val="00B050"/>
+              </w:rPr>
+              <w:t>When neuron A repeatedly participates in firing neuron B, the strength of the action from A to B increases.</w:t>
+            </w:r>
+            <w:r>
+              <w:t xml:space="preserve">  </w:t>
+            </w:r>
+            <w:r>
+              <w:rPr>
+                <w:i/>
+              </w:rPr>
+              <w:t>Cells that fire together wire together.</w:t>
+            </w:r>
+          </w:p>
+          <w:p>
+            <w:pPr>
+              <w:pStyle w:val="ListParagraph"/>
+              <w:numPr>
+                <w:ilvl w:val="1"/>
+                <w:numId w:val="28"/>
+              </w:numPr>
+            </w:pPr>
+            <w:r>
+              <w:rPr>
+                <w:b/>
+                <w:color w:val="FF0000"/>
+              </w:rPr>
+              <w:t>If they fire separately, the weight decreases.</w:t>
+            </w:r>
+          </w:p>
+          <w:p/>
+          <w:p>
+            <w:pPr>
+              <w:pStyle w:val="ListParagraph"/>
+              <w:numPr>
+                <w:ilvl w:val="0"/>
+                <w:numId w:val="28"/>
+              </w:numPr>
+            </w:pPr>
+            <w:r>
+              <w:rPr>
+                <w:b/>
+                <w:color w:val="0000FF"/>
+              </w:rPr>
+              <w:t>Synaptic Strength</w:t>
+            </w:r>
+            <w:r>
+              <w:t xml:space="preserve"> – Can be modeled as a set of weights.</w:t>
+            </w:r>
+          </w:p>
+          <w:p>
+            <w:pPr>
+              <w:pStyle w:val="ListParagraph"/>
+            </w:pPr>
+          </w:p>
+          <w:p>
+            <w:pPr>
+              <w:pStyle w:val="ListParagraph"/>
+              <w:numPr>
+                <w:ilvl w:val="0"/>
+                <w:numId w:val="28"/>
+              </w:numPr>
+            </w:pPr>
+            <w:r>
+              <w:rPr>
+                <w:b/>
+                <w:color w:val="0000FF"/>
+              </w:rPr>
+              <w:t>Hebbian Learning</w:t>
+            </w:r>
+            <w:r>
+              <w:t xml:space="preserve"> – Changing of the weights between the neurons</w:t>
+            </w:r>
+            <w:r>
+              <w:t xml:space="preserve"> in the brain</w:t>
+            </w:r>
+            <w:r>
+              <w:t>.</w:t>
+            </w:r>
+          </w:p>
+        </w:tc>
+        <w:tc>
+          <w:tcPr>
+            <w:tcW w:w="2718" w:type="dxa"/>
+            <w:vAlign w:val="center"/>
+          </w:tcPr>
+          <w:p>
+            <w:r>
+              <w:t>Perceptron / Artificial Neuron</w:t>
+            </w:r>
+            <w:bookmarkStart w:id="0" w:name="_GoBack"/>
+            <w:bookmarkEnd w:id="0"/>
+          </w:p>
+        </w:tc>
+      </w:tr>
+    </w:tbl>
+    <w:p>
+      <w:pPr>
+        <w:rPr>
+          <w:sz w:val="8"/>
+          <w:szCs w:val="8"/>
+        </w:rPr>
+      </w:pPr>
+    </w:p>
+    <w:p>
+      <w:pPr>
+        <w:rPr>
+          <w:sz w:val="8"/>
+          <w:szCs w:val="8"/>
+        </w:rPr>
+      </w:pPr>
+    </w:p>
+    <w:p>
+      <w:pPr>
+        <w:rPr>
+          <w:sz w:val="8"/>
+          <w:szCs w:val="8"/>
+        </w:rPr>
+      </w:pPr>
+    </w:p>
+    <w:p>
+      <w:pPr>
+        <w:rPr>
+          <w:sz w:val="8"/>
+          <w:szCs w:val="8"/>
+        </w:rPr>
+      </w:pPr>
+    </w:p>
+    <w:p>
+      <w:pPr>
+        <w:rPr>
+          <w:sz w:val="8"/>
+          <w:szCs w:val="8"/>
+        </w:rPr>
+      </w:pPr>
+    </w:p>
+    <w:p>
+      <w:pPr>
+        <w:rPr>
+          <w:sz w:val="8"/>
+          <w:szCs w:val="8"/>
+        </w:rPr>
+      </w:pPr>
+    </w:p>
+    <w:p>
+      <w:pPr>
+        <w:rPr>
+          <w:sz w:val="8"/>
+          <w:szCs w:val="8"/>
+        </w:rPr>
+      </w:pPr>
+    </w:p>
     <w:p>
       <w:pPr>
         <w:rPr>
@@ -2734,16 +5581,6 @@
           <w:szCs w:val="8"/>
         </w:rPr>
       </w:pPr>
-      <w:bookmarkStart w:id="0" w:name="_GoBack"/>
-      <w:r>
-        <w:rPr>
-          <w:b/>
-          <w:sz w:val="14"/>
-          <w:szCs w:val="8"/>
-        </w:rPr>
-        <w:t>Up to slide 20 on lecture #14.</w:t>
-      </w:r>
-      <w:bookmarkEnd w:id="0"/>
     </w:p>
     <w:sectPr>
       <w:footerReference w:type="default" r:id="rId9"/>
@@ -2795,7 +5632,7 @@
       <w:rPr>
         <w:noProof/>
       </w:rPr>
-      <w:t>1</w:t>
+      <w:t>2</w:t>
     </w:r>
     <w:r>
       <w:rPr>
@@ -6718,6 +9555,42 @@
       <w:u w:val="single"/>
     </w:rPr>
   </w:style>
+  <w:style w:type="paragraph" w:styleId="EndnoteText">
+    <w:name w:val="endnote text"/>
+    <w:basedOn w:val="Normal"/>
+    <w:link w:val="EndnoteTextChar"/>
+    <w:uiPriority w:val="99"/>
+    <w:semiHidden/>
+    <w:unhideWhenUsed/>
+    <w:rsid w:val="00745764"/>
+    <w:rPr>
+      <w:sz w:val="20"/>
+      <w:szCs w:val="20"/>
+    </w:rPr>
+  </w:style>
+  <w:style w:type="character" w:customStyle="1" w:styleId="EndnoteTextChar">
+    <w:name w:val="Endnote Text Char"/>
+    <w:basedOn w:val="DefaultParagraphFont"/>
+    <w:link w:val="EndnoteText"/>
+    <w:uiPriority w:val="99"/>
+    <w:semiHidden/>
+    <w:rsid w:val="00745764"/>
+    <w:rPr>
+      <w:sz w:val="20"/>
+      <w:szCs w:val="20"/>
+    </w:rPr>
+  </w:style>
+  <w:style w:type="character" w:styleId="EndnoteReference">
+    <w:name w:val="endnote reference"/>
+    <w:basedOn w:val="DefaultParagraphFont"/>
+    <w:uiPriority w:val="99"/>
+    <w:semiHidden/>
+    <w:unhideWhenUsed/>
+    <w:rsid w:val="00745764"/>
+    <w:rPr>
+      <w:vertAlign w:val="superscript"/>
+    </w:rPr>
+  </w:style>
 </w:styles>
 </file>
 
@@ -7086,6 +9959,42 @@
       <w:u w:val="single"/>
     </w:rPr>
   </w:style>
+  <w:style w:type="paragraph" w:styleId="EndnoteText">
+    <w:name w:val="endnote text"/>
+    <w:basedOn w:val="Normal"/>
+    <w:link w:val="EndnoteTextChar"/>
+    <w:uiPriority w:val="99"/>
+    <w:semiHidden/>
+    <w:unhideWhenUsed/>
+    <w:rsid w:val="00745764"/>
+    <w:rPr>
+      <w:sz w:val="20"/>
+      <w:szCs w:val="20"/>
+    </w:rPr>
+  </w:style>
+  <w:style w:type="character" w:customStyle="1" w:styleId="EndnoteTextChar">
+    <w:name w:val="Endnote Text Char"/>
+    <w:basedOn w:val="DefaultParagraphFont"/>
+    <w:link w:val="EndnoteText"/>
+    <w:uiPriority w:val="99"/>
+    <w:semiHidden/>
+    <w:rsid w:val="00745764"/>
+    <w:rPr>
+      <w:sz w:val="20"/>
+      <w:szCs w:val="20"/>
+    </w:rPr>
+  </w:style>
+  <w:style w:type="character" w:styleId="EndnoteReference">
+    <w:name w:val="endnote reference"/>
+    <w:basedOn w:val="DefaultParagraphFont"/>
+    <w:uiPriority w:val="99"/>
+    <w:semiHidden/>
+    <w:unhideWhenUsed/>
+    <w:rsid w:val="00745764"/>
+    <w:rPr>
+      <w:vertAlign w:val="superscript"/>
+    </w:rPr>
+  </w:style>
 </w:styles>
 </file>
 
@@ -7377,7 +10286,7 @@
 </file>
 
 <file path=customXml/itemProps1.xml><?xml version="1.0" encoding="utf-8"?>
-<ds:datastoreItem xmlns:ds="http://schemas.openxmlformats.org/officeDocument/2006/customXml" ds:itemID="{8E1AA332-578E-4C5B-9001-21CE19004BE2}">
+<ds:datastoreItem xmlns:ds="http://schemas.openxmlformats.org/officeDocument/2006/customXml" ds:itemID="{E00C2483-9B91-4ABE-B8C3-8670F7AAE7C3}">
   <ds:schemaRefs>
     <ds:schemaRef ds:uri="http://schemas.openxmlformats.org/officeDocument/2006/bibliography"/>
   </ds:schemaRefs>

</xml_diff>

<commit_message>
Uploading exam study guide up to slide #23 from lecture #15.
</commit_message>
<xml_diff>
--- a/Exam Study Guide/Exam #2/CS286 - Exam #2 Study Guide.docx
+++ b/Exam Study Guide/Exam #2/CS286 - Exam #2 Study Guide.docx
@@ -294,12 +294,21 @@
             </w:pPr>
           </w:p>
           <w:p>
+            <w:proofErr w:type="spellStart"/>
             <w:r>
               <w:rPr>
                 <w:b/>
                 <w:color w:val="0000FF"/>
               </w:rPr>
-              <w:t>Vectorizing Data</w:t>
+              <w:t>Vectorizing</w:t>
+            </w:r>
+            <w:proofErr w:type="spellEnd"/>
+            <w:r>
+              <w:rPr>
+                <w:b/>
+                <w:color w:val="0000FF"/>
+              </w:rPr>
+              <w:t xml:space="preserve"> Data</w:t>
             </w:r>
             <w:r>
               <w:t xml:space="preserve"> – Given an observation, assign features to dimensions.</w:t>
@@ -2137,18 +2146,55 @@
               </w:numPr>
               <w:ind w:left="162" w:hanging="162"/>
             </w:pPr>
+            <w:proofErr w:type="spellStart"/>
             <w:r>
               <w:rPr>
                 <w:b/>
                 <w:color w:val="E36C0A" w:themeColor="accent6" w:themeShade="BF"/>
               </w:rPr>
-              <w:t xml:space="preserve">Dendrogram </w:t>
-            </w:r>
-            <w:r>
-              <w:rPr>
-                <w:b/>
-              </w:rPr>
-              <w:t>(including Phylogentic Dendogram)</w:t>
+              <w:t>Dendrogram</w:t>
+            </w:r>
+            <w:proofErr w:type="spellEnd"/>
+            <w:r>
+              <w:rPr>
+                <w:b/>
+                <w:color w:val="E36C0A" w:themeColor="accent6" w:themeShade="BF"/>
+              </w:rPr>
+              <w:t xml:space="preserve"> </w:t>
+            </w:r>
+            <w:r>
+              <w:rPr>
+                <w:b/>
+              </w:rPr>
+              <w:t xml:space="preserve">(including </w:t>
+            </w:r>
+            <w:proofErr w:type="spellStart"/>
+            <w:r>
+              <w:rPr>
+                <w:b/>
+              </w:rPr>
+              <w:t>Phylogentic</w:t>
+            </w:r>
+            <w:proofErr w:type="spellEnd"/>
+            <w:r>
+              <w:rPr>
+                <w:b/>
+              </w:rPr>
+              <w:t xml:space="preserve"> </w:t>
+            </w:r>
+            <w:proofErr w:type="spellStart"/>
+            <w:r>
+              <w:rPr>
+                <w:b/>
+              </w:rPr>
+              <w:t>Dendogram</w:t>
+            </w:r>
+            <w:proofErr w:type="spellEnd"/>
+            <w:r>
+              <w:rPr>
+                <w:b/>
+              </w:rPr>
+              <w:t>)</w:t>
             </w:r>
           </w:p>
           <w:p>
@@ -2381,7 +2427,23 @@
                 <w:b/>
                 <w:color w:val="E36C0A" w:themeColor="accent6" w:themeShade="BF"/>
               </w:rPr>
-              <w:t>El Agha et. al. Method</w:t>
+              <w:t xml:space="preserve">El Agha </w:t>
+            </w:r>
+            <w:proofErr w:type="gramStart"/>
+            <w:r>
+              <w:rPr>
+                <w:b/>
+                <w:color w:val="E36C0A" w:themeColor="accent6" w:themeShade="BF"/>
+              </w:rPr>
+              <w:t>et</w:t>
+            </w:r>
+            <w:proofErr w:type="gramEnd"/>
+            <w:r>
+              <w:rPr>
+                <w:b/>
+                <w:color w:val="E36C0A" w:themeColor="accent6" w:themeShade="BF"/>
+              </w:rPr>
+              <w:t>. al. Method</w:t>
             </w:r>
           </w:p>
           <w:p>
@@ -2481,7 +2543,23 @@
                 <w:b/>
                 <w:color w:val="E36C0A" w:themeColor="accent6" w:themeShade="BF"/>
               </w:rPr>
-              <w:t xml:space="preserve"> large intercluster distance</w:t>
+              <w:t xml:space="preserve"> large </w:t>
+            </w:r>
+            <w:proofErr w:type="spellStart"/>
+            <w:r>
+              <w:rPr>
+                <w:b/>
+                <w:color w:val="E36C0A" w:themeColor="accent6" w:themeShade="BF"/>
+              </w:rPr>
+              <w:t>intercluster</w:t>
+            </w:r>
+            <w:proofErr w:type="spellEnd"/>
+            <w:r>
+              <w:rPr>
+                <w:b/>
+                <w:color w:val="E36C0A" w:themeColor="accent6" w:themeShade="BF"/>
+              </w:rPr>
+              <w:t xml:space="preserve"> distance</w:t>
             </w:r>
           </w:p>
         </w:tc>
@@ -2491,12 +2569,21 @@
             <w:vAlign w:val="center"/>
           </w:tcPr>
           <w:p>
+            <w:proofErr w:type="spellStart"/>
             <w:r>
               <w:rPr>
                 <w:b/>
                 <w:color w:val="0000FF"/>
               </w:rPr>
-              <w:t>Intracluster Distance</w:t>
+              <w:t>Intracluster</w:t>
+            </w:r>
+            <w:proofErr w:type="spellEnd"/>
+            <w:r>
+              <w:rPr>
+                <w:b/>
+                <w:color w:val="0000FF"/>
+              </w:rPr>
+              <w:t xml:space="preserve"> Distance</w:t>
             </w:r>
             <w:r>
               <w:t xml:space="preserve"> – Distance between </w:t>
@@ -2524,6 +2611,7 @@
           </w:p>
           <w:p/>
           <w:p>
+            <w:proofErr w:type="spellStart"/>
             <w:r>
               <w:rPr>
                 <w:b/>
@@ -2536,7 +2624,15 @@
                 <w:b/>
                 <w:color w:val="0000FF"/>
               </w:rPr>
-              <w:t>cluster Distance</w:t>
+              <w:t>cluster</w:t>
+            </w:r>
+            <w:proofErr w:type="spellEnd"/>
+            <w:r>
+              <w:rPr>
+                <w:b/>
+                <w:color w:val="0000FF"/>
+              </w:rPr>
+              <w:t xml:space="preserve"> Distance</w:t>
             </w:r>
             <w:r>
               <w:t xml:space="preserve"> – </w:t>
@@ -5010,7 +5106,21 @@
                 <w:b/>
                 <w:color w:val="FF0000"/>
               </w:rPr>
-              <w:t>Cross validation can be repeated with different modeal parameters.</w:t>
+              <w:t xml:space="preserve">Cross validation can be repeated with different </w:t>
+            </w:r>
+            <w:r>
+              <w:rPr>
+                <w:b/>
+                <w:color w:val="FF0000"/>
+              </w:rPr>
+              <w:t>model</w:t>
+            </w:r>
+            <w:r>
+              <w:rPr>
+                <w:b/>
+                <w:color w:val="FF0000"/>
+              </w:rPr>
+              <w:t xml:space="preserve"> parameters.</w:t>
             </w:r>
             <w:r>
               <w:rPr>
@@ -5085,8 +5195,13 @@
               </m:r>
             </m:oMath>
             <w:r>
-              <w:t xml:space="preserve"> means each testing set is size </w:t>
-            </w:r>
+              <w:t xml:space="preserve"> means each testing set is </w:t>
+            </w:r>
+            <w:proofErr w:type="gramStart"/>
+            <w:r>
+              <w:t xml:space="preserve">size </w:t>
+            </w:r>
+            <w:proofErr w:type="gramEnd"/>
             <m:oMath>
               <m:f>
                 <m:fPr>
@@ -5260,10 +5375,10 @@
         <w:tblLook w:val="00A0" w:firstRow="1" w:lastRow="0" w:firstColumn="1" w:lastColumn="0" w:noHBand="0" w:noVBand="0"/>
       </w:tblPr>
       <w:tblGrid>
-        <w:gridCol w:w="1899"/>
-        <w:gridCol w:w="2700"/>
-        <w:gridCol w:w="3861"/>
-        <w:gridCol w:w="2718"/>
+        <w:gridCol w:w="1764"/>
+        <w:gridCol w:w="2423"/>
+        <w:gridCol w:w="3405"/>
+        <w:gridCol w:w="3586"/>
       </w:tblGrid>
       <w:tr>
         <w:trPr>
@@ -5272,7 +5387,7 @@
         </w:trPr>
         <w:tc>
           <w:tcPr>
-            <w:tcW w:w="1899" w:type="dxa"/>
+            <w:tcW w:w="1764" w:type="dxa"/>
             <w:tcBorders>
               <w:top w:val="single" w:sz="4" w:space="0" w:color="auto"/>
               <w:left w:val="single" w:sz="4" w:space="0" w:color="auto"/>
@@ -5325,7 +5440,7 @@
         </w:tc>
         <w:tc>
           <w:tcPr>
-            <w:tcW w:w="2700" w:type="dxa"/>
+            <w:tcW w:w="2423" w:type="dxa"/>
             <w:tcBorders>
               <w:left w:val="single" w:sz="4" w:space="0" w:color="auto"/>
             </w:tcBorders>
@@ -5391,7 +5506,7 @@
         </w:tc>
         <w:tc>
           <w:tcPr>
-            <w:tcW w:w="3861" w:type="dxa"/>
+            <w:tcW w:w="3405" w:type="dxa"/>
             <w:vAlign w:val="center"/>
           </w:tcPr>
           <w:p>
@@ -5468,12 +5583,21 @@
                 <w:numId w:val="28"/>
               </w:numPr>
             </w:pPr>
+            <w:proofErr w:type="spellStart"/>
             <w:r>
               <w:rPr>
                 <w:b/>
                 <w:color w:val="0000FF"/>
               </w:rPr>
-              <w:t>Hebbian Learning</w:t>
+              <w:t>Hebbian</w:t>
+            </w:r>
+            <w:proofErr w:type="spellEnd"/>
+            <w:r>
+              <w:rPr>
+                <w:b/>
+                <w:color w:val="0000FF"/>
+              </w:rPr>
+              <w:t xml:space="preserve"> Learning</w:t>
             </w:r>
             <w:r>
               <w:t xml:space="preserve"> – Changing of the weights between the neurons</w:t>
@@ -5488,15 +5612,77 @@
         </w:tc>
         <w:tc>
           <w:tcPr>
-            <w:tcW w:w="2718" w:type="dxa"/>
+            <w:tcW w:w="3586" w:type="dxa"/>
             <w:vAlign w:val="center"/>
           </w:tcPr>
           <w:p>
-            <w:r>
+            <w:pPr>
+              <w:jc w:val="center"/>
+              <w:rPr>
+                <w:b/>
+                <w:color w:val="0000FF"/>
+              </w:rPr>
+            </w:pPr>
+            <w:r>
+              <w:rPr>
+                <w:b/>
+                <w:color w:val="0000FF"/>
+              </w:rPr>
               <w:t>Perceptron / Artificial Neuron</w:t>
             </w:r>
-            <w:bookmarkStart w:id="0" w:name="_GoBack"/>
-            <w:bookmarkEnd w:id="0"/>
+          </w:p>
+          <w:p>
+            <w:pPr>
+              <w:jc w:val="center"/>
+            </w:pPr>
+          </w:p>
+          <w:p>
+            <w:r>
+              <w:rPr>
+                <w:noProof/>
+              </w:rPr>
+              <w:drawing>
+                <wp:inline distT="0" distB="0" distL="0" distR="0" wp14:anchorId="1DCD9143" wp14:editId="724A833D">
+                  <wp:extent cx="2140090" cy="924598"/>
+                  <wp:effectExtent l="0" t="0" r="0" b="8890"/>
+                  <wp:docPr id="1" name="Picture 1"/>
+                  <wp:cNvGraphicFramePr>
+                    <a:graphicFrameLocks xmlns:a="http://schemas.openxmlformats.org/drawingml/2006/main" noChangeAspect="1"/>
+                  </wp:cNvGraphicFramePr>
+                  <a:graphic xmlns:a="http://schemas.openxmlformats.org/drawingml/2006/main">
+                    <a:graphicData uri="http://schemas.openxmlformats.org/drawingml/2006/picture">
+                      <pic:pic xmlns:pic="http://schemas.openxmlformats.org/drawingml/2006/picture">
+                        <pic:nvPicPr>
+                          <pic:cNvPr id="0" name="Artificial Neuron.png"/>
+                          <pic:cNvPicPr/>
+                        </pic:nvPicPr>
+                        <pic:blipFill>
+                          <a:blip r:embed="rId9">
+                            <a:extLst>
+                              <a:ext uri="{28A0092B-C50C-407E-A947-70E740481C1C}">
+                                <a14:useLocalDpi xmlns:a14="http://schemas.microsoft.com/office/drawing/2010/main" val="0"/>
+                              </a:ext>
+                            </a:extLst>
+                          </a:blip>
+                          <a:stretch>
+                            <a:fillRect/>
+                          </a:stretch>
+                        </pic:blipFill>
+                        <pic:spPr>
+                          <a:xfrm>
+                            <a:off x="0" y="0"/>
+                            <a:ext cx="2141649" cy="925271"/>
+                          </a:xfrm>
+                          <a:prstGeom prst="rect">
+                            <a:avLst/>
+                          </a:prstGeom>
+                        </pic:spPr>
+                      </pic:pic>
+                    </a:graphicData>
+                  </a:graphic>
+                </wp:inline>
+              </w:drawing>
+            </w:r>
           </w:p>
         </w:tc>
       </w:tr>
@@ -5509,6 +5695,1219 @@
         </w:rPr>
       </w:pPr>
     </w:p>
+    <w:tbl>
+      <w:tblPr>
+        <w:tblW w:w="0" w:type="auto"/>
+        <w:jc w:val="center"/>
+        <w:tblInd w:w="-162" w:type="dxa"/>
+        <w:tblBorders>
+          <w:top w:val="single" w:sz="4" w:space="0" w:color="auto"/>
+          <w:left w:val="single" w:sz="4" w:space="0" w:color="auto"/>
+          <w:bottom w:val="single" w:sz="4" w:space="0" w:color="auto"/>
+          <w:right w:val="single" w:sz="4" w:space="0" w:color="auto"/>
+          <w:insideH w:val="single" w:sz="4" w:space="0" w:color="auto"/>
+          <w:insideV w:val="single" w:sz="4" w:space="0" w:color="auto"/>
+        </w:tblBorders>
+        <w:tblLook w:val="00A0" w:firstRow="1" w:lastRow="0" w:firstColumn="1" w:lastColumn="0" w:noHBand="0" w:noVBand="0"/>
+      </w:tblPr>
+      <w:tblGrid>
+        <w:gridCol w:w="2619"/>
+        <w:gridCol w:w="5310"/>
+        <w:gridCol w:w="3249"/>
+      </w:tblGrid>
+      <w:tr>
+        <w:trPr>
+          <w:trHeight w:val="1484"/>
+          <w:jc w:val="center"/>
+        </w:trPr>
+        <w:tc>
+          <w:tcPr>
+            <w:tcW w:w="2619" w:type="dxa"/>
+            <w:tcBorders>
+              <w:top w:val="single" w:sz="4" w:space="0" w:color="auto"/>
+              <w:left w:val="single" w:sz="4" w:space="0" w:color="auto"/>
+              <w:right w:val="single" w:sz="4" w:space="0" w:color="auto"/>
+            </w:tcBorders>
+            <w:vAlign w:val="center"/>
+          </w:tcPr>
+          <w:p>
+            <w:r>
+              <w:rPr>
+                <w:b/>
+                <w:color w:val="0000FF"/>
+              </w:rPr>
+              <w:t>Activation Function</w:t>
+            </w:r>
+            <w:r>
+              <w:rPr>
+                <w:b/>
+                <w:color w:val="0000FF"/>
+              </w:rPr>
+              <w:t xml:space="preserve"> </w:t>
+            </w:r>
+            <w:r>
+              <w:t>–</w:t>
+            </w:r>
+            <w:r>
+              <w:t>Defines the relation between the summed input to the perceptron and the perceptron’s output.</w:t>
+            </w:r>
+          </w:p>
+          <w:p/>
+          <w:p>
+            <w:r>
+              <w:rPr>
+                <w:b/>
+                <w:color w:val="FF0000"/>
+              </w:rPr>
+              <w:t xml:space="preserve">Perceptron’s can be taught to recognize a binary pattern </w:t>
+            </w:r>
+            <w:r>
+              <w:t>(e.g. 0 or 1)</w:t>
+            </w:r>
+          </w:p>
+        </w:tc>
+        <w:tc>
+          <w:tcPr>
+            <w:tcW w:w="5310" w:type="dxa"/>
+            <w:tcBorders>
+              <w:left w:val="single" w:sz="4" w:space="0" w:color="auto"/>
+            </w:tcBorders>
+            <w:vAlign w:val="center"/>
+          </w:tcPr>
+          <w:p>
+            <w:pPr>
+              <w:jc w:val="center"/>
+              <w:rPr>
+                <w:b/>
+                <w:color w:val="0000FF"/>
+              </w:rPr>
+            </w:pPr>
+            <w:r>
+              <w:rPr>
+                <w:b/>
+                <w:color w:val="0000FF"/>
+              </w:rPr>
+              <w:t>Rosenblatt Perceptron Learning Algorithm</w:t>
+            </w:r>
+          </w:p>
+          <w:p>
+            <w:r>
+              <w:rPr>
+                <w:b/>
+                <w:color w:val="E36C0A" w:themeColor="accent6" w:themeShade="BF"/>
+              </w:rPr>
+              <w:t>Step #1</w:t>
+            </w:r>
+            <w:r>
+              <w:t>: Initialize weights and perceptron thresholds (e.g. randomly).</w:t>
+            </w:r>
+          </w:p>
+          <w:p>
+            <w:r>
+              <w:rPr>
+                <w:b/>
+                <w:color w:val="E36C0A" w:themeColor="accent6" w:themeShade="BF"/>
+              </w:rPr>
+              <w:t>Step #2</w:t>
+            </w:r>
+            <w:r>
+              <w:t>: For each input (</w:t>
+            </w:r>
+            <m:oMath>
+              <m:acc>
+                <m:accPr>
+                  <m:chr m:val="⃗"/>
+                  <m:ctrlPr>
+                    <w:rPr>
+                      <w:rFonts w:ascii="Cambria Math" w:hAnsi="Cambria Math"/>
+                      <w:i/>
+                    </w:rPr>
+                  </m:ctrlPr>
+                </m:accPr>
+                <m:e>
+                  <m:r>
+                    <w:rPr>
+                      <w:rFonts w:ascii="Cambria Math" w:hAnsi="Cambria Math"/>
+                    </w:rPr>
+                    <m:t>x</m:t>
+                  </m:r>
+                </m:e>
+              </m:acc>
+            </m:oMath>
+            <w:r>
+              <w:t>)</w:t>
+            </w:r>
+            <w:r>
+              <w:t xml:space="preserve"> and </w:t>
+            </w:r>
+            <w:r>
+              <w:t xml:space="preserve">expected/desire </w:t>
+            </w:r>
+            <w:r>
+              <w:t>output (</w:t>
+            </w:r>
+            <m:oMath>
+              <m:r>
+                <w:rPr>
+                  <w:rFonts w:ascii="Cambria Math" w:hAnsi="Cambria Math"/>
+                </w:rPr>
+                <m:t>d</m:t>
+              </m:r>
+            </m:oMath>
+            <w:r>
+              <w:t>)</w:t>
+            </w:r>
+            <w:r>
+              <w:t xml:space="preserve">, </w:t>
+            </w:r>
+            <w:r>
+              <w:t>do the following:</w:t>
+            </w:r>
+          </w:p>
+          <w:p>
+            <w:pPr>
+              <w:pStyle w:val="ListParagraph"/>
+              <w:numPr>
+                <w:ilvl w:val="1"/>
+                <w:numId w:val="28"/>
+              </w:numPr>
+            </w:pPr>
+            <w:r>
+              <w:t>C</w:t>
+            </w:r>
+            <w:r>
+              <w:t xml:space="preserve">alculate the net signal via: </w:t>
+            </w:r>
+          </w:p>
+          <w:p>
+            <w:pPr>
+              <w:rPr>
+                <w:b/>
+                <w:color w:val="7030A0"/>
+              </w:rPr>
+            </w:pPr>
+            <m:oMathPara>
+              <m:oMath>
+                <m:sSup>
+                  <m:sSupPr>
+                    <m:ctrlPr>
+                      <w:rPr>
+                        <w:rFonts w:ascii="Cambria Math" w:hAnsi="Cambria Math"/>
+                        <w:b/>
+                        <w:i/>
+                        <w:color w:val="7030A0"/>
+                      </w:rPr>
+                    </m:ctrlPr>
+                  </m:sSupPr>
+                  <m:e>
+                    <m:acc>
+                      <m:accPr>
+                        <m:chr m:val="⃗"/>
+                        <m:ctrlPr>
+                          <w:rPr>
+                            <w:rFonts w:ascii="Cambria Math" w:hAnsi="Cambria Math"/>
+                            <w:b/>
+                            <w:i/>
+                            <w:color w:val="7030A0"/>
+                          </w:rPr>
+                        </m:ctrlPr>
+                      </m:accPr>
+                      <m:e>
+                        <m:r>
+                          <m:rPr>
+                            <m:sty m:val="bi"/>
+                          </m:rPr>
+                          <w:rPr>
+                            <w:rFonts w:ascii="Cambria Math" w:hAnsi="Cambria Math"/>
+                            <w:color w:val="7030A0"/>
+                          </w:rPr>
+                          <m:t>x</m:t>
+                        </m:r>
+                      </m:e>
+                    </m:acc>
+                  </m:e>
+                  <m:sup>
+                    <m:r>
+                      <m:rPr>
+                        <m:sty m:val="bi"/>
+                      </m:rPr>
+                      <w:rPr>
+                        <w:rFonts w:ascii="Cambria Math" w:hAnsi="Cambria Math"/>
+                        <w:color w:val="7030A0"/>
+                      </w:rPr>
+                      <m:t>T</m:t>
+                    </m:r>
+                  </m:sup>
+                </m:sSup>
+                <m:acc>
+                  <m:accPr>
+                    <m:chr m:val="⃗"/>
+                    <m:ctrlPr>
+                      <w:rPr>
+                        <w:rFonts w:ascii="Cambria Math" w:hAnsi="Cambria Math"/>
+                        <w:b/>
+                        <w:i/>
+                        <w:color w:val="7030A0"/>
+                      </w:rPr>
+                    </m:ctrlPr>
+                  </m:accPr>
+                  <m:e>
+                    <m:r>
+                      <m:rPr>
+                        <m:sty m:val="bi"/>
+                      </m:rPr>
+                      <w:rPr>
+                        <w:rFonts w:ascii="Cambria Math" w:hAnsi="Cambria Math"/>
+                        <w:color w:val="7030A0"/>
+                      </w:rPr>
+                      <m:t>w</m:t>
+                    </m:r>
+                  </m:e>
+                </m:acc>
+              </m:oMath>
+            </m:oMathPara>
+          </w:p>
+          <w:p>
+            <w:pPr>
+              <w:pStyle w:val="ListParagraph"/>
+              <w:numPr>
+                <w:ilvl w:val="1"/>
+                <w:numId w:val="28"/>
+              </w:numPr>
+            </w:pPr>
+            <w:r>
+              <w:t>Calculate the perceptron’s output:</w:t>
+            </w:r>
+          </w:p>
+          <w:p>
+            <w:pPr>
+              <w:pStyle w:val="ListParagraph"/>
+              <w:ind w:left="288"/>
+              <w:rPr>
+                <w:b/>
+                <w:color w:val="7030A0"/>
+              </w:rPr>
+            </w:pPr>
+            <m:oMathPara>
+              <m:oMath>
+                <m:sSub>
+                  <m:sSubPr>
+                    <m:ctrlPr>
+                      <w:rPr>
+                        <w:rFonts w:ascii="Cambria Math" w:hAnsi="Cambria Math"/>
+                        <w:b/>
+                        <w:i/>
+                        <w:color w:val="7030A0"/>
+                      </w:rPr>
+                    </m:ctrlPr>
+                  </m:sSubPr>
+                  <m:e>
+                    <m:r>
+                      <m:rPr>
+                        <m:sty m:val="bi"/>
+                      </m:rPr>
+                      <w:rPr>
+                        <w:rFonts w:ascii="Cambria Math" w:hAnsi="Cambria Math"/>
+                        <w:color w:val="7030A0"/>
+                      </w:rPr>
+                      <m:t>y</m:t>
+                    </m:r>
+                  </m:e>
+                  <m:sub>
+                    <m:r>
+                      <m:rPr>
+                        <m:sty m:val="bi"/>
+                      </m:rPr>
+                      <w:rPr>
+                        <w:rFonts w:ascii="Cambria Math" w:hAnsi="Cambria Math"/>
+                        <w:color w:val="7030A0"/>
+                      </w:rPr>
+                      <m:t>j</m:t>
+                    </m:r>
+                  </m:sub>
+                </m:sSub>
+                <m:d>
+                  <m:dPr>
+                    <m:ctrlPr>
+                      <w:rPr>
+                        <w:rFonts w:ascii="Cambria Math" w:hAnsi="Cambria Math"/>
+                        <w:b/>
+                        <w:i/>
+                        <w:color w:val="7030A0"/>
+                      </w:rPr>
+                    </m:ctrlPr>
+                  </m:dPr>
+                  <m:e>
+                    <m:r>
+                      <m:rPr>
+                        <m:sty m:val="bi"/>
+                      </m:rPr>
+                      <w:rPr>
+                        <w:rFonts w:ascii="Cambria Math" w:hAnsi="Cambria Math"/>
+                        <w:color w:val="7030A0"/>
+                      </w:rPr>
+                      <m:t>t</m:t>
+                    </m:r>
+                  </m:e>
+                </m:d>
+                <m:r>
+                  <m:rPr>
+                    <m:sty m:val="bi"/>
+                  </m:rPr>
+                  <w:rPr>
+                    <w:rFonts w:ascii="Cambria Math" w:hAnsi="Cambria Math"/>
+                    <w:color w:val="7030A0"/>
+                  </w:rPr>
+                  <m:t>=sign(</m:t>
+                </m:r>
+                <m:sSup>
+                  <m:sSupPr>
+                    <m:ctrlPr>
+                      <w:rPr>
+                        <w:rFonts w:ascii="Cambria Math" w:hAnsi="Cambria Math"/>
+                        <w:b/>
+                        <w:i/>
+                        <w:color w:val="7030A0"/>
+                      </w:rPr>
+                    </m:ctrlPr>
+                  </m:sSupPr>
+                  <m:e>
+                    <m:acc>
+                      <m:accPr>
+                        <m:chr m:val="⃗"/>
+                        <m:ctrlPr>
+                          <w:rPr>
+                            <w:rFonts w:ascii="Cambria Math" w:hAnsi="Cambria Math"/>
+                            <w:b/>
+                            <w:i/>
+                            <w:color w:val="7030A0"/>
+                          </w:rPr>
+                        </m:ctrlPr>
+                      </m:accPr>
+                      <m:e>
+                        <m:r>
+                          <m:rPr>
+                            <m:sty m:val="bi"/>
+                          </m:rPr>
+                          <w:rPr>
+                            <w:rFonts w:ascii="Cambria Math" w:hAnsi="Cambria Math"/>
+                            <w:color w:val="7030A0"/>
+                          </w:rPr>
+                          <m:t>x</m:t>
+                        </m:r>
+                      </m:e>
+                    </m:acc>
+                  </m:e>
+                  <m:sup>
+                    <m:r>
+                      <m:rPr>
+                        <m:sty m:val="bi"/>
+                      </m:rPr>
+                      <w:rPr>
+                        <w:rFonts w:ascii="Cambria Math" w:hAnsi="Cambria Math"/>
+                        <w:color w:val="7030A0"/>
+                      </w:rPr>
+                      <m:t>T</m:t>
+                    </m:r>
+                  </m:sup>
+                </m:sSup>
+                <m:acc>
+                  <m:accPr>
+                    <m:chr m:val="⃗"/>
+                    <m:ctrlPr>
+                      <w:rPr>
+                        <w:rFonts w:ascii="Cambria Math" w:hAnsi="Cambria Math"/>
+                        <w:b/>
+                        <w:i/>
+                        <w:color w:val="7030A0"/>
+                      </w:rPr>
+                    </m:ctrlPr>
+                  </m:accPr>
+                  <m:e>
+                    <m:r>
+                      <m:rPr>
+                        <m:sty m:val="bi"/>
+                      </m:rPr>
+                      <w:rPr>
+                        <w:rFonts w:ascii="Cambria Math" w:hAnsi="Cambria Math"/>
+                        <w:color w:val="7030A0"/>
+                      </w:rPr>
+                      <m:t>w</m:t>
+                    </m:r>
+                  </m:e>
+                </m:acc>
+                <m:r>
+                  <m:rPr>
+                    <m:sty m:val="bi"/>
+                  </m:rPr>
+                  <w:rPr>
+                    <w:rFonts w:ascii="Cambria Math" w:hAnsi="Cambria Math"/>
+                    <w:color w:val="7030A0"/>
+                  </w:rPr>
+                  <m:t>)</m:t>
+                </m:r>
+              </m:oMath>
+            </m:oMathPara>
+          </w:p>
+          <w:p>
+            <w:pPr>
+              <w:pStyle w:val="ListParagraph"/>
+              <w:numPr>
+                <w:ilvl w:val="1"/>
+                <w:numId w:val="28"/>
+              </w:numPr>
+            </w:pPr>
+            <w:r>
+              <w:t xml:space="preserve">Compute the error (one of the set </w:t>
+            </w:r>
+            <m:oMath>
+              <m:r>
+                <w:rPr>
+                  <w:rFonts w:ascii="Cambria Math" w:hAnsi="Cambria Math"/>
+                </w:rPr>
+                <m:t>{-1.0.1}</m:t>
+              </m:r>
+            </m:oMath>
+            <w:r>
+              <w:t>):</w:t>
+            </w:r>
+          </w:p>
+          <w:p>
+            <w:pPr>
+              <w:pStyle w:val="ListParagraph"/>
+              <w:ind w:left="288"/>
+              <w:rPr>
+                <w:rFonts w:ascii="Cambria Math" w:hAnsi="Cambria Math"/>
+                <w:b/>
+                <w:i/>
+                <w:color w:val="7030A0"/>
+              </w:rPr>
+            </w:pPr>
+            <m:oMathPara>
+              <m:oMath>
+                <m:sSub>
+                  <m:sSubPr>
+                    <m:ctrlPr>
+                      <w:rPr>
+                        <w:rFonts w:ascii="Cambria Math" w:hAnsi="Cambria Math"/>
+                        <w:b/>
+                        <w:i/>
+                        <w:color w:val="7030A0"/>
+                      </w:rPr>
+                    </m:ctrlPr>
+                  </m:sSubPr>
+                  <m:e>
+                    <m:r>
+                      <m:rPr>
+                        <m:sty m:val="bi"/>
+                      </m:rPr>
+                      <w:rPr>
+                        <w:rFonts w:ascii="Cambria Math" w:hAnsi="Cambria Math"/>
+                        <w:color w:val="7030A0"/>
+                      </w:rPr>
+                      <m:t>e</m:t>
+                    </m:r>
+                  </m:e>
+                  <m:sub>
+                    <m:r>
+                      <m:rPr>
+                        <m:sty m:val="bi"/>
+                      </m:rPr>
+                      <w:rPr>
+                        <w:rFonts w:ascii="Cambria Math" w:hAnsi="Cambria Math"/>
+                        <w:color w:val="7030A0"/>
+                      </w:rPr>
+                      <m:t>j</m:t>
+                    </m:r>
+                  </m:sub>
+                </m:sSub>
+                <m:d>
+                  <m:dPr>
+                    <m:ctrlPr>
+                      <w:rPr>
+                        <w:rFonts w:ascii="Cambria Math" w:hAnsi="Cambria Math"/>
+                        <w:b/>
+                        <w:i/>
+                        <w:color w:val="7030A0"/>
+                      </w:rPr>
+                    </m:ctrlPr>
+                  </m:dPr>
+                  <m:e>
+                    <m:r>
+                      <m:rPr>
+                        <m:sty m:val="bi"/>
+                      </m:rPr>
+                      <w:rPr>
+                        <w:rFonts w:ascii="Cambria Math" w:hAnsi="Cambria Math"/>
+                        <w:color w:val="7030A0"/>
+                      </w:rPr>
+                      <m:t>t</m:t>
+                    </m:r>
+                  </m:e>
+                </m:d>
+                <m:r>
+                  <m:rPr>
+                    <m:sty m:val="bi"/>
+                  </m:rPr>
+                  <w:rPr>
+                    <w:rFonts w:ascii="Cambria Math" w:hAnsi="Cambria Math"/>
+                    <w:color w:val="7030A0"/>
+                  </w:rPr>
+                  <m:t>=</m:t>
+                </m:r>
+                <m:sSub>
+                  <m:sSubPr>
+                    <m:ctrlPr>
+                      <w:rPr>
+                        <w:rFonts w:ascii="Cambria Math" w:hAnsi="Cambria Math"/>
+                        <w:b/>
+                        <w:i/>
+                        <w:color w:val="7030A0"/>
+                      </w:rPr>
+                    </m:ctrlPr>
+                  </m:sSubPr>
+                  <m:e>
+                    <m:r>
+                      <m:rPr>
+                        <m:sty m:val="bi"/>
+                      </m:rPr>
+                      <w:rPr>
+                        <w:rFonts w:ascii="Cambria Math" w:hAnsi="Cambria Math"/>
+                        <w:color w:val="7030A0"/>
+                      </w:rPr>
+                      <m:t>d</m:t>
+                    </m:r>
+                  </m:e>
+                  <m:sub>
+                    <m:r>
+                      <m:rPr>
+                        <m:sty m:val="bi"/>
+                      </m:rPr>
+                      <w:rPr>
+                        <w:rFonts w:ascii="Cambria Math" w:hAnsi="Cambria Math"/>
+                        <w:color w:val="7030A0"/>
+                      </w:rPr>
+                      <m:t>j</m:t>
+                    </m:r>
+                  </m:sub>
+                </m:sSub>
+                <m:d>
+                  <m:dPr>
+                    <m:ctrlPr>
+                      <w:rPr>
+                        <w:rFonts w:ascii="Cambria Math" w:hAnsi="Cambria Math"/>
+                        <w:b/>
+                        <w:i/>
+                        <w:color w:val="7030A0"/>
+                      </w:rPr>
+                    </m:ctrlPr>
+                  </m:dPr>
+                  <m:e>
+                    <m:r>
+                      <m:rPr>
+                        <m:sty m:val="bi"/>
+                      </m:rPr>
+                      <w:rPr>
+                        <w:rFonts w:ascii="Cambria Math" w:hAnsi="Cambria Math"/>
+                        <w:color w:val="7030A0"/>
+                      </w:rPr>
+                      <m:t>t</m:t>
+                    </m:r>
+                  </m:e>
+                </m:d>
+                <m:r>
+                  <m:rPr>
+                    <m:sty m:val="bi"/>
+                  </m:rPr>
+                  <w:rPr>
+                    <w:rFonts w:ascii="Cambria Math" w:hAnsi="Cambria Math"/>
+                    <w:color w:val="7030A0"/>
+                  </w:rPr>
+                  <m:t>-</m:t>
+                </m:r>
+                <m:sSub>
+                  <m:sSubPr>
+                    <m:ctrlPr>
+                      <w:rPr>
+                        <w:rFonts w:ascii="Cambria Math" w:hAnsi="Cambria Math"/>
+                        <w:b/>
+                        <w:i/>
+                        <w:color w:val="7030A0"/>
+                      </w:rPr>
+                    </m:ctrlPr>
+                  </m:sSubPr>
+                  <m:e>
+                    <m:r>
+                      <m:rPr>
+                        <m:sty m:val="bi"/>
+                      </m:rPr>
+                      <w:rPr>
+                        <w:rFonts w:ascii="Cambria Math" w:hAnsi="Cambria Math"/>
+                        <w:color w:val="7030A0"/>
+                      </w:rPr>
+                      <m:t>y</m:t>
+                    </m:r>
+                  </m:e>
+                  <m:sub>
+                    <m:r>
+                      <m:rPr>
+                        <m:sty m:val="bi"/>
+                      </m:rPr>
+                      <w:rPr>
+                        <w:rFonts w:ascii="Cambria Math" w:hAnsi="Cambria Math"/>
+                        <w:color w:val="7030A0"/>
+                      </w:rPr>
+                      <m:t>j</m:t>
+                    </m:r>
+                  </m:sub>
+                </m:sSub>
+                <m:r>
+                  <m:rPr>
+                    <m:sty m:val="bi"/>
+                  </m:rPr>
+                  <w:rPr>
+                    <w:rFonts w:ascii="Cambria Math" w:hAnsi="Cambria Math"/>
+                    <w:color w:val="7030A0"/>
+                  </w:rPr>
+                  <m:t>(t)</m:t>
+                </m:r>
+              </m:oMath>
+            </m:oMathPara>
+          </w:p>
+          <w:p>
+            <w:pPr>
+              <w:pStyle w:val="ListParagraph"/>
+              <w:numPr>
+                <w:ilvl w:val="1"/>
+                <w:numId w:val="28"/>
+              </w:numPr>
+            </w:pPr>
+            <w:r>
+              <w:t>Update the weights</w:t>
+            </w:r>
+          </w:p>
+          <w:p>
+            <w:pPr>
+              <w:pStyle w:val="ListParagraph"/>
+              <w:ind w:left="288"/>
+              <w:rPr>
+                <w:rFonts w:ascii="Cambria Math" w:hAnsi="Cambria Math"/>
+                <w:b/>
+                <w:i/>
+                <w:color w:val="7030A0"/>
+              </w:rPr>
+            </w:pPr>
+            <m:oMathPara>
+              <m:oMath>
+                <m:sSub>
+                  <m:sSubPr>
+                    <m:ctrlPr>
+                      <w:rPr>
+                        <w:rFonts w:ascii="Cambria Math" w:hAnsi="Cambria Math"/>
+                        <w:b/>
+                        <w:i/>
+                        <w:color w:val="7030A0"/>
+                      </w:rPr>
+                    </m:ctrlPr>
+                  </m:sSubPr>
+                  <m:e>
+                    <m:r>
+                      <m:rPr>
+                        <m:sty m:val="bi"/>
+                      </m:rPr>
+                      <w:rPr>
+                        <w:rFonts w:ascii="Cambria Math" w:hAnsi="Cambria Math"/>
+                        <w:color w:val="7030A0"/>
+                      </w:rPr>
+                      <m:t>w</m:t>
+                    </m:r>
+                  </m:e>
+                  <m:sub>
+                    <m:r>
+                      <m:rPr>
+                        <m:sty m:val="bi"/>
+                      </m:rPr>
+                      <w:rPr>
+                        <w:rFonts w:ascii="Cambria Math" w:hAnsi="Cambria Math"/>
+                        <w:color w:val="7030A0"/>
+                      </w:rPr>
+                      <m:t>i</m:t>
+                    </m:r>
+                  </m:sub>
+                </m:sSub>
+                <m:d>
+                  <m:dPr>
+                    <m:ctrlPr>
+                      <w:rPr>
+                        <w:rFonts w:ascii="Cambria Math" w:hAnsi="Cambria Math"/>
+                        <w:b/>
+                        <w:i/>
+                        <w:color w:val="7030A0"/>
+                      </w:rPr>
+                    </m:ctrlPr>
+                  </m:dPr>
+                  <m:e>
+                    <m:r>
+                      <m:rPr>
+                        <m:sty m:val="bi"/>
+                      </m:rPr>
+                      <w:rPr>
+                        <w:rFonts w:ascii="Cambria Math" w:hAnsi="Cambria Math"/>
+                        <w:color w:val="7030A0"/>
+                      </w:rPr>
+                      <m:t>t+1</m:t>
+                    </m:r>
+                  </m:e>
+                </m:d>
+                <m:r>
+                  <m:rPr>
+                    <m:sty m:val="bi"/>
+                  </m:rPr>
+                  <w:rPr>
+                    <w:rFonts w:ascii="Cambria Math" w:hAnsi="Cambria Math"/>
+                    <w:color w:val="7030A0"/>
+                  </w:rPr>
+                  <m:t>=w</m:t>
+                </m:r>
+                <m:d>
+                  <m:dPr>
+                    <m:ctrlPr>
+                      <w:rPr>
+                        <w:rFonts w:ascii="Cambria Math" w:hAnsi="Cambria Math"/>
+                        <w:b/>
+                        <w:i/>
+                        <w:color w:val="7030A0"/>
+                      </w:rPr>
+                    </m:ctrlPr>
+                  </m:dPr>
+                  <m:e>
+                    <m:r>
+                      <m:rPr>
+                        <m:sty m:val="bi"/>
+                      </m:rPr>
+                      <w:rPr>
+                        <w:rFonts w:ascii="Cambria Math" w:hAnsi="Cambria Math"/>
+                        <w:color w:val="7030A0"/>
+                      </w:rPr>
+                      <m:t>t</m:t>
+                    </m:r>
+                  </m:e>
+                </m:d>
+                <m:r>
+                  <m:rPr>
+                    <m:sty m:val="bi"/>
+                  </m:rPr>
+                  <w:rPr>
+                    <w:rFonts w:ascii="Cambria Math" w:hAnsi="Cambria Math"/>
+                    <w:color w:val="7030A0"/>
+                  </w:rPr>
+                  <m:t>+α⋅</m:t>
+                </m:r>
+                <m:sSub>
+                  <m:sSubPr>
+                    <m:ctrlPr>
+                      <w:rPr>
+                        <w:rFonts w:ascii="Cambria Math" w:hAnsi="Cambria Math"/>
+                        <w:b/>
+                        <w:i/>
+                        <w:color w:val="7030A0"/>
+                      </w:rPr>
+                    </m:ctrlPr>
+                  </m:sSubPr>
+                  <m:e>
+                    <m:r>
+                      <m:rPr>
+                        <m:sty m:val="bi"/>
+                      </m:rPr>
+                      <w:rPr>
+                        <w:rFonts w:ascii="Cambria Math" w:hAnsi="Cambria Math"/>
+                        <w:color w:val="7030A0"/>
+                      </w:rPr>
+                      <m:t>e</m:t>
+                    </m:r>
+                  </m:e>
+                  <m:sub>
+                    <m:r>
+                      <m:rPr>
+                        <m:sty m:val="bi"/>
+                      </m:rPr>
+                      <w:rPr>
+                        <w:rFonts w:ascii="Cambria Math" w:hAnsi="Cambria Math"/>
+                        <w:color w:val="7030A0"/>
+                      </w:rPr>
+                      <m:t>j</m:t>
+                    </m:r>
+                  </m:sub>
+                </m:sSub>
+                <m:d>
+                  <m:dPr>
+                    <m:ctrlPr>
+                      <w:rPr>
+                        <w:rFonts w:ascii="Cambria Math" w:hAnsi="Cambria Math"/>
+                        <w:b/>
+                        <w:i/>
+                        <w:color w:val="7030A0"/>
+                      </w:rPr>
+                    </m:ctrlPr>
+                  </m:dPr>
+                  <m:e>
+                    <m:r>
+                      <m:rPr>
+                        <m:sty m:val="bi"/>
+                      </m:rPr>
+                      <w:rPr>
+                        <w:rFonts w:ascii="Cambria Math" w:hAnsi="Cambria Math"/>
+                        <w:color w:val="7030A0"/>
+                      </w:rPr>
+                      <m:t>t</m:t>
+                    </m:r>
+                  </m:e>
+                </m:d>
+                <m:r>
+                  <m:rPr>
+                    <m:sty m:val="bi"/>
+                  </m:rPr>
+                  <w:rPr>
+                    <w:rFonts w:ascii="Cambria Math" w:hAnsi="Cambria Math"/>
+                    <w:color w:val="7030A0"/>
+                  </w:rPr>
+                  <m:t>⋅</m:t>
+                </m:r>
+                <m:sSub>
+                  <m:sSubPr>
+                    <m:ctrlPr>
+                      <w:rPr>
+                        <w:rFonts w:ascii="Cambria Math" w:hAnsi="Cambria Math"/>
+                        <w:b/>
+                        <w:i/>
+                        <w:color w:val="7030A0"/>
+                      </w:rPr>
+                    </m:ctrlPr>
+                  </m:sSubPr>
+                  <m:e>
+                    <m:r>
+                      <m:rPr>
+                        <m:sty m:val="bi"/>
+                      </m:rPr>
+                      <w:rPr>
+                        <w:rFonts w:ascii="Cambria Math" w:hAnsi="Cambria Math"/>
+                        <w:color w:val="7030A0"/>
+                      </w:rPr>
+                      <m:t>x</m:t>
+                    </m:r>
+                  </m:e>
+                  <m:sub>
+                    <m:r>
+                      <m:rPr>
+                        <m:sty m:val="bi"/>
+                      </m:rPr>
+                      <w:rPr>
+                        <w:rFonts w:ascii="Cambria Math" w:hAnsi="Cambria Math"/>
+                        <w:color w:val="7030A0"/>
+                      </w:rPr>
+                      <m:t>i,j</m:t>
+                    </m:r>
+                  </m:sub>
+                </m:sSub>
+              </m:oMath>
+            </m:oMathPara>
+          </w:p>
+          <w:p>
+            <w:r>
+              <w:rPr>
+                <w:b/>
+                <w:color w:val="E36C0A" w:themeColor="accent6" w:themeShade="BF"/>
+              </w:rPr>
+              <w:t>Step #</w:t>
+            </w:r>
+            <w:r>
+              <w:rPr>
+                <w:b/>
+                <w:color w:val="E36C0A" w:themeColor="accent6" w:themeShade="BF"/>
+              </w:rPr>
+              <w:t>3</w:t>
+            </w:r>
+            <w:r>
+              <w:t xml:space="preserve">: </w:t>
+            </w:r>
+            <w:r>
+              <w:t>If stop condition met, then terminate, else repeat step #2.</w:t>
+            </w:r>
+          </w:p>
+        </w:tc>
+        <w:tc>
+          <w:tcPr>
+            <w:tcW w:w="3249" w:type="dxa"/>
+            <w:vAlign w:val="center"/>
+          </w:tcPr>
+          <w:p>
+            <w:pPr>
+              <w:jc w:val="center"/>
+              <w:rPr>
+                <w:b/>
+                <w:color w:val="0000FF"/>
+              </w:rPr>
+            </w:pPr>
+            <w:r>
+              <w:rPr>
+                <w:b/>
+                <w:color w:val="0000FF"/>
+              </w:rPr>
+              <w:t xml:space="preserve">Sigmoid Activation Function </w:t>
+            </w:r>
+          </w:p>
+          <w:p/>
+          <w:p>
+            <w:pPr>
+              <w:rPr>
+                <w:b/>
+                <w:color w:val="7030A0"/>
+              </w:rPr>
+            </w:pPr>
+            <m:oMathPara>
+              <m:oMath>
+                <m:r>
+                  <m:rPr>
+                    <m:sty m:val="bi"/>
+                  </m:rPr>
+                  <w:rPr>
+                    <w:rFonts w:ascii="Cambria Math" w:hAnsi="Cambria Math"/>
+                    <w:color w:val="7030A0"/>
+                  </w:rPr>
+                  <m:t>f</m:t>
+                </m:r>
+                <m:d>
+                  <m:dPr>
+                    <m:ctrlPr>
+                      <w:rPr>
+                        <w:rFonts w:ascii="Cambria Math" w:hAnsi="Cambria Math"/>
+                        <w:b/>
+                        <w:i/>
+                        <w:color w:val="7030A0"/>
+                      </w:rPr>
+                    </m:ctrlPr>
+                  </m:dPr>
+                  <m:e>
+                    <m:r>
+                      <m:rPr>
+                        <m:sty m:val="bi"/>
+                      </m:rPr>
+                      <w:rPr>
+                        <w:rFonts w:ascii="Cambria Math" w:hAnsi="Cambria Math"/>
+                        <w:color w:val="7030A0"/>
+                      </w:rPr>
+                      <m:t>x</m:t>
+                    </m:r>
+                  </m:e>
+                </m:d>
+                <m:r>
+                  <m:rPr>
+                    <m:sty m:val="bi"/>
+                  </m:rPr>
+                  <w:rPr>
+                    <w:rFonts w:ascii="Cambria Math" w:hAnsi="Cambria Math"/>
+                    <w:color w:val="7030A0"/>
+                  </w:rPr>
+                  <m:t>=</m:t>
+                </m:r>
+                <m:f>
+                  <m:fPr>
+                    <m:ctrlPr>
+                      <w:rPr>
+                        <w:rFonts w:ascii="Cambria Math" w:hAnsi="Cambria Math"/>
+                        <w:b/>
+                        <w:i/>
+                        <w:color w:val="7030A0"/>
+                      </w:rPr>
+                    </m:ctrlPr>
+                  </m:fPr>
+                  <m:num>
+                    <m:r>
+                      <m:rPr>
+                        <m:sty m:val="bi"/>
+                      </m:rPr>
+                      <w:rPr>
+                        <w:rFonts w:ascii="Cambria Math" w:hAnsi="Cambria Math"/>
+                        <w:color w:val="7030A0"/>
+                      </w:rPr>
+                      <m:t>1</m:t>
+                    </m:r>
+                  </m:num>
+                  <m:den>
+                    <m:r>
+                      <m:rPr>
+                        <m:sty m:val="bi"/>
+                      </m:rPr>
+                      <w:rPr>
+                        <w:rFonts w:ascii="Cambria Math" w:hAnsi="Cambria Math"/>
+                        <w:color w:val="7030A0"/>
+                      </w:rPr>
+                      <m:t>1+</m:t>
+                    </m:r>
+                    <m:sSup>
+                      <m:sSupPr>
+                        <m:ctrlPr>
+                          <w:rPr>
+                            <w:rFonts w:ascii="Cambria Math" w:hAnsi="Cambria Math"/>
+                            <w:b/>
+                            <w:i/>
+                            <w:color w:val="7030A0"/>
+                          </w:rPr>
+                        </m:ctrlPr>
+                      </m:sSupPr>
+                      <m:e>
+                        <m:r>
+                          <m:rPr>
+                            <m:sty m:val="bi"/>
+                          </m:rPr>
+                          <w:rPr>
+                            <w:rFonts w:ascii="Cambria Math" w:hAnsi="Cambria Math"/>
+                            <w:color w:val="7030A0"/>
+                          </w:rPr>
+                          <m:t>e</m:t>
+                        </m:r>
+                      </m:e>
+                      <m:sup>
+                        <m:r>
+                          <m:rPr>
+                            <m:sty m:val="bi"/>
+                          </m:rPr>
+                          <w:rPr>
+                            <w:rFonts w:ascii="Cambria Math" w:hAnsi="Cambria Math"/>
+                            <w:color w:val="7030A0"/>
+                          </w:rPr>
+                          <m:t>-x</m:t>
+                        </m:r>
+                      </m:sup>
+                    </m:sSup>
+                  </m:den>
+                </m:f>
+              </m:oMath>
+            </m:oMathPara>
+          </w:p>
+          <w:p/>
+          <w:p>
+            <w:pPr>
+              <w:jc w:val="center"/>
+              <w:rPr>
+                <w:b/>
+                <w:color w:val="0000FF"/>
+              </w:rPr>
+            </w:pPr>
+            <w:r>
+              <w:rPr>
+                <w:b/>
+                <w:color w:val="0000FF"/>
+              </w:rPr>
+              <w:t>Benefits of the Sigmoid Function:</w:t>
+            </w:r>
+          </w:p>
+          <w:p>
+            <w:pPr>
+              <w:pStyle w:val="ListParagraph"/>
+              <w:numPr>
+                <w:ilvl w:val="0"/>
+                <w:numId w:val="28"/>
+              </w:numPr>
+              <w:rPr>
+                <w:b/>
+                <w:color w:val="E36C0A" w:themeColor="accent6" w:themeShade="BF"/>
+              </w:rPr>
+            </w:pPr>
+            <w:r>
+              <w:rPr>
+                <w:b/>
+                <w:color w:val="E36C0A" w:themeColor="accent6" w:themeShade="BF"/>
+              </w:rPr>
+              <w:t>Good approximation of the step function</w:t>
+            </w:r>
+          </w:p>
+          <w:p>
+            <w:pPr>
+              <w:pStyle w:val="ListParagraph"/>
+              <w:numPr>
+                <w:ilvl w:val="0"/>
+                <w:numId w:val="28"/>
+              </w:numPr>
+              <w:rPr>
+                <w:b/>
+                <w:color w:val="E36C0A" w:themeColor="accent6" w:themeShade="BF"/>
+              </w:rPr>
+            </w:pPr>
+            <w:r>
+              <w:rPr>
+                <w:b/>
+                <w:color w:val="E36C0A" w:themeColor="accent6" w:themeShade="BF"/>
+              </w:rPr>
+              <w:t>Permits a continuous output</w:t>
+            </w:r>
+          </w:p>
+          <w:p>
+            <w:pPr>
+              <w:pStyle w:val="ListParagraph"/>
+              <w:numPr>
+                <w:ilvl w:val="0"/>
+                <w:numId w:val="28"/>
+              </w:numPr>
+              <w:rPr>
+                <w:b/>
+                <w:color w:val="E36C0A" w:themeColor="accent6" w:themeShade="BF"/>
+              </w:rPr>
+            </w:pPr>
+            <w:r>
+              <w:rPr>
+                <w:b/>
+                <w:color w:val="E36C0A" w:themeColor="accent6" w:themeShade="BF"/>
+              </w:rPr>
+              <w:t>Solves noise saturation for large signals.</w:t>
+            </w:r>
+          </w:p>
+          <w:p>
+            <w:pPr>
+              <w:pStyle w:val="ListParagraph"/>
+              <w:numPr>
+                <w:ilvl w:val="0"/>
+                <w:numId w:val="28"/>
+              </w:numPr>
+              <w:rPr>
+                <w:b/>
+                <w:color w:val="E36C0A" w:themeColor="accent6" w:themeShade="BF"/>
+              </w:rPr>
+            </w:pPr>
+            <w:r>
+              <w:rPr>
+                <w:b/>
+                <w:color w:val="E36C0A" w:themeColor="accent6" w:themeShade="BF"/>
+              </w:rPr>
+              <w:t>Solves noise attenuation for small signals.</w:t>
+            </w:r>
+          </w:p>
+          <w:p>
+            <w:pPr>
+              <w:pStyle w:val="ListParagraph"/>
+              <w:numPr>
+                <w:ilvl w:val="0"/>
+                <w:numId w:val="28"/>
+              </w:numPr>
+              <w:rPr>
+                <w:b/>
+                <w:color w:val="E36C0A" w:themeColor="accent6" w:themeShade="BF"/>
+              </w:rPr>
+            </w:pPr>
+            <w:r>
+              <w:rPr>
+                <w:b/>
+                <w:color w:val="E36C0A" w:themeColor="accent6" w:themeShade="BF"/>
+              </w:rPr>
+              <w:t>Has a simple first order derivative.</w:t>
+            </w:r>
+            <w:r>
+              <w:t xml:space="preserve"> </w:t>
+            </w:r>
+          </w:p>
+        </w:tc>
+      </w:tr>
+    </w:tbl>
     <w:p>
       <w:pPr>
         <w:rPr>
@@ -5524,14 +6923,13 @@
           <w:szCs w:val="8"/>
         </w:rPr>
       </w:pPr>
-    </w:p>
-    <w:p>
-      <w:pPr>
+      <w:r>
         <w:rPr>
           <w:sz w:val="8"/>
           <w:szCs w:val="8"/>
         </w:rPr>
-      </w:pPr>
+        <w:br w:type="page"/>
+      </w:r>
     </w:p>
     <w:p>
       <w:pPr>
@@ -5541,6 +6939,504 @@
         </w:rPr>
       </w:pPr>
     </w:p>
+    <w:tbl>
+      <w:tblPr>
+        <w:tblW w:w="0" w:type="auto"/>
+        <w:jc w:val="center"/>
+        <w:tblInd w:w="-162" w:type="dxa"/>
+        <w:tblBorders>
+          <w:top w:val="single" w:sz="4" w:space="0" w:color="auto"/>
+          <w:left w:val="single" w:sz="4" w:space="0" w:color="auto"/>
+          <w:bottom w:val="single" w:sz="4" w:space="0" w:color="auto"/>
+          <w:right w:val="single" w:sz="4" w:space="0" w:color="auto"/>
+          <w:insideH w:val="single" w:sz="4" w:space="0" w:color="auto"/>
+          <w:insideV w:val="single" w:sz="4" w:space="0" w:color="auto"/>
+        </w:tblBorders>
+        <w:tblLook w:val="00A0" w:firstRow="1" w:lastRow="0" w:firstColumn="1" w:lastColumn="0" w:noHBand="0" w:noVBand="0"/>
+      </w:tblPr>
+      <w:tblGrid>
+        <w:gridCol w:w="3499"/>
+        <w:gridCol w:w="2070"/>
+        <w:gridCol w:w="3066"/>
+        <w:gridCol w:w="2543"/>
+      </w:tblGrid>
+      <w:tr>
+        <w:trPr>
+          <w:trHeight w:val="1484"/>
+          <w:jc w:val="center"/>
+        </w:trPr>
+        <w:tc>
+          <w:tcPr>
+            <w:tcW w:w="3499" w:type="dxa"/>
+            <w:tcBorders>
+              <w:top w:val="single" w:sz="4" w:space="0" w:color="auto"/>
+              <w:left w:val="single" w:sz="4" w:space="0" w:color="auto"/>
+              <w:right w:val="single" w:sz="4" w:space="0" w:color="auto"/>
+            </w:tcBorders>
+            <w:vAlign w:val="center"/>
+          </w:tcPr>
+          <w:p>
+            <w:pPr>
+              <w:jc w:val="center"/>
+              <w:rPr>
+                <w:b/>
+                <w:color w:val="0000FF"/>
+              </w:rPr>
+            </w:pPr>
+            <w:r>
+              <w:rPr>
+                <w:b/>
+                <w:color w:val="0000FF"/>
+              </w:rPr>
+              <w:t>Sigmoid Function</w:t>
+            </w:r>
+          </w:p>
+          <w:p>
+            <w:r>
+              <w:rPr>
+                <w:noProof/>
+              </w:rPr>
+              <w:drawing>
+                <wp:inline distT="0" distB="0" distL="0" distR="0" wp14:anchorId="1E0A8257" wp14:editId="1437168E">
+                  <wp:extent cx="2085011" cy="1081889"/>
+                  <wp:effectExtent l="0" t="0" r="0" b="4445"/>
+                  <wp:docPr id="3" name="Picture 3"/>
+                  <wp:cNvGraphicFramePr>
+                    <a:graphicFrameLocks xmlns:a="http://schemas.openxmlformats.org/drawingml/2006/main" noChangeAspect="1"/>
+                  </wp:cNvGraphicFramePr>
+                  <a:graphic xmlns:a="http://schemas.openxmlformats.org/drawingml/2006/main">
+                    <a:graphicData uri="http://schemas.openxmlformats.org/drawingml/2006/picture">
+                      <pic:pic xmlns:pic="http://schemas.openxmlformats.org/drawingml/2006/picture">
+                        <pic:nvPicPr>
+                          <pic:cNvPr id="0" name="Sigmoid Perceptron Function.png"/>
+                          <pic:cNvPicPr/>
+                        </pic:nvPicPr>
+                        <pic:blipFill>
+                          <a:blip r:embed="rId10">
+                            <a:extLst>
+                              <a:ext uri="{28A0092B-C50C-407E-A947-70E740481C1C}">
+                                <a14:useLocalDpi xmlns:a14="http://schemas.microsoft.com/office/drawing/2010/main" val="0"/>
+                              </a:ext>
+                            </a:extLst>
+                          </a:blip>
+                          <a:stretch>
+                            <a:fillRect/>
+                          </a:stretch>
+                        </pic:blipFill>
+                        <pic:spPr>
+                          <a:xfrm>
+                            <a:off x="0" y="0"/>
+                            <a:ext cx="2085320" cy="1082050"/>
+                          </a:xfrm>
+                          <a:prstGeom prst="rect">
+                            <a:avLst/>
+                          </a:prstGeom>
+                        </pic:spPr>
+                      </pic:pic>
+                    </a:graphicData>
+                  </a:graphic>
+                </wp:inline>
+              </w:drawing>
+            </w:r>
+          </w:p>
+        </w:tc>
+        <w:tc>
+          <w:tcPr>
+            <w:tcW w:w="2180" w:type="dxa"/>
+            <w:tcBorders>
+              <w:left w:val="single" w:sz="4" w:space="0" w:color="auto"/>
+            </w:tcBorders>
+            <w:vAlign w:val="center"/>
+          </w:tcPr>
+          <w:p>
+            <w:r>
+              <w:rPr>
+                <w:b/>
+                <w:color w:val="0000FF"/>
+              </w:rPr>
+              <w:t>Deficiency of the Perceptron</w:t>
+            </w:r>
+            <w:r>
+              <w:t xml:space="preserve"> – Cannot solve all functions.  </w:t>
+            </w:r>
+            <w:r>
+              <w:rPr>
+                <w:b/>
+                <w:color w:val="E36C0A" w:themeColor="accent6" w:themeShade="BF"/>
+              </w:rPr>
+              <w:t>Example</w:t>
+            </w:r>
+            <w:r>
+              <w:t>: XOR.</w:t>
+            </w:r>
+          </w:p>
+          <w:p>
+            <w:pPr>
+              <w:pStyle w:val="ListParagraph"/>
+              <w:numPr>
+                <w:ilvl w:val="0"/>
+                <w:numId w:val="28"/>
+              </w:numPr>
+            </w:pPr>
+            <w:r>
+              <w:t xml:space="preserve">Discovered by </w:t>
+            </w:r>
+            <w:r>
+              <w:rPr>
+                <w:b/>
+              </w:rPr>
+              <w:t xml:space="preserve">Minsky and </w:t>
+            </w:r>
+            <w:proofErr w:type="spellStart"/>
+            <w:r>
+              <w:rPr>
+                <w:b/>
+              </w:rPr>
+              <w:t>Papert</w:t>
+            </w:r>
+            <w:proofErr w:type="spellEnd"/>
+            <w:r>
+              <w:t>.</w:t>
+            </w:r>
+          </w:p>
+          <w:p/>
+          <w:p>
+            <w:r>
+              <w:rPr>
+                <w:b/>
+                <w:color w:val="FF0000"/>
+              </w:rPr>
+              <w:t>Perceptron Functions must be linearly separable.</w:t>
+            </w:r>
+          </w:p>
+        </w:tc>
+        <w:tc>
+          <w:tcPr>
+            <w:tcW w:w="2790" w:type="dxa"/>
+            <w:vAlign w:val="center"/>
+          </w:tcPr>
+          <w:p>
+            <w:pPr>
+              <w:jc w:val="center"/>
+              <w:rPr>
+                <w:b/>
+                <w:color w:val="0000FF"/>
+              </w:rPr>
+            </w:pPr>
+            <w:r>
+              <w:rPr>
+                <w:b/>
+                <w:color w:val="0000FF"/>
+              </w:rPr>
+              <w:t>Multilayer Perceptron</w:t>
+            </w:r>
+          </w:p>
+          <w:p>
+            <w:pPr>
+              <w:rPr>
+                <w:b/>
+                <w:color w:val="E36C0A" w:themeColor="accent6" w:themeShade="BF"/>
+              </w:rPr>
+            </w:pPr>
+            <w:r>
+              <w:rPr>
+                <w:b/>
+                <w:noProof/>
+                <w:color w:val="F79646" w:themeColor="accent6"/>
+              </w:rPr>
+              <w:drawing>
+                <wp:inline distT="0" distB="0" distL="0" distR="0" wp14:anchorId="2068FBFC" wp14:editId="7697C770">
+                  <wp:extent cx="1802974" cy="1420367"/>
+                  <wp:effectExtent l="0" t="0" r="6985" b="8890"/>
+                  <wp:docPr id="4" name="Picture 4"/>
+                  <wp:cNvGraphicFramePr>
+                    <a:graphicFrameLocks xmlns:a="http://schemas.openxmlformats.org/drawingml/2006/main" noChangeAspect="1"/>
+                  </wp:cNvGraphicFramePr>
+                  <a:graphic xmlns:a="http://schemas.openxmlformats.org/drawingml/2006/main">
+                    <a:graphicData uri="http://schemas.openxmlformats.org/drawingml/2006/picture">
+                      <pic:pic xmlns:pic="http://schemas.openxmlformats.org/drawingml/2006/picture">
+                        <pic:nvPicPr>
+                          <pic:cNvPr id="0" name="Multilayer Perceptron.png"/>
+                          <pic:cNvPicPr/>
+                        </pic:nvPicPr>
+                        <pic:blipFill>
+                          <a:blip r:embed="rId11">
+                            <a:extLst>
+                              <a:ext uri="{28A0092B-C50C-407E-A947-70E740481C1C}">
+                                <a14:useLocalDpi xmlns:a14="http://schemas.microsoft.com/office/drawing/2010/main" val="0"/>
+                              </a:ext>
+                            </a:extLst>
+                          </a:blip>
+                          <a:stretch>
+                            <a:fillRect/>
+                          </a:stretch>
+                        </pic:blipFill>
+                        <pic:spPr>
+                          <a:xfrm>
+                            <a:off x="0" y="0"/>
+                            <a:ext cx="1802811" cy="1420238"/>
+                          </a:xfrm>
+                          <a:prstGeom prst="rect">
+                            <a:avLst/>
+                          </a:prstGeom>
+                        </pic:spPr>
+                      </pic:pic>
+                    </a:graphicData>
+                  </a:graphic>
+                </wp:inline>
+              </w:drawing>
+            </w:r>
+          </w:p>
+        </w:tc>
+        <w:tc>
+          <w:tcPr>
+            <w:tcW w:w="2709" w:type="dxa"/>
+            <w:vAlign w:val="center"/>
+          </w:tcPr>
+          <w:p>
+            <w:pPr>
+              <w:rPr>
+                <w:b/>
+                <w:color w:val="0000FF"/>
+              </w:rPr>
+            </w:pPr>
+            <w:r>
+              <w:rPr>
+                <w:b/>
+                <w:color w:val="0000FF"/>
+              </w:rPr>
+              <w:t xml:space="preserve">Multilayer Perceptron: </w:t>
+            </w:r>
+            <w:r>
+              <w:t xml:space="preserve">Developed by </w:t>
+            </w:r>
+            <w:proofErr w:type="spellStart"/>
+            <w:r>
+              <w:rPr>
+                <w:b/>
+                <w:color w:val="7030A0"/>
+              </w:rPr>
+              <w:t>Werbos</w:t>
+            </w:r>
+            <w:proofErr w:type="spellEnd"/>
+          </w:p>
+          <w:p>
+            <w:pPr>
+              <w:rPr>
+                <w:b/>
+                <w:color w:val="FF0000"/>
+              </w:rPr>
+            </w:pPr>
+          </w:p>
+          <w:p>
+            <w:pPr>
+              <w:rPr>
+                <w:b/>
+                <w:color w:val="00B050"/>
+              </w:rPr>
+            </w:pPr>
+            <w:r>
+              <w:rPr>
+                <w:b/>
+                <w:color w:val="00B050"/>
+              </w:rPr>
+              <w:t>Two Stages:</w:t>
+            </w:r>
+            <w:r>
+              <w:rPr>
+                <w:b/>
+                <w:color w:val="00B050"/>
+              </w:rPr>
+              <w:t xml:space="preserve"> </w:t>
+            </w:r>
+            <w:r>
+              <w:rPr>
+                <w:b/>
+              </w:rPr>
+              <w:t>Repeat until convergence</w:t>
+            </w:r>
+          </w:p>
+          <w:p>
+            <w:pPr>
+              <w:pStyle w:val="ListParagraph"/>
+              <w:numPr>
+                <w:ilvl w:val="0"/>
+                <w:numId w:val="28"/>
+              </w:numPr>
+            </w:pPr>
+            <w:r>
+              <w:rPr>
+                <w:b/>
+                <w:color w:val="E36C0A" w:themeColor="accent6" w:themeShade="BF"/>
+              </w:rPr>
+              <w:t xml:space="preserve">Forward Pass </w:t>
+            </w:r>
+            <w:r>
+              <w:t xml:space="preserve">– Use the inputs to </w:t>
+            </w:r>
+            <w:r>
+              <w:rPr>
+                <w:b/>
+                <w:color w:val="FF0000"/>
+              </w:rPr>
+              <w:t>calculate the outputs and delta</w:t>
+            </w:r>
+            <w:r>
+              <w:rPr>
+                <w:b/>
+                <w:color w:val="FF0000"/>
+              </w:rPr>
+              <w:t>s</w:t>
+            </w:r>
+            <w:r>
+              <w:rPr>
+                <w:b/>
+                <w:color w:val="FF0000"/>
+              </w:rPr>
+              <w:t xml:space="preserve"> for each neuron</w:t>
+            </w:r>
+            <w:r>
+              <w:t>.</w:t>
+            </w:r>
+          </w:p>
+          <w:p>
+            <w:pPr>
+              <w:pStyle w:val="ListParagraph"/>
+              <w:numPr>
+                <w:ilvl w:val="0"/>
+                <w:numId w:val="28"/>
+              </w:numPr>
+              <w:rPr>
+                <w:b/>
+                <w:color w:val="E36C0A" w:themeColor="accent6" w:themeShade="BF"/>
+              </w:rPr>
+            </w:pPr>
+            <w:r>
+              <w:rPr>
+                <w:b/>
+                <w:color w:val="E36C0A" w:themeColor="accent6" w:themeShade="BF"/>
+              </w:rPr>
+              <w:t xml:space="preserve">Reverse Pass </w:t>
+            </w:r>
+            <w:r>
+              <w:t xml:space="preserve">– </w:t>
+            </w:r>
+            <w:r>
+              <w:rPr>
+                <w:b/>
+                <w:color w:val="FF0000"/>
+              </w:rPr>
+              <w:t>Adjust the weights by fractions (</w:t>
+            </w:r>
+            <m:oMath>
+              <m:r>
+                <m:rPr>
+                  <m:sty m:val="b"/>
+                </m:rPr>
+                <w:rPr>
+                  <w:rFonts w:ascii="Cambria Math" w:hAnsi="Cambria Math"/>
+                  <w:color w:val="FF0000"/>
+                </w:rPr>
+                <m:t>α</m:t>
+              </m:r>
+            </m:oMath>
+            <w:r>
+              <w:rPr>
+                <w:b/>
+                <w:color w:val="FF0000"/>
+              </w:rPr>
+              <w:t>) of the delta</w:t>
+            </w:r>
+            <w:r>
+              <w:rPr>
+                <w:b/>
+                <w:color w:val="FF0000"/>
+              </w:rPr>
+              <w:t>s</w:t>
+            </w:r>
+            <w:r>
+              <w:t>.</w:t>
+            </w:r>
+            <w:r>
+              <w:t xml:space="preserve">  Done via</w:t>
+            </w:r>
+            <w:bookmarkStart w:id="0" w:name="_GoBack"/>
+            <w:r>
+              <w:rPr>
+                <w:b/>
+              </w:rPr>
+              <w:t xml:space="preserve"> back propagation layer to layer</w:t>
+            </w:r>
+            <w:bookmarkEnd w:id="0"/>
+            <w:r>
+              <w:t>.</w:t>
+            </w:r>
+          </w:p>
+          <w:p>
+            <w:pPr>
+              <w:rPr>
+                <w:b/>
+                <w:color w:val="E36C0A" w:themeColor="accent6" w:themeShade="BF"/>
+              </w:rPr>
+            </w:pPr>
+          </w:p>
+          <w:p>
+            <w:r>
+              <w:rPr>
+                <w:b/>
+                <w:color w:val="00B050"/>
+              </w:rPr>
+              <w:t xml:space="preserve">Multilayer </w:t>
+            </w:r>
+            <w:r>
+              <w:rPr>
+                <w:b/>
+                <w:color w:val="00B050"/>
+              </w:rPr>
+              <w:t xml:space="preserve">perceptrons are </w:t>
+            </w:r>
+            <w:r>
+              <w:rPr>
+                <w:b/>
+                <w:color w:val="00B050"/>
+              </w:rPr>
+              <w:t>trained to recognize patterns</w:t>
+            </w:r>
+            <w:r>
+              <w:t>.</w:t>
+            </w:r>
+            <w:r>
+              <w:t xml:space="preserve">  </w:t>
+            </w:r>
+            <w:r>
+              <w:rPr>
+                <w:b/>
+                <w:color w:val="E36C0A" w:themeColor="accent6" w:themeShade="BF"/>
+              </w:rPr>
+              <w:t>Example</w:t>
+            </w:r>
+            <w:r>
+              <w:t>: Handwriting recognition.</w:t>
+            </w:r>
+          </w:p>
+          <w:p/>
+          <w:p>
+            <w:pPr>
+              <w:rPr>
+                <w:b/>
+              </w:rPr>
+            </w:pPr>
+            <w:r>
+              <w:rPr>
+                <w:b/>
+                <w:color w:val="FF0000"/>
+              </w:rPr>
+              <w:t>Can compute XOR.</w:t>
+            </w:r>
+          </w:p>
+        </w:tc>
+      </w:tr>
+    </w:tbl>
     <w:p>
       <w:pPr>
         <w:rPr>
@@ -5576,14 +7472,45 @@
     <w:p>
       <w:pPr>
         <w:rPr>
-          <w:b/>
-          <w:sz w:val="14"/>
+          <w:sz w:val="8"/>
           <w:szCs w:val="8"/>
         </w:rPr>
       </w:pPr>
     </w:p>
+    <w:p>
+      <w:pPr>
+        <w:rPr>
+          <w:sz w:val="8"/>
+          <w:szCs w:val="8"/>
+        </w:rPr>
+      </w:pPr>
+    </w:p>
+    <w:p>
+      <w:pPr>
+        <w:rPr>
+          <w:sz w:val="8"/>
+          <w:szCs w:val="8"/>
+        </w:rPr>
+      </w:pPr>
+    </w:p>
+    <w:p>
+      <w:pPr>
+        <w:rPr>
+          <w:sz w:val="8"/>
+          <w:szCs w:val="8"/>
+        </w:rPr>
+      </w:pPr>
+    </w:p>
+    <w:p>
+      <w:pPr>
+        <w:rPr>
+          <w:sz w:val="8"/>
+          <w:szCs w:val="8"/>
+        </w:rPr>
+      </w:pPr>
+    </w:p>
     <w:sectPr>
-      <w:footerReference w:type="default" r:id="rId9"/>
+      <w:footerReference w:type="default" r:id="rId12"/>
       <w:pgSz w:w="12240" w:h="15840"/>
       <w:pgMar w:top="288" w:right="720" w:bottom="288" w:left="720" w:header="720" w:footer="720" w:gutter="0"/>
       <w:cols w:space="720"/>
@@ -5632,7 +7559,7 @@
       <w:rPr>
         <w:noProof/>
       </w:rPr>
-      <w:t>2</w:t>
+      <w:t>3</w:t>
     </w:r>
     <w:r>
       <w:rPr>
@@ -10286,7 +12213,7 @@
 </file>
 
 <file path=customXml/itemProps1.xml><?xml version="1.0" encoding="utf-8"?>
-<ds:datastoreItem xmlns:ds="http://schemas.openxmlformats.org/officeDocument/2006/customXml" ds:itemID="{E00C2483-9B91-4ABE-B8C3-8670F7AAE7C3}">
+<ds:datastoreItem xmlns:ds="http://schemas.openxmlformats.org/officeDocument/2006/customXml" ds:itemID="{06CF9877-080D-4310-9420-09CE071B5662}">
   <ds:schemaRefs>
     <ds:schemaRef ds:uri="http://schemas.openxmlformats.org/officeDocument/2006/bibliography"/>
   </ds:schemaRefs>

</xml_diff>

<commit_message>
Finishing the study guide up to lecture #15.
</commit_message>
<xml_diff>
--- a/Exam Study Guide/Exam #2/CS286 - Exam #2 Study Guide.docx
+++ b/Exam Study Guide/Exam #2/CS286 - Exam #2 Study Guide.docx
@@ -4749,9 +4749,9 @@
         <w:tblLook w:val="00A0" w:firstRow="1" w:lastRow="0" w:firstColumn="1" w:lastColumn="0" w:noHBand="0" w:noVBand="0"/>
       </w:tblPr>
       <w:tblGrid>
-        <w:gridCol w:w="4235"/>
-        <w:gridCol w:w="3557"/>
-        <w:gridCol w:w="3557"/>
+        <w:gridCol w:w="3425"/>
+        <w:gridCol w:w="2250"/>
+        <w:gridCol w:w="5674"/>
       </w:tblGrid>
       <w:tr>
         <w:trPr>
@@ -4760,7 +4760,7 @@
         </w:trPr>
         <w:tc>
           <w:tcPr>
-            <w:tcW w:w="4235" w:type="dxa"/>
+            <w:tcW w:w="3425" w:type="dxa"/>
             <w:tcBorders>
               <w:top w:val="single" w:sz="4" w:space="0" w:color="auto"/>
               <w:left w:val="single" w:sz="4" w:space="0" w:color="auto"/>
@@ -4784,7 +4784,6 @@
               <w:t>Cross Validation</w:t>
             </w:r>
           </w:p>
-          <w:p/>
           <w:p>
             <w:pPr>
               <w:pStyle w:val="ListParagraph"/>
@@ -4871,7 +4870,16 @@
               <w:t>Example:</w:t>
             </w:r>
             <w:r>
-              <w:t xml:space="preserve"> Leave-1-Out.  Generate and train </w:t>
+              <w:t xml:space="preserve"> </w:t>
+            </w:r>
+            <w:r>
+              <w:rPr>
+                <w:b/>
+              </w:rPr>
+              <w:t>Leave-1-Out</w:t>
+            </w:r>
+            <w:r>
+              <w:t xml:space="preserve">.  Generate and train </w:t>
             </w:r>
             <m:oMath>
               <m:r>
@@ -5139,20 +5147,13 @@
         </w:tc>
         <w:tc>
           <w:tcPr>
-            <w:tcW w:w="3557" w:type="dxa"/>
+            <w:tcW w:w="2250" w:type="dxa"/>
             <w:tcBorders>
               <w:left w:val="single" w:sz="4" w:space="0" w:color="auto"/>
             </w:tcBorders>
             <w:vAlign w:val="center"/>
           </w:tcPr>
           <w:p>
-            <w:pPr>
-              <w:pStyle w:val="ListParagraph"/>
-              <w:numPr>
-                <w:ilvl w:val="0"/>
-                <w:numId w:val="28"/>
-              </w:numPr>
-            </w:pPr>
             <m:oMath>
               <m:r>
                 <m:rPr>
@@ -5241,13 +5242,6 @@
             </w:pPr>
           </w:p>
           <w:p>
-            <w:pPr>
-              <w:pStyle w:val="ListParagraph"/>
-              <w:numPr>
-                <w:ilvl w:val="0"/>
-                <w:numId w:val="28"/>
-              </w:numPr>
-            </w:pPr>
             <w:r>
               <w:rPr>
                 <w:b/>
@@ -5258,25 +5252,11 @@
             <w:r>
               <w:t>– Computationally expensive.</w:t>
             </w:r>
-          </w:p>
-          <w:p>
-            <w:pPr>
-              <w:pStyle w:val="ListParagraph"/>
-            </w:pPr>
-          </w:p>
-          <w:p>
-            <w:pPr>
-              <w:pStyle w:val="ListParagraph"/>
-              <w:numPr>
-                <w:ilvl w:val="0"/>
-                <w:numId w:val="28"/>
-              </w:numPr>
-            </w:pPr>
           </w:p>
         </w:tc>
         <w:tc>
           <w:tcPr>
-            <w:tcW w:w="3557" w:type="dxa"/>
+            <w:tcW w:w="5674" w:type="dxa"/>
             <w:tcBorders>
               <w:left w:val="single" w:sz="4" w:space="0" w:color="auto"/>
             </w:tcBorders>
@@ -5289,6 +5269,54 @@
                 <w:color w:val="E36C0A" w:themeColor="accent6" w:themeShade="BF"/>
               </w:rPr>
             </w:pPr>
+            <w:r>
+              <w:rPr>
+                <w:b/>
+                <w:noProof/>
+                <w:color w:val="E36C0A" w:themeColor="accent6" w:themeShade="BF"/>
+              </w:rPr>
+              <w:drawing>
+                <wp:inline distT="0" distB="0" distL="0" distR="0" wp14:anchorId="1972FE42" wp14:editId="6B90F6A0">
+                  <wp:extent cx="3449407" cy="2353901"/>
+                  <wp:effectExtent l="0" t="0" r="0" b="8890"/>
+                  <wp:docPr id="5" name="Picture 5"/>
+                  <wp:cNvGraphicFramePr>
+                    <a:graphicFrameLocks xmlns:a="http://schemas.openxmlformats.org/drawingml/2006/main" noChangeAspect="1"/>
+                  </wp:cNvGraphicFramePr>
+                  <a:graphic xmlns:a="http://schemas.openxmlformats.org/drawingml/2006/main">
+                    <a:graphicData uri="http://schemas.openxmlformats.org/drawingml/2006/picture">
+                      <pic:pic xmlns:pic="http://schemas.openxmlformats.org/drawingml/2006/picture">
+                        <pic:nvPicPr>
+                          <pic:cNvPr id="0" name="Brain Neuron.png"/>
+                          <pic:cNvPicPr/>
+                        </pic:nvPicPr>
+                        <pic:blipFill>
+                          <a:blip r:embed="rId9">
+                            <a:extLst>
+                              <a:ext uri="{28A0092B-C50C-407E-A947-70E740481C1C}">
+                                <a14:useLocalDpi xmlns:a14="http://schemas.microsoft.com/office/drawing/2010/main" val="0"/>
+                              </a:ext>
+                            </a:extLst>
+                          </a:blip>
+                          <a:stretch>
+                            <a:fillRect/>
+                          </a:stretch>
+                        </pic:blipFill>
+                        <pic:spPr>
+                          <a:xfrm>
+                            <a:off x="0" y="0"/>
+                            <a:ext cx="3449407" cy="2353901"/>
+                          </a:xfrm>
+                          <a:prstGeom prst="rect">
+                            <a:avLst/>
+                          </a:prstGeom>
+                        </pic:spPr>
+                      </pic:pic>
+                    </a:graphicData>
+                  </a:graphic>
+                </wp:inline>
+              </w:drawing>
+            </w:r>
           </w:p>
         </w:tc>
       </w:tr>
@@ -5628,7 +5656,28 @@
                 <w:b/>
                 <w:color w:val="0000FF"/>
               </w:rPr>
-              <w:t>Perceptron / Artificial Neuron</w:t>
+              <w:t xml:space="preserve">Single Layer </w:t>
+            </w:r>
+            <w:r>
+              <w:rPr>
+                <w:b/>
+                <w:color w:val="0000FF"/>
+              </w:rPr>
+              <w:t xml:space="preserve">Perceptron </w:t>
+            </w:r>
+            <w:r>
+              <w:rPr>
+                <w:b/>
+                <w:color w:val="0000FF"/>
+              </w:rPr>
+              <w:t xml:space="preserve">(SLP) </w:t>
+            </w:r>
+            <w:r>
+              <w:rPr>
+                <w:b/>
+                <w:color w:val="0000FF"/>
+              </w:rPr>
+              <w:t>/ Artificial Neuron</w:t>
             </w:r>
           </w:p>
           <w:p>
@@ -5657,7 +5706,7 @@
                           <pic:cNvPicPr/>
                         </pic:nvPicPr>
                         <pic:blipFill>
-                          <a:blip r:embed="rId9">
+                          <a:blip r:embed="rId10">
                             <a:extLst>
                               <a:ext uri="{28A0092B-C50C-407E-A947-70E740481C1C}">
                                 <a14:useLocalDpi xmlns:a14="http://schemas.microsoft.com/office/drawing/2010/main" val="0"/>
@@ -7012,7 +7061,7 @@
                           <pic:cNvPicPr/>
                         </pic:nvPicPr>
                         <pic:blipFill>
-                          <a:blip r:embed="rId10">
+                          <a:blip r:embed="rId11">
                             <a:extLst>
                               <a:ext uri="{28A0092B-C50C-407E-A947-70E740481C1C}">
                                 <a14:useLocalDpi xmlns:a14="http://schemas.microsoft.com/office/drawing/2010/main" val="0"/>
@@ -7160,7 +7209,7 @@
                           <pic:cNvPicPr/>
                         </pic:nvPicPr>
                         <pic:blipFill>
-                          <a:blip r:embed="rId11">
+                          <a:blip r:embed="rId12">
                             <a:extLst>
                               <a:ext uri="{28A0092B-C50C-407E-A947-70E740481C1C}">
                                 <a14:useLocalDpi xmlns:a14="http://schemas.microsoft.com/office/drawing/2010/main" val="0"/>
@@ -7360,14 +7409,12 @@
             <w:r>
               <w:t xml:space="preserve">  Done via</w:t>
             </w:r>
-            <w:bookmarkStart w:id="0" w:name="_GoBack"/>
             <w:r>
               <w:rPr>
                 <w:b/>
               </w:rPr>
               <w:t xml:space="preserve"> back propagation layer to layer</w:t>
             </w:r>
-            <w:bookmarkEnd w:id="0"/>
             <w:r>
               <w:t>.</w:t>
             </w:r>
@@ -7445,6 +7492,537 @@
         </w:rPr>
       </w:pPr>
     </w:p>
+    <w:tbl>
+      <w:tblPr>
+        <w:tblStyle w:val="TableGrid"/>
+        <w:tblW w:w="0" w:type="auto"/>
+        <w:tblLook w:val="04A0" w:firstRow="1" w:lastRow="0" w:firstColumn="1" w:lastColumn="0" w:noHBand="0" w:noVBand="1"/>
+      </w:tblPr>
+      <w:tblGrid>
+        <w:gridCol w:w="4878"/>
+        <w:gridCol w:w="6138"/>
+      </w:tblGrid>
+      <w:tr>
+        <w:tc>
+          <w:tcPr>
+            <w:tcW w:w="4878" w:type="dxa"/>
+          </w:tcPr>
+          <w:p>
+            <w:pPr>
+              <w:rPr>
+                <w:sz w:val="8"/>
+                <w:szCs w:val="8"/>
+              </w:rPr>
+            </w:pPr>
+          </w:p>
+          <w:tbl>
+            <w:tblPr>
+              <w:tblStyle w:val="TableGrid"/>
+              <w:tblW w:w="0" w:type="auto"/>
+              <w:tblLook w:val="04A0" w:firstRow="1" w:lastRow="0" w:firstColumn="1" w:lastColumn="0" w:noHBand="0" w:noVBand="1"/>
+            </w:tblPr>
+            <w:tblGrid>
+              <w:gridCol w:w="1874"/>
+              <w:gridCol w:w="1079"/>
+              <w:gridCol w:w="1699"/>
+            </w:tblGrid>
+            <w:tr>
+              <w:tc>
+                <w:tcPr>
+                  <w:tcW w:w="1885" w:type="dxa"/>
+                  <w:shd w:val="clear" w:color="auto" w:fill="1F497D" w:themeFill="text2"/>
+                  <w:vAlign w:val="center"/>
+                </w:tcPr>
+                <w:p>
+                  <w:pPr>
+                    <w:jc w:val="center"/>
+                    <w:rPr>
+                      <w:b/>
+                      <w:color w:val="FFFFFF" w:themeColor="background1"/>
+                      <w:sz w:val="18"/>
+                      <w:szCs w:val="8"/>
+                    </w:rPr>
+                  </w:pPr>
+                  <w:r>
+                    <w:rPr>
+                      <w:b/>
+                      <w:color w:val="FFFFFF" w:themeColor="background1"/>
+                      <w:sz w:val="18"/>
+                      <w:szCs w:val="8"/>
+                    </w:rPr>
+                    <w:t>Algorithm Name</w:t>
+                  </w:r>
+                </w:p>
+              </w:tc>
+              <w:tc>
+                <w:tcPr>
+                  <w:tcW w:w="1080" w:type="dxa"/>
+                  <w:shd w:val="clear" w:color="auto" w:fill="1F497D" w:themeFill="text2"/>
+                  <w:vAlign w:val="center"/>
+                </w:tcPr>
+                <w:p>
+                  <w:pPr>
+                    <w:jc w:val="center"/>
+                    <w:rPr>
+                      <w:b/>
+                      <w:color w:val="FFFFFF" w:themeColor="background1"/>
+                      <w:sz w:val="18"/>
+                      <w:szCs w:val="8"/>
+                    </w:rPr>
+                  </w:pPr>
+                  <w:r>
+                    <w:rPr>
+                      <w:b/>
+                      <w:color w:val="FFFFFF" w:themeColor="background1"/>
+                      <w:sz w:val="18"/>
+                      <w:szCs w:val="8"/>
+                    </w:rPr>
+                    <w:t>Year Published</w:t>
+                  </w:r>
+                </w:p>
+              </w:tc>
+              <w:tc>
+                <w:tcPr>
+                  <w:tcW w:w="1710" w:type="dxa"/>
+                  <w:shd w:val="clear" w:color="auto" w:fill="1F497D" w:themeFill="text2"/>
+                  <w:vAlign w:val="center"/>
+                </w:tcPr>
+                <w:p>
+                  <w:pPr>
+                    <w:jc w:val="center"/>
+                    <w:rPr>
+                      <w:b/>
+                      <w:color w:val="FFFFFF" w:themeColor="background1"/>
+                      <w:sz w:val="18"/>
+                      <w:szCs w:val="8"/>
+                    </w:rPr>
+                  </w:pPr>
+                  <w:r>
+                    <w:rPr>
+                      <w:b/>
+                      <w:color w:val="FFFFFF" w:themeColor="background1"/>
+                      <w:sz w:val="18"/>
+                      <w:szCs w:val="8"/>
+                    </w:rPr>
+                    <w:t>Author</w:t>
+                  </w:r>
+                </w:p>
+              </w:tc>
+            </w:tr>
+            <w:tr>
+              <w:tc>
+                <w:tcPr>
+                  <w:tcW w:w="1885" w:type="dxa"/>
+                  <w:vAlign w:val="center"/>
+                </w:tcPr>
+                <w:p>
+                  <w:pPr>
+                    <w:jc w:val="center"/>
+                    <w:rPr>
+                      <w:szCs w:val="16"/>
+                    </w:rPr>
+                  </w:pPr>
+                  <w:r>
+                    <w:rPr>
+                      <w:szCs w:val="16"/>
+                    </w:rPr>
+                    <w:t>Decision Tree</w:t>
+                  </w:r>
+                </w:p>
+              </w:tc>
+              <w:tc>
+                <w:tcPr>
+                  <w:tcW w:w="1080" w:type="dxa"/>
+                  <w:vAlign w:val="center"/>
+                </w:tcPr>
+                <w:p>
+                  <w:pPr>
+                    <w:jc w:val="center"/>
+                    <w:rPr>
+                      <w:szCs w:val="16"/>
+                    </w:rPr>
+                  </w:pPr>
+                  <w:r>
+                    <w:rPr>
+                      <w:szCs w:val="16"/>
+                    </w:rPr>
+                    <w:t>1986</w:t>
+                  </w:r>
+                </w:p>
+              </w:tc>
+              <w:tc>
+                <w:tcPr>
+                  <w:tcW w:w="1710" w:type="dxa"/>
+                  <w:vAlign w:val="center"/>
+                </w:tcPr>
+                <w:p>
+                  <w:pPr>
+                    <w:jc w:val="center"/>
+                    <w:rPr>
+                      <w:szCs w:val="16"/>
+                    </w:rPr>
+                  </w:pPr>
+                  <w:r>
+                    <w:rPr>
+                      <w:szCs w:val="16"/>
+                    </w:rPr>
+                    <w:t>Quinlan</w:t>
+                  </w:r>
+                </w:p>
+              </w:tc>
+            </w:tr>
+            <w:tr>
+              <w:trPr>
+                <w:trHeight w:val="34"/>
+              </w:trPr>
+              <w:tc>
+                <w:tcPr>
+                  <w:tcW w:w="1885" w:type="dxa"/>
+                  <w:vAlign w:val="center"/>
+                </w:tcPr>
+                <w:p>
+                  <w:pPr>
+                    <w:jc w:val="center"/>
+                    <w:rPr>
+                      <w:szCs w:val="16"/>
+                    </w:rPr>
+                  </w:pPr>
+                  <w:r>
+                    <w:rPr>
+                      <w:szCs w:val="16"/>
+                    </w:rPr>
+                    <w:t>Support Vector Machine</w:t>
+                  </w:r>
+                </w:p>
+              </w:tc>
+              <w:tc>
+                <w:tcPr>
+                  <w:tcW w:w="1080" w:type="dxa"/>
+                  <w:vAlign w:val="center"/>
+                </w:tcPr>
+                <w:p>
+                  <w:pPr>
+                    <w:jc w:val="center"/>
+                    <w:rPr>
+                      <w:szCs w:val="16"/>
+                    </w:rPr>
+                  </w:pPr>
+                  <w:r>
+                    <w:rPr>
+                      <w:szCs w:val="16"/>
+                    </w:rPr>
+                    <w:t>1995</w:t>
+                  </w:r>
+                </w:p>
+              </w:tc>
+              <w:tc>
+                <w:tcPr>
+                  <w:tcW w:w="1710" w:type="dxa"/>
+                  <w:vAlign w:val="center"/>
+                </w:tcPr>
+                <w:p>
+                  <w:pPr>
+                    <w:jc w:val="center"/>
+                    <w:rPr>
+                      <w:szCs w:val="16"/>
+                    </w:rPr>
+                  </w:pPr>
+                  <w:proofErr w:type="spellStart"/>
+                  <w:r>
+                    <w:rPr>
+                      <w:szCs w:val="16"/>
+                    </w:rPr>
+                    <w:t>Vapnik</w:t>
+                  </w:r>
+                  <w:proofErr w:type="spellEnd"/>
+                  <w:r>
+                    <w:rPr>
+                      <w:szCs w:val="16"/>
+                    </w:rPr>
+                    <w:t xml:space="preserve"> and Cortes</w:t>
+                  </w:r>
+                </w:p>
+              </w:tc>
+            </w:tr>
+            <w:tr>
+              <w:trPr>
+                <w:trHeight w:val="33"/>
+              </w:trPr>
+              <w:tc>
+                <w:tcPr>
+                  <w:tcW w:w="1885" w:type="dxa"/>
+                  <w:vAlign w:val="center"/>
+                </w:tcPr>
+                <w:p>
+                  <w:pPr>
+                    <w:jc w:val="center"/>
+                    <w:rPr>
+                      <w:szCs w:val="16"/>
+                    </w:rPr>
+                  </w:pPr>
+                  <w:r>
+                    <w:rPr>
+                      <w:szCs w:val="16"/>
+                    </w:rPr>
+                    <w:t>Boosting</w:t>
+                  </w:r>
+                </w:p>
+              </w:tc>
+              <w:tc>
+                <w:tcPr>
+                  <w:tcW w:w="1080" w:type="dxa"/>
+                  <w:vAlign w:val="center"/>
+                </w:tcPr>
+                <w:p>
+                  <w:pPr>
+                    <w:jc w:val="center"/>
+                    <w:rPr>
+                      <w:szCs w:val="16"/>
+                    </w:rPr>
+                  </w:pPr>
+                  <w:r>
+                    <w:rPr>
+                      <w:szCs w:val="16"/>
+                    </w:rPr>
+                    <w:t>1998</w:t>
+                  </w:r>
+                </w:p>
+              </w:tc>
+              <w:tc>
+                <w:tcPr>
+                  <w:tcW w:w="1710" w:type="dxa"/>
+                  <w:vAlign w:val="center"/>
+                </w:tcPr>
+                <w:p>
+                  <w:pPr>
+                    <w:jc w:val="center"/>
+                    <w:rPr>
+                      <w:szCs w:val="16"/>
+                    </w:rPr>
+                  </w:pPr>
+                  <w:r>
+                    <w:rPr>
+                      <w:szCs w:val="16"/>
+                    </w:rPr>
+                    <w:t xml:space="preserve">Freund and </w:t>
+                  </w:r>
+                  <w:proofErr w:type="spellStart"/>
+                  <w:r>
+                    <w:rPr>
+                      <w:szCs w:val="16"/>
+                    </w:rPr>
+                    <w:t>Shapire</w:t>
+                  </w:r>
+                  <w:proofErr w:type="spellEnd"/>
+                </w:p>
+              </w:tc>
+            </w:tr>
+            <w:tr>
+              <w:trPr>
+                <w:trHeight w:val="22"/>
+              </w:trPr>
+              <w:tc>
+                <w:tcPr>
+                  <w:tcW w:w="1885" w:type="dxa"/>
+                  <w:vAlign w:val="center"/>
+                </w:tcPr>
+                <w:p>
+                  <w:pPr>
+                    <w:jc w:val="center"/>
+                    <w:rPr>
+                      <w:szCs w:val="16"/>
+                    </w:rPr>
+                  </w:pPr>
+                  <w:r>
+                    <w:rPr>
+                      <w:szCs w:val="16"/>
+                    </w:rPr>
+                    <w:t>Random Forest</w:t>
+                  </w:r>
+                </w:p>
+              </w:tc>
+              <w:tc>
+                <w:tcPr>
+                  <w:tcW w:w="1080" w:type="dxa"/>
+                  <w:vAlign w:val="center"/>
+                </w:tcPr>
+                <w:p>
+                  <w:pPr>
+                    <w:jc w:val="center"/>
+                    <w:rPr>
+                      <w:szCs w:val="16"/>
+                    </w:rPr>
+                  </w:pPr>
+                  <w:r>
+                    <w:rPr>
+                      <w:szCs w:val="16"/>
+                    </w:rPr>
+                    <w:t>2001</w:t>
+                  </w:r>
+                </w:p>
+              </w:tc>
+              <w:tc>
+                <w:tcPr>
+                  <w:tcW w:w="1710" w:type="dxa"/>
+                  <w:vAlign w:val="center"/>
+                </w:tcPr>
+                <w:p>
+                  <w:pPr>
+                    <w:jc w:val="center"/>
+                    <w:rPr>
+                      <w:szCs w:val="16"/>
+                    </w:rPr>
+                  </w:pPr>
+                  <w:proofErr w:type="spellStart"/>
+                  <w:r>
+                    <w:rPr>
+                      <w:szCs w:val="16"/>
+                    </w:rPr>
+                    <w:t>Breiman</w:t>
+                  </w:r>
+                  <w:proofErr w:type="spellEnd"/>
+                </w:p>
+              </w:tc>
+            </w:tr>
+            <w:tr>
+              <w:trPr>
+                <w:trHeight w:val="22"/>
+              </w:trPr>
+              <w:tc>
+                <w:tcPr>
+                  <w:tcW w:w="1885" w:type="dxa"/>
+                  <w:vAlign w:val="center"/>
+                </w:tcPr>
+                <w:p>
+                  <w:pPr>
+                    <w:jc w:val="center"/>
+                    <w:rPr>
+                      <w:szCs w:val="16"/>
+                    </w:rPr>
+                  </w:pPr>
+                  <w:r>
+                    <w:rPr>
+                      <w:szCs w:val="16"/>
+                    </w:rPr>
+                    <w:t>Deep Learning</w:t>
+                  </w:r>
+                </w:p>
+              </w:tc>
+              <w:tc>
+                <w:tcPr>
+                  <w:tcW w:w="1080" w:type="dxa"/>
+                  <w:vAlign w:val="center"/>
+                </w:tcPr>
+                <w:p>
+                  <w:pPr>
+                    <w:jc w:val="center"/>
+                    <w:rPr>
+                      <w:szCs w:val="16"/>
+                    </w:rPr>
+                  </w:pPr>
+                  <w:r>
+                    <w:rPr>
+                      <w:szCs w:val="16"/>
+                    </w:rPr>
+                    <w:t>2005</w:t>
+                  </w:r>
+                </w:p>
+              </w:tc>
+              <w:tc>
+                <w:tcPr>
+                  <w:tcW w:w="1710" w:type="dxa"/>
+                  <w:vAlign w:val="center"/>
+                </w:tcPr>
+                <w:p>
+                  <w:pPr>
+                    <w:jc w:val="center"/>
+                    <w:rPr>
+                      <w:szCs w:val="16"/>
+                    </w:rPr>
+                  </w:pPr>
+                  <w:r>
+                    <w:rPr>
+                      <w:szCs w:val="16"/>
+                    </w:rPr>
+                    <w:t>Hinton et. al</w:t>
+                  </w:r>
+                </w:p>
+              </w:tc>
+            </w:tr>
+          </w:tbl>
+          <w:p>
+            <w:pPr>
+              <w:rPr>
+                <w:sz w:val="8"/>
+                <w:szCs w:val="8"/>
+              </w:rPr>
+            </w:pPr>
+          </w:p>
+        </w:tc>
+        <w:tc>
+          <w:tcPr>
+            <w:tcW w:w="6138" w:type="dxa"/>
+          </w:tcPr>
+          <w:p>
+            <w:pPr>
+              <w:jc w:val="center"/>
+              <w:rPr>
+                <w:sz w:val="8"/>
+                <w:szCs w:val="8"/>
+              </w:rPr>
+            </w:pPr>
+            <w:r>
+              <w:rPr>
+                <w:noProof/>
+                <w:sz w:val="8"/>
+                <w:szCs w:val="8"/>
+              </w:rPr>
+              <w:drawing>
+                <wp:inline distT="0" distB="0" distL="0" distR="0">
+                  <wp:extent cx="3339595" cy="1279869"/>
+                  <wp:effectExtent l="0" t="0" r="0" b="0"/>
+                  <wp:docPr id="8" name="Picture 8"/>
+                  <wp:cNvGraphicFramePr>
+                    <a:graphicFrameLocks xmlns:a="http://schemas.openxmlformats.org/drawingml/2006/main" noChangeAspect="1"/>
+                  </wp:cNvGraphicFramePr>
+                  <a:graphic xmlns:a="http://schemas.openxmlformats.org/drawingml/2006/main">
+                    <a:graphicData uri="http://schemas.openxmlformats.org/drawingml/2006/picture">
+                      <pic:pic xmlns:pic="http://schemas.openxmlformats.org/drawingml/2006/picture">
+                        <pic:nvPicPr>
+                          <pic:cNvPr id="0" name="Machine Learning Algorithms.png"/>
+                          <pic:cNvPicPr/>
+                        </pic:nvPicPr>
+                        <pic:blipFill>
+                          <a:blip r:embed="rId13">
+                            <a:extLst>
+                              <a:ext uri="{28A0092B-C50C-407E-A947-70E740481C1C}">
+                                <a14:useLocalDpi xmlns:a14="http://schemas.microsoft.com/office/drawing/2010/main" val="0"/>
+                              </a:ext>
+                            </a:extLst>
+                          </a:blip>
+                          <a:stretch>
+                            <a:fillRect/>
+                          </a:stretch>
+                        </pic:blipFill>
+                        <pic:spPr>
+                          <a:xfrm>
+                            <a:off x="0" y="0"/>
+                            <a:ext cx="3341307" cy="1280525"/>
+                          </a:xfrm>
+                          <a:prstGeom prst="rect">
+                            <a:avLst/>
+                          </a:prstGeom>
+                        </pic:spPr>
+                      </pic:pic>
+                    </a:graphicData>
+                  </a:graphic>
+                </wp:inline>
+              </w:drawing>
+            </w:r>
+          </w:p>
+        </w:tc>
+      </w:tr>
+    </w:tbl>
     <w:p>
       <w:pPr>
         <w:rPr>
@@ -7453,6 +8031,624 @@
         </w:rPr>
       </w:pPr>
     </w:p>
+    <w:tbl>
+      <w:tblPr>
+        <w:tblW w:w="0" w:type="auto"/>
+        <w:jc w:val="center"/>
+        <w:tblInd w:w="-162" w:type="dxa"/>
+        <w:tblBorders>
+          <w:top w:val="single" w:sz="4" w:space="0" w:color="auto"/>
+          <w:left w:val="single" w:sz="4" w:space="0" w:color="auto"/>
+          <w:bottom w:val="single" w:sz="4" w:space="0" w:color="auto"/>
+          <w:right w:val="single" w:sz="4" w:space="0" w:color="auto"/>
+          <w:insideH w:val="single" w:sz="4" w:space="0" w:color="auto"/>
+          <w:insideV w:val="single" w:sz="4" w:space="0" w:color="auto"/>
+        </w:tblBorders>
+        <w:tblLook w:val="00A0" w:firstRow="1" w:lastRow="0" w:firstColumn="1" w:lastColumn="0" w:noHBand="0" w:noVBand="0"/>
+      </w:tblPr>
+      <w:tblGrid>
+        <w:gridCol w:w="2160"/>
+        <w:gridCol w:w="2970"/>
+        <w:gridCol w:w="3330"/>
+        <w:gridCol w:w="2718"/>
+      </w:tblGrid>
+      <w:tr>
+        <w:trPr>
+          <w:trHeight w:val="1484"/>
+          <w:jc w:val="center"/>
+        </w:trPr>
+        <w:tc>
+          <w:tcPr>
+            <w:tcW w:w="2160" w:type="dxa"/>
+            <w:tcBorders>
+              <w:top w:val="single" w:sz="4" w:space="0" w:color="auto"/>
+              <w:left w:val="single" w:sz="4" w:space="0" w:color="auto"/>
+              <w:right w:val="single" w:sz="4" w:space="0" w:color="auto"/>
+            </w:tcBorders>
+            <w:vAlign w:val="center"/>
+          </w:tcPr>
+          <w:p>
+            <w:pPr>
+              <w:jc w:val="center"/>
+              <w:rPr>
+                <w:b/>
+                <w:color w:val="0000FF"/>
+              </w:rPr>
+            </w:pPr>
+            <w:r>
+              <w:rPr>
+                <w:b/>
+                <w:color w:val="0000FF"/>
+              </w:rPr>
+              <w:t>Applications of Clustering</w:t>
+            </w:r>
+          </w:p>
+          <w:p>
+            <w:pPr>
+              <w:rPr>
+                <w:b/>
+                <w:color w:val="0000FF"/>
+              </w:rPr>
+            </w:pPr>
+          </w:p>
+          <w:p>
+            <w:pPr>
+              <w:pStyle w:val="ListParagraph"/>
+              <w:numPr>
+                <w:ilvl w:val="0"/>
+                <w:numId w:val="28"/>
+              </w:numPr>
+              <w:ind w:left="162" w:hanging="162"/>
+            </w:pPr>
+            <w:r>
+              <w:rPr>
+                <w:b/>
+                <w:color w:val="E36C0A" w:themeColor="accent6" w:themeShade="BF"/>
+              </w:rPr>
+              <w:t>Image Segmentation</w:t>
+            </w:r>
+          </w:p>
+          <w:p>
+            <w:pPr>
+              <w:pStyle w:val="ListParagraph"/>
+              <w:numPr>
+                <w:ilvl w:val="0"/>
+                <w:numId w:val="28"/>
+              </w:numPr>
+              <w:ind w:left="162" w:hanging="162"/>
+            </w:pPr>
+            <w:proofErr w:type="spellStart"/>
+            <w:r>
+              <w:rPr>
+                <w:b/>
+                <w:color w:val="E36C0A" w:themeColor="accent6" w:themeShade="BF"/>
+              </w:rPr>
+              <w:t>Dendrogram</w:t>
+            </w:r>
+            <w:proofErr w:type="spellEnd"/>
+            <w:r>
+              <w:rPr>
+                <w:b/>
+                <w:color w:val="E36C0A" w:themeColor="accent6" w:themeShade="BF"/>
+              </w:rPr>
+              <w:t xml:space="preserve"> </w:t>
+            </w:r>
+            <w:r>
+              <w:rPr>
+                <w:b/>
+              </w:rPr>
+              <w:t xml:space="preserve">(including </w:t>
+            </w:r>
+            <w:proofErr w:type="spellStart"/>
+            <w:r>
+              <w:rPr>
+                <w:b/>
+              </w:rPr>
+              <w:t>Phylogentic</w:t>
+            </w:r>
+            <w:proofErr w:type="spellEnd"/>
+            <w:r>
+              <w:rPr>
+                <w:b/>
+              </w:rPr>
+              <w:t xml:space="preserve"> </w:t>
+            </w:r>
+            <w:proofErr w:type="spellStart"/>
+            <w:r>
+              <w:rPr>
+                <w:b/>
+              </w:rPr>
+              <w:t>Dendogram</w:t>
+            </w:r>
+            <w:proofErr w:type="spellEnd"/>
+            <w:r>
+              <w:rPr>
+                <w:b/>
+              </w:rPr>
+              <w:t>)</w:t>
+            </w:r>
+          </w:p>
+          <w:p>
+            <w:pPr>
+              <w:pStyle w:val="ListParagraph"/>
+              <w:numPr>
+                <w:ilvl w:val="0"/>
+                <w:numId w:val="28"/>
+              </w:numPr>
+              <w:ind w:left="162" w:hanging="162"/>
+            </w:pPr>
+            <w:r>
+              <w:rPr>
+                <w:b/>
+                <w:color w:val="E36C0A" w:themeColor="accent6" w:themeShade="BF"/>
+              </w:rPr>
+              <w:t>Market Segmentation</w:t>
+            </w:r>
+          </w:p>
+        </w:tc>
+        <w:tc>
+          <w:tcPr>
+            <w:tcW w:w="2970" w:type="dxa"/>
+            <w:tcBorders>
+              <w:left w:val="single" w:sz="4" w:space="0" w:color="auto"/>
+            </w:tcBorders>
+            <w:vAlign w:val="center"/>
+          </w:tcPr>
+          <w:p>
+            <w:pPr>
+              <w:jc w:val="center"/>
+              <w:rPr>
+                <w:b/>
+                <w:color w:val="0000FF"/>
+              </w:rPr>
+            </w:pPr>
+            <w:r>
+              <w:rPr>
+                <w:b/>
+                <w:color w:val="0000FF"/>
+              </w:rPr>
+              <w:t>K-Means Clustering Algorithm</w:t>
+            </w:r>
+          </w:p>
+          <w:p>
+            <w:pPr>
+              <w:pStyle w:val="ListParagraph"/>
+              <w:numPr>
+                <w:ilvl w:val="0"/>
+                <w:numId w:val="30"/>
+              </w:numPr>
+              <w:ind w:left="162" w:hanging="162"/>
+              <w:rPr>
+                <w:b/>
+                <w:color w:val="E36C0A" w:themeColor="accent6" w:themeShade="BF"/>
+              </w:rPr>
+            </w:pPr>
+            <w:r>
+              <w:rPr>
+                <w:b/>
+                <w:color w:val="E36C0A" w:themeColor="accent6" w:themeShade="BF"/>
+              </w:rPr>
+              <w:t>Initialize the K centroid</w:t>
+            </w:r>
+          </w:p>
+          <w:p>
+            <w:pPr>
+              <w:pStyle w:val="ListParagraph"/>
+              <w:ind w:left="162"/>
+              <w:rPr>
+                <w:b/>
+                <w:color w:val="E36C0A" w:themeColor="accent6" w:themeShade="BF"/>
+              </w:rPr>
+            </w:pPr>
+          </w:p>
+          <w:p>
+            <w:pPr>
+              <w:pStyle w:val="ListParagraph"/>
+              <w:numPr>
+                <w:ilvl w:val="0"/>
+                <w:numId w:val="30"/>
+              </w:numPr>
+              <w:ind w:left="162" w:hanging="162"/>
+              <w:rPr>
+                <w:b/>
+                <w:color w:val="E36C0A" w:themeColor="accent6" w:themeShade="BF"/>
+              </w:rPr>
+            </w:pPr>
+            <w:r>
+              <w:rPr>
+                <w:b/>
+                <w:color w:val="E36C0A" w:themeColor="accent6" w:themeShade="BF"/>
+              </w:rPr>
+              <w:t>Assign points to the nearest centroid.</w:t>
+            </w:r>
+          </w:p>
+          <w:p>
+            <w:pPr>
+              <w:pStyle w:val="ListParagraph"/>
+              <w:ind w:left="162"/>
+              <w:rPr>
+                <w:b/>
+                <w:color w:val="E36C0A" w:themeColor="accent6" w:themeShade="BF"/>
+              </w:rPr>
+            </w:pPr>
+          </w:p>
+          <w:p>
+            <w:pPr>
+              <w:pStyle w:val="ListParagraph"/>
+              <w:numPr>
+                <w:ilvl w:val="0"/>
+                <w:numId w:val="30"/>
+              </w:numPr>
+              <w:ind w:left="162" w:hanging="162"/>
+              <w:rPr>
+                <w:b/>
+                <w:color w:val="E36C0A" w:themeColor="accent6" w:themeShade="BF"/>
+              </w:rPr>
+            </w:pPr>
+            <w:r>
+              <w:rPr>
+                <w:b/>
+                <w:color w:val="E36C0A" w:themeColor="accent6" w:themeShade="BF"/>
+              </w:rPr>
+              <w:t>Update the centroids.</w:t>
+            </w:r>
+          </w:p>
+          <w:p>
+            <w:pPr>
+              <w:pStyle w:val="ListParagraph"/>
+              <w:ind w:left="162"/>
+              <w:rPr>
+                <w:b/>
+                <w:color w:val="E36C0A" w:themeColor="accent6" w:themeShade="BF"/>
+              </w:rPr>
+            </w:pPr>
+          </w:p>
+          <w:p>
+            <w:pPr>
+              <w:pStyle w:val="ListParagraph"/>
+              <w:numPr>
+                <w:ilvl w:val="0"/>
+                <w:numId w:val="30"/>
+              </w:numPr>
+              <w:ind w:left="162" w:hanging="162"/>
+              <w:rPr>
+                <w:b/>
+                <w:color w:val="E36C0A" w:themeColor="accent6" w:themeShade="BF"/>
+              </w:rPr>
+            </w:pPr>
+            <w:r>
+              <w:rPr>
+                <w:b/>
+                <w:color w:val="E36C0A" w:themeColor="accent6" w:themeShade="BF"/>
+              </w:rPr>
+              <w:t>Check Stop Conditions</w:t>
+            </w:r>
+          </w:p>
+        </w:tc>
+        <w:tc>
+          <w:tcPr>
+            <w:tcW w:w="3330" w:type="dxa"/>
+            <w:vAlign w:val="center"/>
+          </w:tcPr>
+          <w:p>
+            <w:pPr>
+              <w:jc w:val="center"/>
+              <w:rPr>
+                <w:b/>
+                <w:color w:val="0000FF"/>
+              </w:rPr>
+            </w:pPr>
+            <w:r>
+              <w:rPr>
+                <w:b/>
+                <w:color w:val="0000FF"/>
+              </w:rPr>
+              <w:t xml:space="preserve">Methods for </w:t>
+            </w:r>
+            <w:r>
+              <w:rPr>
+                <w:b/>
+                <w:color w:val="0000FF"/>
+              </w:rPr>
+              <w:t>Selecting</w:t>
+            </w:r>
+            <w:r>
+              <w:rPr>
+                <w:b/>
+                <w:color w:val="0000FF"/>
+              </w:rPr>
+              <w:t xml:space="preserve"> </w:t>
+            </w:r>
+            <w:r>
+              <w:rPr>
+                <w:b/>
+                <w:color w:val="0000FF"/>
+              </w:rPr>
+              <w:t>the Initial Clusters</w:t>
+            </w:r>
+          </w:p>
+          <w:p>
+            <w:pPr>
+              <w:pStyle w:val="ListParagraph"/>
+              <w:numPr>
+                <w:ilvl w:val="0"/>
+                <w:numId w:val="31"/>
+              </w:numPr>
+              <w:ind w:left="252" w:hanging="252"/>
+            </w:pPr>
+            <w:r>
+              <w:rPr>
+                <w:b/>
+                <w:color w:val="E36C0A" w:themeColor="accent6" w:themeShade="BF"/>
+              </w:rPr>
+              <w:t>Random</w:t>
+            </w:r>
+          </w:p>
+          <w:p>
+            <w:pPr>
+              <w:pStyle w:val="ListParagraph"/>
+              <w:numPr>
+                <w:ilvl w:val="0"/>
+                <w:numId w:val="31"/>
+              </w:numPr>
+              <w:ind w:left="252" w:hanging="252"/>
+            </w:pPr>
+            <w:r>
+              <w:rPr>
+                <w:b/>
+                <w:color w:val="E36C0A" w:themeColor="accent6" w:themeShade="BF"/>
+              </w:rPr>
+              <w:t xml:space="preserve">El Agha </w:t>
+            </w:r>
+            <w:proofErr w:type="gramStart"/>
+            <w:r>
+              <w:rPr>
+                <w:b/>
+                <w:color w:val="E36C0A" w:themeColor="accent6" w:themeShade="BF"/>
+              </w:rPr>
+              <w:t>et</w:t>
+            </w:r>
+            <w:proofErr w:type="gramEnd"/>
+            <w:r>
+              <w:rPr>
+                <w:b/>
+                <w:color w:val="E36C0A" w:themeColor="accent6" w:themeShade="BF"/>
+              </w:rPr>
+              <w:t>. al. Method</w:t>
+            </w:r>
+          </w:p>
+          <w:p>
+            <w:pPr>
+              <w:pStyle w:val="ListParagraph"/>
+              <w:numPr>
+                <w:ilvl w:val="0"/>
+                <w:numId w:val="31"/>
+              </w:numPr>
+              <w:ind w:left="252" w:hanging="252"/>
+            </w:pPr>
+            <w:r>
+              <w:rPr>
+                <w:b/>
+                <w:color w:val="E36C0A" w:themeColor="accent6" w:themeShade="BF"/>
+              </w:rPr>
+              <w:t>All at the same point (e.g. origin)</w:t>
+            </w:r>
+          </w:p>
+          <w:p>
+            <w:pPr>
+              <w:rPr>
+                <w:b/>
+                <w:color w:val="E36C0A" w:themeColor="accent6" w:themeShade="BF"/>
+              </w:rPr>
+            </w:pPr>
+          </w:p>
+          <w:p>
+            <w:pPr>
+              <w:jc w:val="center"/>
+            </w:pPr>
+            <w:r>
+              <w:rPr>
+                <w:b/>
+                <w:color w:val="0000FF"/>
+              </w:rPr>
+              <w:t>Stop Condition Options</w:t>
+            </w:r>
+          </w:p>
+          <w:p>
+            <w:pPr>
+              <w:pStyle w:val="ListParagraph"/>
+              <w:numPr>
+                <w:ilvl w:val="0"/>
+                <w:numId w:val="33"/>
+              </w:numPr>
+              <w:ind w:left="252" w:hanging="252"/>
+            </w:pPr>
+            <w:r>
+              <w:rPr>
+                <w:b/>
+                <w:color w:val="E36C0A" w:themeColor="accent6" w:themeShade="BF"/>
+              </w:rPr>
+              <w:t>Min change of median from last iteration</w:t>
+            </w:r>
+            <w:r>
+              <w:t>.</w:t>
+            </w:r>
+          </w:p>
+          <w:p>
+            <w:pPr>
+              <w:pStyle w:val="ListParagraph"/>
+              <w:numPr>
+                <w:ilvl w:val="0"/>
+                <w:numId w:val="33"/>
+              </w:numPr>
+              <w:ind w:left="252" w:hanging="252"/>
+            </w:pPr>
+            <w:r>
+              <w:t>Sufficiently</w:t>
+            </w:r>
+            <w:r>
+              <w:rPr>
+                <w:b/>
+                <w:color w:val="E36C0A" w:themeColor="accent6" w:themeShade="BF"/>
+              </w:rPr>
+              <w:t xml:space="preserve"> small intra-cluster distance</w:t>
+            </w:r>
+          </w:p>
+          <w:p>
+            <w:pPr>
+              <w:pStyle w:val="ListParagraph"/>
+              <w:numPr>
+                <w:ilvl w:val="0"/>
+                <w:numId w:val="33"/>
+              </w:numPr>
+              <w:ind w:left="252" w:hanging="252"/>
+            </w:pPr>
+            <w:r>
+              <w:t>Sufficient</w:t>
+            </w:r>
+            <w:r>
+              <w:t>ly</w:t>
+            </w:r>
+            <w:r>
+              <w:rPr>
+                <w:b/>
+                <w:color w:val="E36C0A" w:themeColor="accent6" w:themeShade="BF"/>
+              </w:rPr>
+              <w:t xml:space="preserve"> large </w:t>
+            </w:r>
+            <w:proofErr w:type="spellStart"/>
+            <w:r>
+              <w:rPr>
+                <w:b/>
+                <w:color w:val="E36C0A" w:themeColor="accent6" w:themeShade="BF"/>
+              </w:rPr>
+              <w:t>intercluster</w:t>
+            </w:r>
+            <w:proofErr w:type="spellEnd"/>
+            <w:r>
+              <w:rPr>
+                <w:b/>
+                <w:color w:val="E36C0A" w:themeColor="accent6" w:themeShade="BF"/>
+              </w:rPr>
+              <w:t xml:space="preserve"> distance</w:t>
+            </w:r>
+          </w:p>
+        </w:tc>
+        <w:tc>
+          <w:tcPr>
+            <w:tcW w:w="2718" w:type="dxa"/>
+            <w:vAlign w:val="center"/>
+          </w:tcPr>
+          <w:p>
+            <w:proofErr w:type="spellStart"/>
+            <w:r>
+              <w:rPr>
+                <w:b/>
+                <w:color w:val="0000FF"/>
+              </w:rPr>
+              <w:t>Intracluster</w:t>
+            </w:r>
+            <w:proofErr w:type="spellEnd"/>
+            <w:r>
+              <w:rPr>
+                <w:b/>
+                <w:color w:val="0000FF"/>
+              </w:rPr>
+              <w:t xml:space="preserve"> Distance</w:t>
+            </w:r>
+            <w:r>
+              <w:t xml:space="preserve"> – Distance between </w:t>
+            </w:r>
+            <w:r>
+              <w:rPr>
+                <w:b/>
+                <w:color w:val="FF0000"/>
+              </w:rPr>
+              <w:t>points within the same cluster</w:t>
+            </w:r>
+            <w:r>
+              <w:t xml:space="preserve">.  </w:t>
+            </w:r>
+            <w:r>
+              <w:rPr>
+                <w:b/>
+                <w:color w:val="00B050"/>
+              </w:rPr>
+              <w:t>Measures the cluster’s similarity</w:t>
+            </w:r>
+            <w:r>
+              <w:t>.</w:t>
+            </w:r>
+          </w:p>
+          <w:p/>
+          <w:p>
+            <w:proofErr w:type="spellStart"/>
+            <w:r>
+              <w:rPr>
+                <w:b/>
+                <w:color w:val="0000FF"/>
+              </w:rPr>
+              <w:t>Inter</w:t>
+            </w:r>
+            <w:r>
+              <w:rPr>
+                <w:b/>
+                <w:color w:val="0000FF"/>
+              </w:rPr>
+              <w:t>cluster</w:t>
+            </w:r>
+            <w:proofErr w:type="spellEnd"/>
+            <w:r>
+              <w:rPr>
+                <w:b/>
+                <w:color w:val="0000FF"/>
+              </w:rPr>
+              <w:t xml:space="preserve"> Distance</w:t>
+            </w:r>
+            <w:r>
+              <w:t xml:space="preserve"> – </w:t>
+            </w:r>
+            <w:r>
+              <w:rPr>
+                <w:b/>
+                <w:color w:val="FF0000"/>
+              </w:rPr>
+              <w:t>Distance between</w:t>
+            </w:r>
+            <w:r>
+              <w:rPr>
+                <w:color w:val="FF0000"/>
+              </w:rPr>
+              <w:t xml:space="preserve"> </w:t>
+            </w:r>
+            <w:r>
+              <w:rPr>
+                <w:b/>
+                <w:color w:val="FF0000"/>
+              </w:rPr>
+              <w:t>the centroids</w:t>
+            </w:r>
+            <w:r>
+              <w:t xml:space="preserve">.  </w:t>
+            </w:r>
+            <w:r>
+              <w:rPr>
+                <w:b/>
+                <w:color w:val="00B050"/>
+              </w:rPr>
+              <w:t xml:space="preserve">Measures </w:t>
+            </w:r>
+            <w:r>
+              <w:rPr>
+                <w:b/>
+                <w:color w:val="00B050"/>
+              </w:rPr>
+              <w:t>data separation between clusters.</w:t>
+            </w:r>
+          </w:p>
+        </w:tc>
+      </w:tr>
+    </w:tbl>
     <w:p>
       <w:pPr>
         <w:rPr>
@@ -7461,6 +8657,190 @@
         </w:rPr>
       </w:pPr>
     </w:p>
+    <w:tbl>
+      <w:tblPr>
+        <w:tblStyle w:val="TableGrid"/>
+        <w:tblW w:w="0" w:type="auto"/>
+        <w:tblLook w:val="04A0" w:firstRow="1" w:lastRow="0" w:firstColumn="1" w:lastColumn="0" w:noHBand="0" w:noVBand="1"/>
+      </w:tblPr>
+      <w:tblGrid>
+        <w:gridCol w:w="3672"/>
+        <w:gridCol w:w="3672"/>
+        <w:gridCol w:w="3672"/>
+      </w:tblGrid>
+      <w:tr>
+        <w:tc>
+          <w:tcPr>
+            <w:tcW w:w="3672" w:type="dxa"/>
+          </w:tcPr>
+          <w:p>
+            <w:pPr>
+              <w:rPr>
+                <w:b/>
+                <w:color w:val="FF0000"/>
+                <w:szCs w:val="16"/>
+              </w:rPr>
+            </w:pPr>
+            <w:r>
+              <w:rPr>
+                <w:b/>
+                <w:color w:val="FF0000"/>
+                <w:szCs w:val="16"/>
+              </w:rPr>
+              <w:t>Single Layer Perceptrons can learn linearly separable functions only.</w:t>
+            </w:r>
+          </w:p>
+          <w:p>
+            <w:pPr>
+              <w:rPr>
+                <w:szCs w:val="16"/>
+              </w:rPr>
+            </w:pPr>
+          </w:p>
+          <w:p>
+            <w:pPr>
+              <w:rPr>
+                <w:b/>
+                <w:color w:val="00B050"/>
+                <w:szCs w:val="16"/>
+              </w:rPr>
+            </w:pPr>
+            <w:r>
+              <w:rPr>
+                <w:b/>
+                <w:color w:val="00B050"/>
+                <w:szCs w:val="16"/>
+              </w:rPr>
+              <w:t>Multilayer perceptrons can learn linearly and non-linearly separable functions.</w:t>
+            </w:r>
+          </w:p>
+        </w:tc>
+        <w:tc>
+          <w:tcPr>
+            <w:tcW w:w="3672" w:type="dxa"/>
+          </w:tcPr>
+          <w:p>
+            <w:pPr>
+              <w:rPr>
+                <w:szCs w:val="16"/>
+              </w:rPr>
+            </w:pPr>
+            <w:r>
+              <w:rPr>
+                <w:b/>
+                <w:color w:val="FF0000"/>
+                <w:szCs w:val="16"/>
+              </w:rPr>
+              <w:t>Supervised learning has input-output pairs during the training phase</w:t>
+            </w:r>
+            <w:r>
+              <w:rPr>
+                <w:szCs w:val="16"/>
+              </w:rPr>
+              <w:t xml:space="preserve"> (i.e. labeled data).</w:t>
+            </w:r>
+          </w:p>
+          <w:p>
+            <w:pPr>
+              <w:rPr>
+                <w:szCs w:val="16"/>
+              </w:rPr>
+            </w:pPr>
+          </w:p>
+          <w:p>
+            <w:pPr>
+              <w:rPr>
+                <w:sz w:val="8"/>
+                <w:szCs w:val="8"/>
+              </w:rPr>
+            </w:pPr>
+            <w:r>
+              <w:rPr>
+                <w:b/>
+                <w:color w:val="00B050"/>
+                <w:szCs w:val="16"/>
+              </w:rPr>
+              <w:t xml:space="preserve">Unsupervised learning does not have outputs </w:t>
+            </w:r>
+            <w:r>
+              <w:rPr>
+                <w:szCs w:val="16"/>
+              </w:rPr>
+              <w:t>(i.e. unlabeled data).</w:t>
+            </w:r>
+          </w:p>
+        </w:tc>
+        <w:tc>
+          <w:tcPr>
+            <w:tcW w:w="3672" w:type="dxa"/>
+          </w:tcPr>
+          <w:p>
+            <w:pPr>
+              <w:rPr>
+                <w:szCs w:val="16"/>
+              </w:rPr>
+            </w:pPr>
+            <w:r>
+              <w:rPr>
+                <w:b/>
+                <w:color w:val="0000FF"/>
+                <w:szCs w:val="22"/>
+              </w:rPr>
+              <w:t>Classification Problems</w:t>
+            </w:r>
+            <w:r>
+              <w:rPr>
+                <w:szCs w:val="16"/>
+              </w:rPr>
+              <w:t xml:space="preserve"> – Have a finite set of outputs.</w:t>
+            </w:r>
+          </w:p>
+          <w:p>
+            <w:pPr>
+              <w:rPr>
+                <w:szCs w:val="16"/>
+              </w:rPr>
+            </w:pPr>
+          </w:p>
+          <w:p>
+            <w:pPr>
+              <w:rPr>
+                <w:sz w:val="8"/>
+                <w:szCs w:val="8"/>
+              </w:rPr>
+            </w:pPr>
+            <w:bookmarkStart w:id="0" w:name="_GoBack"/>
+            <w:r>
+              <w:rPr>
+                <w:b/>
+                <w:color w:val="0000FF"/>
+                <w:szCs w:val="22"/>
+              </w:rPr>
+              <w:t>Regression Problems</w:t>
+            </w:r>
+            <w:bookmarkEnd w:id="0"/>
+            <w:r>
+              <w:rPr>
+                <w:szCs w:val="16"/>
+              </w:rPr>
+              <w:t xml:space="preserve"> </w:t>
+            </w:r>
+            <w:r>
+              <w:rPr>
+                <w:szCs w:val="16"/>
+              </w:rPr>
+              <w:t xml:space="preserve">– </w:t>
+            </w:r>
+            <w:r>
+              <w:rPr>
+                <w:szCs w:val="16"/>
+              </w:rPr>
+              <w:t>Do not have a finite set of outputs.</w:t>
+            </w:r>
+          </w:p>
+        </w:tc>
+      </w:tr>
+    </w:tbl>
     <w:p>
       <w:pPr>
         <w:rPr>
@@ -7509,8 +8889,24 @@
         </w:rPr>
       </w:pPr>
     </w:p>
+    <w:p>
+      <w:pPr>
+        <w:rPr>
+          <w:sz w:val="8"/>
+          <w:szCs w:val="8"/>
+        </w:rPr>
+      </w:pPr>
+    </w:p>
+    <w:p>
+      <w:pPr>
+        <w:rPr>
+          <w:sz w:val="8"/>
+          <w:szCs w:val="8"/>
+        </w:rPr>
+      </w:pPr>
+    </w:p>
     <w:sectPr>
-      <w:footerReference w:type="default" r:id="rId12"/>
+      <w:footerReference w:type="default" r:id="rId14"/>
       <w:pgSz w:w="12240" w:h="15840"/>
       <w:pgMar w:top="288" w:right="720" w:bottom="288" w:left="720" w:header="720" w:footer="720" w:gutter="0"/>
       <w:cols w:space="720"/>
@@ -12213,7 +13609,7 @@
 </file>
 
 <file path=customXml/itemProps1.xml><?xml version="1.0" encoding="utf-8"?>
-<ds:datastoreItem xmlns:ds="http://schemas.openxmlformats.org/officeDocument/2006/customXml" ds:itemID="{06CF9877-080D-4310-9420-09CE071B5662}">
+<ds:datastoreItem xmlns:ds="http://schemas.openxmlformats.org/officeDocument/2006/customXml" ds:itemID="{56E3854F-00BC-41D5-828C-D0B9C5E66875}">
   <ds:schemaRefs>
     <ds:schemaRef ds:uri="http://schemas.openxmlformats.org/officeDocument/2006/bibliography"/>
   </ds:schemaRefs>

</xml_diff>

<commit_message>
Uploading exam #2 study guide up to slide #10 in lecture #17.
</commit_message>
<xml_diff>
--- a/Exam Study Guide/Exam #2/CS286 - Exam #2 Study Guide.docx
+++ b/Exam Study Guide/Exam #2/CS286 - Exam #2 Study Guide.docx
@@ -8031,624 +8031,6 @@
         </w:rPr>
       </w:pPr>
     </w:p>
-    <w:tbl>
-      <w:tblPr>
-        <w:tblW w:w="0" w:type="auto"/>
-        <w:jc w:val="center"/>
-        <w:tblInd w:w="-162" w:type="dxa"/>
-        <w:tblBorders>
-          <w:top w:val="single" w:sz="4" w:space="0" w:color="auto"/>
-          <w:left w:val="single" w:sz="4" w:space="0" w:color="auto"/>
-          <w:bottom w:val="single" w:sz="4" w:space="0" w:color="auto"/>
-          <w:right w:val="single" w:sz="4" w:space="0" w:color="auto"/>
-          <w:insideH w:val="single" w:sz="4" w:space="0" w:color="auto"/>
-          <w:insideV w:val="single" w:sz="4" w:space="0" w:color="auto"/>
-        </w:tblBorders>
-        <w:tblLook w:val="00A0" w:firstRow="1" w:lastRow="0" w:firstColumn="1" w:lastColumn="0" w:noHBand="0" w:noVBand="0"/>
-      </w:tblPr>
-      <w:tblGrid>
-        <w:gridCol w:w="2160"/>
-        <w:gridCol w:w="2970"/>
-        <w:gridCol w:w="3330"/>
-        <w:gridCol w:w="2718"/>
-      </w:tblGrid>
-      <w:tr>
-        <w:trPr>
-          <w:trHeight w:val="1484"/>
-          <w:jc w:val="center"/>
-        </w:trPr>
-        <w:tc>
-          <w:tcPr>
-            <w:tcW w:w="2160" w:type="dxa"/>
-            <w:tcBorders>
-              <w:top w:val="single" w:sz="4" w:space="0" w:color="auto"/>
-              <w:left w:val="single" w:sz="4" w:space="0" w:color="auto"/>
-              <w:right w:val="single" w:sz="4" w:space="0" w:color="auto"/>
-            </w:tcBorders>
-            <w:vAlign w:val="center"/>
-          </w:tcPr>
-          <w:p>
-            <w:pPr>
-              <w:jc w:val="center"/>
-              <w:rPr>
-                <w:b/>
-                <w:color w:val="0000FF"/>
-              </w:rPr>
-            </w:pPr>
-            <w:r>
-              <w:rPr>
-                <w:b/>
-                <w:color w:val="0000FF"/>
-              </w:rPr>
-              <w:t>Applications of Clustering</w:t>
-            </w:r>
-          </w:p>
-          <w:p>
-            <w:pPr>
-              <w:rPr>
-                <w:b/>
-                <w:color w:val="0000FF"/>
-              </w:rPr>
-            </w:pPr>
-          </w:p>
-          <w:p>
-            <w:pPr>
-              <w:pStyle w:val="ListParagraph"/>
-              <w:numPr>
-                <w:ilvl w:val="0"/>
-                <w:numId w:val="28"/>
-              </w:numPr>
-              <w:ind w:left="162" w:hanging="162"/>
-            </w:pPr>
-            <w:r>
-              <w:rPr>
-                <w:b/>
-                <w:color w:val="E36C0A" w:themeColor="accent6" w:themeShade="BF"/>
-              </w:rPr>
-              <w:t>Image Segmentation</w:t>
-            </w:r>
-          </w:p>
-          <w:p>
-            <w:pPr>
-              <w:pStyle w:val="ListParagraph"/>
-              <w:numPr>
-                <w:ilvl w:val="0"/>
-                <w:numId w:val="28"/>
-              </w:numPr>
-              <w:ind w:left="162" w:hanging="162"/>
-            </w:pPr>
-            <w:proofErr w:type="spellStart"/>
-            <w:r>
-              <w:rPr>
-                <w:b/>
-                <w:color w:val="E36C0A" w:themeColor="accent6" w:themeShade="BF"/>
-              </w:rPr>
-              <w:t>Dendrogram</w:t>
-            </w:r>
-            <w:proofErr w:type="spellEnd"/>
-            <w:r>
-              <w:rPr>
-                <w:b/>
-                <w:color w:val="E36C0A" w:themeColor="accent6" w:themeShade="BF"/>
-              </w:rPr>
-              <w:t xml:space="preserve"> </w:t>
-            </w:r>
-            <w:r>
-              <w:rPr>
-                <w:b/>
-              </w:rPr>
-              <w:t xml:space="preserve">(including </w:t>
-            </w:r>
-            <w:proofErr w:type="spellStart"/>
-            <w:r>
-              <w:rPr>
-                <w:b/>
-              </w:rPr>
-              <w:t>Phylogentic</w:t>
-            </w:r>
-            <w:proofErr w:type="spellEnd"/>
-            <w:r>
-              <w:rPr>
-                <w:b/>
-              </w:rPr>
-              <w:t xml:space="preserve"> </w:t>
-            </w:r>
-            <w:proofErr w:type="spellStart"/>
-            <w:r>
-              <w:rPr>
-                <w:b/>
-              </w:rPr>
-              <w:t>Dendogram</w:t>
-            </w:r>
-            <w:proofErr w:type="spellEnd"/>
-            <w:r>
-              <w:rPr>
-                <w:b/>
-              </w:rPr>
-              <w:t>)</w:t>
-            </w:r>
-          </w:p>
-          <w:p>
-            <w:pPr>
-              <w:pStyle w:val="ListParagraph"/>
-              <w:numPr>
-                <w:ilvl w:val="0"/>
-                <w:numId w:val="28"/>
-              </w:numPr>
-              <w:ind w:left="162" w:hanging="162"/>
-            </w:pPr>
-            <w:r>
-              <w:rPr>
-                <w:b/>
-                <w:color w:val="E36C0A" w:themeColor="accent6" w:themeShade="BF"/>
-              </w:rPr>
-              <w:t>Market Segmentation</w:t>
-            </w:r>
-          </w:p>
-        </w:tc>
-        <w:tc>
-          <w:tcPr>
-            <w:tcW w:w="2970" w:type="dxa"/>
-            <w:tcBorders>
-              <w:left w:val="single" w:sz="4" w:space="0" w:color="auto"/>
-            </w:tcBorders>
-            <w:vAlign w:val="center"/>
-          </w:tcPr>
-          <w:p>
-            <w:pPr>
-              <w:jc w:val="center"/>
-              <w:rPr>
-                <w:b/>
-                <w:color w:val="0000FF"/>
-              </w:rPr>
-            </w:pPr>
-            <w:r>
-              <w:rPr>
-                <w:b/>
-                <w:color w:val="0000FF"/>
-              </w:rPr>
-              <w:t>K-Means Clustering Algorithm</w:t>
-            </w:r>
-          </w:p>
-          <w:p>
-            <w:pPr>
-              <w:pStyle w:val="ListParagraph"/>
-              <w:numPr>
-                <w:ilvl w:val="0"/>
-                <w:numId w:val="30"/>
-              </w:numPr>
-              <w:ind w:left="162" w:hanging="162"/>
-              <w:rPr>
-                <w:b/>
-                <w:color w:val="E36C0A" w:themeColor="accent6" w:themeShade="BF"/>
-              </w:rPr>
-            </w:pPr>
-            <w:r>
-              <w:rPr>
-                <w:b/>
-                <w:color w:val="E36C0A" w:themeColor="accent6" w:themeShade="BF"/>
-              </w:rPr>
-              <w:t>Initialize the K centroid</w:t>
-            </w:r>
-          </w:p>
-          <w:p>
-            <w:pPr>
-              <w:pStyle w:val="ListParagraph"/>
-              <w:ind w:left="162"/>
-              <w:rPr>
-                <w:b/>
-                <w:color w:val="E36C0A" w:themeColor="accent6" w:themeShade="BF"/>
-              </w:rPr>
-            </w:pPr>
-          </w:p>
-          <w:p>
-            <w:pPr>
-              <w:pStyle w:val="ListParagraph"/>
-              <w:numPr>
-                <w:ilvl w:val="0"/>
-                <w:numId w:val="30"/>
-              </w:numPr>
-              <w:ind w:left="162" w:hanging="162"/>
-              <w:rPr>
-                <w:b/>
-                <w:color w:val="E36C0A" w:themeColor="accent6" w:themeShade="BF"/>
-              </w:rPr>
-            </w:pPr>
-            <w:r>
-              <w:rPr>
-                <w:b/>
-                <w:color w:val="E36C0A" w:themeColor="accent6" w:themeShade="BF"/>
-              </w:rPr>
-              <w:t>Assign points to the nearest centroid.</w:t>
-            </w:r>
-          </w:p>
-          <w:p>
-            <w:pPr>
-              <w:pStyle w:val="ListParagraph"/>
-              <w:ind w:left="162"/>
-              <w:rPr>
-                <w:b/>
-                <w:color w:val="E36C0A" w:themeColor="accent6" w:themeShade="BF"/>
-              </w:rPr>
-            </w:pPr>
-          </w:p>
-          <w:p>
-            <w:pPr>
-              <w:pStyle w:val="ListParagraph"/>
-              <w:numPr>
-                <w:ilvl w:val="0"/>
-                <w:numId w:val="30"/>
-              </w:numPr>
-              <w:ind w:left="162" w:hanging="162"/>
-              <w:rPr>
-                <w:b/>
-                <w:color w:val="E36C0A" w:themeColor="accent6" w:themeShade="BF"/>
-              </w:rPr>
-            </w:pPr>
-            <w:r>
-              <w:rPr>
-                <w:b/>
-                <w:color w:val="E36C0A" w:themeColor="accent6" w:themeShade="BF"/>
-              </w:rPr>
-              <w:t>Update the centroids.</w:t>
-            </w:r>
-          </w:p>
-          <w:p>
-            <w:pPr>
-              <w:pStyle w:val="ListParagraph"/>
-              <w:ind w:left="162"/>
-              <w:rPr>
-                <w:b/>
-                <w:color w:val="E36C0A" w:themeColor="accent6" w:themeShade="BF"/>
-              </w:rPr>
-            </w:pPr>
-          </w:p>
-          <w:p>
-            <w:pPr>
-              <w:pStyle w:val="ListParagraph"/>
-              <w:numPr>
-                <w:ilvl w:val="0"/>
-                <w:numId w:val="30"/>
-              </w:numPr>
-              <w:ind w:left="162" w:hanging="162"/>
-              <w:rPr>
-                <w:b/>
-                <w:color w:val="E36C0A" w:themeColor="accent6" w:themeShade="BF"/>
-              </w:rPr>
-            </w:pPr>
-            <w:r>
-              <w:rPr>
-                <w:b/>
-                <w:color w:val="E36C0A" w:themeColor="accent6" w:themeShade="BF"/>
-              </w:rPr>
-              <w:t>Check Stop Conditions</w:t>
-            </w:r>
-          </w:p>
-        </w:tc>
-        <w:tc>
-          <w:tcPr>
-            <w:tcW w:w="3330" w:type="dxa"/>
-            <w:vAlign w:val="center"/>
-          </w:tcPr>
-          <w:p>
-            <w:pPr>
-              <w:jc w:val="center"/>
-              <w:rPr>
-                <w:b/>
-                <w:color w:val="0000FF"/>
-              </w:rPr>
-            </w:pPr>
-            <w:r>
-              <w:rPr>
-                <w:b/>
-                <w:color w:val="0000FF"/>
-              </w:rPr>
-              <w:t xml:space="preserve">Methods for </w:t>
-            </w:r>
-            <w:r>
-              <w:rPr>
-                <w:b/>
-                <w:color w:val="0000FF"/>
-              </w:rPr>
-              <w:t>Selecting</w:t>
-            </w:r>
-            <w:r>
-              <w:rPr>
-                <w:b/>
-                <w:color w:val="0000FF"/>
-              </w:rPr>
-              <w:t xml:space="preserve"> </w:t>
-            </w:r>
-            <w:r>
-              <w:rPr>
-                <w:b/>
-                <w:color w:val="0000FF"/>
-              </w:rPr>
-              <w:t>the Initial Clusters</w:t>
-            </w:r>
-          </w:p>
-          <w:p>
-            <w:pPr>
-              <w:pStyle w:val="ListParagraph"/>
-              <w:numPr>
-                <w:ilvl w:val="0"/>
-                <w:numId w:val="31"/>
-              </w:numPr>
-              <w:ind w:left="252" w:hanging="252"/>
-            </w:pPr>
-            <w:r>
-              <w:rPr>
-                <w:b/>
-                <w:color w:val="E36C0A" w:themeColor="accent6" w:themeShade="BF"/>
-              </w:rPr>
-              <w:t>Random</w:t>
-            </w:r>
-          </w:p>
-          <w:p>
-            <w:pPr>
-              <w:pStyle w:val="ListParagraph"/>
-              <w:numPr>
-                <w:ilvl w:val="0"/>
-                <w:numId w:val="31"/>
-              </w:numPr>
-              <w:ind w:left="252" w:hanging="252"/>
-            </w:pPr>
-            <w:r>
-              <w:rPr>
-                <w:b/>
-                <w:color w:val="E36C0A" w:themeColor="accent6" w:themeShade="BF"/>
-              </w:rPr>
-              <w:t xml:space="preserve">El Agha </w:t>
-            </w:r>
-            <w:proofErr w:type="gramStart"/>
-            <w:r>
-              <w:rPr>
-                <w:b/>
-                <w:color w:val="E36C0A" w:themeColor="accent6" w:themeShade="BF"/>
-              </w:rPr>
-              <w:t>et</w:t>
-            </w:r>
-            <w:proofErr w:type="gramEnd"/>
-            <w:r>
-              <w:rPr>
-                <w:b/>
-                <w:color w:val="E36C0A" w:themeColor="accent6" w:themeShade="BF"/>
-              </w:rPr>
-              <w:t>. al. Method</w:t>
-            </w:r>
-          </w:p>
-          <w:p>
-            <w:pPr>
-              <w:pStyle w:val="ListParagraph"/>
-              <w:numPr>
-                <w:ilvl w:val="0"/>
-                <w:numId w:val="31"/>
-              </w:numPr>
-              <w:ind w:left="252" w:hanging="252"/>
-            </w:pPr>
-            <w:r>
-              <w:rPr>
-                <w:b/>
-                <w:color w:val="E36C0A" w:themeColor="accent6" w:themeShade="BF"/>
-              </w:rPr>
-              <w:t>All at the same point (e.g. origin)</w:t>
-            </w:r>
-          </w:p>
-          <w:p>
-            <w:pPr>
-              <w:rPr>
-                <w:b/>
-                <w:color w:val="E36C0A" w:themeColor="accent6" w:themeShade="BF"/>
-              </w:rPr>
-            </w:pPr>
-          </w:p>
-          <w:p>
-            <w:pPr>
-              <w:jc w:val="center"/>
-            </w:pPr>
-            <w:r>
-              <w:rPr>
-                <w:b/>
-                <w:color w:val="0000FF"/>
-              </w:rPr>
-              <w:t>Stop Condition Options</w:t>
-            </w:r>
-          </w:p>
-          <w:p>
-            <w:pPr>
-              <w:pStyle w:val="ListParagraph"/>
-              <w:numPr>
-                <w:ilvl w:val="0"/>
-                <w:numId w:val="33"/>
-              </w:numPr>
-              <w:ind w:left="252" w:hanging="252"/>
-            </w:pPr>
-            <w:r>
-              <w:rPr>
-                <w:b/>
-                <w:color w:val="E36C0A" w:themeColor="accent6" w:themeShade="BF"/>
-              </w:rPr>
-              <w:t>Min change of median from last iteration</w:t>
-            </w:r>
-            <w:r>
-              <w:t>.</w:t>
-            </w:r>
-          </w:p>
-          <w:p>
-            <w:pPr>
-              <w:pStyle w:val="ListParagraph"/>
-              <w:numPr>
-                <w:ilvl w:val="0"/>
-                <w:numId w:val="33"/>
-              </w:numPr>
-              <w:ind w:left="252" w:hanging="252"/>
-            </w:pPr>
-            <w:r>
-              <w:t>Sufficiently</w:t>
-            </w:r>
-            <w:r>
-              <w:rPr>
-                <w:b/>
-                <w:color w:val="E36C0A" w:themeColor="accent6" w:themeShade="BF"/>
-              </w:rPr>
-              <w:t xml:space="preserve"> small intra-cluster distance</w:t>
-            </w:r>
-          </w:p>
-          <w:p>
-            <w:pPr>
-              <w:pStyle w:val="ListParagraph"/>
-              <w:numPr>
-                <w:ilvl w:val="0"/>
-                <w:numId w:val="33"/>
-              </w:numPr>
-              <w:ind w:left="252" w:hanging="252"/>
-            </w:pPr>
-            <w:r>
-              <w:t>Sufficient</w:t>
-            </w:r>
-            <w:r>
-              <w:t>ly</w:t>
-            </w:r>
-            <w:r>
-              <w:rPr>
-                <w:b/>
-                <w:color w:val="E36C0A" w:themeColor="accent6" w:themeShade="BF"/>
-              </w:rPr>
-              <w:t xml:space="preserve"> large </w:t>
-            </w:r>
-            <w:proofErr w:type="spellStart"/>
-            <w:r>
-              <w:rPr>
-                <w:b/>
-                <w:color w:val="E36C0A" w:themeColor="accent6" w:themeShade="BF"/>
-              </w:rPr>
-              <w:t>intercluster</w:t>
-            </w:r>
-            <w:proofErr w:type="spellEnd"/>
-            <w:r>
-              <w:rPr>
-                <w:b/>
-                <w:color w:val="E36C0A" w:themeColor="accent6" w:themeShade="BF"/>
-              </w:rPr>
-              <w:t xml:space="preserve"> distance</w:t>
-            </w:r>
-          </w:p>
-        </w:tc>
-        <w:tc>
-          <w:tcPr>
-            <w:tcW w:w="2718" w:type="dxa"/>
-            <w:vAlign w:val="center"/>
-          </w:tcPr>
-          <w:p>
-            <w:proofErr w:type="spellStart"/>
-            <w:r>
-              <w:rPr>
-                <w:b/>
-                <w:color w:val="0000FF"/>
-              </w:rPr>
-              <w:t>Intracluster</w:t>
-            </w:r>
-            <w:proofErr w:type="spellEnd"/>
-            <w:r>
-              <w:rPr>
-                <w:b/>
-                <w:color w:val="0000FF"/>
-              </w:rPr>
-              <w:t xml:space="preserve"> Distance</w:t>
-            </w:r>
-            <w:r>
-              <w:t xml:space="preserve"> – Distance between </w:t>
-            </w:r>
-            <w:r>
-              <w:rPr>
-                <w:b/>
-                <w:color w:val="FF0000"/>
-              </w:rPr>
-              <w:t>points within the same cluster</w:t>
-            </w:r>
-            <w:r>
-              <w:t xml:space="preserve">.  </w:t>
-            </w:r>
-            <w:r>
-              <w:rPr>
-                <w:b/>
-                <w:color w:val="00B050"/>
-              </w:rPr>
-              <w:t>Measures the cluster’s similarity</w:t>
-            </w:r>
-            <w:r>
-              <w:t>.</w:t>
-            </w:r>
-          </w:p>
-          <w:p/>
-          <w:p>
-            <w:proofErr w:type="spellStart"/>
-            <w:r>
-              <w:rPr>
-                <w:b/>
-                <w:color w:val="0000FF"/>
-              </w:rPr>
-              <w:t>Inter</w:t>
-            </w:r>
-            <w:r>
-              <w:rPr>
-                <w:b/>
-                <w:color w:val="0000FF"/>
-              </w:rPr>
-              <w:t>cluster</w:t>
-            </w:r>
-            <w:proofErr w:type="spellEnd"/>
-            <w:r>
-              <w:rPr>
-                <w:b/>
-                <w:color w:val="0000FF"/>
-              </w:rPr>
-              <w:t xml:space="preserve"> Distance</w:t>
-            </w:r>
-            <w:r>
-              <w:t xml:space="preserve"> – </w:t>
-            </w:r>
-            <w:r>
-              <w:rPr>
-                <w:b/>
-                <w:color w:val="FF0000"/>
-              </w:rPr>
-              <w:t>Distance between</w:t>
-            </w:r>
-            <w:r>
-              <w:rPr>
-                <w:color w:val="FF0000"/>
-              </w:rPr>
-              <w:t xml:space="preserve"> </w:t>
-            </w:r>
-            <w:r>
-              <w:rPr>
-                <w:b/>
-                <w:color w:val="FF0000"/>
-              </w:rPr>
-              <w:t>the centroids</w:t>
-            </w:r>
-            <w:r>
-              <w:t xml:space="preserve">.  </w:t>
-            </w:r>
-            <w:r>
-              <w:rPr>
-                <w:b/>
-                <w:color w:val="00B050"/>
-              </w:rPr>
-              <w:t xml:space="preserve">Measures </w:t>
-            </w:r>
-            <w:r>
-              <w:rPr>
-                <w:b/>
-                <w:color w:val="00B050"/>
-              </w:rPr>
-              <w:t>data separation between clusters.</w:t>
-            </w:r>
-          </w:p>
-        </w:tc>
-      </w:tr>
-    </w:tbl>
     <w:p>
       <w:pPr>
         <w:rPr>
@@ -8672,6 +8054,7 @@
         <w:tc>
           <w:tcPr>
             <w:tcW w:w="3672" w:type="dxa"/>
+            <w:vAlign w:val="center"/>
           </w:tcPr>
           <w:p>
             <w:pPr>
@@ -8718,6 +8101,7 @@
         <w:tc>
           <w:tcPr>
             <w:tcW w:w="3672" w:type="dxa"/>
+            <w:vAlign w:val="center"/>
           </w:tcPr>
           <w:p>
             <w:pPr>
@@ -8773,6 +8157,7 @@
         <w:tc>
           <w:tcPr>
             <w:tcW w:w="3672" w:type="dxa"/>
+            <w:vAlign w:val="center"/>
           </w:tcPr>
           <w:p>
             <w:pPr>
@@ -8809,7 +8194,6 @@
                 <w:szCs w:val="8"/>
               </w:rPr>
             </w:pPr>
-            <w:bookmarkStart w:id="0" w:name="_GoBack"/>
             <w:r>
               <w:rPr>
                 <w:b/>
@@ -8818,24 +8202,490 @@
               </w:rPr>
               <w:t>Regression Problems</w:t>
             </w:r>
+            <w:r>
+              <w:rPr>
+                <w:szCs w:val="16"/>
+              </w:rPr>
+              <w:t xml:space="preserve"> </w:t>
+            </w:r>
+            <w:r>
+              <w:rPr>
+                <w:szCs w:val="16"/>
+              </w:rPr>
+              <w:t xml:space="preserve">– </w:t>
+            </w:r>
+            <w:r>
+              <w:rPr>
+                <w:szCs w:val="16"/>
+              </w:rPr>
+              <w:t>Do not have a finite set of outputs.</w:t>
+            </w:r>
+          </w:p>
+        </w:tc>
+      </w:tr>
+    </w:tbl>
+    <w:p>
+      <w:pPr>
+        <w:rPr>
+          <w:sz w:val="8"/>
+          <w:szCs w:val="8"/>
+        </w:rPr>
+      </w:pPr>
+    </w:p>
+    <w:p>
+      <w:pPr>
+        <w:jc w:val="center"/>
+        <w:rPr>
+          <w:b/>
+          <w:color w:val="008000"/>
+          <w:sz w:val="32"/>
+        </w:rPr>
+      </w:pPr>
+      <w:r>
+        <w:rPr>
+          <w:b/>
+          <w:color w:val="008000"/>
+          <w:sz w:val="32"/>
+        </w:rPr>
+        <w:t>Lecture #</w:t>
+      </w:r>
+      <w:r>
+        <w:rPr>
+          <w:b/>
+          <w:color w:val="008000"/>
+          <w:sz w:val="32"/>
+        </w:rPr>
+        <w:t>1</w:t>
+      </w:r>
+      <w:r>
+        <w:rPr>
+          <w:b/>
+          <w:color w:val="008000"/>
+          <w:sz w:val="32"/>
+        </w:rPr>
+        <w:t>7</w:t>
+      </w:r>
+      <w:r>
+        <w:rPr>
+          <w:b/>
+          <w:color w:val="008000"/>
+          <w:sz w:val="32"/>
+        </w:rPr>
+        <w:t xml:space="preserve"> – </w:t>
+      </w:r>
+      <w:r>
+        <w:rPr>
+          <w:b/>
+          <w:color w:val="008000"/>
+          <w:sz w:val="32"/>
+        </w:rPr>
+        <w:t>Classification</w:t>
+      </w:r>
+    </w:p>
+    <w:p>
+      <w:pPr>
+        <w:rPr>
+          <w:sz w:val="8"/>
+          <w:szCs w:val="8"/>
+        </w:rPr>
+      </w:pPr>
+    </w:p>
+    <w:tbl>
+      <w:tblPr>
+        <w:tblStyle w:val="TableGrid"/>
+        <w:tblW w:w="0" w:type="auto"/>
+        <w:tblLook w:val="04A0" w:firstRow="1" w:lastRow="0" w:firstColumn="1" w:lastColumn="0" w:noHBand="0" w:noVBand="1"/>
+      </w:tblPr>
+      <w:tblGrid>
+        <w:gridCol w:w="4068"/>
+        <w:gridCol w:w="3060"/>
+        <w:gridCol w:w="3888"/>
+      </w:tblGrid>
+      <w:tr>
+        <w:tc>
+          <w:tcPr>
+            <w:tcW w:w="4068" w:type="dxa"/>
+            <w:vAlign w:val="center"/>
+          </w:tcPr>
+          <w:p>
+            <w:r>
+              <w:rPr>
+                <w:b/>
+                <w:color w:val="0000FF"/>
+                <w:szCs w:val="22"/>
+              </w:rPr>
+              <w:t>Classification</w:t>
+            </w:r>
+            <w:r>
+              <w:rPr>
+                <w:b/>
+                <w:color w:val="0000FF"/>
+                <w:szCs w:val="22"/>
+              </w:rPr>
+              <w:t xml:space="preserve"> </w:t>
+            </w:r>
+            <w:r>
+              <w:t xml:space="preserve">– A supervised machine learning algorithm.  </w:t>
+            </w:r>
+            <w:r>
+              <w:t>Distinguishes objects of one class from another.</w:t>
+            </w:r>
+            <w:r>
+              <w:t xml:space="preserve">  Emulates human decision making.</w:t>
+            </w:r>
+          </w:p>
+          <w:p/>
+          <w:p>
+            <w:pPr>
+              <w:rPr>
+                <w:b/>
+                <w:color w:val="E36C0A" w:themeColor="accent6" w:themeShade="BF"/>
+                <w:szCs w:val="22"/>
+              </w:rPr>
+            </w:pPr>
+            <w:r>
+              <w:rPr>
+                <w:b/>
+                <w:color w:val="E36C0A" w:themeColor="accent6" w:themeShade="BF"/>
+                <w:szCs w:val="22"/>
+              </w:rPr>
+              <w:t>Example of Classification:</w:t>
+            </w:r>
+          </w:p>
+          <w:p>
+            <w:pPr>
+              <w:pStyle w:val="ListParagraph"/>
+              <w:numPr>
+                <w:ilvl w:val="0"/>
+                <w:numId w:val="28"/>
+              </w:numPr>
+            </w:pPr>
+            <w:r>
+              <w:t>Credit card fraud detection</w:t>
+            </w:r>
+          </w:p>
+          <w:p>
+            <w:pPr>
+              <w:pStyle w:val="ListParagraph"/>
+              <w:numPr>
+                <w:ilvl w:val="0"/>
+                <w:numId w:val="28"/>
+              </w:numPr>
+            </w:pPr>
+            <w:r>
+              <w:t>Credit approval</w:t>
+            </w:r>
+          </w:p>
+          <w:p>
+            <w:pPr>
+              <w:rPr>
+                <w:b/>
+                <w:color w:val="E36C0A" w:themeColor="accent6" w:themeShade="BF"/>
+                <w:szCs w:val="22"/>
+              </w:rPr>
+            </w:pPr>
+            <w:r>
+              <w:rPr>
+                <w:b/>
+                <w:color w:val="E36C0A" w:themeColor="accent6" w:themeShade="BF"/>
+                <w:szCs w:val="22"/>
+              </w:rPr>
+              <w:t>Example of Regression:</w:t>
+            </w:r>
+          </w:p>
+          <w:p>
+            <w:pPr>
+              <w:pStyle w:val="ListParagraph"/>
+              <w:numPr>
+                <w:ilvl w:val="0"/>
+                <w:numId w:val="28"/>
+              </w:numPr>
+            </w:pPr>
+            <w:r>
+              <w:t>Credit card profitability.</w:t>
+            </w:r>
+          </w:p>
+        </w:tc>
+        <w:tc>
+          <w:tcPr>
+            <w:tcW w:w="3060" w:type="dxa"/>
+            <w:vAlign w:val="center"/>
+          </w:tcPr>
+          <w:p>
+            <w:pPr>
+              <w:rPr>
+                <w:b/>
+                <w:color w:val="FF0000"/>
+                <w:szCs w:val="16"/>
+              </w:rPr>
+            </w:pPr>
+            <w:r>
+              <w:rPr>
+                <w:b/>
+                <w:color w:val="0000FF"/>
+                <w:szCs w:val="22"/>
+              </w:rPr>
+              <w:t>Feature Extractor</w:t>
+            </w:r>
+            <w:r>
+              <w:t xml:space="preserve"> – Given an input object, builds/extracts the set of features.</w:t>
+            </w:r>
+          </w:p>
+          <w:p>
+            <w:pPr>
+              <w:rPr>
+                <w:b/>
+                <w:color w:val="FF0000"/>
+                <w:szCs w:val="16"/>
+              </w:rPr>
+            </w:pPr>
+          </w:p>
+          <w:p>
+            <w:r>
+              <w:rPr>
+                <w:b/>
+                <w:color w:val="0000FF"/>
+                <w:szCs w:val="22"/>
+              </w:rPr>
+              <w:t xml:space="preserve">Machine Learning Algorithm </w:t>
+            </w:r>
+            <w:r>
+              <w:t xml:space="preserve">– </w:t>
+            </w:r>
+            <w:r>
+              <w:t>Generates the classifier model.</w:t>
+            </w:r>
+          </w:p>
+          <w:p/>
+          <w:p>
+            <w:pPr>
+              <w:rPr>
+                <w:b/>
+                <w:color w:val="FF0000"/>
+                <w:szCs w:val="16"/>
+              </w:rPr>
+            </w:pPr>
+            <w:r>
+              <w:rPr>
+                <w:b/>
+                <w:color w:val="0000FF"/>
+                <w:szCs w:val="22"/>
+              </w:rPr>
+              <w:t>Classifier Model</w:t>
+            </w:r>
+            <w:r>
+              <w:rPr>
+                <w:b/>
+                <w:color w:val="0000FF"/>
+                <w:szCs w:val="22"/>
+              </w:rPr>
+              <w:t xml:space="preserve"> </w:t>
+            </w:r>
+            <w:r>
+              <w:t>–</w:t>
+            </w:r>
+            <w:r>
+              <w:t xml:space="preserve"> Given an input, predicts a class label/value.</w:t>
+            </w:r>
+          </w:p>
+        </w:tc>
+        <w:tc>
+          <w:tcPr>
+            <w:tcW w:w="3888" w:type="dxa"/>
+            <w:vAlign w:val="center"/>
+          </w:tcPr>
+          <w:p>
+            <w:pPr>
+              <w:jc w:val="center"/>
+              <w:rPr>
+                <w:szCs w:val="16"/>
+              </w:rPr>
+            </w:pPr>
+            <w:r>
+              <w:rPr>
+                <w:b/>
+                <w:color w:val="0000FF"/>
+                <w:szCs w:val="22"/>
+              </w:rPr>
+              <w:t>Feature / Predictor Attribute Types</w:t>
+            </w:r>
+          </w:p>
+          <w:p>
+            <w:pPr>
+              <w:pStyle w:val="ListParagraph"/>
+              <w:numPr>
+                <w:ilvl w:val="0"/>
+                <w:numId w:val="28"/>
+              </w:numPr>
+            </w:pPr>
+            <w:r>
+              <w:rPr>
+                <w:b/>
+                <w:color w:val="00B050"/>
+              </w:rPr>
+              <w:t>Continuous</w:t>
+            </w:r>
+            <w:r>
+              <w:rPr>
+                <w:color w:val="E36C0A" w:themeColor="accent6" w:themeShade="BF"/>
+              </w:rPr>
+              <w:t xml:space="preserve"> </w:t>
+            </w:r>
+            <w:r>
+              <w:t xml:space="preserve">– Decimal or floating point. </w:t>
+            </w:r>
+          </w:p>
+          <w:p>
+            <w:pPr>
+              <w:pStyle w:val="ListParagraph"/>
+              <w:numPr>
+                <w:ilvl w:val="1"/>
+                <w:numId w:val="28"/>
+              </w:numPr>
+            </w:pPr>
+            <w:r>
+              <w:rPr>
+                <w:b/>
+                <w:color w:val="E36C0A" w:themeColor="accent6" w:themeShade="BF"/>
+              </w:rPr>
+              <w:t>Example</w:t>
+            </w:r>
+            <w:r>
+              <w:rPr>
+                <w:b/>
+              </w:rPr>
+              <w:t>:</w:t>
+            </w:r>
+            <w:r>
+              <w:t xml:space="preserve"> 0.1</w:t>
+            </w:r>
+          </w:p>
+          <w:p>
+            <w:pPr>
+              <w:pStyle w:val="ListParagraph"/>
+              <w:numPr>
+                <w:ilvl w:val="0"/>
+                <w:numId w:val="28"/>
+              </w:numPr>
+            </w:pPr>
+            <w:r>
+              <w:rPr>
+                <w:b/>
+                <w:color w:val="00B050"/>
+              </w:rPr>
+              <w:t>Categorical</w:t>
+            </w:r>
+            <w:r>
+              <w:t xml:space="preserve"> – Predefined, finite set of values.</w:t>
+            </w:r>
+          </w:p>
+          <w:p>
+            <w:pPr>
+              <w:pStyle w:val="ListParagraph"/>
+              <w:numPr>
+                <w:ilvl w:val="1"/>
+                <w:numId w:val="28"/>
+              </w:numPr>
+            </w:pPr>
+            <w:bookmarkStart w:id="0" w:name="_GoBack"/>
             <w:bookmarkEnd w:id="0"/>
             <w:r>
               <w:rPr>
-                <w:szCs w:val="16"/>
-              </w:rPr>
-              <w:t xml:space="preserve"> </w:t>
-            </w:r>
-            <w:r>
-              <w:rPr>
-                <w:szCs w:val="16"/>
-              </w:rPr>
-              <w:t xml:space="preserve">– </w:t>
-            </w:r>
-            <w:r>
-              <w:rPr>
-                <w:szCs w:val="16"/>
-              </w:rPr>
-              <w:t>Do not have a finite set of outputs.</w:t>
+                <w:b/>
+                <w:color w:val="E36C0A" w:themeColor="accent6" w:themeShade="BF"/>
+              </w:rPr>
+              <w:t>Example</w:t>
+            </w:r>
+            <w:r>
+              <w:rPr>
+                <w:b/>
+              </w:rPr>
+              <w:t>:</w:t>
+            </w:r>
+            <w:r>
+              <w:t xml:space="preserve"> { true, false }</w:t>
+            </w:r>
+          </w:p>
+          <w:p>
+            <w:pPr>
+              <w:pStyle w:val="ListParagraph"/>
+              <w:numPr>
+                <w:ilvl w:val="0"/>
+                <w:numId w:val="28"/>
+              </w:numPr>
+            </w:pPr>
+            <w:r>
+              <w:rPr>
+                <w:b/>
+                <w:color w:val="00B050"/>
+              </w:rPr>
+              <w:t xml:space="preserve">Work-like </w:t>
+            </w:r>
+            <w:r>
+              <w:t>– Large set of defined values.</w:t>
+            </w:r>
+          </w:p>
+          <w:p>
+            <w:pPr>
+              <w:pStyle w:val="ListParagraph"/>
+              <w:numPr>
+                <w:ilvl w:val="1"/>
+                <w:numId w:val="28"/>
+              </w:numPr>
+            </w:pPr>
+            <w:r>
+              <w:rPr>
+                <w:b/>
+                <w:color w:val="E36C0A" w:themeColor="accent6" w:themeShade="BF"/>
+              </w:rPr>
+              <w:t>Example:</w:t>
+            </w:r>
+            <w:r>
+              <w:t xml:space="preserve"> English dictionary</w:t>
+            </w:r>
+          </w:p>
+          <w:p>
+            <w:pPr>
+              <w:pStyle w:val="ListParagraph"/>
+              <w:numPr>
+                <w:ilvl w:val="0"/>
+                <w:numId w:val="28"/>
+              </w:numPr>
+            </w:pPr>
+            <w:r>
+              <w:rPr>
+                <w:b/>
+                <w:color w:val="00B050"/>
+              </w:rPr>
+              <w:t>Text-Like</w:t>
+            </w:r>
+            <w:r>
+              <w:t xml:space="preserve"> – Sequence of word-like objects.</w:t>
+            </w:r>
+          </w:p>
+          <w:p>
+            <w:pPr>
+              <w:pStyle w:val="ListParagraph"/>
+              <w:numPr>
+                <w:ilvl w:val="1"/>
+                <w:numId w:val="28"/>
+              </w:numPr>
+            </w:pPr>
+            <w:r>
+              <w:rPr>
+                <w:b/>
+                <w:color w:val="E36C0A" w:themeColor="accent6" w:themeShade="BF"/>
+              </w:rPr>
+              <w:t>Example</w:t>
+            </w:r>
+            <w:r>
+              <w:rPr>
+                <w:b/>
+              </w:rPr>
+              <w:t>:</w:t>
+            </w:r>
+            <w:r>
+              <w:t xml:space="preserve"> Email message subject.</w:t>
             </w:r>
           </w:p>
         </w:tc>
@@ -13609,7 +13459,7 @@
 </file>
 
 <file path=customXml/itemProps1.xml><?xml version="1.0" encoding="utf-8"?>
-<ds:datastoreItem xmlns:ds="http://schemas.openxmlformats.org/officeDocument/2006/customXml" ds:itemID="{56E3854F-00BC-41D5-828C-D0B9C5E66875}">
+<ds:datastoreItem xmlns:ds="http://schemas.openxmlformats.org/officeDocument/2006/customXml" ds:itemID="{AD3D483F-A87B-4500-B984-24EC5BFBFBDD}">
   <ds:schemaRefs>
     <ds:schemaRef ds:uri="http://schemas.openxmlformats.org/officeDocument/2006/bibliography"/>
   </ds:schemaRefs>

</xml_diff>

<commit_message>
Uploading exam #2 study guide after completing lecture #17.
</commit_message>
<xml_diff>
--- a/Exam Study Guide/Exam #2/CS286 - Exam #2 Study Guide.docx
+++ b/Exam Study Guide/Exam #2/CS286 - Exam #2 Study Guide.docx
@@ -3760,20 +3760,6 @@
               <w:t>For some domains (e.g. SPAM and cancer detection), you may use a weight function as different types of misclassification may have different costs.</w:t>
             </w:r>
           </w:p>
-          <w:p/>
-          <w:p>
-            <w:pPr>
-              <w:pStyle w:val="ListParagraph"/>
-              <w:numPr>
-                <w:ilvl w:val="1"/>
-                <w:numId w:val="28"/>
-              </w:numPr>
-              <w:rPr>
-                <w:b/>
-                <w:color w:val="E36C0A" w:themeColor="accent6" w:themeShade="BF"/>
-              </w:rPr>
-            </w:pPr>
-          </w:p>
         </w:tc>
       </w:tr>
     </w:tbl>
@@ -8587,8 +8573,6 @@
                 <w:numId w:val="28"/>
               </w:numPr>
             </w:pPr>
-            <w:bookmarkStart w:id="0" w:name="_GoBack"/>
-            <w:bookmarkEnd w:id="0"/>
             <w:r>
               <w:rPr>
                 <w:b/>
@@ -8691,6 +8675,1044 @@
         </w:tc>
       </w:tr>
     </w:tbl>
+    <w:p>
+      <w:pPr>
+        <w:rPr>
+          <w:sz w:val="8"/>
+          <w:szCs w:val="8"/>
+        </w:rPr>
+      </w:pPr>
+    </w:p>
+    <w:tbl>
+      <w:tblPr>
+        <w:tblStyle w:val="TableGrid"/>
+        <w:tblW w:w="0" w:type="auto"/>
+        <w:tblLook w:val="04A0" w:firstRow="1" w:lastRow="0" w:firstColumn="1" w:lastColumn="0" w:noHBand="0" w:noVBand="1"/>
+      </w:tblPr>
+      <w:tblGrid>
+        <w:gridCol w:w="2538"/>
+        <w:gridCol w:w="2790"/>
+        <w:gridCol w:w="1980"/>
+        <w:gridCol w:w="3708"/>
+      </w:tblGrid>
+      <w:tr>
+        <w:tc>
+          <w:tcPr>
+            <w:tcW w:w="2538" w:type="dxa"/>
+            <w:vAlign w:val="center"/>
+          </w:tcPr>
+          <w:p>
+            <w:pPr>
+              <w:jc w:val="center"/>
+              <w:rPr>
+                <w:b/>
+                <w:color w:val="0000FF"/>
+                <w:szCs w:val="22"/>
+              </w:rPr>
+            </w:pPr>
+            <w:r>
+              <w:rPr>
+                <w:b/>
+                <w:color w:val="0000FF"/>
+                <w:szCs w:val="22"/>
+              </w:rPr>
+              <w:t>Bayes Theorem</w:t>
+            </w:r>
+          </w:p>
+          <w:p>
+            <w:pPr>
+              <w:jc w:val="center"/>
+            </w:pPr>
+          </w:p>
+          <w:p>
+            <w:pPr>
+              <w:rPr>
+                <w:b/>
+                <w:color w:val="7030A0"/>
+                <w:sz w:val="18"/>
+              </w:rPr>
+            </w:pPr>
+            <m:oMathPara>
+              <m:oMath>
+                <m:r>
+                  <m:rPr>
+                    <m:sty m:val="bi"/>
+                  </m:rPr>
+                  <w:rPr>
+                    <w:rFonts w:ascii="Cambria Math" w:hAnsi="Cambria Math"/>
+                    <w:color w:val="7030A0"/>
+                    <w:sz w:val="18"/>
+                  </w:rPr>
+                  <m:t>P</m:t>
+                </m:r>
+                <m:d>
+                  <m:dPr>
+                    <m:endChr m:val="|"/>
+                    <m:ctrlPr>
+                      <w:rPr>
+                        <w:rFonts w:ascii="Cambria Math" w:hAnsi="Cambria Math"/>
+                        <w:b/>
+                        <w:i/>
+                        <w:color w:val="7030A0"/>
+                        <w:sz w:val="18"/>
+                      </w:rPr>
+                    </m:ctrlPr>
+                  </m:dPr>
+                  <m:e>
+                    <m:r>
+                      <m:rPr>
+                        <m:sty m:val="bi"/>
+                      </m:rPr>
+                      <w:rPr>
+                        <w:rFonts w:ascii="Cambria Math" w:hAnsi="Cambria Math"/>
+                        <w:color w:val="7030A0"/>
+                        <w:sz w:val="18"/>
+                      </w:rPr>
+                      <m:t>A</m:t>
+                    </m:r>
+                  </m:e>
+                </m:d>
+                <m:r>
+                  <m:rPr>
+                    <m:sty m:val="bi"/>
+                  </m:rPr>
+                  <w:rPr>
+                    <w:rFonts w:ascii="Cambria Math" w:hAnsi="Cambria Math"/>
+                    <w:color w:val="7030A0"/>
+                    <w:sz w:val="18"/>
+                  </w:rPr>
+                  <m:t>B)=</m:t>
+                </m:r>
+                <m:f>
+                  <m:fPr>
+                    <m:ctrlPr>
+                      <w:rPr>
+                        <w:rFonts w:ascii="Cambria Math" w:hAnsi="Cambria Math"/>
+                        <w:b/>
+                        <w:i/>
+                        <w:color w:val="7030A0"/>
+                        <w:sz w:val="18"/>
+                      </w:rPr>
+                    </m:ctrlPr>
+                  </m:fPr>
+                  <m:num>
+                    <m:r>
+                      <m:rPr>
+                        <m:sty m:val="bi"/>
+                      </m:rPr>
+                      <w:rPr>
+                        <w:rFonts w:ascii="Cambria Math" w:hAnsi="Cambria Math"/>
+                        <w:color w:val="7030A0"/>
+                        <w:sz w:val="18"/>
+                      </w:rPr>
+                      <m:t>P</m:t>
+                    </m:r>
+                    <m:d>
+                      <m:dPr>
+                        <m:ctrlPr>
+                          <w:rPr>
+                            <w:rFonts w:ascii="Cambria Math" w:hAnsi="Cambria Math"/>
+                            <w:b/>
+                            <w:i/>
+                            <w:color w:val="7030A0"/>
+                            <w:sz w:val="18"/>
+                          </w:rPr>
+                        </m:ctrlPr>
+                      </m:dPr>
+                      <m:e>
+                        <m:r>
+                          <m:rPr>
+                            <m:sty m:val="bi"/>
+                          </m:rPr>
+                          <w:rPr>
+                            <w:rFonts w:ascii="Cambria Math" w:hAnsi="Cambria Math"/>
+                            <w:color w:val="7030A0"/>
+                            <w:sz w:val="18"/>
+                          </w:rPr>
+                          <m:t>B</m:t>
+                        </m:r>
+                      </m:e>
+                    </m:d>
+                    <m:r>
+                      <m:rPr>
+                        <m:sty m:val="bi"/>
+                      </m:rPr>
+                      <w:rPr>
+                        <w:rFonts w:ascii="Cambria Math" w:hAnsi="Cambria Math"/>
+                        <w:color w:val="7030A0"/>
+                        <w:sz w:val="18"/>
+                      </w:rPr>
+                      <m:t>⋅P</m:t>
+                    </m:r>
+                    <m:d>
+                      <m:dPr>
+                        <m:ctrlPr>
+                          <w:rPr>
+                            <w:rFonts w:ascii="Cambria Math" w:hAnsi="Cambria Math"/>
+                            <w:b/>
+                            <w:i/>
+                            <w:color w:val="7030A0"/>
+                            <w:sz w:val="18"/>
+                          </w:rPr>
+                        </m:ctrlPr>
+                      </m:dPr>
+                      <m:e>
+                        <m:r>
+                          <m:rPr>
+                            <m:sty m:val="bi"/>
+                          </m:rPr>
+                          <w:rPr>
+                            <w:rFonts w:ascii="Cambria Math" w:hAnsi="Cambria Math"/>
+                            <w:color w:val="7030A0"/>
+                            <w:sz w:val="18"/>
+                          </w:rPr>
+                          <m:t>B</m:t>
+                        </m:r>
+                      </m:e>
+                      <m:e>
+                        <m:r>
+                          <m:rPr>
+                            <m:sty m:val="bi"/>
+                          </m:rPr>
+                          <w:rPr>
+                            <w:rFonts w:ascii="Cambria Math" w:hAnsi="Cambria Math"/>
+                            <w:color w:val="7030A0"/>
+                            <w:sz w:val="18"/>
+                          </w:rPr>
+                          <m:t>A</m:t>
+                        </m:r>
+                      </m:e>
+                    </m:d>
+                  </m:num>
+                  <m:den>
+                    <m:r>
+                      <m:rPr>
+                        <m:sty m:val="bi"/>
+                      </m:rPr>
+                      <w:rPr>
+                        <w:rFonts w:ascii="Cambria Math" w:hAnsi="Cambria Math"/>
+                        <w:color w:val="7030A0"/>
+                        <w:sz w:val="18"/>
+                      </w:rPr>
+                      <m:t>P</m:t>
+                    </m:r>
+                    <m:d>
+                      <m:dPr>
+                        <m:ctrlPr>
+                          <w:rPr>
+                            <w:rFonts w:ascii="Cambria Math" w:hAnsi="Cambria Math"/>
+                            <w:b/>
+                            <w:i/>
+                            <w:color w:val="7030A0"/>
+                            <w:sz w:val="18"/>
+                          </w:rPr>
+                        </m:ctrlPr>
+                      </m:dPr>
+                      <m:e>
+                        <m:r>
+                          <m:rPr>
+                            <m:sty m:val="bi"/>
+                          </m:rPr>
+                          <w:rPr>
+                            <w:rFonts w:ascii="Cambria Math" w:hAnsi="Cambria Math"/>
+                            <w:color w:val="7030A0"/>
+                            <w:sz w:val="18"/>
+                          </w:rPr>
+                          <m:t>A</m:t>
+                        </m:r>
+                      </m:e>
+                    </m:d>
+                  </m:den>
+                </m:f>
+              </m:oMath>
+            </m:oMathPara>
+          </w:p>
+          <w:p>
+            <w:pPr>
+              <w:rPr>
+                <w:b/>
+              </w:rPr>
+            </w:pPr>
+          </w:p>
+          <w:p>
+            <w:pPr>
+              <w:pStyle w:val="ListParagraph"/>
+              <w:numPr>
+                <w:ilvl w:val="0"/>
+                <w:numId w:val="28"/>
+              </w:numPr>
+              <w:rPr>
+                <w:b/>
+              </w:rPr>
+            </w:pPr>
+            <w:r>
+              <w:rPr>
+                <w:b/>
+              </w:rPr>
+              <w:t>Can be used to prove the Monty Hall problem.</w:t>
+            </w:r>
+          </w:p>
+        </w:tc>
+        <w:tc>
+          <w:tcPr>
+            <w:tcW w:w="2790" w:type="dxa"/>
+            <w:vAlign w:val="center"/>
+          </w:tcPr>
+          <w:p>
+            <w:pPr>
+              <w:rPr>
+                <w:b/>
+                <w:color w:val="3333FF"/>
+                <w:szCs w:val="16"/>
+              </w:rPr>
+            </w:pPr>
+            <w:r>
+              <w:rPr>
+                <w:b/>
+                <w:color w:val="3333FF"/>
+                <w:szCs w:val="16"/>
+              </w:rPr>
+              <w:t>Assumptions of Naïve Bayes</w:t>
+            </w:r>
+          </w:p>
+          <w:p>
+            <w:pPr>
+              <w:pStyle w:val="ListParagraph"/>
+              <w:numPr>
+                <w:ilvl w:val="0"/>
+                <w:numId w:val="34"/>
+              </w:numPr>
+              <w:ind w:left="162" w:hanging="162"/>
+              <w:rPr>
+                <w:b/>
+                <w:color w:val="E36C0A" w:themeColor="accent6" w:themeShade="BF"/>
+                <w:szCs w:val="16"/>
+              </w:rPr>
+            </w:pPr>
+            <w:r>
+              <w:rPr>
+                <w:b/>
+                <w:color w:val="E36C0A" w:themeColor="accent6" w:themeShade="BF"/>
+                <w:szCs w:val="16"/>
+              </w:rPr>
+              <w:t>Input data is labeled.</w:t>
+            </w:r>
+          </w:p>
+          <w:p>
+            <w:pPr>
+              <w:pStyle w:val="ListParagraph"/>
+              <w:numPr>
+                <w:ilvl w:val="0"/>
+                <w:numId w:val="34"/>
+              </w:numPr>
+              <w:ind w:left="162" w:hanging="162"/>
+              <w:rPr>
+                <w:b/>
+                <w:color w:val="E36C0A" w:themeColor="accent6" w:themeShade="BF"/>
+                <w:szCs w:val="16"/>
+              </w:rPr>
+            </w:pPr>
+            <w:r>
+              <w:rPr>
+                <w:b/>
+                <w:color w:val="E36C0A" w:themeColor="accent6" w:themeShade="BF"/>
+                <w:szCs w:val="16"/>
+              </w:rPr>
+              <w:t xml:space="preserve">Predictors are in </w:t>
+            </w:r>
+            <m:oMath>
+              <m:r>
+                <m:rPr>
+                  <m:sty m:val="bi"/>
+                </m:rPr>
+                <w:rPr>
+                  <w:rFonts w:ascii="Cambria Math" w:hAnsi="Cambria Math"/>
+                  <w:color w:val="E36C0A" w:themeColor="accent6" w:themeShade="BF"/>
+                  <w:szCs w:val="16"/>
+                </w:rPr>
+                <m:t>N</m:t>
+              </m:r>
+            </m:oMath>
+            <w:r>
+              <w:rPr>
+                <w:b/>
+                <w:color w:val="E36C0A" w:themeColor="accent6" w:themeShade="BF"/>
+                <w:szCs w:val="16"/>
+              </w:rPr>
+              <w:t>-dimensional space.</w:t>
+            </w:r>
+          </w:p>
+          <w:p>
+            <w:pPr>
+              <w:pStyle w:val="ListParagraph"/>
+              <w:numPr>
+                <w:ilvl w:val="0"/>
+                <w:numId w:val="34"/>
+              </w:numPr>
+              <w:ind w:left="162" w:hanging="162"/>
+              <w:rPr>
+                <w:b/>
+                <w:color w:val="E36C0A" w:themeColor="accent6" w:themeShade="BF"/>
+                <w:szCs w:val="16"/>
+              </w:rPr>
+            </w:pPr>
+            <w:r>
+              <w:rPr>
+                <w:b/>
+                <w:color w:val="E36C0A" w:themeColor="accent6" w:themeShade="BF"/>
+                <w:szCs w:val="16"/>
+              </w:rPr>
+              <w:t xml:space="preserve">Target is a set of </w:t>
+            </w:r>
+            <w:r>
+              <w:rPr>
+                <w:b/>
+                <w:color w:val="00B050"/>
+                <w:szCs w:val="16"/>
+              </w:rPr>
+              <w:t>categorical values</w:t>
+            </w:r>
+          </w:p>
+          <w:p>
+            <w:pPr>
+              <w:pStyle w:val="ListParagraph"/>
+              <w:numPr>
+                <w:ilvl w:val="0"/>
+                <w:numId w:val="34"/>
+              </w:numPr>
+              <w:ind w:left="162" w:hanging="162"/>
+              <w:rPr>
+                <w:b/>
+                <w:color w:val="E36C0A" w:themeColor="accent6" w:themeShade="BF"/>
+                <w:szCs w:val="16"/>
+              </w:rPr>
+            </w:pPr>
+            <w:r>
+              <w:rPr>
+                <w:b/>
+                <w:color w:val="E36C0A" w:themeColor="accent6" w:themeShade="BF"/>
+                <w:szCs w:val="16"/>
+              </w:rPr>
+              <w:t>Class C is dependent on the set of input attributes.</w:t>
+            </w:r>
+          </w:p>
+          <w:p>
+            <w:pPr>
+              <w:pStyle w:val="ListParagraph"/>
+              <w:numPr>
+                <w:ilvl w:val="0"/>
+                <w:numId w:val="34"/>
+              </w:numPr>
+              <w:ind w:left="162" w:hanging="162"/>
+              <w:rPr>
+                <w:b/>
+                <w:color w:val="E36C0A" w:themeColor="accent6" w:themeShade="BF"/>
+                <w:szCs w:val="16"/>
+              </w:rPr>
+            </w:pPr>
+            <w:r>
+              <w:rPr>
+                <w:b/>
+                <w:color w:val="E36C0A" w:themeColor="accent6" w:themeShade="BF"/>
+                <w:szCs w:val="16"/>
+              </w:rPr>
+              <w:t xml:space="preserve">All features are </w:t>
+            </w:r>
+            <w:r>
+              <w:rPr>
+                <w:b/>
+                <w:color w:val="00B050"/>
+                <w:szCs w:val="16"/>
+              </w:rPr>
+              <w:t>conditionally independent.</w:t>
+            </w:r>
+          </w:p>
+        </w:tc>
+        <w:tc>
+          <w:tcPr>
+            <w:tcW w:w="1980" w:type="dxa"/>
+            <w:vAlign w:val="center"/>
+          </w:tcPr>
+          <w:p>
+            <w:r>
+              <w:rPr>
+                <w:b/>
+                <w:color w:val="FF0000"/>
+              </w:rPr>
+              <w:t>Naive Bayes may not be Bayesian</w:t>
+            </w:r>
+            <w:r>
+              <w:rPr>
+                <w:color w:val="FF0000"/>
+              </w:rPr>
+              <w:t xml:space="preserve"> </w:t>
+            </w:r>
+            <w:r>
+              <w:t>since it simplifies the problem by the independence assumption.</w:t>
+            </w:r>
+          </w:p>
+          <w:p/>
+          <w:p>
+            <w:r>
+              <w:rPr>
+                <w:b/>
+                <w:color w:val="3333FF"/>
+              </w:rPr>
+              <w:t>Bag of Words</w:t>
+            </w:r>
+            <w:r>
+              <w:rPr>
+                <w:color w:val="3333FF"/>
+              </w:rPr>
+              <w:t xml:space="preserve"> </w:t>
+            </w:r>
+            <w:r>
+              <w:t>– Transform a text input into an unordered set of words.</w:t>
+            </w:r>
+          </w:p>
+        </w:tc>
+        <w:tc>
+          <w:tcPr>
+            <w:tcW w:w="3708" w:type="dxa"/>
+            <w:vAlign w:val="center"/>
+          </w:tcPr>
+          <w:p>
+            <w:pPr>
+              <w:jc w:val="center"/>
+            </w:pPr>
+            <w:r>
+              <w:rPr>
+                <w:b/>
+                <w:color w:val="0000FF"/>
+                <w:szCs w:val="22"/>
+              </w:rPr>
+              <w:t>Calculating Conditional Probability</w:t>
+            </w:r>
+          </w:p>
+          <w:p/>
+          <w:p>
+            <w:pPr>
+              <w:rPr>
+                <w:b/>
+                <w:color w:val="7030A0"/>
+                <w:sz w:val="18"/>
+              </w:rPr>
+            </w:pPr>
+            <m:oMathPara>
+              <m:oMath>
+                <m:r>
+                  <m:rPr>
+                    <m:sty m:val="bi"/>
+                  </m:rPr>
+                  <w:rPr>
+                    <w:rFonts w:ascii="Cambria Math" w:hAnsi="Cambria Math"/>
+                    <w:color w:val="7030A0"/>
+                    <w:sz w:val="18"/>
+                  </w:rPr>
+                  <m:t>P</m:t>
+                </m:r>
+                <m:d>
+                  <m:dPr>
+                    <m:ctrlPr>
+                      <w:rPr>
+                        <w:rFonts w:ascii="Cambria Math" w:hAnsi="Cambria Math"/>
+                        <w:b/>
+                        <w:i/>
+                        <w:color w:val="7030A0"/>
+                        <w:sz w:val="18"/>
+                      </w:rPr>
+                    </m:ctrlPr>
+                  </m:dPr>
+                  <m:e>
+                    <m:r>
+                      <m:rPr>
+                        <m:sty m:val="bi"/>
+                      </m:rPr>
+                      <w:rPr>
+                        <w:rFonts w:ascii="Cambria Math" w:hAnsi="Cambria Math"/>
+                        <w:color w:val="7030A0"/>
+                        <w:sz w:val="18"/>
+                      </w:rPr>
+                      <m:t>C</m:t>
+                    </m:r>
+                  </m:e>
+                  <m:e>
+                    <m:r>
+                      <m:rPr>
+                        <m:sty m:val="bi"/>
+                      </m:rPr>
+                      <w:rPr>
+                        <w:rFonts w:ascii="Cambria Math" w:hAnsi="Cambria Math"/>
+                        <w:color w:val="7030A0"/>
+                        <w:sz w:val="18"/>
+                      </w:rPr>
+                      <m:t>A</m:t>
+                    </m:r>
+                  </m:e>
+                </m:d>
+                <m:r>
+                  <m:rPr>
+                    <m:sty m:val="bi"/>
+                  </m:rPr>
+                  <w:rPr>
+                    <w:rFonts w:ascii="Cambria Math" w:hAnsi="Cambria Math"/>
+                    <w:color w:val="7030A0"/>
+                    <w:sz w:val="18"/>
+                  </w:rPr>
+                  <m:t>=</m:t>
+                </m:r>
+                <m:f>
+                  <m:fPr>
+                    <m:ctrlPr>
+                      <w:rPr>
+                        <w:rFonts w:ascii="Cambria Math" w:hAnsi="Cambria Math"/>
+                        <w:b/>
+                        <w:i/>
+                        <w:color w:val="7030A0"/>
+                        <w:sz w:val="18"/>
+                      </w:rPr>
+                    </m:ctrlPr>
+                  </m:fPr>
+                  <m:num>
+                    <m:sSub>
+                      <m:sSubPr>
+                        <m:ctrlPr>
+                          <w:rPr>
+                            <w:rFonts w:ascii="Cambria Math" w:hAnsi="Cambria Math"/>
+                            <w:b/>
+                            <w:i/>
+                            <w:color w:val="7030A0"/>
+                            <w:sz w:val="18"/>
+                          </w:rPr>
+                        </m:ctrlPr>
+                      </m:sSubPr>
+                      <m:e>
+                        <m:r>
+                          <m:rPr>
+                            <m:sty m:val="bi"/>
+                          </m:rPr>
+                          <w:rPr>
+                            <w:rFonts w:ascii="Cambria Math" w:hAnsi="Cambria Math"/>
+                            <w:color w:val="7030A0"/>
+                            <w:sz w:val="18"/>
+                          </w:rPr>
+                          <m:t>N</m:t>
+                        </m:r>
+                      </m:e>
+                      <m:sub>
+                        <m:r>
+                          <m:rPr>
+                            <m:sty m:val="bi"/>
+                          </m:rPr>
+                          <w:rPr>
+                            <w:rFonts w:ascii="Cambria Math" w:hAnsi="Cambria Math"/>
+                            <w:color w:val="7030A0"/>
+                            <w:sz w:val="18"/>
+                          </w:rPr>
+                          <m:t>A,C</m:t>
+                        </m:r>
+                      </m:sub>
+                    </m:sSub>
+                    <m:r>
+                      <m:rPr>
+                        <m:sty m:val="bi"/>
+                      </m:rPr>
+                      <w:rPr>
+                        <w:rFonts w:ascii="Cambria Math" w:hAnsi="Cambria Math"/>
+                        <w:color w:val="7030A0"/>
+                        <w:sz w:val="18"/>
+                      </w:rPr>
+                      <m:t>+1</m:t>
+                    </m:r>
+                  </m:num>
+                  <m:den>
+                    <m:sSub>
+                      <m:sSubPr>
+                        <m:ctrlPr>
+                          <w:rPr>
+                            <w:rFonts w:ascii="Cambria Math" w:hAnsi="Cambria Math"/>
+                            <w:b/>
+                            <w:i/>
+                            <w:color w:val="7030A0"/>
+                            <w:sz w:val="18"/>
+                          </w:rPr>
+                        </m:ctrlPr>
+                      </m:sSubPr>
+                      <m:e>
+                        <m:r>
+                          <m:rPr>
+                            <m:sty m:val="bi"/>
+                          </m:rPr>
+                          <w:rPr>
+                            <w:rFonts w:ascii="Cambria Math" w:hAnsi="Cambria Math"/>
+                            <w:color w:val="7030A0"/>
+                            <w:sz w:val="18"/>
+                          </w:rPr>
+                          <m:t>N</m:t>
+                        </m:r>
+                      </m:e>
+                      <m:sub>
+                        <m:r>
+                          <m:rPr>
+                            <m:sty m:val="bi"/>
+                          </m:rPr>
+                          <w:rPr>
+                            <w:rFonts w:ascii="Cambria Math" w:hAnsi="Cambria Math"/>
+                            <w:color w:val="7030A0"/>
+                            <w:sz w:val="18"/>
+                          </w:rPr>
+                          <m:t>C</m:t>
+                        </m:r>
+                      </m:sub>
+                    </m:sSub>
+                    <m:r>
+                      <m:rPr>
+                        <m:sty m:val="bi"/>
+                      </m:rPr>
+                      <w:rPr>
+                        <w:rFonts w:ascii="Cambria Math" w:hAnsi="Cambria Math"/>
+                        <w:color w:val="7030A0"/>
+                        <w:sz w:val="18"/>
+                      </w:rPr>
+                      <m:t>+k</m:t>
+                    </m:r>
+                  </m:den>
+                </m:f>
+              </m:oMath>
+            </m:oMathPara>
+          </w:p>
+          <w:p/>
+          <w:p>
+            <w:pPr>
+              <w:pStyle w:val="ListParagraph"/>
+              <w:numPr>
+                <w:ilvl w:val="0"/>
+                <w:numId w:val="28"/>
+              </w:numPr>
+            </w:pPr>
+            <m:oMath>
+              <m:sSub>
+                <m:sSubPr>
+                  <m:ctrlPr>
+                    <w:rPr>
+                      <w:rFonts w:ascii="Cambria Math" w:hAnsi="Cambria Math"/>
+                      <w:i/>
+                    </w:rPr>
+                  </m:ctrlPr>
+                </m:sSubPr>
+                <m:e>
+                  <m:r>
+                    <w:rPr>
+                      <w:rFonts w:ascii="Cambria Math" w:hAnsi="Cambria Math"/>
+                    </w:rPr>
+                    <m:t>N</m:t>
+                  </m:r>
+                </m:e>
+                <m:sub>
+                  <m:r>
+                    <w:rPr>
+                      <w:rFonts w:ascii="Cambria Math" w:hAnsi="Cambria Math"/>
+                    </w:rPr>
+                    <m:t>C</m:t>
+                  </m:r>
+                </m:sub>
+              </m:sSub>
+            </m:oMath>
+            <w:r>
+              <w:t xml:space="preserve"> – Number of elements of class </w:t>
+            </w:r>
+            <m:oMath>
+              <m:r>
+                <w:rPr>
+                  <w:rFonts w:ascii="Cambria Math" w:hAnsi="Cambria Math"/>
+                </w:rPr>
+                <m:t>C</m:t>
+              </m:r>
+            </m:oMath>
+          </w:p>
+          <w:p>
+            <w:pPr>
+              <w:pStyle w:val="ListParagraph"/>
+              <w:numPr>
+                <w:ilvl w:val="0"/>
+                <w:numId w:val="28"/>
+              </w:numPr>
+            </w:pPr>
+            <m:oMath>
+              <m:sSub>
+                <m:sSubPr>
+                  <m:ctrlPr>
+                    <w:rPr>
+                      <w:rFonts w:ascii="Cambria Math" w:hAnsi="Cambria Math"/>
+                      <w:i/>
+                    </w:rPr>
+                  </m:ctrlPr>
+                </m:sSubPr>
+                <m:e>
+                  <m:r>
+                    <w:rPr>
+                      <w:rFonts w:ascii="Cambria Math" w:hAnsi="Cambria Math"/>
+                    </w:rPr>
+                    <m:t>N</m:t>
+                  </m:r>
+                </m:e>
+                <m:sub>
+                  <m:r>
+                    <w:rPr>
+                      <w:rFonts w:ascii="Cambria Math" w:hAnsi="Cambria Math"/>
+                    </w:rPr>
+                    <m:t>A,C</m:t>
+                  </m:r>
+                </m:sub>
+              </m:sSub>
+            </m:oMath>
+            <w:r>
+              <w:t xml:space="preserve"> – Number of elements of class </w:t>
+            </w:r>
+            <m:oMath>
+              <m:r>
+                <w:rPr>
+                  <w:rFonts w:ascii="Cambria Math" w:hAnsi="Cambria Math"/>
+                </w:rPr>
+                <m:t>C</m:t>
+              </m:r>
+            </m:oMath>
+            <w:r>
+              <w:t xml:space="preserve"> with attribute </w:t>
+            </w:r>
+            <m:oMath>
+              <m:r>
+                <w:rPr>
+                  <w:rFonts w:ascii="Cambria Math" w:hAnsi="Cambria Math"/>
+                </w:rPr>
+                <m:t>A</m:t>
+              </m:r>
+            </m:oMath>
+          </w:p>
+          <w:p>
+            <w:pPr>
+              <w:pStyle w:val="ListParagraph"/>
+              <w:numPr>
+                <w:ilvl w:val="0"/>
+                <w:numId w:val="28"/>
+              </w:numPr>
+            </w:pPr>
+            <m:oMath>
+              <m:r>
+                <w:rPr>
+                  <w:rFonts w:ascii="Cambria Math" w:hAnsi="Cambria Math"/>
+                </w:rPr>
+                <m:t>k</m:t>
+              </m:r>
+            </m:oMath>
+            <w:r>
+              <w:t xml:space="preserve"> – Number of classes.</w:t>
+            </w:r>
+          </w:p>
+        </w:tc>
+      </w:tr>
+    </w:tbl>
+    <w:p>
+      <w:pPr>
+        <w:rPr>
+          <w:sz w:val="8"/>
+          <w:szCs w:val="8"/>
+        </w:rPr>
+      </w:pPr>
+    </w:p>
+    <w:tbl>
+      <w:tblPr>
+        <w:tblStyle w:val="TableGrid"/>
+        <w:tblW w:w="0" w:type="auto"/>
+        <w:tblLook w:val="04A0" w:firstRow="1" w:lastRow="0" w:firstColumn="1" w:lastColumn="0" w:noHBand="0" w:noVBand="1"/>
+      </w:tblPr>
+      <w:tblGrid>
+        <w:gridCol w:w="2538"/>
+      </w:tblGrid>
+      <w:tr>
+        <w:tc>
+          <w:tcPr>
+            <w:tcW w:w="2538" w:type="dxa"/>
+            <w:vAlign w:val="center"/>
+          </w:tcPr>
+          <w:p>
+            <w:pPr>
+              <w:rPr>
+                <w:b/>
+                <w:color w:val="0000FF"/>
+                <w:szCs w:val="22"/>
+              </w:rPr>
+            </w:pPr>
+            <w:r>
+              <w:rPr>
+                <w:b/>
+                <w:color w:val="0000FF"/>
+                <w:szCs w:val="22"/>
+              </w:rPr>
+              <w:t>Sequence of Mahout Commands</w:t>
+            </w:r>
+          </w:p>
+          <w:p>
+            <w:pPr>
+              <w:pStyle w:val="ListParagraph"/>
+              <w:numPr>
+                <w:ilvl w:val="0"/>
+                <w:numId w:val="28"/>
+              </w:numPr>
+              <w:rPr>
+                <w:b/>
+                <w:color w:val="E36C0A" w:themeColor="accent6" w:themeShade="BF"/>
+                <w:szCs w:val="16"/>
+              </w:rPr>
+            </w:pPr>
+            <w:r>
+              <w:rPr>
+                <w:b/>
+                <w:color w:val="E36C0A" w:themeColor="accent6" w:themeShade="BF"/>
+                <w:szCs w:val="16"/>
+              </w:rPr>
+              <w:t xml:space="preserve">mahout </w:t>
+            </w:r>
+            <w:proofErr w:type="spellStart"/>
+            <w:r>
+              <w:rPr>
+                <w:b/>
+                <w:color w:val="E36C0A" w:themeColor="accent6" w:themeShade="BF"/>
+                <w:szCs w:val="16"/>
+              </w:rPr>
+              <w:t>seqdirectory</w:t>
+            </w:r>
+            <w:proofErr w:type="spellEnd"/>
+          </w:p>
+          <w:p>
+            <w:pPr>
+              <w:pStyle w:val="ListParagraph"/>
+              <w:numPr>
+                <w:ilvl w:val="0"/>
+                <w:numId w:val="28"/>
+              </w:numPr>
+              <w:rPr>
+                <w:b/>
+                <w:color w:val="E36C0A" w:themeColor="accent6" w:themeShade="BF"/>
+                <w:szCs w:val="16"/>
+              </w:rPr>
+            </w:pPr>
+            <w:r>
+              <w:rPr>
+                <w:b/>
+                <w:color w:val="E36C0A" w:themeColor="accent6" w:themeShade="BF"/>
+                <w:szCs w:val="16"/>
+              </w:rPr>
+              <w:t>mahout seq2sparse</w:t>
+            </w:r>
+          </w:p>
+          <w:p>
+            <w:pPr>
+              <w:pStyle w:val="ListParagraph"/>
+              <w:numPr>
+                <w:ilvl w:val="0"/>
+                <w:numId w:val="28"/>
+              </w:numPr>
+              <w:rPr>
+                <w:b/>
+                <w:color w:val="E36C0A" w:themeColor="accent6" w:themeShade="BF"/>
+                <w:szCs w:val="16"/>
+              </w:rPr>
+            </w:pPr>
+            <w:r>
+              <w:rPr>
+                <w:b/>
+                <w:color w:val="E36C0A" w:themeColor="accent6" w:themeShade="BF"/>
+                <w:szCs w:val="16"/>
+              </w:rPr>
+              <w:t>mahout split</w:t>
+            </w:r>
+          </w:p>
+          <w:p>
+            <w:pPr>
+              <w:pStyle w:val="ListParagraph"/>
+              <w:numPr>
+                <w:ilvl w:val="0"/>
+                <w:numId w:val="28"/>
+              </w:numPr>
+              <w:rPr>
+                <w:b/>
+                <w:color w:val="E36C0A" w:themeColor="accent6" w:themeShade="BF"/>
+                <w:szCs w:val="16"/>
+              </w:rPr>
+            </w:pPr>
+            <w:r>
+              <w:rPr>
+                <w:b/>
+                <w:color w:val="E36C0A" w:themeColor="accent6" w:themeShade="BF"/>
+                <w:szCs w:val="16"/>
+              </w:rPr>
+              <w:t xml:space="preserve">mahout </w:t>
+            </w:r>
+            <w:proofErr w:type="spellStart"/>
+            <w:r>
+              <w:rPr>
+                <w:b/>
+                <w:color w:val="E36C0A" w:themeColor="accent6" w:themeShade="BF"/>
+                <w:szCs w:val="16"/>
+              </w:rPr>
+              <w:t>trainnb</w:t>
+            </w:r>
+            <w:proofErr w:type="spellEnd"/>
+          </w:p>
+          <w:p>
+            <w:pPr>
+              <w:pStyle w:val="ListParagraph"/>
+              <w:numPr>
+                <w:ilvl w:val="0"/>
+                <w:numId w:val="28"/>
+              </w:numPr>
+              <w:rPr>
+                <w:b/>
+                <w:color w:val="E36C0A" w:themeColor="accent6" w:themeShade="BF"/>
+                <w:szCs w:val="16"/>
+              </w:rPr>
+            </w:pPr>
+            <w:r>
+              <w:rPr>
+                <w:b/>
+                <w:color w:val="E36C0A" w:themeColor="accent6" w:themeShade="BF"/>
+                <w:szCs w:val="16"/>
+              </w:rPr>
+              <w:t xml:space="preserve">mahout </w:t>
+            </w:r>
+            <w:proofErr w:type="spellStart"/>
+            <w:r>
+              <w:rPr>
+                <w:b/>
+                <w:color w:val="E36C0A" w:themeColor="accent6" w:themeShade="BF"/>
+                <w:szCs w:val="16"/>
+              </w:rPr>
+              <w:t>testnb</w:t>
+            </w:r>
+            <w:proofErr w:type="spellEnd"/>
+          </w:p>
+        </w:tc>
+        <w:bookmarkStart w:id="0" w:name="_GoBack"/>
+        <w:bookmarkEnd w:id="0"/>
+      </w:tr>
+    </w:tbl>
+    <w:p>
+      <w:pPr>
+        <w:rPr>
+          <w:sz w:val="8"/>
+          <w:szCs w:val="8"/>
+        </w:rPr>
+      </w:pPr>
+    </w:p>
+    <w:p>
+      <w:pPr>
+        <w:rPr>
+          <w:sz w:val="8"/>
+          <w:szCs w:val="8"/>
+        </w:rPr>
+      </w:pPr>
+    </w:p>
     <w:p>
       <w:pPr>
         <w:rPr>
@@ -9989,6 +11011,95 @@
     </w:lvl>
   </w:abstractNum>
   <w:abstractNum w:abstractNumId="11">
+    <w:nsid w:val="3CBB0651"/>
+    <w:multiLevelType w:val="hybridMultilevel"/>
+    <w:tmpl w:val="16485004"/>
+    <w:lvl w:ilvl="0" w:tplc="0409000F">
+      <w:start w:val="1"/>
+      <w:numFmt w:val="decimal"/>
+      <w:lvlText w:val="%1."/>
+      <w:lvlJc w:val="left"/>
+      <w:pPr>
+        <w:ind w:left="720" w:hanging="360"/>
+      </w:pPr>
+      <w:rPr>
+        <w:rFonts w:hint="default"/>
+      </w:rPr>
+    </w:lvl>
+    <w:lvl w:ilvl="1" w:tplc="04090019" w:tentative="1">
+      <w:start w:val="1"/>
+      <w:numFmt w:val="lowerLetter"/>
+      <w:lvlText w:val="%2."/>
+      <w:lvlJc w:val="left"/>
+      <w:pPr>
+        <w:ind w:left="1440" w:hanging="360"/>
+      </w:pPr>
+    </w:lvl>
+    <w:lvl w:ilvl="2" w:tplc="0409001B" w:tentative="1">
+      <w:start w:val="1"/>
+      <w:numFmt w:val="lowerRoman"/>
+      <w:lvlText w:val="%3."/>
+      <w:lvlJc w:val="right"/>
+      <w:pPr>
+        <w:ind w:left="2160" w:hanging="180"/>
+      </w:pPr>
+    </w:lvl>
+    <w:lvl w:ilvl="3" w:tplc="0409000F" w:tentative="1">
+      <w:start w:val="1"/>
+      <w:numFmt w:val="decimal"/>
+      <w:lvlText w:val="%4."/>
+      <w:lvlJc w:val="left"/>
+      <w:pPr>
+        <w:ind w:left="2880" w:hanging="360"/>
+      </w:pPr>
+    </w:lvl>
+    <w:lvl w:ilvl="4" w:tplc="04090019" w:tentative="1">
+      <w:start w:val="1"/>
+      <w:numFmt w:val="lowerLetter"/>
+      <w:lvlText w:val="%5."/>
+      <w:lvlJc w:val="left"/>
+      <w:pPr>
+        <w:ind w:left="3600" w:hanging="360"/>
+      </w:pPr>
+    </w:lvl>
+    <w:lvl w:ilvl="5" w:tplc="0409001B" w:tentative="1">
+      <w:start w:val="1"/>
+      <w:numFmt w:val="lowerRoman"/>
+      <w:lvlText w:val="%6."/>
+      <w:lvlJc w:val="right"/>
+      <w:pPr>
+        <w:ind w:left="4320" w:hanging="180"/>
+      </w:pPr>
+    </w:lvl>
+    <w:lvl w:ilvl="6" w:tplc="0409000F" w:tentative="1">
+      <w:start w:val="1"/>
+      <w:numFmt w:val="decimal"/>
+      <w:lvlText w:val="%7."/>
+      <w:lvlJc w:val="left"/>
+      <w:pPr>
+        <w:ind w:left="5040" w:hanging="360"/>
+      </w:pPr>
+    </w:lvl>
+    <w:lvl w:ilvl="7" w:tplc="04090019" w:tentative="1">
+      <w:start w:val="1"/>
+      <w:numFmt w:val="lowerLetter"/>
+      <w:lvlText w:val="%8."/>
+      <w:lvlJc w:val="left"/>
+      <w:pPr>
+        <w:ind w:left="5760" w:hanging="360"/>
+      </w:pPr>
+    </w:lvl>
+    <w:lvl w:ilvl="8" w:tplc="0409001B" w:tentative="1">
+      <w:start w:val="1"/>
+      <w:numFmt w:val="lowerRoman"/>
+      <w:lvlText w:val="%9."/>
+      <w:lvlJc w:val="right"/>
+      <w:pPr>
+        <w:ind w:left="6480" w:hanging="180"/>
+      </w:pPr>
+    </w:lvl>
+  </w:abstractNum>
+  <w:abstractNum w:abstractNumId="12">
     <w:nsid w:val="41052F44"/>
     <w:multiLevelType w:val="hybridMultilevel"/>
     <w:tmpl w:val="1610A9B4"/>
@@ -10101,7 +11212,7 @@
       </w:rPr>
     </w:lvl>
   </w:abstractNum>
-  <w:abstractNum w:abstractNumId="12">
+  <w:abstractNum w:abstractNumId="13">
     <w:nsid w:val="44B3555A"/>
     <w:multiLevelType w:val="hybridMultilevel"/>
     <w:tmpl w:val="63C29E42"/>
@@ -10214,7 +11325,7 @@
       </w:rPr>
     </w:lvl>
   </w:abstractNum>
-  <w:abstractNum w:abstractNumId="13">
+  <w:abstractNum w:abstractNumId="14">
     <w:nsid w:val="460C010C"/>
     <w:multiLevelType w:val="hybridMultilevel"/>
     <w:tmpl w:val="9CD06FBE"/>
@@ -10303,7 +11414,7 @@
       </w:pPr>
     </w:lvl>
   </w:abstractNum>
-  <w:abstractNum w:abstractNumId="14">
+  <w:abstractNum w:abstractNumId="15">
     <w:nsid w:val="48A770BB"/>
     <w:multiLevelType w:val="hybridMultilevel"/>
     <w:tmpl w:val="B02C0B82"/>
@@ -10394,7 +11505,7 @@
       </w:pPr>
     </w:lvl>
   </w:abstractNum>
-  <w:abstractNum w:abstractNumId="15">
+  <w:abstractNum w:abstractNumId="16">
     <w:nsid w:val="4BEC68F1"/>
     <w:multiLevelType w:val="hybridMultilevel"/>
     <w:tmpl w:val="708AC604"/>
@@ -10483,7 +11594,7 @@
       </w:pPr>
     </w:lvl>
   </w:abstractNum>
-  <w:abstractNum w:abstractNumId="16">
+  <w:abstractNum w:abstractNumId="17">
     <w:nsid w:val="4C896C13"/>
     <w:multiLevelType w:val="hybridMultilevel"/>
     <w:tmpl w:val="77B4932A"/>
@@ -10596,7 +11707,7 @@
       </w:rPr>
     </w:lvl>
   </w:abstractNum>
-  <w:abstractNum w:abstractNumId="17">
+  <w:abstractNum w:abstractNumId="18">
     <w:nsid w:val="4EA72696"/>
     <w:multiLevelType w:val="hybridMultilevel"/>
     <w:tmpl w:val="049E9ED6"/>
@@ -10708,7 +11819,7 @@
       </w:rPr>
     </w:lvl>
   </w:abstractNum>
-  <w:abstractNum w:abstractNumId="18">
+  <w:abstractNum w:abstractNumId="19">
     <w:nsid w:val="4F1C3058"/>
     <w:multiLevelType w:val="hybridMultilevel"/>
     <w:tmpl w:val="2FEE2668"/>
@@ -10821,7 +11932,7 @@
       </w:rPr>
     </w:lvl>
   </w:abstractNum>
-  <w:abstractNum w:abstractNumId="19">
+  <w:abstractNum w:abstractNumId="20">
     <w:nsid w:val="5473194B"/>
     <w:multiLevelType w:val="hybridMultilevel"/>
     <w:tmpl w:val="442CB2A2"/>
@@ -10933,7 +12044,7 @@
       </w:rPr>
     </w:lvl>
   </w:abstractNum>
-  <w:abstractNum w:abstractNumId="20">
+  <w:abstractNum w:abstractNumId="21">
     <w:nsid w:val="5C4518DA"/>
     <w:multiLevelType w:val="hybridMultilevel"/>
     <w:tmpl w:val="E13C7A10"/>
@@ -11048,7 +12159,7 @@
       </w:rPr>
     </w:lvl>
   </w:abstractNum>
-  <w:abstractNum w:abstractNumId="21">
+  <w:abstractNum w:abstractNumId="22">
     <w:nsid w:val="5CCF4566"/>
     <w:multiLevelType w:val="hybridMultilevel"/>
     <w:tmpl w:val="685867C4"/>
@@ -11139,7 +12250,7 @@
       </w:pPr>
     </w:lvl>
   </w:abstractNum>
-  <w:abstractNum w:abstractNumId="22">
+  <w:abstractNum w:abstractNumId="23">
     <w:nsid w:val="6012628B"/>
     <w:multiLevelType w:val="hybridMultilevel"/>
     <w:tmpl w:val="E04ECFEA"/>
@@ -11252,7 +12363,7 @@
       </w:rPr>
     </w:lvl>
   </w:abstractNum>
-  <w:abstractNum w:abstractNumId="23">
+  <w:abstractNum w:abstractNumId="24">
     <w:nsid w:val="644F01BC"/>
     <w:multiLevelType w:val="hybridMultilevel"/>
     <w:tmpl w:val="7666997A"/>
@@ -11364,7 +12475,7 @@
       </w:rPr>
     </w:lvl>
   </w:abstractNum>
-  <w:abstractNum w:abstractNumId="24">
+  <w:abstractNum w:abstractNumId="25">
     <w:nsid w:val="668E261A"/>
     <w:multiLevelType w:val="hybridMultilevel"/>
     <w:tmpl w:val="2ABA7CC6"/>
@@ -11453,7 +12564,7 @@
       </w:pPr>
     </w:lvl>
   </w:abstractNum>
-  <w:abstractNum w:abstractNumId="25">
+  <w:abstractNum w:abstractNumId="26">
     <w:nsid w:val="6BDE7F45"/>
     <w:multiLevelType w:val="hybridMultilevel"/>
     <w:tmpl w:val="A14A3222"/>
@@ -11565,7 +12676,7 @@
       </w:rPr>
     </w:lvl>
   </w:abstractNum>
-  <w:abstractNum w:abstractNumId="26">
+  <w:abstractNum w:abstractNumId="27">
     <w:nsid w:val="6BF30ABC"/>
     <w:multiLevelType w:val="hybridMultilevel"/>
     <w:tmpl w:val="72163C68"/>
@@ -11678,7 +12789,7 @@
       </w:rPr>
     </w:lvl>
   </w:abstractNum>
-  <w:abstractNum w:abstractNumId="27">
+  <w:abstractNum w:abstractNumId="28">
     <w:nsid w:val="6D8543FD"/>
     <w:multiLevelType w:val="hybridMultilevel"/>
     <w:tmpl w:val="23EA2F20"/>
@@ -11767,7 +12878,7 @@
       </w:pPr>
     </w:lvl>
   </w:abstractNum>
-  <w:abstractNum w:abstractNumId="28">
+  <w:abstractNum w:abstractNumId="29">
     <w:nsid w:val="760B4DE6"/>
     <w:multiLevelType w:val="hybridMultilevel"/>
     <w:tmpl w:val="DEB209DE"/>
@@ -11880,7 +12991,7 @@
       </w:rPr>
     </w:lvl>
   </w:abstractNum>
-  <w:abstractNum w:abstractNumId="29">
+  <w:abstractNum w:abstractNumId="30">
     <w:nsid w:val="76766B60"/>
     <w:multiLevelType w:val="hybridMultilevel"/>
     <w:tmpl w:val="E90E6616"/>
@@ -11969,7 +13080,7 @@
       </w:pPr>
     </w:lvl>
   </w:abstractNum>
-  <w:abstractNum w:abstractNumId="30">
+  <w:abstractNum w:abstractNumId="31">
     <w:nsid w:val="792674DF"/>
     <w:multiLevelType w:val="hybridMultilevel"/>
     <w:tmpl w:val="6004E7CE"/>
@@ -12058,7 +13169,7 @@
       </w:pPr>
     </w:lvl>
   </w:abstractNum>
-  <w:abstractNum w:abstractNumId="31">
+  <w:abstractNum w:abstractNumId="32">
     <w:nsid w:val="7CCE4B0C"/>
     <w:multiLevelType w:val="hybridMultilevel"/>
     <w:tmpl w:val="291ED3C0"/>
@@ -12171,7 +13282,7 @@
       </w:rPr>
     </w:lvl>
   </w:abstractNum>
-  <w:abstractNum w:abstractNumId="32">
+  <w:abstractNum w:abstractNumId="33">
     <w:nsid w:val="7F442DFE"/>
     <w:multiLevelType w:val="hybridMultilevel"/>
     <w:tmpl w:val="560A4F2C"/>
@@ -12262,19 +13373,19 @@
     </w:lvl>
   </w:abstractNum>
   <w:num w:numId="1">
-    <w:abstractNumId w:val="17"/>
+    <w:abstractNumId w:val="18"/>
   </w:num>
   <w:num w:numId="2">
-    <w:abstractNumId w:val="19"/>
+    <w:abstractNumId w:val="20"/>
   </w:num>
   <w:num w:numId="3">
-    <w:abstractNumId w:val="28"/>
+    <w:abstractNumId w:val="29"/>
   </w:num>
   <w:num w:numId="4">
-    <w:abstractNumId w:val="25"/>
+    <w:abstractNumId w:val="26"/>
   </w:num>
   <w:num w:numId="5">
-    <w:abstractNumId w:val="11"/>
+    <w:abstractNumId w:val="12"/>
   </w:num>
   <w:num w:numId="6">
     <w:abstractNumId w:val="4"/>
@@ -12283,13 +13394,13 @@
     <w:abstractNumId w:val="6"/>
   </w:num>
   <w:num w:numId="8">
-    <w:abstractNumId w:val="20"/>
+    <w:abstractNumId w:val="21"/>
   </w:num>
   <w:num w:numId="9">
     <w:abstractNumId w:val="3"/>
   </w:num>
   <w:num w:numId="10">
-    <w:abstractNumId w:val="18"/>
+    <w:abstractNumId w:val="19"/>
   </w:num>
   <w:num w:numId="11">
     <w:abstractNumId w:val="5"/>
@@ -12298,55 +13409,55 @@
     <w:abstractNumId w:val="7"/>
   </w:num>
   <w:num w:numId="13">
-    <w:abstractNumId w:val="31"/>
+    <w:abstractNumId w:val="32"/>
   </w:num>
   <w:num w:numId="14">
-    <w:abstractNumId w:val="12"/>
+    <w:abstractNumId w:val="13"/>
   </w:num>
   <w:num w:numId="15">
-    <w:abstractNumId w:val="26"/>
+    <w:abstractNumId w:val="27"/>
   </w:num>
   <w:num w:numId="16">
     <w:abstractNumId w:val="1"/>
   </w:num>
   <w:num w:numId="17">
-    <w:abstractNumId w:val="16"/>
+    <w:abstractNumId w:val="17"/>
   </w:num>
   <w:num w:numId="18">
-    <w:abstractNumId w:val="23"/>
+    <w:abstractNumId w:val="24"/>
   </w:num>
   <w:num w:numId="19">
-    <w:abstractNumId w:val="30"/>
+    <w:abstractNumId w:val="31"/>
   </w:num>
   <w:num w:numId="20">
     <w:abstractNumId w:val="0"/>
   </w:num>
   <w:num w:numId="21">
-    <w:abstractNumId w:val="32"/>
+    <w:abstractNumId w:val="33"/>
   </w:num>
   <w:num w:numId="22">
-    <w:abstractNumId w:val="29"/>
+    <w:abstractNumId w:val="30"/>
   </w:num>
   <w:num w:numId="23">
-    <w:abstractNumId w:val="15"/>
+    <w:abstractNumId w:val="16"/>
   </w:num>
   <w:num w:numId="24">
-    <w:abstractNumId w:val="13"/>
+    <w:abstractNumId w:val="14"/>
   </w:num>
   <w:num w:numId="25">
     <w:abstractNumId w:val="2"/>
   </w:num>
   <w:num w:numId="26">
-    <w:abstractNumId w:val="14"/>
+    <w:abstractNumId w:val="15"/>
   </w:num>
   <w:num w:numId="27">
-    <w:abstractNumId w:val="27"/>
+    <w:abstractNumId w:val="28"/>
   </w:num>
   <w:num w:numId="28">
-    <w:abstractNumId w:val="22"/>
+    <w:abstractNumId w:val="23"/>
   </w:num>
   <w:num w:numId="29">
-    <w:abstractNumId w:val="24"/>
+    <w:abstractNumId w:val="25"/>
   </w:num>
   <w:num w:numId="30">
     <w:abstractNumId w:val="9"/>
@@ -12355,10 +13466,13 @@
     <w:abstractNumId w:val="10"/>
   </w:num>
   <w:num w:numId="32">
-    <w:abstractNumId w:val="21"/>
+    <w:abstractNumId w:val="22"/>
   </w:num>
   <w:num w:numId="33">
     <w:abstractNumId w:val="8"/>
+  </w:num>
+  <w:num w:numId="34">
+    <w:abstractNumId w:val="11"/>
   </w:num>
 </w:numbering>
 </file>
@@ -13459,7 +14573,7 @@
 </file>
 
 <file path=customXml/itemProps1.xml><?xml version="1.0" encoding="utf-8"?>
-<ds:datastoreItem xmlns:ds="http://schemas.openxmlformats.org/officeDocument/2006/customXml" ds:itemID="{AD3D483F-A87B-4500-B984-24EC5BFBFBDD}">
+<ds:datastoreItem xmlns:ds="http://schemas.openxmlformats.org/officeDocument/2006/customXml" ds:itemID="{3843BD0D-5A0D-4A1E-A1B6-D498502CCCE2}">
   <ds:schemaRefs>
     <ds:schemaRef ds:uri="http://schemas.openxmlformats.org/officeDocument/2006/bibliography"/>
   </ds:schemaRefs>

</xml_diff>

<commit_message>
Finished exam #2 study guide to include HBase.
</commit_message>
<xml_diff>
--- a/Exam Study Guide/Exam #2/CS286 - Exam #2 Study Guide.docx
+++ b/Exam Study Guide/Exam #2/CS286 - Exam #2 Study Guide.docx
@@ -3567,29 +3567,7 @@
                         <w:color w:val="7030A0"/>
                         <w:sz w:val="20"/>
                       </w:rPr>
-                      <m:t>TN</m:t>
-                    </m:r>
-                    <m:r>
-                      <m:rPr>
-                        <m:sty m:val="bi"/>
-                      </m:rPr>
-                      <w:rPr>
-                        <w:rFonts w:ascii="Cambria Math" w:hAnsi="Cambria Math"/>
-                        <w:color w:val="7030A0"/>
-                        <w:sz w:val="20"/>
-                      </w:rPr>
-                      <m:t>+</m:t>
-                    </m:r>
-                    <m:r>
-                      <m:rPr>
-                        <m:sty m:val="bi"/>
-                      </m:rPr>
-                      <w:rPr>
-                        <w:rFonts w:ascii="Cambria Math" w:hAnsi="Cambria Math"/>
-                        <w:color w:val="7030A0"/>
-                        <w:sz w:val="20"/>
-                      </w:rPr>
-                      <m:t>FP</m:t>
+                      <m:t>TN+FP</m:t>
                     </m:r>
                   </m:den>
                 </m:f>
@@ -3640,18 +3618,7 @@
                     <w:color w:val="7030A0"/>
                     <w:sz w:val="20"/>
                   </w:rPr>
-                  <m:t>Acc</m:t>
-                </m:r>
-                <m:r>
-                  <m:rPr>
-                    <m:sty m:val="bi"/>
-                  </m:rPr>
-                  <w:rPr>
-                    <w:rFonts w:ascii="Cambria Math" w:hAnsi="Cambria Math"/>
-                    <w:color w:val="7030A0"/>
-                    <w:sz w:val="20"/>
-                  </w:rPr>
-                  <m:t>=</m:t>
+                  <m:t>Acc=</m:t>
                 </m:r>
                 <m:f>
                   <m:fPr>
@@ -3675,18 +3642,7 @@
                         <w:color w:val="7030A0"/>
                         <w:sz w:val="20"/>
                       </w:rPr>
-                      <m:t>TP+</m:t>
-                    </m:r>
-                    <m:r>
-                      <m:rPr>
-                        <m:sty m:val="bi"/>
-                      </m:rPr>
-                      <w:rPr>
-                        <w:rFonts w:ascii="Cambria Math" w:hAnsi="Cambria Math"/>
-                        <w:color w:val="7030A0"/>
-                        <w:sz w:val="20"/>
-                      </w:rPr>
-                      <m:t>TN</m:t>
+                      <m:t>TP+TN</m:t>
                     </m:r>
                   </m:num>
                   <m:den>
@@ -3699,40 +3655,7 @@
                         <w:color w:val="7030A0"/>
                         <w:sz w:val="20"/>
                       </w:rPr>
-                      <m:t>TP+FN</m:t>
-                    </m:r>
-                    <m:r>
-                      <m:rPr>
-                        <m:sty m:val="bi"/>
-                      </m:rPr>
-                      <w:rPr>
-                        <w:rFonts w:ascii="Cambria Math" w:hAnsi="Cambria Math"/>
-                        <w:color w:val="7030A0"/>
-                        <w:sz w:val="20"/>
-                      </w:rPr>
-                      <m:t>+</m:t>
-                    </m:r>
-                    <m:r>
-                      <m:rPr>
-                        <m:sty m:val="bi"/>
-                      </m:rPr>
-                      <w:rPr>
-                        <w:rFonts w:ascii="Cambria Math" w:hAnsi="Cambria Math"/>
-                        <w:color w:val="7030A0"/>
-                        <w:sz w:val="20"/>
-                      </w:rPr>
-                      <m:t>FP</m:t>
-                    </m:r>
-                    <m:r>
-                      <m:rPr>
-                        <m:sty m:val="bi"/>
-                      </m:rPr>
-                      <w:rPr>
-                        <w:rFonts w:ascii="Cambria Math" w:hAnsi="Cambria Math"/>
-                        <w:color w:val="7030A0"/>
-                        <w:sz w:val="20"/>
-                      </w:rPr>
-                      <m:t>+TN</m:t>
+                      <m:t>TP+FN+FP+TN</m:t>
                     </m:r>
                   </m:den>
                 </m:f>
@@ -4281,17 +4204,7 @@
                         <w:rFonts w:ascii="Cambria Math" w:hAnsi="Cambria Math"/>
                         <w:color w:val="7030A0"/>
                       </w:rPr>
-                      <m:t>TP+F</m:t>
-                    </m:r>
-                    <m:r>
-                      <m:rPr>
-                        <m:sty m:val="bi"/>
-                      </m:rPr>
-                      <w:rPr>
-                        <w:rFonts w:ascii="Cambria Math" w:hAnsi="Cambria Math"/>
-                        <w:color w:val="7030A0"/>
-                      </w:rPr>
-                      <m:t>N</m:t>
+                      <m:t>TP+FN</m:t>
                     </m:r>
                   </m:den>
                 </m:f>
@@ -5771,14 +5684,7 @@
                 <w:b/>
                 <w:color w:val="0000FF"/>
               </w:rPr>
-              <w:t>Activation Function</w:t>
-            </w:r>
-            <w:r>
-              <w:rPr>
-                <w:b/>
-                <w:color w:val="0000FF"/>
-              </w:rPr>
-              <w:t xml:space="preserve"> </w:t>
+              <w:t xml:space="preserve">Activation Function </w:t>
             </w:r>
             <w:r>
               <w:t>–</w:t>
@@ -6663,10 +6569,7 @@
               <w:t>3</w:t>
             </w:r>
             <w:r>
-              <w:t xml:space="preserve">: </w:t>
-            </w:r>
-            <w:r>
-              <w:t>If stop condition met, then terminate, else repeat step #2.</w:t>
+              <w:t>: If stop condition met, then terminate, else repeat step #2.</w:t>
             </w:r>
           </w:p>
         </w:tc>
@@ -8241,31 +8144,7 @@
           <w:color w:val="008000"/>
           <w:sz w:val="32"/>
         </w:rPr>
-        <w:t>1</w:t>
-      </w:r>
-      <w:r>
-        <w:rPr>
-          <w:b/>
-          <w:color w:val="008000"/>
-          <w:sz w:val="32"/>
-        </w:rPr>
-        <w:t>7</w:t>
-      </w:r>
-      <w:r>
-        <w:rPr>
-          <w:b/>
-          <w:color w:val="008000"/>
-          <w:sz w:val="32"/>
-        </w:rPr>
-        <w:t xml:space="preserve"> – </w:t>
-      </w:r>
-      <w:r>
-        <w:rPr>
-          <w:b/>
-          <w:color w:val="008000"/>
-          <w:sz w:val="32"/>
-        </w:rPr>
-        <w:t>Classification</w:t>
+        <w:t>17 – Classification</w:t>
       </w:r>
     </w:p>
     <w:p>
@@ -8457,15 +8336,7 @@
                 <w:color w:val="0000FF"/>
                 <w:szCs w:val="22"/>
               </w:rPr>
-              <w:t>Classifier Model</w:t>
-            </w:r>
-            <w:r>
-              <w:rPr>
-                <w:b/>
-                <w:color w:val="0000FF"/>
-                <w:szCs w:val="22"/>
-              </w:rPr>
-              <w:t xml:space="preserve"> </w:t>
+              <w:t xml:space="preserve">Classifier Model </w:t>
             </w:r>
             <w:r>
               <w:t>–</w:t>
@@ -9195,7 +9066,7 @@
               <w:rPr>
                 <w:b/>
                 <w:color w:val="7030A0"/>
-                <w:sz w:val="18"/>
+                <w:sz w:val="20"/>
               </w:rPr>
             </w:pPr>
             <m:oMathPara>
@@ -9207,7 +9078,7 @@
                   <w:rPr>
                     <w:rFonts w:ascii="Cambria Math" w:hAnsi="Cambria Math"/>
                     <w:color w:val="7030A0"/>
-                    <w:sz w:val="18"/>
+                    <w:sz w:val="20"/>
                   </w:rPr>
                   <m:t>P</m:t>
                 </m:r>
@@ -9219,7 +9090,7 @@
                         <w:b/>
                         <w:i/>
                         <w:color w:val="7030A0"/>
-                        <w:sz w:val="18"/>
+                        <w:sz w:val="20"/>
                       </w:rPr>
                     </m:ctrlPr>
                   </m:dPr>
@@ -9231,7 +9102,7 @@
                       <w:rPr>
                         <w:rFonts w:ascii="Cambria Math" w:hAnsi="Cambria Math"/>
                         <w:color w:val="7030A0"/>
-                        <w:sz w:val="18"/>
+                        <w:sz w:val="20"/>
                       </w:rPr>
                       <m:t>C</m:t>
                     </m:r>
@@ -9244,7 +9115,7 @@
                       <w:rPr>
                         <w:rFonts w:ascii="Cambria Math" w:hAnsi="Cambria Math"/>
                         <w:color w:val="7030A0"/>
-                        <w:sz w:val="18"/>
+                        <w:sz w:val="20"/>
                       </w:rPr>
                       <m:t>A</m:t>
                     </m:r>
@@ -9257,7 +9128,7 @@
                   <w:rPr>
                     <w:rFonts w:ascii="Cambria Math" w:hAnsi="Cambria Math"/>
                     <w:color w:val="7030A0"/>
-                    <w:sz w:val="18"/>
+                    <w:sz w:val="20"/>
                   </w:rPr>
                   <m:t>=</m:t>
                 </m:r>
@@ -9269,7 +9140,7 @@
                         <w:b/>
                         <w:i/>
                         <w:color w:val="7030A0"/>
-                        <w:sz w:val="18"/>
+                        <w:sz w:val="20"/>
                       </w:rPr>
                     </m:ctrlPr>
                   </m:fPr>
@@ -9282,7 +9153,7 @@
                             <w:b/>
                             <w:i/>
                             <w:color w:val="7030A0"/>
-                            <w:sz w:val="18"/>
+                            <w:sz w:val="20"/>
                           </w:rPr>
                         </m:ctrlPr>
                       </m:sSubPr>
@@ -9294,7 +9165,7 @@
                           <w:rPr>
                             <w:rFonts w:ascii="Cambria Math" w:hAnsi="Cambria Math"/>
                             <w:color w:val="7030A0"/>
-                            <w:sz w:val="18"/>
+                            <w:sz w:val="20"/>
                           </w:rPr>
                           <m:t>N</m:t>
                         </m:r>
@@ -9307,7 +9178,7 @@
                           <w:rPr>
                             <w:rFonts w:ascii="Cambria Math" w:hAnsi="Cambria Math"/>
                             <w:color w:val="7030A0"/>
-                            <w:sz w:val="18"/>
+                            <w:sz w:val="20"/>
                           </w:rPr>
                           <m:t>A,C</m:t>
                         </m:r>
@@ -9320,7 +9191,7 @@
                       <w:rPr>
                         <w:rFonts w:ascii="Cambria Math" w:hAnsi="Cambria Math"/>
                         <w:color w:val="7030A0"/>
-                        <w:sz w:val="18"/>
+                        <w:sz w:val="20"/>
                       </w:rPr>
                       <m:t>+1</m:t>
                     </m:r>
@@ -9334,7 +9205,7 @@
                             <w:b/>
                             <w:i/>
                             <w:color w:val="7030A0"/>
-                            <w:sz w:val="18"/>
+                            <w:sz w:val="20"/>
                           </w:rPr>
                         </m:ctrlPr>
                       </m:sSubPr>
@@ -9346,7 +9217,7 @@
                           <w:rPr>
                             <w:rFonts w:ascii="Cambria Math" w:hAnsi="Cambria Math"/>
                             <w:color w:val="7030A0"/>
-                            <w:sz w:val="18"/>
+                            <w:sz w:val="20"/>
                           </w:rPr>
                           <m:t>N</m:t>
                         </m:r>
@@ -9359,7 +9230,7 @@
                           <w:rPr>
                             <w:rFonts w:ascii="Cambria Math" w:hAnsi="Cambria Math"/>
                             <w:color w:val="7030A0"/>
-                            <w:sz w:val="18"/>
+                            <w:sz w:val="20"/>
                           </w:rPr>
                           <m:t>C</m:t>
                         </m:r>
@@ -9372,7 +9243,7 @@
                       <w:rPr>
                         <w:rFonts w:ascii="Cambria Math" w:hAnsi="Cambria Math"/>
                         <w:color w:val="7030A0"/>
-                        <w:sz w:val="18"/>
+                        <w:sz w:val="20"/>
                       </w:rPr>
                       <m:t>+k</m:t>
                     </m:r>
@@ -9528,6 +9399,9 @@
       </w:tblPr>
       <w:tblGrid>
         <w:gridCol w:w="2538"/>
+        <w:gridCol w:w="2790"/>
+        <w:gridCol w:w="1980"/>
+        <w:gridCol w:w="3708"/>
       </w:tblGrid>
       <w:tr>
         <w:tc>
@@ -9693,8 +9567,35 @@
             <w:proofErr w:type="spellEnd"/>
           </w:p>
         </w:tc>
-        <w:bookmarkStart w:id="0" w:name="_GoBack"/>
-        <w:bookmarkEnd w:id="0"/>
+        <w:tc>
+          <w:tcPr>
+            <w:tcW w:w="2790" w:type="dxa"/>
+            <w:vAlign w:val="center"/>
+          </w:tcPr>
+          <w:p>
+            <w:pPr>
+              <w:rPr>
+                <w:b/>
+                <w:color w:val="E36C0A" w:themeColor="accent6" w:themeShade="BF"/>
+                <w:szCs w:val="16"/>
+              </w:rPr>
+            </w:pPr>
+          </w:p>
+        </w:tc>
+        <w:tc>
+          <w:tcPr>
+            <w:tcW w:w="1980" w:type="dxa"/>
+            <w:vAlign w:val="center"/>
+          </w:tcPr>
+          <w:p/>
+        </w:tc>
+        <w:tc>
+          <w:tcPr>
+            <w:tcW w:w="3708" w:type="dxa"/>
+            <w:vAlign w:val="center"/>
+          </w:tcPr>
+          <w:p/>
+        </w:tc>
       </w:tr>
     </w:tbl>
     <w:p>
@@ -9720,7 +9621,2351 @@
           <w:szCs w:val="8"/>
         </w:rPr>
       </w:pPr>
+      <w:r>
+        <w:rPr>
+          <w:sz w:val="8"/>
+          <w:szCs w:val="8"/>
+        </w:rPr>
+        <w:br w:type="page"/>
+      </w:r>
     </w:p>
+    <w:p>
+      <w:pPr>
+        <w:jc w:val="center"/>
+        <w:rPr>
+          <w:b/>
+          <w:color w:val="008000"/>
+          <w:sz w:val="32"/>
+        </w:rPr>
+      </w:pPr>
+      <w:r>
+        <w:rPr>
+          <w:b/>
+          <w:color w:val="008000"/>
+          <w:sz w:val="32"/>
+        </w:rPr>
+        <w:lastRenderedPageBreak/>
+        <w:t>Lecture #</w:t>
+      </w:r>
+      <w:r>
+        <w:rPr>
+          <w:b/>
+          <w:color w:val="008000"/>
+          <w:sz w:val="32"/>
+        </w:rPr>
+        <w:t>13a – HBase</w:t>
+      </w:r>
+    </w:p>
+    <w:p>
+      <w:pPr>
+        <w:rPr>
+          <w:sz w:val="8"/>
+          <w:szCs w:val="8"/>
+        </w:rPr>
+      </w:pPr>
+    </w:p>
+    <w:tbl>
+      <w:tblPr>
+        <w:tblStyle w:val="TableGrid"/>
+        <w:tblW w:w="0" w:type="auto"/>
+        <w:tblLook w:val="04A0" w:firstRow="1" w:lastRow="0" w:firstColumn="1" w:lastColumn="0" w:noHBand="0" w:noVBand="1"/>
+      </w:tblPr>
+      <w:tblGrid>
+        <w:gridCol w:w="4068"/>
+        <w:gridCol w:w="3060"/>
+        <w:gridCol w:w="3888"/>
+      </w:tblGrid>
+      <w:tr>
+        <w:tc>
+          <w:tcPr>
+            <w:tcW w:w="4068" w:type="dxa"/>
+            <w:vAlign w:val="center"/>
+          </w:tcPr>
+          <w:p>
+            <w:r>
+              <w:rPr>
+                <w:b/>
+                <w:color w:val="0000FF"/>
+                <w:szCs w:val="22"/>
+              </w:rPr>
+              <w:t>Relational Database</w:t>
+            </w:r>
+            <w:r>
+              <w:rPr>
+                <w:b/>
+                <w:color w:val="0000FF"/>
+                <w:szCs w:val="22"/>
+              </w:rPr>
+              <w:t xml:space="preserve"> </w:t>
+            </w:r>
+            <w:r>
+              <w:t xml:space="preserve">– A </w:t>
+            </w:r>
+            <w:proofErr w:type="spellStart"/>
+            <w:r>
+              <w:t>datastore</w:t>
+            </w:r>
+            <w:proofErr w:type="spellEnd"/>
+            <w:r>
+              <w:t xml:space="preserve"> that whose </w:t>
+            </w:r>
+            <w:r>
+              <w:rPr>
+                <w:b/>
+                <w:color w:val="FF0000"/>
+              </w:rPr>
+              <w:t>type and structure is defined before storage</w:t>
+            </w:r>
+            <w:r>
+              <w:t>.</w:t>
+            </w:r>
+            <w:r>
+              <w:t xml:space="preserve">  Uses SQL.</w:t>
+            </w:r>
+          </w:p>
+          <w:p/>
+          <w:p>
+            <w:pPr>
+              <w:jc w:val="center"/>
+              <w:rPr>
+                <w:b/>
+                <w:color w:val="0000FF"/>
+                <w:szCs w:val="22"/>
+              </w:rPr>
+            </w:pPr>
+            <w:r>
+              <w:rPr>
+                <w:b/>
+                <w:color w:val="0000FF"/>
+                <w:szCs w:val="22"/>
+              </w:rPr>
+              <w:t>Deficiencies of Relational Databases</w:t>
+            </w:r>
+          </w:p>
+          <w:p>
+            <w:pPr>
+              <w:pStyle w:val="ListParagraph"/>
+              <w:numPr>
+                <w:ilvl w:val="0"/>
+                <w:numId w:val="28"/>
+              </w:numPr>
+              <w:rPr>
+                <w:b/>
+                <w:color w:val="E36C0A" w:themeColor="accent6" w:themeShade="BF"/>
+              </w:rPr>
+            </w:pPr>
+            <w:r>
+              <w:rPr>
+                <w:b/>
+                <w:color w:val="E36C0A" w:themeColor="accent6" w:themeShade="BF"/>
+              </w:rPr>
+              <w:t>Do not scale horizontally.</w:t>
+            </w:r>
+          </w:p>
+          <w:p>
+            <w:pPr>
+              <w:pStyle w:val="ListParagraph"/>
+              <w:numPr>
+                <w:ilvl w:val="0"/>
+                <w:numId w:val="28"/>
+              </w:numPr>
+              <w:rPr>
+                <w:b/>
+                <w:color w:val="E36C0A" w:themeColor="accent6" w:themeShade="BF"/>
+              </w:rPr>
+            </w:pPr>
+            <w:r>
+              <w:rPr>
+                <w:b/>
+                <w:color w:val="E36C0A" w:themeColor="accent6" w:themeShade="BF"/>
+              </w:rPr>
+              <w:t>Sharding is difficult to manage (join and transactions do not scale across shards)</w:t>
+            </w:r>
+          </w:p>
+        </w:tc>
+        <w:tc>
+          <w:tcPr>
+            <w:tcW w:w="3060" w:type="dxa"/>
+            <w:vAlign w:val="center"/>
+          </w:tcPr>
+          <w:p>
+            <w:r>
+              <w:rPr>
+                <w:b/>
+                <w:color w:val="0000FF"/>
+                <w:szCs w:val="22"/>
+              </w:rPr>
+              <w:t>HBase</w:t>
+            </w:r>
+            <w:r>
+              <w:rPr>
+                <w:b/>
+                <w:color w:val="FF0000"/>
+                <w:szCs w:val="16"/>
+              </w:rPr>
+              <w:t xml:space="preserve"> </w:t>
+            </w:r>
+            <w:r>
+              <w:t>– A distributed database where puts and gets are accessed via a key.</w:t>
+            </w:r>
+          </w:p>
+          <w:p/>
+          <w:p>
+            <w:r>
+              <w:rPr>
+                <w:b/>
+                <w:color w:val="0000FF"/>
+                <w:szCs w:val="22"/>
+              </w:rPr>
+              <w:t xml:space="preserve">Table Splits </w:t>
+            </w:r>
+            <w:r>
+              <w:t>– Occur automatically as the table grows.</w:t>
+            </w:r>
+          </w:p>
+          <w:p/>
+          <w:p>
+            <w:r>
+              <w:rPr>
+                <w:b/>
+                <w:color w:val="0000FF"/>
+                <w:szCs w:val="22"/>
+              </w:rPr>
+              <w:t>Horizontal Partitioning</w:t>
+            </w:r>
+            <w:r>
+              <w:t xml:space="preserve"> – Putting rows into different tables.  HBase uses </w:t>
+            </w:r>
+            <w:r>
+              <w:rPr>
+                <w:b/>
+                <w:color w:val="0000FF"/>
+                <w:szCs w:val="22"/>
+              </w:rPr>
+              <w:t>key ranges</w:t>
+            </w:r>
+            <w:r>
+              <w:rPr>
+                <w:b/>
+                <w:color w:val="0000FF"/>
+                <w:szCs w:val="22"/>
+              </w:rPr>
+              <w:t>/regions</w:t>
+            </w:r>
+            <w:r>
+              <w:t xml:space="preserve"> to </w:t>
+            </w:r>
+            <w:r>
+              <w:rPr>
+                <w:b/>
+                <w:color w:val="FF0000"/>
+              </w:rPr>
+              <w:t>define the horizontal partitions</w:t>
+            </w:r>
+            <w:r>
+              <w:rPr>
+                <w:b/>
+                <w:color w:val="FF0000"/>
+              </w:rPr>
+              <w:t xml:space="preserve"> (shards)</w:t>
+            </w:r>
+            <w:r>
+              <w:t>.</w:t>
+            </w:r>
+          </w:p>
+        </w:tc>
+        <w:tc>
+          <w:tcPr>
+            <w:tcW w:w="3888" w:type="dxa"/>
+            <w:vAlign w:val="center"/>
+          </w:tcPr>
+          <w:p>
+            <w:r>
+              <w:rPr>
+                <w:b/>
+                <w:color w:val="0000FF"/>
+                <w:szCs w:val="22"/>
+              </w:rPr>
+              <w:t xml:space="preserve">Row Key </w:t>
+            </w:r>
+            <w:r>
+              <w:t>– Used to store and access data.</w:t>
+            </w:r>
+          </w:p>
+          <w:p/>
+          <w:p>
+            <w:r>
+              <w:rPr>
+                <w:b/>
+                <w:color w:val="0000FF"/>
+                <w:szCs w:val="22"/>
+              </w:rPr>
+              <w:t xml:space="preserve">Column Family </w:t>
+            </w:r>
+            <w:r>
+              <w:t>– Used to group and store similar data</w:t>
+            </w:r>
+            <w:r>
+              <w:t xml:space="preserve"> (i.e. </w:t>
+            </w:r>
+            <w:r>
+              <w:rPr>
+                <w:b/>
+                <w:color w:val="00B050"/>
+              </w:rPr>
+              <w:t>subcolumns</w:t>
+            </w:r>
+            <w:r>
+              <w:rPr>
+                <w:b/>
+                <w:color w:val="00B050"/>
+              </w:rPr>
+              <w:t xml:space="preserve"> – </w:t>
+            </w:r>
+            <w:r>
+              <w:rPr>
+                <w:b/>
+                <w:color w:val="0000FF"/>
+              </w:rPr>
+              <w:t>column qualifiers</w:t>
+            </w:r>
+            <w:r>
+              <w:t>)</w:t>
+            </w:r>
+            <w:r>
+              <w:t>.  Attributes of column families include:</w:t>
+            </w:r>
+          </w:p>
+          <w:p>
+            <w:pPr>
+              <w:pStyle w:val="ListParagraph"/>
+              <w:numPr>
+                <w:ilvl w:val="0"/>
+                <w:numId w:val="28"/>
+              </w:numPr>
+              <w:rPr>
+                <w:b/>
+                <w:color w:val="E36C0A" w:themeColor="accent6" w:themeShade="BF"/>
+              </w:rPr>
+            </w:pPr>
+            <w:r>
+              <w:rPr>
+                <w:b/>
+                <w:color w:val="E36C0A" w:themeColor="accent6" w:themeShade="BF"/>
+              </w:rPr>
+              <w:t>Number of versions</w:t>
+            </w:r>
+          </w:p>
+          <w:p>
+            <w:pPr>
+              <w:pStyle w:val="ListParagraph"/>
+              <w:numPr>
+                <w:ilvl w:val="0"/>
+                <w:numId w:val="28"/>
+              </w:numPr>
+              <w:rPr>
+                <w:b/>
+                <w:color w:val="E36C0A" w:themeColor="accent6" w:themeShade="BF"/>
+              </w:rPr>
+            </w:pPr>
+            <w:r>
+              <w:rPr>
+                <w:b/>
+                <w:color w:val="E36C0A" w:themeColor="accent6" w:themeShade="BF"/>
+              </w:rPr>
+              <w:t>Time to Live (TTL)</w:t>
+            </w:r>
+          </w:p>
+          <w:p>
+            <w:pPr>
+              <w:pStyle w:val="ListParagraph"/>
+              <w:numPr>
+                <w:ilvl w:val="0"/>
+                <w:numId w:val="28"/>
+              </w:numPr>
+              <w:rPr>
+                <w:b/>
+                <w:color w:val="E36C0A" w:themeColor="accent6" w:themeShade="BF"/>
+              </w:rPr>
+            </w:pPr>
+            <w:r>
+              <w:rPr>
+                <w:b/>
+                <w:color w:val="E36C0A" w:themeColor="accent6" w:themeShade="BF"/>
+              </w:rPr>
+              <w:t>Compression</w:t>
+            </w:r>
+          </w:p>
+          <w:p>
+            <w:pPr>
+              <w:pStyle w:val="ListParagraph"/>
+              <w:numPr>
+                <w:ilvl w:val="0"/>
+                <w:numId w:val="28"/>
+              </w:numPr>
+              <w:rPr>
+                <w:b/>
+                <w:color w:val="E36C0A" w:themeColor="accent6" w:themeShade="BF"/>
+              </w:rPr>
+            </w:pPr>
+            <w:r>
+              <w:rPr>
+                <w:b/>
+                <w:color w:val="E36C0A" w:themeColor="accent6" w:themeShade="BF"/>
+              </w:rPr>
+              <w:t>Key in memory or preserve to disk.</w:t>
+            </w:r>
+          </w:p>
+          <w:p>
+            <w:pPr>
+              <w:rPr>
+                <w:b/>
+                <w:color w:val="E36C0A" w:themeColor="accent6" w:themeShade="BF"/>
+              </w:rPr>
+            </w:pPr>
+            <w:r>
+              <w:rPr>
+                <w:b/>
+                <w:color w:val="00B050"/>
+              </w:rPr>
+              <w:t>Column family are separated into different files</w:t>
+            </w:r>
+          </w:p>
+        </w:tc>
+      </w:tr>
+    </w:tbl>
+    <w:p>
+      <w:pPr>
+        <w:rPr>
+          <w:sz w:val="8"/>
+          <w:szCs w:val="8"/>
+        </w:rPr>
+      </w:pPr>
+    </w:p>
+    <w:tbl>
+      <w:tblPr>
+        <w:tblStyle w:val="TableGrid"/>
+        <w:tblW w:w="0" w:type="auto"/>
+        <w:tblLook w:val="04A0" w:firstRow="1" w:lastRow="0" w:firstColumn="1" w:lastColumn="0" w:noHBand="0" w:noVBand="1"/>
+      </w:tblPr>
+      <w:tblGrid>
+        <w:gridCol w:w="2754"/>
+        <w:gridCol w:w="3204"/>
+        <w:gridCol w:w="2610"/>
+        <w:gridCol w:w="2448"/>
+      </w:tblGrid>
+      <w:tr>
+        <w:tc>
+          <w:tcPr>
+            <w:tcW w:w="2754" w:type="dxa"/>
+            <w:vAlign w:val="center"/>
+          </w:tcPr>
+          <w:p>
+            <w:pPr>
+              <w:rPr>
+                <w:b/>
+                <w:color w:val="0000FF"/>
+                <w:szCs w:val="22"/>
+              </w:rPr>
+            </w:pPr>
+            <w:r>
+              <w:rPr>
+                <w:b/>
+                <w:color w:val="0000FF"/>
+                <w:szCs w:val="22"/>
+              </w:rPr>
+              <w:t>Pros of HBase:</w:t>
+            </w:r>
+          </w:p>
+          <w:p>
+            <w:pPr>
+              <w:pStyle w:val="ListParagraph"/>
+              <w:numPr>
+                <w:ilvl w:val="0"/>
+                <w:numId w:val="28"/>
+              </w:numPr>
+              <w:rPr>
+                <w:b/>
+                <w:color w:val="E36C0A" w:themeColor="accent6" w:themeShade="BF"/>
+              </w:rPr>
+            </w:pPr>
+            <w:r>
+              <w:rPr>
+                <w:b/>
+                <w:color w:val="E36C0A" w:themeColor="accent6" w:themeShade="BF"/>
+              </w:rPr>
+              <w:t>Scalable to handle data volume and velocity.</w:t>
+            </w:r>
+          </w:p>
+          <w:p>
+            <w:pPr>
+              <w:pStyle w:val="ListParagraph"/>
+              <w:numPr>
+                <w:ilvl w:val="0"/>
+                <w:numId w:val="28"/>
+              </w:numPr>
+              <w:rPr>
+                <w:b/>
+                <w:color w:val="E36C0A" w:themeColor="accent6" w:themeShade="BF"/>
+              </w:rPr>
+            </w:pPr>
+            <w:r>
+              <w:rPr>
+                <w:b/>
+                <w:color w:val="E36C0A" w:themeColor="accent6" w:themeShade="BF"/>
+              </w:rPr>
+              <w:t>Fast reads and writes by key.</w:t>
+            </w:r>
+          </w:p>
+          <w:p>
+            <w:pPr>
+              <w:rPr>
+                <w:szCs w:val="16"/>
+              </w:rPr>
+            </w:pPr>
+          </w:p>
+          <w:p>
+            <w:pPr>
+              <w:rPr>
+                <w:b/>
+                <w:color w:val="0000FF"/>
+                <w:szCs w:val="22"/>
+              </w:rPr>
+            </w:pPr>
+            <w:r>
+              <w:rPr>
+                <w:b/>
+                <w:color w:val="0000FF"/>
+                <w:szCs w:val="22"/>
+              </w:rPr>
+              <w:t>Cons of HBase:</w:t>
+            </w:r>
+          </w:p>
+          <w:p>
+            <w:pPr>
+              <w:pStyle w:val="ListParagraph"/>
+              <w:numPr>
+                <w:ilvl w:val="0"/>
+                <w:numId w:val="28"/>
+              </w:numPr>
+              <w:rPr>
+                <w:b/>
+                <w:color w:val="E36C0A" w:themeColor="accent6" w:themeShade="BF"/>
+              </w:rPr>
+            </w:pPr>
+            <w:r>
+              <w:rPr>
+                <w:b/>
+                <w:color w:val="E36C0A" w:themeColor="accent6" w:themeShade="BF"/>
+              </w:rPr>
+              <w:t>Does not support joins</w:t>
+            </w:r>
+          </w:p>
+          <w:p>
+            <w:pPr>
+              <w:pStyle w:val="ListParagraph"/>
+              <w:numPr>
+                <w:ilvl w:val="0"/>
+                <w:numId w:val="28"/>
+              </w:numPr>
+              <w:rPr>
+                <w:b/>
+                <w:color w:val="E36C0A" w:themeColor="accent6" w:themeShade="BF"/>
+              </w:rPr>
+            </w:pPr>
+            <w:r>
+              <w:rPr>
+                <w:b/>
+                <w:color w:val="E36C0A" w:themeColor="accent6" w:themeShade="BF"/>
+              </w:rPr>
+              <w:t>Good schema design is needed to achieve the best performance.</w:t>
+            </w:r>
+          </w:p>
+        </w:tc>
+        <w:tc>
+          <w:tcPr>
+            <w:tcW w:w="3204" w:type="dxa"/>
+            <w:vAlign w:val="center"/>
+          </w:tcPr>
+          <w:p>
+            <w:pPr>
+              <w:rPr>
+                <w:szCs w:val="16"/>
+              </w:rPr>
+            </w:pPr>
+            <w:r>
+              <w:rPr>
+                <w:szCs w:val="16"/>
+              </w:rPr>
+              <w:t>Data is stored in a key-value model.</w:t>
+            </w:r>
+          </w:p>
+          <w:p>
+            <w:pPr>
+              <w:rPr>
+                <w:szCs w:val="16"/>
+              </w:rPr>
+            </w:pPr>
+          </w:p>
+          <w:p>
+            <w:pPr>
+              <w:jc w:val="center"/>
+              <w:rPr>
+                <w:b/>
+                <w:color w:val="FF0000"/>
+                <w:szCs w:val="16"/>
+              </w:rPr>
+            </w:pPr>
+            <w:r>
+              <w:rPr>
+                <w:b/>
+                <w:color w:val="FF0000"/>
+                <w:szCs w:val="16"/>
+              </w:rPr>
+              <w:t>Information Required to</w:t>
+            </w:r>
+            <w:r>
+              <w:rPr>
+                <w:b/>
+                <w:color w:val="FF0000"/>
+                <w:szCs w:val="16"/>
+              </w:rPr>
+              <w:t xml:space="preserve"> </w:t>
+            </w:r>
+            <w:r>
+              <w:rPr>
+                <w:b/>
+                <w:color w:val="FF0000"/>
+                <w:szCs w:val="16"/>
+              </w:rPr>
+              <w:t xml:space="preserve">Access </w:t>
+            </w:r>
+          </w:p>
+          <w:p>
+            <w:pPr>
+              <w:jc w:val="center"/>
+              <w:rPr>
+                <w:b/>
+                <w:color w:val="FF0000"/>
+                <w:szCs w:val="16"/>
+              </w:rPr>
+            </w:pPr>
+            <w:r>
+              <w:rPr>
+                <w:b/>
+                <w:color w:val="FF0000"/>
+                <w:szCs w:val="16"/>
+              </w:rPr>
+              <w:t>a Single Cell Value</w:t>
+            </w:r>
+            <w:r>
+              <w:rPr>
+                <w:b/>
+                <w:color w:val="FF0000"/>
+                <w:szCs w:val="16"/>
+              </w:rPr>
+              <w:t xml:space="preserve"> in HBase</w:t>
+            </w:r>
+          </w:p>
+          <w:p>
+            <w:pPr>
+              <w:pStyle w:val="ListParagraph"/>
+              <w:numPr>
+                <w:ilvl w:val="0"/>
+                <w:numId w:val="28"/>
+              </w:numPr>
+              <w:rPr>
+                <w:b/>
+                <w:color w:val="00B050"/>
+                <w:szCs w:val="16"/>
+              </w:rPr>
+            </w:pPr>
+            <w:r>
+              <w:rPr>
+                <w:b/>
+                <w:color w:val="00B050"/>
+                <w:szCs w:val="16"/>
+              </w:rPr>
+              <w:t>Row Key</w:t>
+            </w:r>
+          </w:p>
+          <w:p>
+            <w:pPr>
+              <w:pStyle w:val="ListParagraph"/>
+              <w:numPr>
+                <w:ilvl w:val="0"/>
+                <w:numId w:val="28"/>
+              </w:numPr>
+              <w:rPr>
+                <w:b/>
+                <w:color w:val="00B050"/>
+                <w:szCs w:val="16"/>
+              </w:rPr>
+            </w:pPr>
+            <w:r>
+              <w:rPr>
+                <w:b/>
+                <w:color w:val="00B050"/>
+                <w:szCs w:val="16"/>
+              </w:rPr>
+              <w:t>Column Family</w:t>
+            </w:r>
+          </w:p>
+          <w:p>
+            <w:pPr>
+              <w:pStyle w:val="ListParagraph"/>
+              <w:numPr>
+                <w:ilvl w:val="0"/>
+                <w:numId w:val="28"/>
+              </w:numPr>
+              <w:rPr>
+                <w:b/>
+                <w:color w:val="00B050"/>
+                <w:szCs w:val="16"/>
+              </w:rPr>
+            </w:pPr>
+            <w:r>
+              <w:rPr>
+                <w:b/>
+                <w:color w:val="00B050"/>
+                <w:szCs w:val="16"/>
+              </w:rPr>
+              <w:t xml:space="preserve">Column Qualifier </w:t>
+            </w:r>
+            <w:r>
+              <w:t>(i.e. subcolumn name)</w:t>
+            </w:r>
+          </w:p>
+          <w:p>
+            <w:pPr>
+              <w:pStyle w:val="ListParagraph"/>
+              <w:numPr>
+                <w:ilvl w:val="0"/>
+                <w:numId w:val="28"/>
+              </w:numPr>
+              <w:rPr>
+                <w:b/>
+                <w:color w:val="00B050"/>
+                <w:szCs w:val="16"/>
+              </w:rPr>
+            </w:pPr>
+            <w:r>
+              <w:rPr>
+                <w:b/>
+                <w:color w:val="00B050"/>
+                <w:szCs w:val="16"/>
+              </w:rPr>
+              <w:t>Timestamp</w:t>
+            </w:r>
+            <w:r>
+              <w:rPr>
+                <w:b/>
+                <w:color w:val="00B050"/>
+                <w:szCs w:val="16"/>
+              </w:rPr>
+              <w:t>/Version</w:t>
+            </w:r>
+          </w:p>
+        </w:tc>
+        <w:tc>
+          <w:tcPr>
+            <w:tcW w:w="2610" w:type="dxa"/>
+            <w:vAlign w:val="center"/>
+          </w:tcPr>
+          <w:p>
+            <w:pPr>
+              <w:jc w:val="center"/>
+              <w:rPr>
+                <w:b/>
+                <w:color w:val="0000FF"/>
+                <w:szCs w:val="22"/>
+              </w:rPr>
+            </w:pPr>
+            <w:r>
+              <w:rPr>
+                <w:b/>
+                <w:color w:val="0000FF"/>
+                <w:szCs w:val="22"/>
+              </w:rPr>
+              <w:t>Version in HBase</w:t>
+            </w:r>
+          </w:p>
+          <w:p>
+            <w:pPr>
+              <w:pStyle w:val="ListParagraph"/>
+              <w:numPr>
+                <w:ilvl w:val="0"/>
+                <w:numId w:val="28"/>
+              </w:numPr>
+              <w:rPr>
+                <w:szCs w:val="16"/>
+              </w:rPr>
+            </w:pPr>
+            <w:r>
+              <w:rPr>
+                <w:b/>
+                <w:color w:val="FF0000"/>
+                <w:szCs w:val="16"/>
+              </w:rPr>
+              <w:t xml:space="preserve">Each put and delete adds a new </w:t>
+            </w:r>
+            <w:r>
+              <w:rPr>
+                <w:b/>
+                <w:color w:val="FF0000"/>
+                <w:szCs w:val="16"/>
+              </w:rPr>
+              <w:t>version/cell</w:t>
+            </w:r>
+            <w:r>
+              <w:rPr>
+                <w:szCs w:val="16"/>
+              </w:rPr>
+              <w:t>.</w:t>
+            </w:r>
+          </w:p>
+          <w:p>
+            <w:pPr>
+              <w:pStyle w:val="ListParagraph"/>
+              <w:ind w:left="144"/>
+              <w:rPr>
+                <w:szCs w:val="16"/>
+              </w:rPr>
+            </w:pPr>
+          </w:p>
+          <w:p>
+            <w:pPr>
+              <w:pStyle w:val="ListParagraph"/>
+              <w:numPr>
+                <w:ilvl w:val="0"/>
+                <w:numId w:val="28"/>
+              </w:numPr>
+              <w:rPr>
+                <w:szCs w:val="16"/>
+              </w:rPr>
+            </w:pPr>
+            <w:r>
+              <w:rPr>
+                <w:szCs w:val="16"/>
+              </w:rPr>
+              <w:t>Stores last 3 version</w:t>
+            </w:r>
+            <w:r>
+              <w:rPr>
+                <w:szCs w:val="16"/>
+              </w:rPr>
+              <w:t>s</w:t>
+            </w:r>
+            <w:r>
+              <w:rPr>
+                <w:szCs w:val="16"/>
+              </w:rPr>
+              <w:t xml:space="preserve"> by default.</w:t>
+            </w:r>
+          </w:p>
+          <w:p>
+            <w:pPr>
+              <w:rPr>
+                <w:szCs w:val="16"/>
+              </w:rPr>
+            </w:pPr>
+          </w:p>
+          <w:p>
+            <w:pPr>
+              <w:pStyle w:val="ListParagraph"/>
+              <w:numPr>
+                <w:ilvl w:val="0"/>
+                <w:numId w:val="28"/>
+              </w:numPr>
+              <w:rPr>
+                <w:szCs w:val="16"/>
+              </w:rPr>
+            </w:pPr>
+            <w:r>
+              <w:rPr>
+                <w:b/>
+                <w:color w:val="0000FF"/>
+                <w:szCs w:val="22"/>
+              </w:rPr>
+              <w:t>Version</w:t>
+            </w:r>
+            <w:r>
+              <w:rPr>
+                <w:szCs w:val="16"/>
+              </w:rPr>
+              <w:t xml:space="preserve"> – </w:t>
+            </w:r>
+            <w:r>
+              <w:rPr>
+                <w:b/>
+                <w:color w:val="FF0000"/>
+                <w:szCs w:val="16"/>
+              </w:rPr>
+              <w:t>Stored as a long which is the current time in milliseconds</w:t>
+            </w:r>
+            <w:r>
+              <w:rPr>
+                <w:color w:val="FF0000"/>
+                <w:szCs w:val="16"/>
+              </w:rPr>
+              <w:t xml:space="preserve"> </w:t>
+            </w:r>
+            <w:r>
+              <w:rPr>
+                <w:szCs w:val="16"/>
+              </w:rPr>
+              <w:t>(if no specific version is specified)</w:t>
+            </w:r>
+          </w:p>
+        </w:tc>
+        <w:tc>
+          <w:tcPr>
+            <w:tcW w:w="2448" w:type="dxa"/>
+            <w:vAlign w:val="center"/>
+          </w:tcPr>
+          <w:p>
+            <w:pPr>
+              <w:jc w:val="center"/>
+              <w:rPr>
+                <w:b/>
+                <w:color w:val="0000FF"/>
+                <w:szCs w:val="22"/>
+              </w:rPr>
+            </w:pPr>
+            <w:r>
+              <w:rPr>
+                <w:b/>
+                <w:color w:val="0000FF"/>
+                <w:szCs w:val="22"/>
+              </w:rPr>
+              <w:t>Table Physical View</w:t>
+            </w:r>
+          </w:p>
+          <w:p>
+            <w:pPr>
+              <w:pStyle w:val="ListParagraph"/>
+              <w:numPr>
+                <w:ilvl w:val="0"/>
+                <w:numId w:val="28"/>
+              </w:numPr>
+              <w:rPr>
+                <w:szCs w:val="16"/>
+              </w:rPr>
+            </w:pPr>
+            <w:r>
+              <w:rPr>
+                <w:szCs w:val="16"/>
+              </w:rPr>
+              <w:t xml:space="preserve">Stored as a </w:t>
+            </w:r>
+            <w:r>
+              <w:rPr>
+                <w:b/>
+                <w:color w:val="FF0000"/>
+                <w:szCs w:val="16"/>
+              </w:rPr>
+              <w:t>sorted</w:t>
+            </w:r>
+            <w:r>
+              <w:rPr>
+                <w:b/>
+                <w:color w:val="FF0000"/>
+                <w:szCs w:val="16"/>
+              </w:rPr>
+              <w:t xml:space="preserve"> map</w:t>
+            </w:r>
+            <w:r>
+              <w:rPr>
+                <w:szCs w:val="16"/>
+              </w:rPr>
+              <w:t>.</w:t>
+            </w:r>
+          </w:p>
+          <w:p>
+            <w:pPr>
+              <w:pStyle w:val="ListParagraph"/>
+              <w:ind w:left="144"/>
+              <w:rPr>
+                <w:szCs w:val="16"/>
+              </w:rPr>
+            </w:pPr>
+          </w:p>
+          <w:p>
+            <w:pPr>
+              <w:pStyle w:val="ListParagraph"/>
+              <w:numPr>
+                <w:ilvl w:val="0"/>
+                <w:numId w:val="28"/>
+              </w:numPr>
+              <w:rPr>
+                <w:szCs w:val="16"/>
+              </w:rPr>
+            </w:pPr>
+            <w:r>
+              <w:rPr>
+                <w:szCs w:val="16"/>
+              </w:rPr>
+              <w:t xml:space="preserve">Ordered by </w:t>
+            </w:r>
+            <w:r>
+              <w:rPr>
+                <w:b/>
+                <w:szCs w:val="16"/>
+              </w:rPr>
+              <w:t xml:space="preserve">row key and column qualifier in </w:t>
+            </w:r>
+            <w:r>
+              <w:rPr>
+                <w:b/>
+                <w:color w:val="00B050"/>
+                <w:szCs w:val="16"/>
+              </w:rPr>
+              <w:t xml:space="preserve">ascending </w:t>
+            </w:r>
+            <w:r>
+              <w:rPr>
+                <w:b/>
+                <w:szCs w:val="16"/>
+              </w:rPr>
+              <w:t>order</w:t>
+            </w:r>
+            <w:r>
+              <w:rPr>
+                <w:szCs w:val="16"/>
+              </w:rPr>
+              <w:t>.</w:t>
+            </w:r>
+          </w:p>
+          <w:p>
+            <w:pPr>
+              <w:pStyle w:val="ListParagraph"/>
+              <w:rPr>
+                <w:szCs w:val="16"/>
+              </w:rPr>
+            </w:pPr>
+          </w:p>
+          <w:p>
+            <w:pPr>
+              <w:pStyle w:val="ListParagraph"/>
+              <w:numPr>
+                <w:ilvl w:val="0"/>
+                <w:numId w:val="28"/>
+              </w:numPr>
+              <w:rPr>
+                <w:szCs w:val="16"/>
+              </w:rPr>
+            </w:pPr>
+            <w:r>
+              <w:rPr>
+                <w:b/>
+                <w:szCs w:val="16"/>
+              </w:rPr>
+              <w:t xml:space="preserve">Ordered by version/timestamp in </w:t>
+            </w:r>
+            <w:r>
+              <w:rPr>
+                <w:b/>
+                <w:color w:val="FF0000"/>
+                <w:szCs w:val="16"/>
+              </w:rPr>
+              <w:t xml:space="preserve">descending </w:t>
+            </w:r>
+            <w:r>
+              <w:rPr>
+                <w:b/>
+                <w:szCs w:val="16"/>
+              </w:rPr>
+              <w:t>order</w:t>
+            </w:r>
+            <w:r>
+              <w:rPr>
+                <w:szCs w:val="16"/>
+              </w:rPr>
+              <w:t>.</w:t>
+            </w:r>
+          </w:p>
+        </w:tc>
+      </w:tr>
+    </w:tbl>
+    <w:p>
+      <w:pPr>
+        <w:rPr>
+          <w:sz w:val="8"/>
+          <w:szCs w:val="8"/>
+        </w:rPr>
+      </w:pPr>
+    </w:p>
+    <w:tbl>
+      <w:tblPr>
+        <w:tblStyle w:val="TableGrid"/>
+        <w:tblW w:w="0" w:type="auto"/>
+        <w:tblLook w:val="04A0" w:firstRow="1" w:lastRow="0" w:firstColumn="1" w:lastColumn="0" w:noHBand="0" w:noVBand="1"/>
+      </w:tblPr>
+      <w:tblGrid>
+        <w:gridCol w:w="2448"/>
+        <w:gridCol w:w="3060"/>
+        <w:gridCol w:w="2970"/>
+        <w:gridCol w:w="2538"/>
+      </w:tblGrid>
+      <w:tr>
+        <w:tc>
+          <w:tcPr>
+            <w:tcW w:w="2448" w:type="dxa"/>
+            <w:vAlign w:val="center"/>
+          </w:tcPr>
+          <w:p>
+            <w:pPr>
+              <w:jc w:val="center"/>
+              <w:rPr>
+                <w:b/>
+                <w:color w:val="0000FF"/>
+                <w:szCs w:val="22"/>
+              </w:rPr>
+            </w:pPr>
+            <w:r>
+              <w:rPr>
+                <w:b/>
+                <w:color w:val="0000FF"/>
+                <w:szCs w:val="22"/>
+              </w:rPr>
+              <w:t>Basic Table Operations</w:t>
+            </w:r>
+          </w:p>
+          <w:p>
+            <w:pPr>
+              <w:pStyle w:val="ListParagraph"/>
+              <w:numPr>
+                <w:ilvl w:val="0"/>
+                <w:numId w:val="28"/>
+              </w:numPr>
+            </w:pPr>
+            <w:r>
+              <w:rPr>
+                <w:b/>
+                <w:color w:val="FF0000"/>
+                <w:szCs w:val="16"/>
+              </w:rPr>
+              <w:t>Create table and defining of column families is done before data is imported.</w:t>
+            </w:r>
+          </w:p>
+          <w:p>
+            <w:pPr>
+              <w:rPr>
+                <w:b/>
+                <w:szCs w:val="8"/>
+              </w:rPr>
+            </w:pPr>
+          </w:p>
+          <w:p>
+            <w:pPr>
+              <w:jc w:val="center"/>
+              <w:rPr>
+                <w:b/>
+                <w:color w:val="0000FF"/>
+                <w:szCs w:val="22"/>
+              </w:rPr>
+            </w:pPr>
+            <w:r>
+              <w:rPr>
+                <w:b/>
+                <w:color w:val="0000FF"/>
+                <w:szCs w:val="22"/>
+              </w:rPr>
+              <w:t>Basic CRUD Operations</w:t>
+            </w:r>
+          </w:p>
+          <w:p>
+            <w:pPr>
+              <w:pStyle w:val="ListParagraph"/>
+              <w:numPr>
+                <w:ilvl w:val="0"/>
+                <w:numId w:val="28"/>
+              </w:numPr>
+            </w:pPr>
+            <w:r>
+              <w:rPr>
+                <w:b/>
+                <w:color w:val="E36C0A" w:themeColor="accent6" w:themeShade="BF"/>
+              </w:rPr>
+              <w:t>Put</w:t>
+            </w:r>
+            <w:r>
+              <w:rPr>
+                <w:b/>
+                <w:szCs w:val="8"/>
+              </w:rPr>
+              <w:t xml:space="preserve"> </w:t>
+            </w:r>
+            <w:r>
+              <w:t>– Insert data into rows (both create and update)</w:t>
+            </w:r>
+          </w:p>
+          <w:p>
+            <w:pPr>
+              <w:pStyle w:val="ListParagraph"/>
+              <w:numPr>
+                <w:ilvl w:val="0"/>
+                <w:numId w:val="28"/>
+              </w:numPr>
+            </w:pPr>
+            <w:r>
+              <w:rPr>
+                <w:b/>
+                <w:color w:val="E36C0A" w:themeColor="accent6" w:themeShade="BF"/>
+              </w:rPr>
+              <w:t>Get</w:t>
+            </w:r>
+            <w:r>
+              <w:rPr>
+                <w:b/>
+                <w:szCs w:val="8"/>
+              </w:rPr>
+              <w:t xml:space="preserve"> </w:t>
+            </w:r>
+            <w:r>
+              <w:t xml:space="preserve">– </w:t>
+            </w:r>
+            <w:r>
+              <w:t>Access data from one row</w:t>
+            </w:r>
+          </w:p>
+          <w:p>
+            <w:pPr>
+              <w:pStyle w:val="ListParagraph"/>
+              <w:numPr>
+                <w:ilvl w:val="0"/>
+                <w:numId w:val="28"/>
+              </w:numPr>
+              <w:rPr>
+                <w:b/>
+                <w:szCs w:val="8"/>
+              </w:rPr>
+            </w:pPr>
+            <w:r>
+              <w:rPr>
+                <w:b/>
+                <w:color w:val="E36C0A" w:themeColor="accent6" w:themeShade="BF"/>
+              </w:rPr>
+              <w:t>SCAN</w:t>
+            </w:r>
+            <w:r>
+              <w:rPr>
+                <w:b/>
+                <w:szCs w:val="8"/>
+              </w:rPr>
+              <w:t xml:space="preserve"> </w:t>
+            </w:r>
+            <w:r>
+              <w:t>– Access data from a range of rows</w:t>
+            </w:r>
+          </w:p>
+          <w:p>
+            <w:pPr>
+              <w:pStyle w:val="ListParagraph"/>
+              <w:numPr>
+                <w:ilvl w:val="0"/>
+                <w:numId w:val="28"/>
+              </w:numPr>
+              <w:rPr>
+                <w:b/>
+                <w:szCs w:val="8"/>
+              </w:rPr>
+            </w:pPr>
+            <w:r>
+              <w:rPr>
+                <w:b/>
+                <w:color w:val="E36C0A" w:themeColor="accent6" w:themeShade="BF"/>
+              </w:rPr>
+              <w:t>Delete</w:t>
+            </w:r>
+            <w:r>
+              <w:rPr>
+                <w:b/>
+                <w:szCs w:val="8"/>
+              </w:rPr>
+              <w:t xml:space="preserve"> </w:t>
+            </w:r>
+            <w:r>
+              <w:t>– Delete a row or a range of rows/columns.</w:t>
+            </w:r>
+          </w:p>
+        </w:tc>
+        <w:tc>
+          <w:tcPr>
+            <w:tcW w:w="3060" w:type="dxa"/>
+            <w:vAlign w:val="center"/>
+          </w:tcPr>
+          <w:p>
+            <w:pPr>
+              <w:rPr>
+                <w:szCs w:val="8"/>
+              </w:rPr>
+            </w:pPr>
+            <w:r>
+              <w:rPr>
+                <w:b/>
+                <w:color w:val="0000FF"/>
+                <w:szCs w:val="22"/>
+              </w:rPr>
+              <w:t>Region</w:t>
+            </w:r>
+            <w:r>
+              <w:rPr>
+                <w:szCs w:val="8"/>
+              </w:rPr>
+              <w:t xml:space="preserve"> – Another name</w:t>
+            </w:r>
+            <w:r>
+              <w:rPr>
+                <w:szCs w:val="8"/>
+              </w:rPr>
+              <w:t xml:space="preserve"> for a </w:t>
+            </w:r>
+            <w:r>
+              <w:rPr>
+                <w:b/>
+                <w:color w:val="FF0000"/>
+                <w:szCs w:val="16"/>
+              </w:rPr>
+              <w:t>key range</w:t>
+            </w:r>
+            <w:r>
+              <w:rPr>
+                <w:szCs w:val="8"/>
+              </w:rPr>
+              <w:t>.</w:t>
+            </w:r>
+            <w:r>
+              <w:rPr>
+                <w:szCs w:val="8"/>
+              </w:rPr>
+              <w:t xml:space="preserve">  All key </w:t>
+            </w:r>
+            <w:r>
+              <w:rPr>
+                <w:b/>
+                <w:color w:val="00B050"/>
+                <w:szCs w:val="16"/>
+              </w:rPr>
+              <w:t>range is contiguous</w:t>
+            </w:r>
+            <w:r>
+              <w:rPr>
+                <w:szCs w:val="8"/>
+              </w:rPr>
+              <w:t>.</w:t>
+            </w:r>
+          </w:p>
+          <w:p>
+            <w:pPr>
+              <w:rPr>
+                <w:szCs w:val="8"/>
+              </w:rPr>
+            </w:pPr>
+          </w:p>
+          <w:p>
+            <w:pPr>
+              <w:rPr>
+                <w:szCs w:val="8"/>
+              </w:rPr>
+            </w:pPr>
+            <w:r>
+              <w:rPr>
+                <w:b/>
+                <w:color w:val="0000FF"/>
+                <w:szCs w:val="22"/>
+              </w:rPr>
+              <w:t xml:space="preserve">Region Server </w:t>
+            </w:r>
+            <w:r>
+              <w:rPr>
+                <w:szCs w:val="8"/>
+              </w:rPr>
+              <w:t>– Serve data for reads from or writes to a particular region/ke</w:t>
+            </w:r>
+            <w:r>
+              <w:rPr>
+                <w:szCs w:val="8"/>
+              </w:rPr>
+              <w:t>y</w:t>
+            </w:r>
+            <w:r>
+              <w:rPr>
+                <w:szCs w:val="8"/>
+              </w:rPr>
+              <w:t xml:space="preserve"> range.</w:t>
+            </w:r>
+          </w:p>
+          <w:p>
+            <w:pPr>
+              <w:rPr>
+                <w:szCs w:val="8"/>
+              </w:rPr>
+            </w:pPr>
+          </w:p>
+          <w:p>
+            <w:pPr>
+              <w:rPr>
+                <w:szCs w:val="8"/>
+              </w:rPr>
+            </w:pPr>
+            <w:r>
+              <w:rPr>
+                <w:b/>
+                <w:color w:val="0000FF"/>
+                <w:szCs w:val="22"/>
+              </w:rPr>
+              <w:t>Write Ahead Log</w:t>
+            </w:r>
+            <w:r>
+              <w:rPr>
+                <w:szCs w:val="8"/>
+              </w:rPr>
+              <w:t xml:space="preserve"> (</w:t>
+            </w:r>
+            <w:r>
+              <w:rPr>
+                <w:b/>
+                <w:color w:val="0000FF"/>
+                <w:szCs w:val="22"/>
+              </w:rPr>
+              <w:t>WAL</w:t>
+            </w:r>
+            <w:r>
+              <w:rPr>
+                <w:szCs w:val="8"/>
+              </w:rPr>
+              <w:t>) – Disk commit log used for reco</w:t>
+            </w:r>
+            <w:r>
+              <w:rPr>
+                <w:szCs w:val="8"/>
+              </w:rPr>
+              <w:t>ve</w:t>
+            </w:r>
+            <w:r>
+              <w:rPr>
+                <w:szCs w:val="8"/>
+              </w:rPr>
+              <w:t>ry.</w:t>
+            </w:r>
+          </w:p>
+          <w:p>
+            <w:pPr>
+              <w:pStyle w:val="ListParagraph"/>
+              <w:numPr>
+                <w:ilvl w:val="0"/>
+                <w:numId w:val="28"/>
+              </w:numPr>
+              <w:rPr>
+                <w:szCs w:val="8"/>
+              </w:rPr>
+            </w:pPr>
+            <w:r>
+              <w:rPr>
+                <w:b/>
+                <w:color w:val="E36C0A" w:themeColor="accent6" w:themeShade="BF"/>
+              </w:rPr>
+              <w:t>Primary Role:</w:t>
+            </w:r>
+            <w:r>
+              <w:rPr>
+                <w:szCs w:val="8"/>
+              </w:rPr>
+              <w:t xml:space="preserve"> Durability</w:t>
+            </w:r>
+            <w:r>
+              <w:rPr>
+                <w:szCs w:val="8"/>
+              </w:rPr>
+              <w:t xml:space="preserve"> (log on disk)</w:t>
+            </w:r>
+          </w:p>
+          <w:p>
+            <w:pPr>
+              <w:pStyle w:val="ListParagraph"/>
+              <w:numPr>
+                <w:ilvl w:val="0"/>
+                <w:numId w:val="28"/>
+              </w:numPr>
+            </w:pPr>
+            <w:r>
+              <w:t>Updates a</w:t>
+            </w:r>
+            <w:r>
+              <w:t>ppended sequentially</w:t>
+            </w:r>
+          </w:p>
+          <w:p>
+            <w:pPr>
+              <w:rPr>
+                <w:szCs w:val="8"/>
+              </w:rPr>
+            </w:pPr>
+          </w:p>
+          <w:p>
+            <w:pPr>
+              <w:rPr>
+                <w:szCs w:val="8"/>
+              </w:rPr>
+            </w:pPr>
+            <w:r>
+              <w:rPr>
+                <w:b/>
+                <w:color w:val="0000FF"/>
+                <w:szCs w:val="22"/>
+              </w:rPr>
+              <w:t>Block Cache</w:t>
+            </w:r>
+            <w:r>
+              <w:rPr>
+                <w:szCs w:val="8"/>
+              </w:rPr>
+              <w:t xml:space="preserve"> – Read cache.  Uses the Least Recently Used (</w:t>
+            </w:r>
+            <w:r>
+              <w:rPr>
+                <w:b/>
+                <w:color w:val="0000FF"/>
+                <w:szCs w:val="22"/>
+              </w:rPr>
+              <w:t>LRU</w:t>
+            </w:r>
+            <w:r>
+              <w:rPr>
+                <w:szCs w:val="8"/>
+              </w:rPr>
+              <w:t>) paradigm for block eviction.</w:t>
+            </w:r>
+          </w:p>
+        </w:tc>
+        <w:tc>
+          <w:tcPr>
+            <w:tcW w:w="2970" w:type="dxa"/>
+            <w:vAlign w:val="center"/>
+          </w:tcPr>
+          <w:p>
+            <w:pPr>
+              <w:rPr>
+                <w:szCs w:val="8"/>
+              </w:rPr>
+            </w:pPr>
+            <w:proofErr w:type="spellStart"/>
+            <w:r>
+              <w:rPr>
+                <w:b/>
+                <w:color w:val="0000FF"/>
+                <w:szCs w:val="22"/>
+              </w:rPr>
+              <w:t>Memstore</w:t>
+            </w:r>
+            <w:proofErr w:type="spellEnd"/>
+            <w:r>
+              <w:rPr>
+                <w:szCs w:val="8"/>
+              </w:rPr>
+              <w:t xml:space="preserve"> – Write cache. </w:t>
+            </w:r>
+          </w:p>
+          <w:p>
+            <w:pPr>
+              <w:pStyle w:val="ListParagraph"/>
+              <w:numPr>
+                <w:ilvl w:val="0"/>
+                <w:numId w:val="28"/>
+              </w:numPr>
+              <w:rPr>
+                <w:szCs w:val="8"/>
+              </w:rPr>
+            </w:pPr>
+            <w:r>
+              <w:rPr>
+                <w:b/>
+                <w:color w:val="FF0000"/>
+                <w:szCs w:val="16"/>
+              </w:rPr>
+              <w:t>In memory</w:t>
+            </w:r>
+            <w:r>
+              <w:rPr>
+                <w:szCs w:val="8"/>
+              </w:rPr>
+              <w:t xml:space="preserve">. </w:t>
+            </w:r>
+          </w:p>
+          <w:p>
+            <w:pPr>
+              <w:pStyle w:val="ListParagraph"/>
+              <w:numPr>
+                <w:ilvl w:val="0"/>
+                <w:numId w:val="28"/>
+              </w:numPr>
+              <w:rPr>
+                <w:szCs w:val="8"/>
+              </w:rPr>
+            </w:pPr>
+            <w:r>
+              <w:rPr>
+                <w:b/>
+                <w:color w:val="00B050"/>
+                <w:szCs w:val="16"/>
+              </w:rPr>
+              <w:t>Sorted set of key-value pairs</w:t>
+            </w:r>
+            <w:r>
+              <w:rPr>
+                <w:szCs w:val="8"/>
+              </w:rPr>
+              <w:t>.</w:t>
+            </w:r>
+            <w:r>
+              <w:rPr>
+                <w:szCs w:val="8"/>
+              </w:rPr>
+              <w:t xml:space="preserve">  Updates quickly stored since in memory.</w:t>
+            </w:r>
+          </w:p>
+          <w:p>
+            <w:pPr>
+              <w:pStyle w:val="ListParagraph"/>
+              <w:numPr>
+                <w:ilvl w:val="0"/>
+                <w:numId w:val="28"/>
+              </w:numPr>
+              <w:rPr>
+                <w:szCs w:val="8"/>
+              </w:rPr>
+            </w:pPr>
+            <w:r>
+              <w:rPr>
+                <w:b/>
+                <w:color w:val="FF0000"/>
+                <w:szCs w:val="16"/>
+              </w:rPr>
+              <w:t xml:space="preserve">One </w:t>
+            </w:r>
+            <w:proofErr w:type="spellStart"/>
+            <w:r>
+              <w:rPr>
+                <w:b/>
+                <w:color w:val="FF0000"/>
+                <w:szCs w:val="16"/>
+              </w:rPr>
+              <w:t>memstore</w:t>
+            </w:r>
+            <w:proofErr w:type="spellEnd"/>
+            <w:r>
+              <w:rPr>
+                <w:b/>
+                <w:color w:val="FF0000"/>
+                <w:szCs w:val="16"/>
+              </w:rPr>
+              <w:t xml:space="preserve"> for each column family</w:t>
+            </w:r>
+            <w:r>
+              <w:rPr>
+                <w:szCs w:val="8"/>
+              </w:rPr>
+              <w:t>.</w:t>
+            </w:r>
+          </w:p>
+          <w:p>
+            <w:pPr>
+              <w:rPr>
+                <w:szCs w:val="8"/>
+              </w:rPr>
+            </w:pPr>
+          </w:p>
+          <w:p>
+            <w:pPr>
+              <w:rPr>
+                <w:szCs w:val="8"/>
+              </w:rPr>
+            </w:pPr>
+            <w:proofErr w:type="spellStart"/>
+            <w:r>
+              <w:rPr>
+                <w:b/>
+                <w:color w:val="0000FF"/>
+                <w:szCs w:val="22"/>
+              </w:rPr>
+              <w:t>HFile</w:t>
+            </w:r>
+            <w:proofErr w:type="spellEnd"/>
+            <w:r>
+              <w:rPr>
+                <w:szCs w:val="8"/>
+              </w:rPr>
+              <w:t xml:space="preserve"> – Sorted key-value pairs on disk.</w:t>
+            </w:r>
+          </w:p>
+          <w:p>
+            <w:pPr>
+              <w:pStyle w:val="ListParagraph"/>
+              <w:numPr>
+                <w:ilvl w:val="0"/>
+                <w:numId w:val="28"/>
+              </w:numPr>
+              <w:rPr>
+                <w:szCs w:val="8"/>
+              </w:rPr>
+            </w:pPr>
+            <w:r>
+              <w:rPr>
+                <w:szCs w:val="8"/>
+              </w:rPr>
+              <w:t>Ideally o</w:t>
+            </w:r>
+            <w:r>
+              <w:rPr>
+                <w:szCs w:val="8"/>
+              </w:rPr>
+              <w:t>n</w:t>
+            </w:r>
+            <w:r>
+              <w:rPr>
+                <w:szCs w:val="8"/>
+              </w:rPr>
+              <w:t>e</w:t>
+            </w:r>
+            <w:r>
+              <w:rPr>
+                <w:szCs w:val="8"/>
+              </w:rPr>
+              <w:t xml:space="preserve"> per column family.</w:t>
+            </w:r>
+          </w:p>
+          <w:p>
+            <w:pPr>
+              <w:rPr>
+                <w:szCs w:val="8"/>
+              </w:rPr>
+            </w:pPr>
+          </w:p>
+          <w:p>
+            <w:pPr>
+              <w:rPr>
+                <w:szCs w:val="8"/>
+              </w:rPr>
+            </w:pPr>
+            <w:r>
+              <w:rPr>
+                <w:b/>
+                <w:color w:val="0000FF"/>
+                <w:szCs w:val="22"/>
+              </w:rPr>
+              <w:t>HBase Region Flush</w:t>
+            </w:r>
+            <w:r>
+              <w:rPr>
+                <w:szCs w:val="8"/>
+              </w:rPr>
+              <w:t xml:space="preserve"> – All contents of </w:t>
+            </w:r>
+            <w:proofErr w:type="spellStart"/>
+            <w:r>
+              <w:rPr>
+                <w:szCs w:val="8"/>
+              </w:rPr>
+              <w:t>memstore</w:t>
+            </w:r>
+            <w:proofErr w:type="spellEnd"/>
+            <w:r>
+              <w:rPr>
+                <w:szCs w:val="8"/>
+              </w:rPr>
+              <w:t xml:space="preserve"> flushed to an </w:t>
+            </w:r>
+            <w:proofErr w:type="spellStart"/>
+            <w:r>
+              <w:rPr>
+                <w:szCs w:val="8"/>
+              </w:rPr>
+              <w:t>HFile</w:t>
+            </w:r>
+            <w:proofErr w:type="spellEnd"/>
+            <w:r>
+              <w:rPr>
+                <w:szCs w:val="8"/>
+              </w:rPr>
+              <w:t xml:space="preserve"> on disk.</w:t>
+            </w:r>
+          </w:p>
+          <w:p>
+            <w:pPr>
+              <w:pStyle w:val="ListParagraph"/>
+              <w:numPr>
+                <w:ilvl w:val="0"/>
+                <w:numId w:val="28"/>
+              </w:numPr>
+              <w:rPr>
+                <w:szCs w:val="8"/>
+              </w:rPr>
+            </w:pPr>
+            <w:r>
+              <w:rPr>
+                <w:szCs w:val="8"/>
+              </w:rPr>
+              <w:t xml:space="preserve">Since </w:t>
+            </w:r>
+            <w:proofErr w:type="spellStart"/>
+            <w:r>
+              <w:rPr>
+                <w:szCs w:val="8"/>
+              </w:rPr>
+              <w:t>Memstore</w:t>
+            </w:r>
+            <w:proofErr w:type="spellEnd"/>
+            <w:r>
+              <w:rPr>
+                <w:szCs w:val="8"/>
+              </w:rPr>
+              <w:t xml:space="preserve"> is store, </w:t>
+            </w:r>
+            <w:proofErr w:type="spellStart"/>
+            <w:r>
+              <w:rPr>
+                <w:szCs w:val="8"/>
+              </w:rPr>
+              <w:t>HFile</w:t>
+            </w:r>
+            <w:proofErr w:type="spellEnd"/>
+            <w:r>
+              <w:rPr>
+                <w:szCs w:val="8"/>
+              </w:rPr>
+              <w:t xml:space="preserve"> is also sorted. </w:t>
+            </w:r>
+          </w:p>
+        </w:tc>
+        <w:tc>
+          <w:tcPr>
+            <w:tcW w:w="2538" w:type="dxa"/>
+            <w:vAlign w:val="center"/>
+          </w:tcPr>
+          <w:p>
+            <w:pPr>
+              <w:rPr>
+                <w:szCs w:val="8"/>
+              </w:rPr>
+            </w:pPr>
+            <w:r>
+              <w:rPr>
+                <w:b/>
+                <w:color w:val="0000FF"/>
+                <w:szCs w:val="22"/>
+              </w:rPr>
+              <w:t>Minor Compaction</w:t>
+            </w:r>
+            <w:r>
+              <w:rPr>
+                <w:szCs w:val="8"/>
+              </w:rPr>
+              <w:t xml:space="preserve"> – Merge multiple, small </w:t>
+            </w:r>
+            <w:proofErr w:type="spellStart"/>
+            <w:r>
+              <w:rPr>
+                <w:szCs w:val="8"/>
+              </w:rPr>
+              <w:t>HFiles</w:t>
+            </w:r>
+            <w:proofErr w:type="spellEnd"/>
+            <w:r>
+              <w:rPr>
+                <w:szCs w:val="8"/>
+              </w:rPr>
+              <w:t xml:space="preserve"> into fewer larger ones.</w:t>
+            </w:r>
+          </w:p>
+          <w:p>
+            <w:pPr>
+              <w:rPr>
+                <w:szCs w:val="8"/>
+              </w:rPr>
+            </w:pPr>
+          </w:p>
+          <w:p>
+            <w:pPr>
+              <w:rPr>
+                <w:szCs w:val="8"/>
+              </w:rPr>
+            </w:pPr>
+            <w:r>
+              <w:rPr>
+                <w:b/>
+                <w:color w:val="0000FF"/>
+                <w:szCs w:val="22"/>
+              </w:rPr>
+              <w:t>Major Compaction</w:t>
+            </w:r>
+            <w:r>
+              <w:rPr>
+                <w:szCs w:val="8"/>
+              </w:rPr>
+              <w:t xml:space="preserve"> – Merge all </w:t>
+            </w:r>
+            <w:proofErr w:type="spellStart"/>
+            <w:r>
+              <w:rPr>
+                <w:szCs w:val="8"/>
+              </w:rPr>
+              <w:t>HFiles</w:t>
+            </w:r>
+            <w:proofErr w:type="spellEnd"/>
+            <w:r>
+              <w:rPr>
+                <w:szCs w:val="8"/>
+              </w:rPr>
+              <w:t xml:space="preserve"> into one large </w:t>
+            </w:r>
+            <w:proofErr w:type="spellStart"/>
+            <w:r>
+              <w:rPr>
+                <w:szCs w:val="8"/>
+              </w:rPr>
+              <w:t>HFile</w:t>
+            </w:r>
+            <w:proofErr w:type="spellEnd"/>
+            <w:r>
+              <w:rPr>
+                <w:szCs w:val="8"/>
+              </w:rPr>
+              <w:t xml:space="preserve"> with all records marked for </w:t>
+            </w:r>
+            <w:r>
+              <w:rPr>
+                <w:szCs w:val="8"/>
+              </w:rPr>
+              <w:t>deletion removed</w:t>
+            </w:r>
+            <w:r>
+              <w:rPr>
+                <w:szCs w:val="8"/>
+              </w:rPr>
+              <w:t>.</w:t>
+            </w:r>
+          </w:p>
+        </w:tc>
+      </w:tr>
+    </w:tbl>
+    <w:p>
+      <w:pPr>
+        <w:rPr>
+          <w:sz w:val="8"/>
+          <w:szCs w:val="8"/>
+        </w:rPr>
+      </w:pPr>
+    </w:p>
+    <w:tbl>
+      <w:tblPr>
+        <w:tblStyle w:val="TableGrid"/>
+        <w:tblW w:w="0" w:type="auto"/>
+        <w:tblLook w:val="04A0" w:firstRow="1" w:lastRow="0" w:firstColumn="1" w:lastColumn="0" w:noHBand="0" w:noVBand="1"/>
+      </w:tblPr>
+      <w:tblGrid>
+        <w:gridCol w:w="2754"/>
+        <w:gridCol w:w="2754"/>
+        <w:gridCol w:w="2754"/>
+        <w:gridCol w:w="2754"/>
+      </w:tblGrid>
+      <w:tr>
+        <w:tc>
+          <w:tcPr>
+            <w:tcW w:w="2754" w:type="dxa"/>
+            <w:vAlign w:val="center"/>
+          </w:tcPr>
+          <w:p>
+            <w:pPr>
+              <w:jc w:val="center"/>
+              <w:rPr>
+                <w:b/>
+                <w:color w:val="0000FF"/>
+                <w:szCs w:val="22"/>
+              </w:rPr>
+            </w:pPr>
+            <w:r>
+              <w:rPr>
+                <w:b/>
+                <w:color w:val="0000FF"/>
+                <w:szCs w:val="22"/>
+              </w:rPr>
+              <w:t>Data Model for Fast Writes and Reads</w:t>
+            </w:r>
+          </w:p>
+          <w:p>
+            <w:pPr>
+              <w:pStyle w:val="ListParagraph"/>
+              <w:numPr>
+                <w:ilvl w:val="0"/>
+                <w:numId w:val="28"/>
+              </w:numPr>
+              <w:rPr>
+                <w:szCs w:val="8"/>
+              </w:rPr>
+            </w:pPr>
+            <w:r>
+              <w:rPr>
+                <w:szCs w:val="8"/>
+              </w:rPr>
+              <w:t>Layout on physical disk is predictable minimizing disk seek.</w:t>
+            </w:r>
+          </w:p>
+          <w:p>
+            <w:pPr>
+              <w:pStyle w:val="ListParagraph"/>
+              <w:numPr>
+                <w:ilvl w:val="0"/>
+                <w:numId w:val="28"/>
+              </w:numPr>
+              <w:rPr>
+                <w:szCs w:val="8"/>
+              </w:rPr>
+            </w:pPr>
+            <w:r>
+              <w:rPr>
+                <w:szCs w:val="8"/>
+              </w:rPr>
+              <w:t>Fast access since get and put is by row key.</w:t>
+            </w:r>
+          </w:p>
+          <w:p>
+            <w:pPr>
+              <w:pStyle w:val="ListParagraph"/>
+              <w:numPr>
+                <w:ilvl w:val="0"/>
+                <w:numId w:val="28"/>
+              </w:numPr>
+              <w:rPr>
+                <w:szCs w:val="8"/>
+              </w:rPr>
+            </w:pPr>
+            <w:r>
+              <w:rPr>
+                <w:b/>
+                <w:color w:val="FF0000"/>
+                <w:szCs w:val="16"/>
+              </w:rPr>
+              <w:t>Since tables are sorted, scan of a key range is fast</w:t>
+            </w:r>
+            <w:r>
+              <w:rPr>
+                <w:szCs w:val="8"/>
+              </w:rPr>
+              <w:t>.</w:t>
+            </w:r>
+          </w:p>
+        </w:tc>
+        <w:tc>
+          <w:tcPr>
+            <w:tcW w:w="2754" w:type="dxa"/>
+            <w:vAlign w:val="center"/>
+          </w:tcPr>
+          <w:p>
+            <w:pPr>
+              <w:rPr>
+                <w:szCs w:val="8"/>
+              </w:rPr>
+            </w:pPr>
+            <w:r>
+              <w:rPr>
+                <w:b/>
+                <w:color w:val="0000FF"/>
+                <w:szCs w:val="22"/>
+              </w:rPr>
+              <w:t>Creation of a Key Region</w:t>
+            </w:r>
+            <w:r>
+              <w:rPr>
+                <w:szCs w:val="8"/>
+              </w:rPr>
+              <w:t xml:space="preserve"> – Table starts as a single range.  </w:t>
+            </w:r>
+            <w:r>
+              <w:rPr>
+                <w:b/>
+                <w:color w:val="FF0000"/>
+                <w:szCs w:val="8"/>
+              </w:rPr>
+              <w:t>When a region becomes too large, it splits</w:t>
+            </w:r>
+            <w:r>
+              <w:rPr>
+                <w:color w:val="FF0000"/>
+                <w:szCs w:val="8"/>
+              </w:rPr>
+              <w:t xml:space="preserve"> </w:t>
+            </w:r>
+            <w:r>
+              <w:rPr>
+                <w:szCs w:val="8"/>
+              </w:rPr>
+              <w:t>into two child regions.</w:t>
+            </w:r>
+          </w:p>
+          <w:p>
+            <w:pPr>
+              <w:rPr>
+                <w:szCs w:val="8"/>
+              </w:rPr>
+            </w:pPr>
+          </w:p>
+          <w:p>
+            <w:pPr>
+              <w:rPr>
+                <w:szCs w:val="8"/>
+              </w:rPr>
+            </w:pPr>
+            <w:proofErr w:type="spellStart"/>
+            <w:r>
+              <w:rPr>
+                <w:b/>
+                <w:color w:val="0000FF"/>
+                <w:szCs w:val="22"/>
+              </w:rPr>
+              <w:t>RegionServer</w:t>
+            </w:r>
+            <w:proofErr w:type="spellEnd"/>
+            <w:r>
+              <w:rPr>
+                <w:b/>
+                <w:color w:val="0000FF"/>
+                <w:szCs w:val="22"/>
+              </w:rPr>
+              <w:t xml:space="preserve"> </w:t>
+            </w:r>
+            <w:r>
+              <w:rPr>
+                <w:szCs w:val="8"/>
+              </w:rPr>
+              <w:t>– Initiates a region split.  The child/daughter regions are opened on the same server.</w:t>
+            </w:r>
+          </w:p>
+        </w:tc>
+        <w:tc>
+          <w:tcPr>
+            <w:tcW w:w="2754" w:type="dxa"/>
+            <w:vAlign w:val="center"/>
+          </w:tcPr>
+          <w:p>
+            <w:pPr>
+              <w:rPr>
+                <w:szCs w:val="8"/>
+              </w:rPr>
+            </w:pPr>
+            <w:r>
+              <w:rPr>
+                <w:b/>
+                <w:color w:val="0000FF"/>
+                <w:szCs w:val="22"/>
+              </w:rPr>
+              <w:t xml:space="preserve">HBase Use Case #1 </w:t>
+            </w:r>
+            <w:r>
+              <w:rPr>
+                <w:szCs w:val="8"/>
+              </w:rPr>
+              <w:t xml:space="preserve">– </w:t>
+            </w:r>
+            <w:r>
+              <w:rPr>
+                <w:b/>
+                <w:color w:val="FF0000"/>
+                <w:szCs w:val="8"/>
+              </w:rPr>
+              <w:t xml:space="preserve">High Velocity and Volume Writes. </w:t>
+            </w:r>
+          </w:p>
+          <w:p>
+            <w:pPr>
+              <w:pStyle w:val="ListParagraph"/>
+              <w:numPr>
+                <w:ilvl w:val="0"/>
+                <w:numId w:val="28"/>
+              </w:numPr>
+              <w:rPr>
+                <w:szCs w:val="8"/>
+              </w:rPr>
+            </w:pPr>
+            <w:r>
+              <w:rPr>
+                <w:b/>
+                <w:color w:val="E36C0A" w:themeColor="accent6" w:themeShade="BF"/>
+              </w:rPr>
+              <w:t xml:space="preserve">Examples: </w:t>
+            </w:r>
+            <w:r>
+              <w:rPr>
+                <w:szCs w:val="8"/>
+              </w:rPr>
+              <w:t>Stock ticker, sensors, log files, system metrics.</w:t>
+            </w:r>
+            <w:r>
+              <w:rPr>
+                <w:szCs w:val="8"/>
+              </w:rPr>
+              <w:t xml:space="preserve">  </w:t>
+            </w:r>
+            <w:r>
+              <w:rPr>
+                <w:b/>
+                <w:color w:val="00B050"/>
+                <w:szCs w:val="8"/>
+              </w:rPr>
+              <w:t>Real time monitoring</w:t>
+            </w:r>
+            <w:r>
+              <w:rPr>
+                <w:szCs w:val="8"/>
+              </w:rPr>
+              <w:t>.</w:t>
+            </w:r>
+          </w:p>
+          <w:p>
+            <w:pPr>
+              <w:rPr>
+                <w:szCs w:val="8"/>
+              </w:rPr>
+            </w:pPr>
+          </w:p>
+          <w:p>
+            <w:pPr>
+              <w:rPr>
+                <w:szCs w:val="8"/>
+              </w:rPr>
+            </w:pPr>
+            <w:r>
+              <w:rPr>
+                <w:b/>
+                <w:color w:val="0000FF"/>
+                <w:szCs w:val="22"/>
+              </w:rPr>
+              <w:t xml:space="preserve">HBase Use Case #2 </w:t>
+            </w:r>
+            <w:r>
+              <w:rPr>
+                <w:szCs w:val="8"/>
+              </w:rPr>
+              <w:t>–</w:t>
+            </w:r>
+            <w:r>
+              <w:rPr>
+                <w:szCs w:val="8"/>
+              </w:rPr>
+              <w:t xml:space="preserve"> </w:t>
+            </w:r>
+            <w:r>
+              <w:rPr>
+                <w:szCs w:val="8"/>
+              </w:rPr>
+              <w:t xml:space="preserve">Information </w:t>
+            </w:r>
+            <w:proofErr w:type="gramStart"/>
+            <w:r>
+              <w:rPr>
+                <w:szCs w:val="8"/>
+              </w:rPr>
+              <w:t xml:space="preserve">exchange with </w:t>
+            </w:r>
+            <w:r>
+              <w:rPr>
+                <w:b/>
+                <w:color w:val="FF0000"/>
+                <w:szCs w:val="8"/>
+              </w:rPr>
+              <w:t>high volume read and write</w:t>
+            </w:r>
+            <w:proofErr w:type="gramEnd"/>
+            <w:r>
+              <w:rPr>
+                <w:szCs w:val="8"/>
+              </w:rPr>
+              <w:t>.</w:t>
+            </w:r>
+          </w:p>
+          <w:p>
+            <w:pPr>
+              <w:pStyle w:val="ListParagraph"/>
+              <w:numPr>
+                <w:ilvl w:val="0"/>
+                <w:numId w:val="28"/>
+              </w:numPr>
+              <w:rPr>
+                <w:szCs w:val="8"/>
+              </w:rPr>
+            </w:pPr>
+            <w:r>
+              <w:rPr>
+                <w:b/>
+                <w:color w:val="E36C0A" w:themeColor="accent6" w:themeShade="BF"/>
+              </w:rPr>
+              <w:t>Examples</w:t>
+            </w:r>
+            <w:r>
+              <w:rPr>
+                <w:szCs w:val="8"/>
+              </w:rPr>
+              <w:t>: Email, chat, Facebook.</w:t>
+            </w:r>
+          </w:p>
+        </w:tc>
+        <w:tc>
+          <w:tcPr>
+            <w:tcW w:w="2754" w:type="dxa"/>
+            <w:vAlign w:val="center"/>
+          </w:tcPr>
+          <w:p>
+            <w:pPr>
+              <w:rPr>
+                <w:szCs w:val="8"/>
+              </w:rPr>
+            </w:pPr>
+            <w:r>
+              <w:rPr>
+                <w:b/>
+                <w:color w:val="0000FF"/>
+                <w:szCs w:val="22"/>
+              </w:rPr>
+              <w:t xml:space="preserve">HBase Use Case #3 </w:t>
+            </w:r>
+            <w:r>
+              <w:rPr>
+                <w:szCs w:val="8"/>
+              </w:rPr>
+              <w:t xml:space="preserve">– </w:t>
+            </w:r>
+            <w:bookmarkStart w:id="0" w:name="_GoBack"/>
+            <w:r>
+              <w:rPr>
+                <w:b/>
+                <w:color w:val="FF0000"/>
+                <w:szCs w:val="8"/>
+              </w:rPr>
+              <w:t>High volume read.</w:t>
+            </w:r>
+            <w:bookmarkEnd w:id="0"/>
+          </w:p>
+          <w:p>
+            <w:pPr>
+              <w:pStyle w:val="ListParagraph"/>
+              <w:numPr>
+                <w:ilvl w:val="0"/>
+                <w:numId w:val="28"/>
+              </w:numPr>
+              <w:rPr>
+                <w:szCs w:val="8"/>
+              </w:rPr>
+            </w:pPr>
+            <w:r>
+              <w:rPr>
+                <w:szCs w:val="8"/>
+              </w:rPr>
+              <w:t>Examples: Content serving, web application back end, search index, online pre-computer view, online catalog.</w:t>
+            </w:r>
+          </w:p>
+        </w:tc>
+      </w:tr>
+    </w:tbl>
     <w:p>
       <w:pPr>
         <w:rPr>
@@ -9827,7 +12072,7 @@
       <w:rPr>
         <w:noProof/>
       </w:rPr>
-      <w:t>3</w:t>
+      <w:t>4</w:t>
     </w:r>
     <w:r>
       <w:rPr>
@@ -14573,7 +16818,7 @@
 </file>
 
 <file path=customXml/itemProps1.xml><?xml version="1.0" encoding="utf-8"?>
-<ds:datastoreItem xmlns:ds="http://schemas.openxmlformats.org/officeDocument/2006/customXml" ds:itemID="{3843BD0D-5A0D-4A1E-A1B6-D498502CCCE2}">
+<ds:datastoreItem xmlns:ds="http://schemas.openxmlformats.org/officeDocument/2006/customXml" ds:itemID="{61227B07-D68F-441E-B2EF-38D8E7569139}">
   <ds:schemaRefs>
     <ds:schemaRef ds:uri="http://schemas.openxmlformats.org/officeDocument/2006/bibliography"/>
   </ds:schemaRefs>

</xml_diff>

<commit_message>
Finished study guide up to recommendation lecture.  Uploading a couple of images with that study guide.
</commit_message>
<xml_diff>
--- a/Exam Study Guide/Exam #2/CS286 - Exam #2 Study Guide.docx
+++ b/Exam Study Guide/Exam #2/CS286 - Exam #2 Study Guide.docx
@@ -294,21 +294,12 @@
             </w:pPr>
           </w:p>
           <w:p>
-            <w:proofErr w:type="spellStart"/>
             <w:r>
               <w:rPr>
                 <w:b/>
                 <w:color w:val="0000FF"/>
               </w:rPr>
-              <w:t>Vectorizing</w:t>
-            </w:r>
-            <w:proofErr w:type="spellEnd"/>
-            <w:r>
-              <w:rPr>
-                <w:b/>
-                <w:color w:val="0000FF"/>
-              </w:rPr>
-              <w:t xml:space="preserve"> Data</w:t>
+              <w:t>Vectorizing Data</w:t>
             </w:r>
             <w:r>
               <w:t xml:space="preserve"> – Given an observation, assign features to dimensions.</w:t>
@@ -2146,55 +2137,18 @@
               </w:numPr>
               <w:ind w:left="162" w:hanging="162"/>
             </w:pPr>
-            <w:proofErr w:type="spellStart"/>
             <w:r>
               <w:rPr>
                 <w:b/>
                 <w:color w:val="E36C0A" w:themeColor="accent6" w:themeShade="BF"/>
               </w:rPr>
-              <w:t>Dendrogram</w:t>
-            </w:r>
-            <w:proofErr w:type="spellEnd"/>
-            <w:r>
-              <w:rPr>
-                <w:b/>
-                <w:color w:val="E36C0A" w:themeColor="accent6" w:themeShade="BF"/>
-              </w:rPr>
-              <w:t xml:space="preserve"> </w:t>
-            </w:r>
-            <w:r>
-              <w:rPr>
-                <w:b/>
-              </w:rPr>
-              <w:t xml:space="preserve">(including </w:t>
-            </w:r>
-            <w:proofErr w:type="spellStart"/>
-            <w:r>
-              <w:rPr>
-                <w:b/>
-              </w:rPr>
-              <w:t>Phylogentic</w:t>
-            </w:r>
-            <w:proofErr w:type="spellEnd"/>
-            <w:r>
-              <w:rPr>
-                <w:b/>
-              </w:rPr>
-              <w:t xml:space="preserve"> </w:t>
-            </w:r>
-            <w:proofErr w:type="spellStart"/>
-            <w:r>
-              <w:rPr>
-                <w:b/>
-              </w:rPr>
-              <w:t>Dendogram</w:t>
-            </w:r>
-            <w:proofErr w:type="spellEnd"/>
-            <w:r>
-              <w:rPr>
-                <w:b/>
-              </w:rPr>
-              <w:t>)</w:t>
+              <w:t xml:space="preserve">Dendrogram </w:t>
+            </w:r>
+            <w:r>
+              <w:rPr>
+                <w:b/>
+              </w:rPr>
+              <w:t>(including Phylogentic Dendogram)</w:t>
             </w:r>
           </w:p>
           <w:p>
@@ -2427,23 +2381,7 @@
                 <w:b/>
                 <w:color w:val="E36C0A" w:themeColor="accent6" w:themeShade="BF"/>
               </w:rPr>
-              <w:t xml:space="preserve">El Agha </w:t>
-            </w:r>
-            <w:proofErr w:type="gramStart"/>
-            <w:r>
-              <w:rPr>
-                <w:b/>
-                <w:color w:val="E36C0A" w:themeColor="accent6" w:themeShade="BF"/>
-              </w:rPr>
-              <w:t>et</w:t>
-            </w:r>
-            <w:proofErr w:type="gramEnd"/>
-            <w:r>
-              <w:rPr>
-                <w:b/>
-                <w:color w:val="E36C0A" w:themeColor="accent6" w:themeShade="BF"/>
-              </w:rPr>
-              <w:t>. al. Method</w:t>
+              <w:t>El Agha et. al. Method</w:t>
             </w:r>
           </w:p>
           <w:p>
@@ -2543,23 +2481,7 @@
                 <w:b/>
                 <w:color w:val="E36C0A" w:themeColor="accent6" w:themeShade="BF"/>
               </w:rPr>
-              <w:t xml:space="preserve"> large </w:t>
-            </w:r>
-            <w:proofErr w:type="spellStart"/>
-            <w:r>
-              <w:rPr>
-                <w:b/>
-                <w:color w:val="E36C0A" w:themeColor="accent6" w:themeShade="BF"/>
-              </w:rPr>
-              <w:t>intercluster</w:t>
-            </w:r>
-            <w:proofErr w:type="spellEnd"/>
-            <w:r>
-              <w:rPr>
-                <w:b/>
-                <w:color w:val="E36C0A" w:themeColor="accent6" w:themeShade="BF"/>
-              </w:rPr>
-              <w:t xml:space="preserve"> distance</w:t>
+              <w:t xml:space="preserve"> large intercluster distance</w:t>
             </w:r>
           </w:p>
         </w:tc>
@@ -2569,70 +2491,52 @@
             <w:vAlign w:val="center"/>
           </w:tcPr>
           <w:p>
-            <w:proofErr w:type="spellStart"/>
             <w:r>
               <w:rPr>
                 <w:b/>
                 <w:color w:val="0000FF"/>
               </w:rPr>
-              <w:t>Intracluster</w:t>
-            </w:r>
-            <w:proofErr w:type="spellEnd"/>
+              <w:t>Intracluster Distance</w:t>
+            </w:r>
+            <w:r>
+              <w:t xml:space="preserve"> – Distance between </w:t>
+            </w:r>
+            <w:r>
+              <w:rPr>
+                <w:b/>
+                <w:color w:val="FF0000"/>
+              </w:rPr>
+              <w:t>points within the same cluster</w:t>
+            </w:r>
+            <w:r>
+              <w:t xml:space="preserve">.  </w:t>
+            </w:r>
+            <w:r>
+              <w:rPr>
+                <w:b/>
+                <w:color w:val="00B050"/>
+              </w:rPr>
+              <w:t>Measures the cluster’s similarity</w:t>
+            </w:r>
+            <w:r>
+              <w:t>.</w:t>
+            </w:r>
+          </w:p>
+          <w:p/>
+          <w:p>
             <w:r>
               <w:rPr>
                 <w:b/>
                 <w:color w:val="0000FF"/>
               </w:rPr>
-              <w:t xml:space="preserve"> Distance</w:t>
-            </w:r>
-            <w:r>
-              <w:t xml:space="preserve"> – Distance between </w:t>
-            </w:r>
-            <w:r>
-              <w:rPr>
-                <w:b/>
-                <w:color w:val="FF0000"/>
-              </w:rPr>
-              <w:t>points within the same cluster</w:t>
-            </w:r>
-            <w:r>
-              <w:t xml:space="preserve">.  </w:t>
-            </w:r>
-            <w:r>
-              <w:rPr>
-                <w:b/>
-                <w:color w:val="00B050"/>
-              </w:rPr>
-              <w:t>Measures the cluster’s similarity</w:t>
-            </w:r>
-            <w:r>
-              <w:t>.</w:t>
-            </w:r>
-          </w:p>
-          <w:p/>
-          <w:p>
-            <w:proofErr w:type="spellStart"/>
+              <w:t>Inter</w:t>
+            </w:r>
             <w:r>
               <w:rPr>
                 <w:b/>
                 <w:color w:val="0000FF"/>
               </w:rPr>
-              <w:t>Inter</w:t>
-            </w:r>
-            <w:r>
-              <w:rPr>
-                <w:b/>
-                <w:color w:val="0000FF"/>
-              </w:rPr>
-              <w:t>cluster</w:t>
-            </w:r>
-            <w:proofErr w:type="spellEnd"/>
-            <w:r>
-              <w:rPr>
-                <w:b/>
-                <w:color w:val="0000FF"/>
-              </w:rPr>
-              <w:t xml:space="preserve"> Distance</w:t>
+              <w:t>cluster Distance</w:t>
             </w:r>
             <w:r>
               <w:t xml:space="preserve"> – </w:t>
@@ -5095,13 +4999,8 @@
               </m:r>
             </m:oMath>
             <w:r>
-              <w:t xml:space="preserve"> means each testing set is </w:t>
-            </w:r>
-            <w:proofErr w:type="gramStart"/>
-            <w:r>
-              <w:t xml:space="preserve">size </w:t>
-            </w:r>
-            <w:proofErr w:type="gramEnd"/>
+              <w:t xml:space="preserve"> means each testing set is size </w:t>
+            </w:r>
             <m:oMath>
               <m:f>
                 <m:fPr>
@@ -5510,21 +5409,12 @@
                 <w:numId w:val="28"/>
               </w:numPr>
             </w:pPr>
-            <w:proofErr w:type="spellStart"/>
             <w:r>
               <w:rPr>
                 <w:b/>
                 <w:color w:val="0000FF"/>
               </w:rPr>
-              <w:t>Hebbian</w:t>
-            </w:r>
-            <w:proofErr w:type="spellEnd"/>
-            <w:r>
-              <w:rPr>
-                <w:b/>
-                <w:color w:val="0000FF"/>
-              </w:rPr>
-              <w:t xml:space="preserve"> Learning</w:t>
+              <w:t>Hebbian Learning</w:t>
             </w:r>
             <w:r>
               <w:t xml:space="preserve"> – Changing of the weights between the neurons</w:t>
@@ -7023,16 +6913,8 @@
               <w:rPr>
                 <w:b/>
               </w:rPr>
-              <w:t xml:space="preserve">Minsky and </w:t>
-            </w:r>
-            <w:proofErr w:type="spellStart"/>
-            <w:r>
-              <w:rPr>
-                <w:b/>
-              </w:rPr>
-              <w:t>Papert</w:t>
-            </w:r>
-            <w:proofErr w:type="spellEnd"/>
+              <w:t>Minsky and Papert</w:t>
+            </w:r>
             <w:r>
               <w:t>.</w:t>
             </w:r>
@@ -7148,7 +7030,6 @@
             <w:r>
               <w:t xml:space="preserve">Developed by </w:t>
             </w:r>
-            <w:proofErr w:type="spellStart"/>
             <w:r>
               <w:rPr>
                 <w:b/>
@@ -7156,7 +7037,6 @@
               </w:rPr>
               <w:t>Werbos</w:t>
             </w:r>
-            <w:proofErr w:type="spellEnd"/>
           </w:p>
           <w:p>
             <w:pPr>
@@ -7616,19 +7496,11 @@
                       <w:szCs w:val="16"/>
                     </w:rPr>
                   </w:pPr>
-                  <w:proofErr w:type="spellStart"/>
                   <w:r>
                     <w:rPr>
                       <w:szCs w:val="16"/>
                     </w:rPr>
-                    <w:t>Vapnik</w:t>
-                  </w:r>
-                  <w:proofErr w:type="spellEnd"/>
-                  <w:r>
-                    <w:rPr>
-                      <w:szCs w:val="16"/>
-                    </w:rPr>
-                    <w:t xml:space="preserve"> and Cortes</w:t>
+                    <w:t>Vapnik and Cortes</w:t>
                   </w:r>
                 </w:p>
               </w:tc>
@@ -7693,16 +7565,8 @@
                     <w:rPr>
                       <w:szCs w:val="16"/>
                     </w:rPr>
-                    <w:t xml:space="preserve">Freund and </w:t>
+                    <w:t>Freund and Shapire</w:t>
                   </w:r>
-                  <w:proofErr w:type="spellStart"/>
-                  <w:r>
-                    <w:rPr>
-                      <w:szCs w:val="16"/>
-                    </w:rPr>
-                    <w:t>Shapire</w:t>
-                  </w:r>
-                  <w:proofErr w:type="spellEnd"/>
                 </w:p>
               </w:tc>
             </w:tr>
@@ -7762,14 +7626,12 @@
                       <w:szCs w:val="16"/>
                     </w:rPr>
                   </w:pPr>
-                  <w:proofErr w:type="spellStart"/>
                   <w:r>
                     <w:rPr>
                       <w:szCs w:val="16"/>
                     </w:rPr>
                     <w:t>Breiman</w:t>
                   </w:r>
-                  <w:proofErr w:type="spellEnd"/>
                 </w:p>
               </w:tc>
             </w:tr>
@@ -9445,18 +9307,8 @@
                 <w:color w:val="E36C0A" w:themeColor="accent6" w:themeShade="BF"/>
                 <w:szCs w:val="16"/>
               </w:rPr>
-              <w:t xml:space="preserve">mahout </w:t>
-            </w:r>
-            <w:proofErr w:type="spellStart"/>
-            <w:r>
-              <w:rPr>
-                <w:b/>
-                <w:color w:val="E36C0A" w:themeColor="accent6" w:themeShade="BF"/>
-                <w:szCs w:val="16"/>
-              </w:rPr>
-              <w:t>seqdirectory</w:t>
-            </w:r>
-            <w:proofErr w:type="spellEnd"/>
+              <w:t>mahout seqdirectory</w:t>
+            </w:r>
           </w:p>
           <w:p>
             <w:pPr>
@@ -9521,18 +9373,8 @@
                 <w:color w:val="E36C0A" w:themeColor="accent6" w:themeShade="BF"/>
                 <w:szCs w:val="16"/>
               </w:rPr>
-              <w:t xml:space="preserve">mahout </w:t>
-            </w:r>
-            <w:proofErr w:type="spellStart"/>
-            <w:r>
-              <w:rPr>
-                <w:b/>
-                <w:color w:val="E36C0A" w:themeColor="accent6" w:themeShade="BF"/>
-                <w:szCs w:val="16"/>
-              </w:rPr>
-              <w:t>trainnb</w:t>
-            </w:r>
-            <w:proofErr w:type="spellEnd"/>
+              <w:t>mahout trainnb</w:t>
+            </w:r>
           </w:p>
           <w:p>
             <w:pPr>
@@ -9553,18 +9395,8 @@
                 <w:color w:val="E36C0A" w:themeColor="accent6" w:themeShade="BF"/>
                 <w:szCs w:val="16"/>
               </w:rPr>
-              <w:t xml:space="preserve">mahout </w:t>
-            </w:r>
-            <w:proofErr w:type="spellStart"/>
-            <w:r>
-              <w:rPr>
-                <w:b/>
-                <w:color w:val="E36C0A" w:themeColor="accent6" w:themeShade="BF"/>
-                <w:szCs w:val="16"/>
-              </w:rPr>
-              <w:t>testnb</w:t>
-            </w:r>
-            <w:proofErr w:type="spellEnd"/>
+              <w:t>mahout testnb</w:t>
+            </w:r>
           </w:p>
         </w:tc>
         <w:tc>
@@ -9699,15 +9531,7 @@
               <w:t xml:space="preserve"> </w:t>
             </w:r>
             <w:r>
-              <w:t xml:space="preserve">– A </w:t>
-            </w:r>
-            <w:proofErr w:type="spellStart"/>
-            <w:r>
-              <w:t>datastore</w:t>
-            </w:r>
-            <w:proofErr w:type="spellEnd"/>
-            <w:r>
-              <w:t xml:space="preserve"> that whose </w:t>
+              <w:t xml:space="preserve">– A datastore that whose </w:t>
             </w:r>
             <w:r>
               <w:rPr>
@@ -11150,7 +10974,6 @@
                 <w:szCs w:val="8"/>
               </w:rPr>
             </w:pPr>
-            <w:proofErr w:type="spellStart"/>
             <w:r>
               <w:rPr>
                 <w:b/>
@@ -11159,7 +10982,6 @@
               </w:rPr>
               <w:t>Memstore</w:t>
             </w:r>
-            <w:proofErr w:type="spellEnd"/>
             <w:r>
               <w:rPr>
                 <w:szCs w:val="8"/>
@@ -11242,25 +11064,7 @@
                 <w:color w:val="FF0000"/>
                 <w:szCs w:val="16"/>
               </w:rPr>
-              <w:t xml:space="preserve">One </w:t>
-            </w:r>
-            <w:proofErr w:type="spellStart"/>
-            <w:r>
-              <w:rPr>
-                <w:b/>
-                <w:color w:val="FF0000"/>
-                <w:szCs w:val="16"/>
-              </w:rPr>
-              <w:t>memstore</w:t>
-            </w:r>
-            <w:proofErr w:type="spellEnd"/>
-            <w:r>
-              <w:rPr>
-                <w:b/>
-                <w:color w:val="FF0000"/>
-                <w:szCs w:val="16"/>
-              </w:rPr>
-              <w:t xml:space="preserve"> for each column family</w:t>
+              <w:t>One memstore for each column family</w:t>
             </w:r>
             <w:r>
               <w:rPr>
@@ -11282,7 +11086,6 @@
                 <w:szCs w:val="8"/>
               </w:rPr>
             </w:pPr>
-            <w:proofErr w:type="spellStart"/>
             <w:r>
               <w:rPr>
                 <w:b/>
@@ -11291,7 +11094,6 @@
               </w:rPr>
               <w:t>HFile</w:t>
             </w:r>
-            <w:proofErr w:type="spellEnd"/>
             <w:r>
               <w:rPr>
                 <w:szCs w:val="8"/>
@@ -11360,35 +11162,7 @@
               <w:rPr>
                 <w:szCs w:val="8"/>
               </w:rPr>
-              <w:t xml:space="preserve"> – All contents of </w:t>
-            </w:r>
-            <w:proofErr w:type="spellStart"/>
-            <w:r>
-              <w:rPr>
-                <w:szCs w:val="8"/>
-              </w:rPr>
-              <w:t>memstore</w:t>
-            </w:r>
-            <w:proofErr w:type="spellEnd"/>
-            <w:r>
-              <w:rPr>
-                <w:szCs w:val="8"/>
-              </w:rPr>
-              <w:t xml:space="preserve"> flushed to an </w:t>
-            </w:r>
-            <w:proofErr w:type="spellStart"/>
-            <w:r>
-              <w:rPr>
-                <w:szCs w:val="8"/>
-              </w:rPr>
-              <w:t>HFile</w:t>
-            </w:r>
-            <w:proofErr w:type="spellEnd"/>
-            <w:r>
-              <w:rPr>
-                <w:szCs w:val="8"/>
-              </w:rPr>
-              <w:t xml:space="preserve"> on disk.</w:t>
+              <w:t xml:space="preserve"> – All contents of memstore flushed to an HFile on disk.</w:t>
             </w:r>
           </w:p>
           <w:p>
@@ -11406,35 +11180,7 @@
               <w:rPr>
                 <w:szCs w:val="8"/>
               </w:rPr>
-              <w:t xml:space="preserve">Since </w:t>
-            </w:r>
-            <w:proofErr w:type="spellStart"/>
-            <w:r>
-              <w:rPr>
-                <w:szCs w:val="8"/>
-              </w:rPr>
-              <w:t>Memstore</w:t>
-            </w:r>
-            <w:proofErr w:type="spellEnd"/>
-            <w:r>
-              <w:rPr>
-                <w:szCs w:val="8"/>
-              </w:rPr>
-              <w:t xml:space="preserve"> is store, </w:t>
-            </w:r>
-            <w:proofErr w:type="spellStart"/>
-            <w:r>
-              <w:rPr>
-                <w:szCs w:val="8"/>
-              </w:rPr>
-              <w:t>HFile</w:t>
-            </w:r>
-            <w:proofErr w:type="spellEnd"/>
-            <w:r>
-              <w:rPr>
-                <w:szCs w:val="8"/>
-              </w:rPr>
-              <w:t xml:space="preserve"> is also sorted. </w:t>
+              <w:t xml:space="preserve">Since Memstore is store, HFile is also sorted. </w:t>
             </w:r>
           </w:p>
         </w:tc>
@@ -11461,21 +11207,7 @@
               <w:rPr>
                 <w:szCs w:val="8"/>
               </w:rPr>
-              <w:t xml:space="preserve"> – Merge multiple, small </w:t>
-            </w:r>
-            <w:proofErr w:type="spellStart"/>
-            <w:r>
-              <w:rPr>
-                <w:szCs w:val="8"/>
-              </w:rPr>
-              <w:t>HFiles</w:t>
-            </w:r>
-            <w:proofErr w:type="spellEnd"/>
-            <w:r>
-              <w:rPr>
-                <w:szCs w:val="8"/>
-              </w:rPr>
-              <w:t xml:space="preserve"> into fewer larger ones.</w:t>
+              <w:t xml:space="preserve"> – Merge multiple, small HFiles into fewer larger ones.</w:t>
             </w:r>
           </w:p>
           <w:p>
@@ -11503,35 +11235,7 @@
               <w:rPr>
                 <w:szCs w:val="8"/>
               </w:rPr>
-              <w:t xml:space="preserve"> – Merge all </w:t>
-            </w:r>
-            <w:proofErr w:type="spellStart"/>
-            <w:r>
-              <w:rPr>
-                <w:szCs w:val="8"/>
-              </w:rPr>
-              <w:t>HFiles</w:t>
-            </w:r>
-            <w:proofErr w:type="spellEnd"/>
-            <w:r>
-              <w:rPr>
-                <w:szCs w:val="8"/>
-              </w:rPr>
-              <w:t xml:space="preserve"> into one large </w:t>
-            </w:r>
-            <w:proofErr w:type="spellStart"/>
-            <w:r>
-              <w:rPr>
-                <w:szCs w:val="8"/>
-              </w:rPr>
-              <w:t>HFile</w:t>
-            </w:r>
-            <w:proofErr w:type="spellEnd"/>
-            <w:r>
-              <w:rPr>
-                <w:szCs w:val="8"/>
-              </w:rPr>
-              <w:t xml:space="preserve"> with all records marked for </w:t>
+              <w:t xml:space="preserve"> – Merge all HFiles into one large HFile with all records marked for </w:t>
             </w:r>
             <w:r>
               <w:rPr>
@@ -11716,16 +11420,14 @@
                 <w:szCs w:val="8"/>
               </w:rPr>
             </w:pPr>
-            <w:proofErr w:type="spellStart"/>
             <w:r>
               <w:rPr>
                 <w:b/>
                 <w:color w:val="0000FF"/>
                 <w:szCs w:val="22"/>
               </w:rPr>
-              <w:t>RegionServer</w:t>
-            </w:r>
-            <w:proofErr w:type="spellEnd"/>
+              <w:t>Region</w:t>
+            </w:r>
             <w:r>
               <w:rPr>
                 <w:b/>
@@ -11733,6 +11435,16 @@
                 <w:szCs w:val="22"/>
               </w:rPr>
               <w:t xml:space="preserve"> </w:t>
+            </w:r>
+            <w:bookmarkStart w:id="0" w:name="_GoBack"/>
+            <w:bookmarkEnd w:id="0"/>
+            <w:r>
+              <w:rPr>
+                <w:b/>
+                <w:color w:val="0000FF"/>
+                <w:szCs w:val="22"/>
+              </w:rPr>
+              <w:t xml:space="preserve">Server </w:t>
             </w:r>
             <w:r>
               <w:rPr>
@@ -11858,14 +11570,7 @@
               <w:rPr>
                 <w:szCs w:val="8"/>
               </w:rPr>
-              <w:t xml:space="preserve">Information </w:t>
-            </w:r>
-            <w:proofErr w:type="gramStart"/>
-            <w:r>
-              <w:rPr>
-                <w:szCs w:val="8"/>
-              </w:rPr>
-              <w:t xml:space="preserve">exchange with </w:t>
+              <w:t xml:space="preserve">Information exchange with </w:t>
             </w:r>
             <w:r>
               <w:rPr>
@@ -11875,7 +11580,6 @@
               </w:rPr>
               <w:t>high volume read and write</w:t>
             </w:r>
-            <w:proofErr w:type="gramEnd"/>
             <w:r>
               <w:rPr>
                 <w:szCs w:val="8"/>
@@ -11934,7 +11638,6 @@
               </w:rPr>
               <w:t xml:space="preserve">– </w:t>
             </w:r>
-            <w:bookmarkStart w:id="0" w:name="_GoBack"/>
             <w:r>
               <w:rPr>
                 <w:b/>
@@ -11943,7 +11646,6 @@
               </w:rPr>
               <w:t>High volume read.</w:t>
             </w:r>
-            <w:bookmarkEnd w:id="0"/>
           </w:p>
           <w:p>
             <w:pPr>
@@ -11976,12 +11678,391 @@
     </w:p>
     <w:p>
       <w:pPr>
+        <w:jc w:val="center"/>
+        <w:rPr>
+          <w:b/>
+          <w:color w:val="008000"/>
+          <w:sz w:val="32"/>
+        </w:rPr>
+      </w:pPr>
+      <w:r>
+        <w:rPr>
+          <w:b/>
+          <w:color w:val="008000"/>
+          <w:sz w:val="32"/>
+        </w:rPr>
+        <w:t>Lecture #</w:t>
+      </w:r>
+      <w:r>
+        <w:rPr>
+          <w:b/>
+          <w:color w:val="008000"/>
+          <w:sz w:val="32"/>
+        </w:rPr>
+        <w:t>13</w:t>
+      </w:r>
+      <w:r>
+        <w:rPr>
+          <w:b/>
+          <w:color w:val="008000"/>
+          <w:sz w:val="32"/>
+        </w:rPr>
+        <w:t>b</w:t>
+      </w:r>
+      <w:r>
+        <w:rPr>
+          <w:b/>
+          <w:color w:val="008000"/>
+          <w:sz w:val="32"/>
+        </w:rPr>
+        <w:t xml:space="preserve"> – </w:t>
+      </w:r>
+      <w:r>
+        <w:rPr>
+          <w:b/>
+          <w:color w:val="008000"/>
+          <w:sz w:val="32"/>
+        </w:rPr>
+        <w:t>Recommendation</w:t>
+      </w:r>
+    </w:p>
+    <w:p>
+      <w:pPr>
         <w:rPr>
           <w:sz w:val="8"/>
           <w:szCs w:val="8"/>
         </w:rPr>
       </w:pPr>
     </w:p>
+    <w:tbl>
+      <w:tblPr>
+        <w:tblStyle w:val="TableGrid"/>
+        <w:tblW w:w="0" w:type="auto"/>
+        <w:tblLook w:val="04A0" w:firstRow="1" w:lastRow="0" w:firstColumn="1" w:lastColumn="0" w:noHBand="0" w:noVBand="1"/>
+      </w:tblPr>
+      <w:tblGrid>
+        <w:gridCol w:w="2808"/>
+        <w:gridCol w:w="2790"/>
+        <w:gridCol w:w="2709"/>
+        <w:gridCol w:w="2709"/>
+      </w:tblGrid>
+      <w:tr>
+        <w:tc>
+          <w:tcPr>
+            <w:tcW w:w="2808" w:type="dxa"/>
+            <w:vAlign w:val="center"/>
+          </w:tcPr>
+          <w:p>
+            <w:r>
+              <w:rPr>
+                <w:b/>
+                <w:color w:val="0000FF"/>
+                <w:szCs w:val="22"/>
+              </w:rPr>
+              <w:t>Input to Recommender Systems</w:t>
+            </w:r>
+            <w:r>
+              <w:rPr>
+                <w:b/>
+                <w:color w:val="E36C0A" w:themeColor="accent6" w:themeShade="BF"/>
+              </w:rPr>
+              <w:t xml:space="preserve"> </w:t>
+            </w:r>
+            <w:r>
+              <w:t>– Interactions between users and items.</w:t>
+            </w:r>
+          </w:p>
+          <w:p/>
+          <w:p>
+            <w:r>
+              <w:rPr>
+                <w:b/>
+                <w:color w:val="0000FF"/>
+                <w:szCs w:val="22"/>
+              </w:rPr>
+              <w:t>Output of Recommender Systems</w:t>
+            </w:r>
+            <w:r>
+              <w:t xml:space="preserve"> – Suggestions of additional interactions.</w:t>
+            </w:r>
+          </w:p>
+          <w:p/>
+          <w:p>
+            <w:pPr>
+              <w:rPr>
+                <w:b/>
+                <w:color w:val="E36C0A" w:themeColor="accent6" w:themeShade="BF"/>
+              </w:rPr>
+            </w:pPr>
+            <w:r>
+              <w:rPr>
+                <w:b/>
+                <w:color w:val="E36C0A" w:themeColor="accent6" w:themeShade="BF"/>
+              </w:rPr>
+              <w:t>Common Examples:</w:t>
+            </w:r>
+            <w:r>
+              <w:t xml:space="preserve"> Movies, music, restaurant choices, sale items at stores</w:t>
+            </w:r>
+          </w:p>
+        </w:tc>
+        <w:tc>
+          <w:tcPr>
+            <w:tcW w:w="2790" w:type="dxa"/>
+            <w:vAlign w:val="center"/>
+          </w:tcPr>
+          <w:p>
+            <w:r>
+              <w:rPr>
+                <w:b/>
+                <w:color w:val="0000FF"/>
+                <w:szCs w:val="22"/>
+              </w:rPr>
+              <w:t>Basis of Recommendation</w:t>
+            </w:r>
+            <w:r>
+              <w:t xml:space="preserve"> – </w:t>
+            </w:r>
+            <w:r>
+              <w:rPr>
+                <w:i/>
+              </w:rPr>
+              <w:t>Behavior of a crowd use us understand what individuals will do.</w:t>
+            </w:r>
+          </w:p>
+          <w:p/>
+          <w:p>
+            <w:r>
+              <w:rPr>
+                <w:b/>
+                <w:color w:val="0000FF"/>
+                <w:szCs w:val="22"/>
+              </w:rPr>
+              <w:t>Popular Items</w:t>
+            </w:r>
+            <w:r>
+              <w:t xml:space="preserve"> – Co-occur with everything making them not very useful for recommendation.</w:t>
+            </w:r>
+          </w:p>
+          <w:p/>
+          <w:p>
+            <w:r>
+              <w:rPr>
+                <w:b/>
+                <w:i/>
+                <w:color w:val="0000FF"/>
+                <w:szCs w:val="22"/>
+              </w:rPr>
+              <w:t>Anomalous</w:t>
+            </w:r>
+            <w:r>
+              <w:rPr>
+                <w:b/>
+                <w:color w:val="0000FF"/>
+                <w:szCs w:val="22"/>
+              </w:rPr>
+              <w:t xml:space="preserve"> Co-Occurrence</w:t>
+            </w:r>
+            <w:r>
+              <w:t xml:space="preserve"> – Far more useful for recommendation.  </w:t>
+            </w:r>
+            <w:r>
+              <w:rPr>
+                <w:b/>
+                <w:color w:val="FF0000"/>
+              </w:rPr>
+              <w:t>They are the source indicators of preference</w:t>
+            </w:r>
+            <w:r>
+              <w:t>.</w:t>
+            </w:r>
+          </w:p>
+        </w:tc>
+        <w:tc>
+          <w:tcPr>
+            <w:tcW w:w="2709" w:type="dxa"/>
+            <w:vAlign w:val="center"/>
+          </w:tcPr>
+          <w:p>
+            <w:r>
+              <w:rPr>
+                <w:b/>
+                <w:color w:val="0000FF"/>
+                <w:szCs w:val="22"/>
+              </w:rPr>
+              <w:t>History Matrix</w:t>
+            </w:r>
+            <w:r>
+              <w:rPr>
+                <w:b/>
+                <w:color w:val="E36C0A" w:themeColor="accent6" w:themeShade="BF"/>
+              </w:rPr>
+              <w:t xml:space="preserve"> </w:t>
+            </w:r>
+            <w:r>
+              <w:t xml:space="preserve">– </w:t>
+            </w:r>
+            <w:r>
+              <w:t>Constructed</w:t>
+            </w:r>
+            <w:r>
+              <w:t xml:space="preserve"> from the log files to show the history of the users for the items.</w:t>
+            </w:r>
+          </w:p>
+          <w:p>
+            <w:pPr>
+              <w:pStyle w:val="ListParagraph"/>
+              <w:numPr>
+                <w:ilvl w:val="0"/>
+                <w:numId w:val="28"/>
+              </w:numPr>
+            </w:pPr>
+            <w:r>
+              <w:rPr>
+                <w:b/>
+                <w:color w:val="FF0000"/>
+              </w:rPr>
+              <w:t>Users by items</w:t>
+            </w:r>
+          </w:p>
+          <w:p>
+            <w:pPr>
+              <w:rPr>
+                <w:b/>
+                <w:color w:val="E36C0A" w:themeColor="accent6" w:themeShade="BF"/>
+              </w:rPr>
+            </w:pPr>
+          </w:p>
+          <w:p>
+            <w:pPr>
+              <w:rPr>
+                <w:b/>
+                <w:color w:val="E36C0A" w:themeColor="accent6" w:themeShade="BF"/>
+              </w:rPr>
+            </w:pPr>
+            <w:r>
+              <w:rPr>
+                <w:b/>
+                <w:color w:val="0000FF"/>
+                <w:szCs w:val="22"/>
+              </w:rPr>
+              <w:t xml:space="preserve">Co-occurrence Matrix </w:t>
+            </w:r>
+            <w:r>
+              <w:t>– Quantifies how often two items appear together.</w:t>
+            </w:r>
+          </w:p>
+          <w:p>
+            <w:pPr>
+              <w:pStyle w:val="ListParagraph"/>
+              <w:numPr>
+                <w:ilvl w:val="0"/>
+                <w:numId w:val="28"/>
+              </w:numPr>
+            </w:pPr>
+            <w:r>
+              <w:rPr>
+                <w:b/>
+                <w:color w:val="FF0000"/>
+              </w:rPr>
+              <w:t>Items by items</w:t>
+            </w:r>
+          </w:p>
+          <w:p>
+            <w:pPr>
+              <w:rPr>
+                <w:b/>
+                <w:color w:val="0000FF"/>
+                <w:szCs w:val="22"/>
+              </w:rPr>
+            </w:pPr>
+          </w:p>
+          <w:p>
+            <w:pPr>
+              <w:rPr>
+                <w:b/>
+                <w:color w:val="E36C0A" w:themeColor="accent6" w:themeShade="BF"/>
+              </w:rPr>
+            </w:pPr>
+            <w:r>
+              <w:rPr>
+                <w:b/>
+                <w:color w:val="0000FF"/>
+                <w:szCs w:val="22"/>
+              </w:rPr>
+              <w:t xml:space="preserve">Indicator </w:t>
+            </w:r>
+            <w:r>
+              <w:rPr>
+                <w:b/>
+                <w:color w:val="0000FF"/>
+                <w:szCs w:val="22"/>
+              </w:rPr>
+              <w:t xml:space="preserve">Matrix </w:t>
+            </w:r>
+            <w:r>
+              <w:t xml:space="preserve">– </w:t>
+            </w:r>
+            <w:r>
+              <w:t xml:space="preserve">Represent anomalous </w:t>
+            </w:r>
+            <w:r>
+              <w:t xml:space="preserve">(i.e. interesting) </w:t>
+            </w:r>
+            <w:r>
+              <w:t>co-occurences.</w:t>
+            </w:r>
+          </w:p>
+          <w:p>
+            <w:pPr>
+              <w:pStyle w:val="ListParagraph"/>
+              <w:numPr>
+                <w:ilvl w:val="0"/>
+                <w:numId w:val="28"/>
+              </w:numPr>
+            </w:pPr>
+            <w:r>
+              <w:rPr>
+                <w:b/>
+                <w:color w:val="FF0000"/>
+              </w:rPr>
+              <w:t>Items by items</w:t>
+            </w:r>
+          </w:p>
+        </w:tc>
+        <w:tc>
+          <w:tcPr>
+            <w:tcW w:w="2709" w:type="dxa"/>
+            <w:vAlign w:val="center"/>
+          </w:tcPr>
+          <w:p>
+            <w:pPr>
+              <w:rPr>
+                <w:b/>
+                <w:color w:val="E36C0A" w:themeColor="accent6" w:themeShade="BF"/>
+              </w:rPr>
+            </w:pPr>
+            <w:r>
+              <w:rPr>
+                <w:b/>
+                <w:color w:val="0000FF"/>
+                <w:szCs w:val="22"/>
+              </w:rPr>
+              <w:t>Log Likelihood Ratio (LLR)</w:t>
+            </w:r>
+            <w:r>
+              <w:t xml:space="preserve"> – Can be helpful to judge with co-</w:t>
+            </w:r>
+            <w:r>
+              <w:t>occurrences</w:t>
+            </w:r>
+            <w:r>
+              <w:t xml:space="preserve"> can be used with confidence as indicators of preference.</w:t>
+            </w:r>
+          </w:p>
+        </w:tc>
+      </w:tr>
+    </w:tbl>
     <w:p>
       <w:pPr>
         <w:rPr>
@@ -11997,14 +12078,13 @@
           <w:szCs w:val="8"/>
         </w:rPr>
       </w:pPr>
-    </w:p>
-    <w:p>
-      <w:pPr>
+      <w:r>
         <w:rPr>
           <w:sz w:val="8"/>
           <w:szCs w:val="8"/>
         </w:rPr>
-      </w:pPr>
+        <w:br w:type="page"/>
+      </w:r>
     </w:p>
     <w:p>
       <w:pPr>
@@ -12014,6 +12094,243 @@
         </w:rPr>
       </w:pPr>
     </w:p>
+    <w:tbl>
+      <w:tblPr>
+        <w:tblStyle w:val="TableGrid"/>
+        <w:tblW w:w="0" w:type="auto"/>
+        <w:tblLayout w:type="fixed"/>
+        <w:tblLook w:val="04A0" w:firstRow="1" w:lastRow="0" w:firstColumn="1" w:lastColumn="0" w:noHBand="0" w:noVBand="1"/>
+      </w:tblPr>
+      <w:tblGrid>
+        <w:gridCol w:w="3396"/>
+        <w:gridCol w:w="4812"/>
+        <w:gridCol w:w="2808"/>
+      </w:tblGrid>
+      <w:tr>
+        <w:tc>
+          <w:tcPr>
+            <w:tcW w:w="3396" w:type="dxa"/>
+            <w:vAlign w:val="center"/>
+          </w:tcPr>
+          <w:p>
+            <w:pPr>
+              <w:jc w:val="center"/>
+              <w:rPr>
+                <w:szCs w:val="8"/>
+              </w:rPr>
+            </w:pPr>
+            <w:r>
+              <w:rPr>
+                <w:noProof/>
+                <w:szCs w:val="8"/>
+              </w:rPr>
+              <w:drawing>
+                <wp:inline distT="0" distB="0" distL="0" distR="0" wp14:anchorId="15E85938" wp14:editId="0DB36C99">
+                  <wp:extent cx="2019719" cy="1784459"/>
+                  <wp:effectExtent l="0" t="0" r="0" b="6350"/>
+                  <wp:docPr id="2" name="Picture 2"/>
+                  <wp:cNvGraphicFramePr>
+                    <a:graphicFrameLocks xmlns:a="http://schemas.openxmlformats.org/drawingml/2006/main" noChangeAspect="1"/>
+                  </wp:cNvGraphicFramePr>
+                  <a:graphic xmlns:a="http://schemas.openxmlformats.org/drawingml/2006/main">
+                    <a:graphicData uri="http://schemas.openxmlformats.org/drawingml/2006/picture">
+                      <pic:pic xmlns:pic="http://schemas.openxmlformats.org/drawingml/2006/picture">
+                        <pic:nvPicPr>
+                          <pic:cNvPr id="0" name="Co-occurrence Analysis.png"/>
+                          <pic:cNvPicPr/>
+                        </pic:nvPicPr>
+                        <pic:blipFill>
+                          <a:blip r:embed="rId14">
+                            <a:extLst>
+                              <a:ext uri="{28A0092B-C50C-407E-A947-70E740481C1C}">
+                                <a14:useLocalDpi xmlns:a14="http://schemas.microsoft.com/office/drawing/2010/main" val="0"/>
+                              </a:ext>
+                            </a:extLst>
+                          </a:blip>
+                          <a:stretch>
+                            <a:fillRect/>
+                          </a:stretch>
+                        </pic:blipFill>
+                        <pic:spPr>
+                          <a:xfrm>
+                            <a:off x="0" y="0"/>
+                            <a:ext cx="2019906" cy="1784624"/>
+                          </a:xfrm>
+                          <a:prstGeom prst="rect">
+                            <a:avLst/>
+                          </a:prstGeom>
+                        </pic:spPr>
+                      </pic:pic>
+                    </a:graphicData>
+                  </a:graphic>
+                </wp:inline>
+              </w:drawing>
+            </w:r>
+          </w:p>
+        </w:tc>
+        <w:tc>
+          <w:tcPr>
+            <w:tcW w:w="4812" w:type="dxa"/>
+            <w:vAlign w:val="center"/>
+          </w:tcPr>
+          <w:p>
+            <w:pPr>
+              <w:ind w:left="-66"/>
+              <w:jc w:val="center"/>
+              <w:rPr>
+                <w:szCs w:val="8"/>
+              </w:rPr>
+            </w:pPr>
+            <w:r>
+              <w:rPr>
+                <w:noProof/>
+                <w:szCs w:val="8"/>
+              </w:rPr>
+              <w:drawing>
+                <wp:inline distT="0" distB="0" distL="0" distR="0" wp14:anchorId="3759E65A" wp14:editId="0EE6CA17">
+                  <wp:extent cx="3024554" cy="1437223"/>
+                  <wp:effectExtent l="0" t="0" r="4445" b="0"/>
+                  <wp:docPr id="6" name="Picture 6"/>
+                  <wp:cNvGraphicFramePr>
+                    <a:graphicFrameLocks xmlns:a="http://schemas.openxmlformats.org/drawingml/2006/main" noChangeAspect="1"/>
+                  </wp:cNvGraphicFramePr>
+                  <a:graphic xmlns:a="http://schemas.openxmlformats.org/drawingml/2006/main">
+                    <a:graphicData uri="http://schemas.openxmlformats.org/drawingml/2006/picture">
+                      <pic:pic xmlns:pic="http://schemas.openxmlformats.org/drawingml/2006/picture">
+                        <pic:nvPicPr>
+                          <pic:cNvPr id="0" name="Anomalous Co-occurrence.png"/>
+                          <pic:cNvPicPr/>
+                        </pic:nvPicPr>
+                        <pic:blipFill>
+                          <a:blip r:embed="rId15">
+                            <a:extLst>
+                              <a:ext uri="{28A0092B-C50C-407E-A947-70E740481C1C}">
+                                <a14:useLocalDpi xmlns:a14="http://schemas.microsoft.com/office/drawing/2010/main" val="0"/>
+                              </a:ext>
+                            </a:extLst>
+                          </a:blip>
+                          <a:stretch>
+                            <a:fillRect/>
+                          </a:stretch>
+                        </pic:blipFill>
+                        <pic:spPr>
+                          <a:xfrm>
+                            <a:off x="0" y="0"/>
+                            <a:ext cx="3025045" cy="1437456"/>
+                          </a:xfrm>
+                          <a:prstGeom prst="rect">
+                            <a:avLst/>
+                          </a:prstGeom>
+                        </pic:spPr>
+                      </pic:pic>
+                    </a:graphicData>
+                  </a:graphic>
+                </wp:inline>
+              </w:drawing>
+            </w:r>
+          </w:p>
+          <w:p>
+            <w:pPr>
+              <w:ind w:left="-66"/>
+              <w:jc w:val="center"/>
+              <w:rPr>
+                <w:sz w:val="8"/>
+                <w:szCs w:val="8"/>
+              </w:rPr>
+            </w:pPr>
+          </w:p>
+          <w:p>
+            <w:pPr>
+              <w:ind w:left="-66"/>
+              <w:jc w:val="center"/>
+              <w:rPr>
+                <w:b/>
+                <w:color w:val="FF0000"/>
+                <w:szCs w:val="8"/>
+              </w:rPr>
+            </w:pPr>
+            <w:r>
+              <w:rPr>
+                <w:b/>
+                <w:color w:val="FF0000"/>
+                <w:szCs w:val="8"/>
+              </w:rPr>
+              <w:t xml:space="preserve">Bottom right is anomalous co-occurrence.  </w:t>
+            </w:r>
+          </w:p>
+          <w:p>
+            <w:pPr>
+              <w:ind w:left="-66"/>
+              <w:jc w:val="center"/>
+              <w:rPr>
+                <w:szCs w:val="8"/>
+              </w:rPr>
+            </w:pPr>
+            <w:r>
+              <w:rPr>
+                <w:szCs w:val="8"/>
+              </w:rPr>
+              <w:t>Consistently appear together or separate.</w:t>
+            </w:r>
+          </w:p>
+        </w:tc>
+        <w:tc>
+          <w:tcPr>
+            <w:tcW w:w="2808" w:type="dxa"/>
+            <w:vAlign w:val="center"/>
+          </w:tcPr>
+          <w:p>
+            <w:pPr>
+              <w:rPr>
+                <w:szCs w:val="8"/>
+              </w:rPr>
+            </w:pPr>
+            <w:r>
+              <w:rPr>
+                <w:b/>
+                <w:color w:val="0000FF"/>
+                <w:szCs w:val="22"/>
+              </w:rPr>
+              <w:t xml:space="preserve">User-Based Filtering </w:t>
+            </w:r>
+            <w:r>
+              <w:rPr>
+                <w:szCs w:val="8"/>
+              </w:rPr>
+              <w:t>– Recommend items by finding similar users.  Harder to scale.</w:t>
+            </w:r>
+          </w:p>
+          <w:p>
+            <w:pPr>
+              <w:rPr>
+                <w:szCs w:val="8"/>
+              </w:rPr>
+            </w:pPr>
+          </w:p>
+          <w:p>
+            <w:pPr>
+              <w:rPr>
+                <w:szCs w:val="8"/>
+              </w:rPr>
+            </w:pPr>
+            <w:r>
+              <w:rPr>
+                <w:b/>
+                <w:color w:val="0000FF"/>
+                <w:szCs w:val="22"/>
+              </w:rPr>
+              <w:t>Item-Based Filtering</w:t>
+            </w:r>
+            <w:r>
+              <w:rPr>
+                <w:szCs w:val="8"/>
+              </w:rPr>
+              <w:t xml:space="preserve"> – Calculate similarity between items and make recommendations.  This can be done offline.</w:t>
+            </w:r>
+          </w:p>
+        </w:tc>
+      </w:tr>
+    </w:tbl>
     <w:p>
       <w:pPr>
         <w:rPr>
@@ -12022,8 +12339,753 @@
         </w:rPr>
       </w:pPr>
     </w:p>
+    <w:p>
+      <w:pPr>
+        <w:rPr>
+          <w:sz w:val="8"/>
+          <w:szCs w:val="8"/>
+        </w:rPr>
+      </w:pPr>
+    </w:p>
+    <w:tbl>
+      <w:tblPr>
+        <w:tblStyle w:val="TableGrid"/>
+        <w:tblW w:w="0" w:type="auto"/>
+        <w:tblLayout w:type="fixed"/>
+        <w:tblLook w:val="04A0" w:firstRow="1" w:lastRow="0" w:firstColumn="1" w:lastColumn="0" w:noHBand="0" w:noVBand="1"/>
+      </w:tblPr>
+      <w:tblGrid>
+        <w:gridCol w:w="3396"/>
+        <w:gridCol w:w="3462"/>
+        <w:gridCol w:w="4158"/>
+      </w:tblGrid>
+      <w:tr>
+        <w:tc>
+          <w:tcPr>
+            <w:tcW w:w="3396" w:type="dxa"/>
+            <w:vAlign w:val="center"/>
+          </w:tcPr>
+          <w:p>
+            <w:pPr>
+              <w:rPr>
+                <w:szCs w:val="8"/>
+              </w:rPr>
+            </w:pPr>
+            <w:r>
+              <w:rPr>
+                <w:b/>
+                <w:color w:val="0000FF"/>
+                <w:szCs w:val="22"/>
+              </w:rPr>
+              <w:t>Dithering</w:t>
+            </w:r>
+            <w:r>
+              <w:rPr>
+                <w:szCs w:val="8"/>
+              </w:rPr>
+              <w:t xml:space="preserve"> – </w:t>
+            </w:r>
+            <w:r>
+              <w:rPr>
+                <w:b/>
+                <w:color w:val="FF0000"/>
+                <w:szCs w:val="8"/>
+              </w:rPr>
+              <w:t>Random re-ordering of recommendation results</w:t>
+            </w:r>
+            <w:r>
+              <w:rPr>
+                <w:szCs w:val="8"/>
+              </w:rPr>
+              <w:t>.  This makes for more off-line computation, but generally makes results better.</w:t>
+            </w:r>
+          </w:p>
+          <w:p>
+            <w:pPr>
+              <w:pStyle w:val="ListParagraph"/>
+              <w:numPr>
+                <w:ilvl w:val="0"/>
+                <w:numId w:val="28"/>
+              </w:numPr>
+              <w:rPr>
+                <w:szCs w:val="8"/>
+              </w:rPr>
+            </w:pPr>
+            <w:r>
+              <w:rPr>
+                <w:szCs w:val="8"/>
+              </w:rPr>
+              <w:t>He</w:t>
+            </w:r>
+            <w:r>
+              <w:rPr>
+                <w:szCs w:val="8"/>
+              </w:rPr>
+              <w:t>lps test relevancy of new items that would otherwise go unviewed.</w:t>
+            </w:r>
+          </w:p>
+        </w:tc>
+        <w:tc>
+          <w:tcPr>
+            <w:tcW w:w="3462" w:type="dxa"/>
+            <w:vAlign w:val="center"/>
+          </w:tcPr>
+          <w:p>
+            <w:pPr>
+              <w:pStyle w:val="ListParagraph"/>
+              <w:numPr>
+                <w:ilvl w:val="0"/>
+                <w:numId w:val="28"/>
+              </w:numPr>
+              <w:rPr>
+                <w:szCs w:val="8"/>
+              </w:rPr>
+            </w:pPr>
+            <m:oMath>
+              <m:r>
+                <m:rPr>
+                  <m:sty m:val="bi"/>
+                </m:rPr>
+                <w:rPr>
+                  <w:rFonts w:ascii="Cambria Math" w:hAnsi="Cambria Math"/>
+                  <w:color w:val="7030A0"/>
+                  <w:szCs w:val="8"/>
+                </w:rPr>
+                <m:t>A</m:t>
+              </m:r>
+            </m:oMath>
+            <w:r>
+              <w:rPr>
+                <w:szCs w:val="8"/>
+              </w:rPr>
+              <w:t xml:space="preserve"> – Matrix of User search queries </w:t>
+            </w:r>
+          </w:p>
+          <w:p>
+            <w:pPr>
+              <w:pStyle w:val="ListParagraph"/>
+              <w:numPr>
+                <w:ilvl w:val="1"/>
+                <w:numId w:val="28"/>
+              </w:numPr>
+              <w:rPr>
+                <w:szCs w:val="8"/>
+              </w:rPr>
+            </w:pPr>
+            <w:r>
+              <w:rPr>
+                <w:szCs w:val="8"/>
+              </w:rPr>
+              <w:t xml:space="preserve">Matrix is </w:t>
+            </w:r>
+            <m:oMath>
+              <m:r>
+                <w:rPr>
+                  <w:rFonts w:ascii="Cambria Math" w:hAnsi="Cambria Math"/>
+                  <w:szCs w:val="8"/>
+                </w:rPr>
+                <m:t>Users</m:t>
+              </m:r>
+            </m:oMath>
+            <w:r>
+              <w:rPr>
+                <w:szCs w:val="8"/>
+              </w:rPr>
+              <w:t xml:space="preserve"> by </w:t>
+            </w:r>
+            <m:oMath>
+              <m:r>
+                <w:rPr>
+                  <w:rFonts w:ascii="Cambria Math" w:hAnsi="Cambria Math"/>
+                  <w:szCs w:val="8"/>
+                </w:rPr>
+                <m:t>Queries</m:t>
+              </m:r>
+            </m:oMath>
+          </w:p>
+          <w:p>
+            <w:pPr>
+              <w:pStyle w:val="ListParagraph"/>
+              <w:numPr>
+                <w:ilvl w:val="0"/>
+                <w:numId w:val="28"/>
+              </w:numPr>
+              <w:rPr>
+                <w:szCs w:val="8"/>
+              </w:rPr>
+            </w:pPr>
+            <m:oMath>
+              <m:sSup>
+                <m:sSupPr>
+                  <m:ctrlPr>
+                    <w:rPr>
+                      <w:rFonts w:ascii="Cambria Math" w:hAnsi="Cambria Math"/>
+                      <w:b/>
+                      <w:i/>
+                      <w:color w:val="7030A0"/>
+                      <w:szCs w:val="8"/>
+                    </w:rPr>
+                  </m:ctrlPr>
+                </m:sSupPr>
+                <m:e>
+                  <m:r>
+                    <m:rPr>
+                      <m:sty m:val="bi"/>
+                    </m:rPr>
+                    <w:rPr>
+                      <w:rFonts w:ascii="Cambria Math" w:hAnsi="Cambria Math"/>
+                      <w:color w:val="7030A0"/>
+                      <w:szCs w:val="8"/>
+                    </w:rPr>
+                    <m:t>A</m:t>
+                  </m:r>
+                </m:e>
+                <m:sup>
+                  <m:r>
+                    <m:rPr>
+                      <m:sty m:val="bi"/>
+                    </m:rPr>
+                    <w:rPr>
+                      <w:rFonts w:ascii="Cambria Math" w:hAnsi="Cambria Math"/>
+                      <w:color w:val="7030A0"/>
+                      <w:szCs w:val="8"/>
+                    </w:rPr>
+                    <m:t>T</m:t>
+                  </m:r>
+                </m:sup>
+              </m:sSup>
+              <m:r>
+                <m:rPr>
+                  <m:sty m:val="bi"/>
+                </m:rPr>
+                <w:rPr>
+                  <w:rFonts w:ascii="Cambria Math" w:hAnsi="Cambria Math"/>
+                  <w:color w:val="7030A0"/>
+                  <w:szCs w:val="8"/>
+                </w:rPr>
+                <m:t>A</m:t>
+              </m:r>
+            </m:oMath>
+            <w:r>
+              <w:rPr>
+                <w:color w:val="7030A0"/>
+                <w:szCs w:val="8"/>
+              </w:rPr>
+              <w:t xml:space="preserve"> </w:t>
+            </w:r>
+            <w:r>
+              <w:rPr>
+                <w:szCs w:val="8"/>
+              </w:rPr>
+              <w:t xml:space="preserve">– Gives a matrix of </w:t>
+            </w:r>
+            <m:oMath>
+              <m:r>
+                <w:rPr>
+                  <w:rFonts w:ascii="Cambria Math" w:hAnsi="Cambria Math"/>
+                  <w:szCs w:val="8"/>
+                </w:rPr>
+                <m:t>Queries</m:t>
+              </m:r>
+            </m:oMath>
+            <w:r>
+              <w:rPr>
+                <w:szCs w:val="8"/>
+              </w:rPr>
+              <w:t xml:space="preserve"> by </w:t>
+            </w:r>
+            <m:oMath>
+              <m:r>
+                <w:rPr>
+                  <w:rFonts w:ascii="Cambria Math" w:hAnsi="Cambria Math"/>
+                  <w:szCs w:val="8"/>
+                </w:rPr>
+                <m:t>Queries</m:t>
+              </m:r>
+            </m:oMath>
+          </w:p>
+          <w:p>
+            <w:pPr>
+              <w:pStyle w:val="ListParagraph"/>
+              <w:numPr>
+                <w:ilvl w:val="1"/>
+                <w:numId w:val="28"/>
+              </w:numPr>
+              <w:rPr>
+                <w:color w:val="FF0000"/>
+                <w:szCs w:val="8"/>
+              </w:rPr>
+            </w:pPr>
+            <w:r>
+              <w:rPr>
+                <w:b/>
+                <w:color w:val="FF0000"/>
+                <w:szCs w:val="8"/>
+              </w:rPr>
+              <w:t>Query Co-occurrence Matrix</w:t>
+            </w:r>
+            <w:r>
+              <w:rPr>
+                <w:b/>
+                <w:color w:val="FF0000"/>
+                <w:szCs w:val="8"/>
+              </w:rPr>
+              <w:t xml:space="preserve"> </w:t>
+            </w:r>
+          </w:p>
+          <w:p>
+            <w:pPr>
+              <w:pStyle w:val="ListParagraph"/>
+              <w:numPr>
+                <w:ilvl w:val="1"/>
+                <w:numId w:val="28"/>
+              </w:numPr>
+              <w:rPr>
+                <w:szCs w:val="8"/>
+              </w:rPr>
+            </w:pPr>
+            <w:r>
+              <w:rPr>
+                <w:szCs w:val="8"/>
+              </w:rPr>
+              <w:t>This enables query recommendation.</w:t>
+            </w:r>
+          </w:p>
+          <w:p>
+            <w:pPr>
+              <w:pStyle w:val="ListParagraph"/>
+              <w:ind w:left="288"/>
+              <w:rPr>
+                <w:szCs w:val="8"/>
+              </w:rPr>
+            </w:pPr>
+          </w:p>
+          <w:p>
+            <w:pPr>
+              <w:pStyle w:val="ListParagraph"/>
+              <w:numPr>
+                <w:ilvl w:val="0"/>
+                <w:numId w:val="28"/>
+              </w:numPr>
+              <w:rPr>
+                <w:szCs w:val="8"/>
+              </w:rPr>
+            </w:pPr>
+            <m:oMath>
+              <m:r>
+                <m:rPr>
+                  <m:sty m:val="bi"/>
+                </m:rPr>
+                <w:rPr>
+                  <w:rFonts w:ascii="Cambria Math" w:hAnsi="Cambria Math"/>
+                  <w:color w:val="7030A0"/>
+                  <w:szCs w:val="8"/>
+                </w:rPr>
+                <m:t>B</m:t>
+              </m:r>
+            </m:oMath>
+            <w:r>
+              <w:rPr>
+                <w:szCs w:val="8"/>
+              </w:rPr>
+              <w:t xml:space="preserve"> – Matrix of User </w:t>
+            </w:r>
+            <w:r>
+              <w:rPr>
+                <w:szCs w:val="8"/>
+              </w:rPr>
+              <w:t>video views</w:t>
+            </w:r>
+            <w:r>
+              <w:rPr>
+                <w:szCs w:val="8"/>
+              </w:rPr>
+              <w:t xml:space="preserve"> </w:t>
+            </w:r>
+          </w:p>
+          <w:p>
+            <w:pPr>
+              <w:pStyle w:val="ListParagraph"/>
+              <w:numPr>
+                <w:ilvl w:val="1"/>
+                <w:numId w:val="28"/>
+              </w:numPr>
+              <w:rPr>
+                <w:color w:val="FF0000"/>
+                <w:szCs w:val="8"/>
+              </w:rPr>
+            </w:pPr>
+            <w:r>
+              <w:rPr>
+                <w:b/>
+                <w:color w:val="FF0000"/>
+                <w:szCs w:val="8"/>
+              </w:rPr>
+              <w:t>Video View</w:t>
+            </w:r>
+            <w:r>
+              <w:rPr>
+                <w:b/>
+                <w:color w:val="FF0000"/>
+                <w:szCs w:val="8"/>
+              </w:rPr>
+              <w:t xml:space="preserve"> Co-occurrence Matrix</w:t>
+            </w:r>
+            <w:r>
+              <w:rPr>
+                <w:b/>
+                <w:color w:val="FF0000"/>
+                <w:szCs w:val="8"/>
+              </w:rPr>
+              <w:t xml:space="preserve"> </w:t>
+            </w:r>
+          </w:p>
+          <w:p>
+            <w:pPr>
+              <w:pStyle w:val="ListParagraph"/>
+              <w:numPr>
+                <w:ilvl w:val="1"/>
+                <w:numId w:val="28"/>
+              </w:numPr>
+              <w:rPr>
+                <w:szCs w:val="8"/>
+              </w:rPr>
+            </w:pPr>
+            <w:r>
+              <w:rPr>
+                <w:szCs w:val="8"/>
+              </w:rPr>
+              <w:t xml:space="preserve">Matrix is </w:t>
+            </w:r>
+            <m:oMath>
+              <m:r>
+                <w:rPr>
+                  <w:rFonts w:ascii="Cambria Math" w:hAnsi="Cambria Math"/>
+                  <w:szCs w:val="8"/>
+                </w:rPr>
+                <m:t>Users</m:t>
+              </m:r>
+            </m:oMath>
+            <w:r>
+              <w:rPr>
+                <w:szCs w:val="8"/>
+              </w:rPr>
+              <w:t xml:space="preserve"> by </w:t>
+            </w:r>
+            <m:oMath>
+              <m:r>
+                <w:rPr>
+                  <w:rFonts w:ascii="Cambria Math" w:hAnsi="Cambria Math"/>
+                  <w:szCs w:val="8"/>
+                </w:rPr>
+                <m:t>Videos</m:t>
+              </m:r>
+            </m:oMath>
+          </w:p>
+          <w:p>
+            <w:pPr>
+              <w:pStyle w:val="ListParagraph"/>
+              <w:numPr>
+                <w:ilvl w:val="0"/>
+                <w:numId w:val="28"/>
+              </w:numPr>
+              <w:rPr>
+                <w:szCs w:val="8"/>
+              </w:rPr>
+            </w:pPr>
+            <m:oMath>
+              <m:sSup>
+                <m:sSupPr>
+                  <m:ctrlPr>
+                    <w:rPr>
+                      <w:rFonts w:ascii="Cambria Math" w:hAnsi="Cambria Math"/>
+                      <w:b/>
+                      <w:i/>
+                      <w:color w:val="7030A0"/>
+                      <w:szCs w:val="8"/>
+                    </w:rPr>
+                  </m:ctrlPr>
+                </m:sSupPr>
+                <m:e>
+                  <m:r>
+                    <m:rPr>
+                      <m:sty m:val="bi"/>
+                    </m:rPr>
+                    <w:rPr>
+                      <w:rFonts w:ascii="Cambria Math" w:hAnsi="Cambria Math"/>
+                      <w:color w:val="7030A0"/>
+                      <w:szCs w:val="8"/>
+                    </w:rPr>
+                    <m:t>B</m:t>
+                  </m:r>
+                </m:e>
+                <m:sup>
+                  <m:r>
+                    <m:rPr>
+                      <m:sty m:val="bi"/>
+                    </m:rPr>
+                    <w:rPr>
+                      <w:rFonts w:ascii="Cambria Math" w:hAnsi="Cambria Math"/>
+                      <w:color w:val="7030A0"/>
+                      <w:szCs w:val="8"/>
+                    </w:rPr>
+                    <m:t>T</m:t>
+                  </m:r>
+                </m:sup>
+              </m:sSup>
+              <m:r>
+                <m:rPr>
+                  <m:sty m:val="bi"/>
+                </m:rPr>
+                <w:rPr>
+                  <w:rFonts w:ascii="Cambria Math" w:hAnsi="Cambria Math"/>
+                  <w:color w:val="7030A0"/>
+                  <w:szCs w:val="8"/>
+                </w:rPr>
+                <m:t>B</m:t>
+              </m:r>
+            </m:oMath>
+            <w:r>
+              <w:rPr>
+                <w:color w:val="7030A0"/>
+                <w:szCs w:val="8"/>
+              </w:rPr>
+              <w:t xml:space="preserve"> </w:t>
+            </w:r>
+            <w:r>
+              <w:rPr>
+                <w:szCs w:val="8"/>
+              </w:rPr>
+              <w:t xml:space="preserve">– Gives a matrix of </w:t>
+            </w:r>
+            <m:oMath>
+              <m:r>
+                <w:rPr>
+                  <w:rFonts w:ascii="Cambria Math" w:hAnsi="Cambria Math"/>
+                  <w:szCs w:val="8"/>
+                </w:rPr>
+                <m:t>Videos</m:t>
+              </m:r>
+            </m:oMath>
+            <w:r>
+              <w:rPr>
+                <w:szCs w:val="8"/>
+              </w:rPr>
+              <w:t xml:space="preserve"> by </w:t>
+            </w:r>
+            <m:oMath>
+              <m:r>
+                <w:rPr>
+                  <w:rFonts w:ascii="Cambria Math" w:hAnsi="Cambria Math"/>
+                  <w:szCs w:val="8"/>
+                </w:rPr>
+                <m:t>Videos</m:t>
+              </m:r>
+            </m:oMath>
+          </w:p>
+          <w:p>
+            <w:pPr>
+              <w:pStyle w:val="ListParagraph"/>
+              <w:numPr>
+                <w:ilvl w:val="1"/>
+                <w:numId w:val="28"/>
+              </w:numPr>
+              <w:rPr>
+                <w:szCs w:val="8"/>
+              </w:rPr>
+            </w:pPr>
+            <w:r>
+              <w:rPr>
+                <w:szCs w:val="8"/>
+              </w:rPr>
+              <w:t xml:space="preserve">This enables </w:t>
+            </w:r>
+            <w:r>
+              <w:rPr>
+                <w:szCs w:val="8"/>
+              </w:rPr>
+              <w:t>recommendations in the form “</w:t>
+            </w:r>
+            <w:r>
+              <w:rPr>
+                <w:i/>
+                <w:szCs w:val="8"/>
+              </w:rPr>
+              <w:t>you may like these videos</w:t>
+            </w:r>
+            <w:r>
+              <w:rPr>
+                <w:szCs w:val="8"/>
+              </w:rPr>
+              <w:t>.”</w:t>
+            </w:r>
+          </w:p>
+          <w:p>
+            <w:pPr>
+              <w:pStyle w:val="ListParagraph"/>
+              <w:ind w:left="144"/>
+              <w:rPr>
+                <w:szCs w:val="8"/>
+              </w:rPr>
+            </w:pPr>
+          </w:p>
+          <w:p>
+            <w:pPr>
+              <w:pStyle w:val="ListParagraph"/>
+              <w:numPr>
+                <w:ilvl w:val="0"/>
+                <w:numId w:val="28"/>
+              </w:numPr>
+              <w:rPr>
+                <w:szCs w:val="8"/>
+              </w:rPr>
+            </w:pPr>
+            <m:oMath>
+              <m:sSup>
+                <m:sSupPr>
+                  <m:ctrlPr>
+                    <w:rPr>
+                      <w:rFonts w:ascii="Cambria Math" w:hAnsi="Cambria Math"/>
+                      <w:b/>
+                      <w:i/>
+                      <w:color w:val="7030A0"/>
+                      <w:szCs w:val="8"/>
+                    </w:rPr>
+                  </m:ctrlPr>
+                </m:sSupPr>
+                <m:e>
+                  <m:r>
+                    <m:rPr>
+                      <m:sty m:val="bi"/>
+                    </m:rPr>
+                    <w:rPr>
+                      <w:rFonts w:ascii="Cambria Math" w:hAnsi="Cambria Math"/>
+                      <w:color w:val="7030A0"/>
+                      <w:szCs w:val="8"/>
+                    </w:rPr>
+                    <m:t>A</m:t>
+                  </m:r>
+                </m:e>
+                <m:sup>
+                  <m:r>
+                    <m:rPr>
+                      <m:sty m:val="bi"/>
+                    </m:rPr>
+                    <w:rPr>
+                      <w:rFonts w:ascii="Cambria Math" w:hAnsi="Cambria Math"/>
+                      <w:color w:val="7030A0"/>
+                      <w:szCs w:val="8"/>
+                    </w:rPr>
+                    <m:t>T</m:t>
+                  </m:r>
+                </m:sup>
+              </m:sSup>
+              <m:r>
+                <m:rPr>
+                  <m:sty m:val="bi"/>
+                </m:rPr>
+                <w:rPr>
+                  <w:rFonts w:ascii="Cambria Math" w:hAnsi="Cambria Math"/>
+                  <w:color w:val="7030A0"/>
+                  <w:szCs w:val="8"/>
+                </w:rPr>
+                <m:t>B</m:t>
+              </m:r>
+            </m:oMath>
+            <w:r>
+              <w:rPr>
+                <w:color w:val="7030A0"/>
+                <w:szCs w:val="8"/>
+              </w:rPr>
+              <w:t xml:space="preserve"> </w:t>
+            </w:r>
+            <w:r>
+              <w:rPr>
+                <w:szCs w:val="8"/>
+              </w:rPr>
+              <w:t xml:space="preserve">– </w:t>
+            </w:r>
+            <w:r>
+              <w:rPr>
+                <w:b/>
+                <w:color w:val="FF0000"/>
+                <w:szCs w:val="8"/>
+              </w:rPr>
+              <w:t>Gives query and video view co-occurrence</w:t>
+            </w:r>
+            <w:r>
+              <w:rPr>
+                <w:szCs w:val="8"/>
+              </w:rPr>
+              <w:t xml:space="preserve">.  </w:t>
+            </w:r>
+            <w:r>
+              <w:rPr>
+                <w:b/>
+                <w:i/>
+                <w:szCs w:val="8"/>
+              </w:rPr>
+              <w:t>Just like a search engine.</w:t>
+            </w:r>
+          </w:p>
+        </w:tc>
+        <w:tc>
+          <w:tcPr>
+            <w:tcW w:w="4158" w:type="dxa"/>
+            <w:vAlign w:val="center"/>
+          </w:tcPr>
+          <w:p>
+            <w:pPr>
+              <w:rPr>
+                <w:szCs w:val="8"/>
+              </w:rPr>
+            </w:pPr>
+          </w:p>
+        </w:tc>
+      </w:tr>
+    </w:tbl>
+    <w:p>
+      <w:pPr>
+        <w:rPr>
+          <w:sz w:val="8"/>
+          <w:szCs w:val="8"/>
+        </w:rPr>
+      </w:pPr>
+    </w:p>
+    <w:p>
+      <w:pPr>
+        <w:rPr>
+          <w:sz w:val="8"/>
+          <w:szCs w:val="8"/>
+        </w:rPr>
+      </w:pPr>
+    </w:p>
+    <w:p>
+      <w:pPr>
+        <w:rPr>
+          <w:sz w:val="8"/>
+          <w:szCs w:val="8"/>
+        </w:rPr>
+      </w:pPr>
+    </w:p>
+    <w:p>
+      <w:pPr>
+        <w:rPr>
+          <w:sz w:val="8"/>
+          <w:szCs w:val="8"/>
+        </w:rPr>
+      </w:pPr>
+    </w:p>
+    <w:p>
+      <w:pPr>
+        <w:rPr>
+          <w:sz w:val="8"/>
+          <w:szCs w:val="8"/>
+        </w:rPr>
+      </w:pPr>
+    </w:p>
     <w:sectPr>
-      <w:footerReference w:type="default" r:id="rId14"/>
+      <w:footerReference w:type="default" r:id="rId16"/>
       <w:pgSz w:w="12240" w:h="15840"/>
       <w:pgMar w:top="288" w:right="720" w:bottom="288" w:left="720" w:header="720" w:footer="720" w:gutter="0"/>
       <w:cols w:space="720"/>
@@ -16818,7 +17880,7 @@
 </file>
 
 <file path=customXml/itemProps1.xml><?xml version="1.0" encoding="utf-8"?>
-<ds:datastoreItem xmlns:ds="http://schemas.openxmlformats.org/officeDocument/2006/customXml" ds:itemID="{61227B07-D68F-441E-B2EF-38D8E7569139}">
+<ds:datastoreItem xmlns:ds="http://schemas.openxmlformats.org/officeDocument/2006/customXml" ds:itemID="{3F4F56D2-8077-4F95-A75E-9FB859B2F11D}">
   <ds:schemaRefs>
     <ds:schemaRef ds:uri="http://schemas.openxmlformats.org/officeDocument/2006/bibliography"/>
   </ds:schemaRefs>

</xml_diff>

<commit_message>
Uploading study guide with all lectures included as well as the study guide in PDF format.
</commit_message>
<xml_diff>
--- a/Exam Study Guide/Exam #2/CS286 - Exam #2 Study Guide.docx
+++ b/Exam Study Guide/Exam #2/CS286 - Exam #2 Study Guide.docx
@@ -294,12 +294,21 @@
             </w:pPr>
           </w:p>
           <w:p>
-            <w:r>
-              <w:rPr>
-                <w:b/>
-                <w:color w:val="0000FF"/>
-              </w:rPr>
-              <w:t>Vectorizing Data</w:t>
+            <w:proofErr w:type="spellStart"/>
+            <w:r>
+              <w:rPr>
+                <w:b/>
+                <w:color w:val="0000FF"/>
+              </w:rPr>
+              <w:t>Vectorizing</w:t>
+            </w:r>
+            <w:proofErr w:type="spellEnd"/>
+            <w:r>
+              <w:rPr>
+                <w:b/>
+                <w:color w:val="0000FF"/>
+              </w:rPr>
+              <w:t xml:space="preserve"> Data</w:t>
             </w:r>
             <w:r>
               <w:t xml:space="preserve"> – Given an observation, assign features to dimensions.</w:t>
@@ -2137,18 +2146,55 @@
               </w:numPr>
               <w:ind w:left="162" w:hanging="162"/>
             </w:pPr>
-            <w:r>
-              <w:rPr>
-                <w:b/>
-                <w:color w:val="E36C0A" w:themeColor="accent6" w:themeShade="BF"/>
-              </w:rPr>
-              <w:t xml:space="preserve">Dendrogram </w:t>
-            </w:r>
-            <w:r>
-              <w:rPr>
-                <w:b/>
-              </w:rPr>
-              <w:t>(including Phylogentic Dendogram)</w:t>
+            <w:proofErr w:type="spellStart"/>
+            <w:r>
+              <w:rPr>
+                <w:b/>
+                <w:color w:val="E36C0A" w:themeColor="accent6" w:themeShade="BF"/>
+              </w:rPr>
+              <w:t>Dendrogram</w:t>
+            </w:r>
+            <w:proofErr w:type="spellEnd"/>
+            <w:r>
+              <w:rPr>
+                <w:b/>
+                <w:color w:val="E36C0A" w:themeColor="accent6" w:themeShade="BF"/>
+              </w:rPr>
+              <w:t xml:space="preserve"> </w:t>
+            </w:r>
+            <w:r>
+              <w:rPr>
+                <w:b/>
+              </w:rPr>
+              <w:t xml:space="preserve">(including </w:t>
+            </w:r>
+            <w:proofErr w:type="spellStart"/>
+            <w:r>
+              <w:rPr>
+                <w:b/>
+              </w:rPr>
+              <w:t>Phylogentic</w:t>
+            </w:r>
+            <w:proofErr w:type="spellEnd"/>
+            <w:r>
+              <w:rPr>
+                <w:b/>
+              </w:rPr>
+              <w:t xml:space="preserve"> </w:t>
+            </w:r>
+            <w:proofErr w:type="spellStart"/>
+            <w:r>
+              <w:rPr>
+                <w:b/>
+              </w:rPr>
+              <w:t>Dendogram</w:t>
+            </w:r>
+            <w:proofErr w:type="spellEnd"/>
+            <w:r>
+              <w:rPr>
+                <w:b/>
+              </w:rPr>
+              <w:t>)</w:t>
             </w:r>
           </w:p>
           <w:p>
@@ -2381,7 +2427,23 @@
                 <w:b/>
                 <w:color w:val="E36C0A" w:themeColor="accent6" w:themeShade="BF"/>
               </w:rPr>
-              <w:t>El Agha et. al. Method</w:t>
+              <w:t xml:space="preserve">El Agha </w:t>
+            </w:r>
+            <w:proofErr w:type="gramStart"/>
+            <w:r>
+              <w:rPr>
+                <w:b/>
+                <w:color w:val="E36C0A" w:themeColor="accent6" w:themeShade="BF"/>
+              </w:rPr>
+              <w:t>et</w:t>
+            </w:r>
+            <w:proofErr w:type="gramEnd"/>
+            <w:r>
+              <w:rPr>
+                <w:b/>
+                <w:color w:val="E36C0A" w:themeColor="accent6" w:themeShade="BF"/>
+              </w:rPr>
+              <w:t>. al. Method</w:t>
             </w:r>
           </w:p>
           <w:p>
@@ -2481,7 +2543,23 @@
                 <w:b/>
                 <w:color w:val="E36C0A" w:themeColor="accent6" w:themeShade="BF"/>
               </w:rPr>
-              <w:t xml:space="preserve"> large intercluster distance</w:t>
+              <w:t xml:space="preserve"> large </w:t>
+            </w:r>
+            <w:proofErr w:type="spellStart"/>
+            <w:r>
+              <w:rPr>
+                <w:b/>
+                <w:color w:val="E36C0A" w:themeColor="accent6" w:themeShade="BF"/>
+              </w:rPr>
+              <w:t>intercluster</w:t>
+            </w:r>
+            <w:proofErr w:type="spellEnd"/>
+            <w:r>
+              <w:rPr>
+                <w:b/>
+                <w:color w:val="E36C0A" w:themeColor="accent6" w:themeShade="BF"/>
+              </w:rPr>
+              <w:t xml:space="preserve"> distance</w:t>
             </w:r>
           </w:p>
         </w:tc>
@@ -2491,12 +2569,21 @@
             <w:vAlign w:val="center"/>
           </w:tcPr>
           <w:p>
-            <w:r>
-              <w:rPr>
-                <w:b/>
-                <w:color w:val="0000FF"/>
-              </w:rPr>
-              <w:t>Intracluster Distance</w:t>
+            <w:proofErr w:type="spellStart"/>
+            <w:r>
+              <w:rPr>
+                <w:b/>
+                <w:color w:val="0000FF"/>
+              </w:rPr>
+              <w:t>Intracluster</w:t>
+            </w:r>
+            <w:proofErr w:type="spellEnd"/>
+            <w:r>
+              <w:rPr>
+                <w:b/>
+                <w:color w:val="0000FF"/>
+              </w:rPr>
+              <w:t xml:space="preserve"> Distance</w:t>
             </w:r>
             <w:r>
               <w:t xml:space="preserve"> – Distance between </w:t>
@@ -2524,6 +2611,7 @@
           </w:p>
           <w:p/>
           <w:p>
+            <w:proofErr w:type="spellStart"/>
             <w:r>
               <w:rPr>
                 <w:b/>
@@ -2536,7 +2624,15 @@
                 <w:b/>
                 <w:color w:val="0000FF"/>
               </w:rPr>
-              <w:t>cluster Distance</w:t>
+              <w:t>cluster</w:t>
+            </w:r>
+            <w:proofErr w:type="spellEnd"/>
+            <w:r>
+              <w:rPr>
+                <w:b/>
+                <w:color w:val="0000FF"/>
+              </w:rPr>
+              <w:t xml:space="preserve"> Distance</w:t>
             </w:r>
             <w:r>
               <w:t xml:space="preserve"> – </w:t>
@@ -4999,8 +5095,13 @@
               </m:r>
             </m:oMath>
             <w:r>
-              <w:t xml:space="preserve"> means each testing set is size </w:t>
-            </w:r>
+              <w:t xml:space="preserve"> means each testing set is </w:t>
+            </w:r>
+            <w:proofErr w:type="gramStart"/>
+            <w:r>
+              <w:t xml:space="preserve">size </w:t>
+            </w:r>
+            <w:proofErr w:type="gramEnd"/>
             <m:oMath>
               <m:f>
                 <m:fPr>
@@ -5409,12 +5510,21 @@
                 <w:numId w:val="28"/>
               </w:numPr>
             </w:pPr>
-            <w:r>
-              <w:rPr>
-                <w:b/>
-                <w:color w:val="0000FF"/>
-              </w:rPr>
-              <w:t>Hebbian Learning</w:t>
+            <w:proofErr w:type="spellStart"/>
+            <w:r>
+              <w:rPr>
+                <w:b/>
+                <w:color w:val="0000FF"/>
+              </w:rPr>
+              <w:t>Hebbian</w:t>
+            </w:r>
+            <w:proofErr w:type="spellEnd"/>
+            <w:r>
+              <w:rPr>
+                <w:b/>
+                <w:color w:val="0000FF"/>
+              </w:rPr>
+              <w:t xml:space="preserve"> Learning</w:t>
             </w:r>
             <w:r>
               <w:t xml:space="preserve"> – Changing of the weights between the neurons</w:t>
@@ -6913,8 +7023,16 @@
               <w:rPr>
                 <w:b/>
               </w:rPr>
-              <w:t>Minsky and Papert</w:t>
-            </w:r>
+              <w:t xml:space="preserve">Minsky and </w:t>
+            </w:r>
+            <w:proofErr w:type="spellStart"/>
+            <w:r>
+              <w:rPr>
+                <w:b/>
+              </w:rPr>
+              <w:t>Papert</w:t>
+            </w:r>
+            <w:proofErr w:type="spellEnd"/>
             <w:r>
               <w:t>.</w:t>
             </w:r>
@@ -7030,6 +7148,7 @@
             <w:r>
               <w:t xml:space="preserve">Developed by </w:t>
             </w:r>
+            <w:proofErr w:type="spellStart"/>
             <w:r>
               <w:rPr>
                 <w:b/>
@@ -7037,6 +7156,7 @@
               </w:rPr>
               <w:t>Werbos</w:t>
             </w:r>
+            <w:proofErr w:type="spellEnd"/>
           </w:p>
           <w:p>
             <w:pPr>
@@ -7496,11 +7616,19 @@
                       <w:szCs w:val="16"/>
                     </w:rPr>
                   </w:pPr>
+                  <w:proofErr w:type="spellStart"/>
                   <w:r>
                     <w:rPr>
                       <w:szCs w:val="16"/>
                     </w:rPr>
-                    <w:t>Vapnik and Cortes</w:t>
+                    <w:t>Vapnik</w:t>
+                  </w:r>
+                  <w:proofErr w:type="spellEnd"/>
+                  <w:r>
+                    <w:rPr>
+                      <w:szCs w:val="16"/>
+                    </w:rPr>
+                    <w:t xml:space="preserve"> and Cortes</w:t>
                   </w:r>
                 </w:p>
               </w:tc>
@@ -7565,8 +7693,16 @@
                     <w:rPr>
                       <w:szCs w:val="16"/>
                     </w:rPr>
-                    <w:t>Freund and Shapire</w:t>
+                    <w:t xml:space="preserve">Freund and </w:t>
                   </w:r>
+                  <w:proofErr w:type="spellStart"/>
+                  <w:r>
+                    <w:rPr>
+                      <w:szCs w:val="16"/>
+                    </w:rPr>
+                    <w:t>Shapire</w:t>
+                  </w:r>
+                  <w:proofErr w:type="spellEnd"/>
                 </w:p>
               </w:tc>
             </w:tr>
@@ -7626,12 +7762,14 @@
                       <w:szCs w:val="16"/>
                     </w:rPr>
                   </w:pPr>
+                  <w:proofErr w:type="spellStart"/>
                   <w:r>
                     <w:rPr>
                       <w:szCs w:val="16"/>
                     </w:rPr>
                     <w:t>Breiman</w:t>
                   </w:r>
+                  <w:proofErr w:type="spellEnd"/>
                 </w:p>
               </w:tc>
             </w:tr>
@@ -9307,8 +9445,18 @@
                 <w:color w:val="E36C0A" w:themeColor="accent6" w:themeShade="BF"/>
                 <w:szCs w:val="16"/>
               </w:rPr>
-              <w:t>mahout seqdirectory</w:t>
-            </w:r>
+              <w:t xml:space="preserve">mahout </w:t>
+            </w:r>
+            <w:proofErr w:type="spellStart"/>
+            <w:r>
+              <w:rPr>
+                <w:b/>
+                <w:color w:val="E36C0A" w:themeColor="accent6" w:themeShade="BF"/>
+                <w:szCs w:val="16"/>
+              </w:rPr>
+              <w:t>seqdirectory</w:t>
+            </w:r>
+            <w:proofErr w:type="spellEnd"/>
           </w:p>
           <w:p>
             <w:pPr>
@@ -9373,8 +9521,18 @@
                 <w:color w:val="E36C0A" w:themeColor="accent6" w:themeShade="BF"/>
                 <w:szCs w:val="16"/>
               </w:rPr>
-              <w:t>mahout trainnb</w:t>
-            </w:r>
+              <w:t xml:space="preserve">mahout </w:t>
+            </w:r>
+            <w:proofErr w:type="spellStart"/>
+            <w:r>
+              <w:rPr>
+                <w:b/>
+                <w:color w:val="E36C0A" w:themeColor="accent6" w:themeShade="BF"/>
+                <w:szCs w:val="16"/>
+              </w:rPr>
+              <w:t>trainnb</w:t>
+            </w:r>
+            <w:proofErr w:type="spellEnd"/>
           </w:p>
           <w:p>
             <w:pPr>
@@ -9395,8 +9553,18 @@
                 <w:color w:val="E36C0A" w:themeColor="accent6" w:themeShade="BF"/>
                 <w:szCs w:val="16"/>
               </w:rPr>
-              <w:t>mahout testnb</w:t>
-            </w:r>
+              <w:t xml:space="preserve">mahout </w:t>
+            </w:r>
+            <w:proofErr w:type="spellStart"/>
+            <w:r>
+              <w:rPr>
+                <w:b/>
+                <w:color w:val="E36C0A" w:themeColor="accent6" w:themeShade="BF"/>
+                <w:szCs w:val="16"/>
+              </w:rPr>
+              <w:t>testnb</w:t>
+            </w:r>
+            <w:proofErr w:type="spellEnd"/>
           </w:p>
         </w:tc>
         <w:tc>
@@ -9531,7 +9699,15 @@
               <w:t xml:space="preserve"> </w:t>
             </w:r>
             <w:r>
-              <w:t xml:space="preserve">– A datastore that whose </w:t>
+              <w:t xml:space="preserve">– A </w:t>
+            </w:r>
+            <w:proofErr w:type="spellStart"/>
+            <w:r>
+              <w:t>datastore</w:t>
+            </w:r>
+            <w:proofErr w:type="spellEnd"/>
+            <w:r>
+              <w:t xml:space="preserve"> that whose </w:t>
             </w:r>
             <w:r>
               <w:rPr>
@@ -10974,6 +11150,7 @@
                 <w:szCs w:val="8"/>
               </w:rPr>
             </w:pPr>
+            <w:proofErr w:type="spellStart"/>
             <w:r>
               <w:rPr>
                 <w:b/>
@@ -10982,6 +11159,7 @@
               </w:rPr>
               <w:t>Memstore</w:t>
             </w:r>
+            <w:proofErr w:type="spellEnd"/>
             <w:r>
               <w:rPr>
                 <w:szCs w:val="8"/>
@@ -11064,7 +11242,25 @@
                 <w:color w:val="FF0000"/>
                 <w:szCs w:val="16"/>
               </w:rPr>
-              <w:t>One memstore for each column family</w:t>
+              <w:t xml:space="preserve">One </w:t>
+            </w:r>
+            <w:proofErr w:type="spellStart"/>
+            <w:r>
+              <w:rPr>
+                <w:b/>
+                <w:color w:val="FF0000"/>
+                <w:szCs w:val="16"/>
+              </w:rPr>
+              <w:t>memstore</w:t>
+            </w:r>
+            <w:proofErr w:type="spellEnd"/>
+            <w:r>
+              <w:rPr>
+                <w:b/>
+                <w:color w:val="FF0000"/>
+                <w:szCs w:val="16"/>
+              </w:rPr>
+              <w:t xml:space="preserve"> for each column family</w:t>
             </w:r>
             <w:r>
               <w:rPr>
@@ -11086,6 +11282,7 @@
                 <w:szCs w:val="8"/>
               </w:rPr>
             </w:pPr>
+            <w:proofErr w:type="spellStart"/>
             <w:r>
               <w:rPr>
                 <w:b/>
@@ -11094,6 +11291,7 @@
               </w:rPr>
               <w:t>HFile</w:t>
             </w:r>
+            <w:proofErr w:type="spellEnd"/>
             <w:r>
               <w:rPr>
                 <w:szCs w:val="8"/>
@@ -11162,7 +11360,35 @@
               <w:rPr>
                 <w:szCs w:val="8"/>
               </w:rPr>
-              <w:t xml:space="preserve"> – All contents of memstore flushed to an HFile on disk.</w:t>
+              <w:t xml:space="preserve"> – All contents of </w:t>
+            </w:r>
+            <w:proofErr w:type="spellStart"/>
+            <w:r>
+              <w:rPr>
+                <w:szCs w:val="8"/>
+              </w:rPr>
+              <w:t>memstore</w:t>
+            </w:r>
+            <w:proofErr w:type="spellEnd"/>
+            <w:r>
+              <w:rPr>
+                <w:szCs w:val="8"/>
+              </w:rPr>
+              <w:t xml:space="preserve"> flushed to an </w:t>
+            </w:r>
+            <w:proofErr w:type="spellStart"/>
+            <w:r>
+              <w:rPr>
+                <w:szCs w:val="8"/>
+              </w:rPr>
+              <w:t>HFile</w:t>
+            </w:r>
+            <w:proofErr w:type="spellEnd"/>
+            <w:r>
+              <w:rPr>
+                <w:szCs w:val="8"/>
+              </w:rPr>
+              <w:t xml:space="preserve"> on disk.</w:t>
             </w:r>
           </w:p>
           <w:p>
@@ -11180,7 +11406,35 @@
               <w:rPr>
                 <w:szCs w:val="8"/>
               </w:rPr>
-              <w:t xml:space="preserve">Since Memstore is store, HFile is also sorted. </w:t>
+              <w:t xml:space="preserve">Since </w:t>
+            </w:r>
+            <w:proofErr w:type="spellStart"/>
+            <w:r>
+              <w:rPr>
+                <w:szCs w:val="8"/>
+              </w:rPr>
+              <w:t>Memstore</w:t>
+            </w:r>
+            <w:proofErr w:type="spellEnd"/>
+            <w:r>
+              <w:rPr>
+                <w:szCs w:val="8"/>
+              </w:rPr>
+              <w:t xml:space="preserve"> is store, </w:t>
+            </w:r>
+            <w:proofErr w:type="spellStart"/>
+            <w:r>
+              <w:rPr>
+                <w:szCs w:val="8"/>
+              </w:rPr>
+              <w:t>HFile</w:t>
+            </w:r>
+            <w:proofErr w:type="spellEnd"/>
+            <w:r>
+              <w:rPr>
+                <w:szCs w:val="8"/>
+              </w:rPr>
+              <w:t xml:space="preserve"> is also sorted. </w:t>
             </w:r>
           </w:p>
         </w:tc>
@@ -11207,21 +11461,35 @@
               <w:rPr>
                 <w:szCs w:val="8"/>
               </w:rPr>
-              <w:t xml:space="preserve"> – Merge multiple, small HFiles into fewer larger ones.</w:t>
-            </w:r>
-          </w:p>
-          <w:p>
-            <w:pPr>
+              <w:t xml:space="preserve"> – Merge multiple, small </w:t>
+            </w:r>
+            <w:proofErr w:type="spellStart"/>
+            <w:r>
               <w:rPr>
                 <w:szCs w:val="8"/>
               </w:rPr>
-            </w:pPr>
-          </w:p>
-          <w:p>
-            <w:pPr>
+              <w:t>HFiles</w:t>
+            </w:r>
+            <w:proofErr w:type="spellEnd"/>
+            <w:r>
               <w:rPr>
                 <w:szCs w:val="8"/>
               </w:rPr>
+              <w:t xml:space="preserve"> into fewer larger ones.</w:t>
+            </w:r>
+          </w:p>
+          <w:p>
+            <w:pPr>
+              <w:rPr>
+                <w:szCs w:val="8"/>
+              </w:rPr>
+            </w:pPr>
+          </w:p>
+          <w:p>
+            <w:pPr>
+              <w:rPr>
+                <w:szCs w:val="8"/>
+              </w:rPr>
             </w:pPr>
             <w:r>
               <w:rPr>
@@ -11235,7 +11503,35 @@
               <w:rPr>
                 <w:szCs w:val="8"/>
               </w:rPr>
-              <w:t xml:space="preserve"> – Merge all HFiles into one large HFile with all records marked for </w:t>
+              <w:t xml:space="preserve"> – Merge all </w:t>
+            </w:r>
+            <w:proofErr w:type="spellStart"/>
+            <w:r>
+              <w:rPr>
+                <w:szCs w:val="8"/>
+              </w:rPr>
+              <w:t>HFiles</w:t>
+            </w:r>
+            <w:proofErr w:type="spellEnd"/>
+            <w:r>
+              <w:rPr>
+                <w:szCs w:val="8"/>
+              </w:rPr>
+              <w:t xml:space="preserve"> into one large </w:t>
+            </w:r>
+            <w:proofErr w:type="spellStart"/>
+            <w:r>
+              <w:rPr>
+                <w:szCs w:val="8"/>
+              </w:rPr>
+              <w:t>HFile</w:t>
+            </w:r>
+            <w:proofErr w:type="spellEnd"/>
+            <w:r>
+              <w:rPr>
+                <w:szCs w:val="8"/>
+              </w:rPr>
+              <w:t xml:space="preserve"> with all records marked for </w:t>
             </w:r>
             <w:r>
               <w:rPr>
@@ -11436,8 +11732,6 @@
               </w:rPr>
               <w:t xml:space="preserve"> </w:t>
             </w:r>
-            <w:bookmarkStart w:id="0" w:name="_GoBack"/>
-            <w:bookmarkEnd w:id="0"/>
             <w:r>
               <w:rPr>
                 <w:b/>
@@ -11570,7 +11864,14 @@
               <w:rPr>
                 <w:szCs w:val="8"/>
               </w:rPr>
-              <w:t xml:space="preserve">Information exchange with </w:t>
+              <w:t xml:space="preserve">Information </w:t>
+            </w:r>
+            <w:proofErr w:type="gramStart"/>
+            <w:r>
+              <w:rPr>
+                <w:szCs w:val="8"/>
+              </w:rPr>
+              <w:t xml:space="preserve">exchange with </w:t>
             </w:r>
             <w:r>
               <w:rPr>
@@ -11580,6 +11881,7 @@
               </w:rPr>
               <w:t>high volume read and write</w:t>
             </w:r>
+            <w:proofErr w:type="gramEnd"/>
             <w:r>
               <w:rPr>
                 <w:szCs w:val="8"/>
@@ -12010,7 +12312,15 @@
               <w:t xml:space="preserve">(i.e. interesting) </w:t>
             </w:r>
             <w:r>
-              <w:t>co-occurences.</w:t>
+              <w:t>co-</w:t>
+            </w:r>
+            <w:proofErr w:type="spellStart"/>
+            <w:r>
+              <w:t>occurences</w:t>
+            </w:r>
+            <w:proofErr w:type="spellEnd"/>
+            <w:r>
+              <w:t>.</w:t>
             </w:r>
           </w:p>
           <w:p>
@@ -13062,6 +13372,1190 @@
     </w:p>
     <w:p>
       <w:pPr>
+        <w:jc w:val="center"/>
+        <w:rPr>
+          <w:b/>
+          <w:color w:val="008000"/>
+          <w:sz w:val="32"/>
+        </w:rPr>
+      </w:pPr>
+      <w:r>
+        <w:rPr>
+          <w:b/>
+          <w:color w:val="008000"/>
+          <w:sz w:val="32"/>
+        </w:rPr>
+        <w:t>Lecture #</w:t>
+      </w:r>
+      <w:r>
+        <w:rPr>
+          <w:b/>
+          <w:color w:val="008000"/>
+          <w:sz w:val="32"/>
+        </w:rPr>
+        <w:t>16a</w:t>
+      </w:r>
+      <w:r>
+        <w:rPr>
+          <w:b/>
+          <w:color w:val="008000"/>
+          <w:sz w:val="32"/>
+        </w:rPr>
+        <w:t xml:space="preserve"> – </w:t>
+      </w:r>
+      <w:r>
+        <w:rPr>
+          <w:b/>
+          <w:color w:val="008000"/>
+          <w:sz w:val="32"/>
+        </w:rPr>
+        <w:t xml:space="preserve">Introduction to </w:t>
+      </w:r>
+      <w:r>
+        <w:rPr>
+          <w:b/>
+          <w:color w:val="008000"/>
+          <w:sz w:val="32"/>
+        </w:rPr>
+        <w:t>Recommendation</w:t>
+      </w:r>
+    </w:p>
+    <w:p>
+      <w:pPr>
+        <w:rPr>
+          <w:sz w:val="8"/>
+          <w:szCs w:val="8"/>
+        </w:rPr>
+      </w:pPr>
+    </w:p>
+    <w:tbl>
+      <w:tblPr>
+        <w:tblStyle w:val="TableGrid"/>
+        <w:tblW w:w="0" w:type="auto"/>
+        <w:tblLook w:val="04A0" w:firstRow="1" w:lastRow="0" w:firstColumn="1" w:lastColumn="0" w:noHBand="0" w:noVBand="1"/>
+      </w:tblPr>
+      <w:tblGrid>
+        <w:gridCol w:w="2718"/>
+        <w:gridCol w:w="1890"/>
+        <w:gridCol w:w="3699"/>
+        <w:gridCol w:w="2709"/>
+      </w:tblGrid>
+      <w:tr>
+        <w:tc>
+          <w:tcPr>
+            <w:tcW w:w="2718" w:type="dxa"/>
+            <w:vAlign w:val="center"/>
+          </w:tcPr>
+          <w:p>
+            <w:pPr>
+              <w:rPr>
+                <w:b/>
+                <w:color w:val="0000FF"/>
+                <w:szCs w:val="22"/>
+              </w:rPr>
+            </w:pPr>
+            <w:r>
+              <w:rPr>
+                <w:b/>
+                <w:color w:val="0000FF"/>
+                <w:szCs w:val="22"/>
+              </w:rPr>
+              <w:t>Recommendation</w:t>
+            </w:r>
+            <w:r>
+              <w:rPr>
+                <w:b/>
+                <w:color w:val="E36C0A" w:themeColor="accent6" w:themeShade="BF"/>
+              </w:rPr>
+              <w:t xml:space="preserve"> </w:t>
+            </w:r>
+            <w:r>
+              <w:t xml:space="preserve">– </w:t>
+            </w:r>
+            <w:r>
+              <w:t>Class of machine learning that seeks to predict a user’s preference for or rating of an item.</w:t>
+            </w:r>
+          </w:p>
+          <w:p>
+            <w:pPr>
+              <w:rPr>
+                <w:b/>
+                <w:color w:val="0000FF"/>
+                <w:szCs w:val="22"/>
+              </w:rPr>
+            </w:pPr>
+          </w:p>
+          <w:p>
+            <w:pPr>
+              <w:jc w:val="center"/>
+              <w:rPr>
+                <w:b/>
+                <w:color w:val="0000FF"/>
+                <w:szCs w:val="22"/>
+              </w:rPr>
+            </w:pPr>
+            <w:r>
+              <w:rPr>
+                <w:b/>
+                <w:color w:val="0000FF"/>
+                <w:szCs w:val="22"/>
+              </w:rPr>
+              <w:t>Two Main Approaches</w:t>
+            </w:r>
+          </w:p>
+          <w:p>
+            <w:pPr>
+              <w:jc w:val="center"/>
+              <w:rPr>
+                <w:b/>
+                <w:color w:val="0000FF"/>
+                <w:szCs w:val="22"/>
+              </w:rPr>
+            </w:pPr>
+            <w:r>
+              <w:rPr>
+                <w:b/>
+                <w:color w:val="0000FF"/>
+                <w:szCs w:val="22"/>
+              </w:rPr>
+              <w:t>for Recommendation</w:t>
+            </w:r>
+          </w:p>
+          <w:p>
+            <w:pPr>
+              <w:pStyle w:val="ListParagraph"/>
+              <w:numPr>
+                <w:ilvl w:val="0"/>
+                <w:numId w:val="28"/>
+              </w:numPr>
+              <w:rPr>
+                <w:b/>
+                <w:color w:val="E36C0A" w:themeColor="accent6" w:themeShade="BF"/>
+              </w:rPr>
+            </w:pPr>
+            <w:r>
+              <w:rPr>
+                <w:b/>
+                <w:color w:val="E36C0A" w:themeColor="accent6" w:themeShade="BF"/>
+              </w:rPr>
+              <w:t>Collaborative Filtering</w:t>
+            </w:r>
+          </w:p>
+          <w:p>
+            <w:pPr>
+              <w:pStyle w:val="ListParagraph"/>
+              <w:numPr>
+                <w:ilvl w:val="0"/>
+                <w:numId w:val="28"/>
+              </w:numPr>
+              <w:rPr>
+                <w:b/>
+                <w:color w:val="E36C0A" w:themeColor="accent6" w:themeShade="BF"/>
+              </w:rPr>
+            </w:pPr>
+            <w:r>
+              <w:rPr>
+                <w:b/>
+                <w:color w:val="E36C0A" w:themeColor="accent6" w:themeShade="BF"/>
+              </w:rPr>
+              <w:t>Content-based Filtering</w:t>
+            </w:r>
+          </w:p>
+        </w:tc>
+        <w:tc>
+          <w:tcPr>
+            <w:tcW w:w="1890" w:type="dxa"/>
+            <w:vAlign w:val="center"/>
+          </w:tcPr>
+          <w:p>
+            <w:r>
+              <w:rPr>
+                <w:b/>
+                <w:color w:val="0000FF"/>
+                <w:szCs w:val="22"/>
+              </w:rPr>
+              <w:t>User Based Filtering</w:t>
+            </w:r>
+            <w:r>
+              <w:t xml:space="preserve"> – Recommendation are based on similarity to other users.</w:t>
+            </w:r>
+          </w:p>
+          <w:p/>
+          <w:p>
+            <w:r>
+              <w:rPr>
+                <w:b/>
+                <w:color w:val="0000FF"/>
+                <w:szCs w:val="22"/>
+              </w:rPr>
+              <w:t>Item-based Filtering</w:t>
+            </w:r>
+            <w:r>
+              <w:t xml:space="preserve"> – Recommendations are made based on similarity to other items.</w:t>
+            </w:r>
+          </w:p>
+        </w:tc>
+        <w:tc>
+          <w:tcPr>
+            <w:tcW w:w="3699" w:type="dxa"/>
+            <w:vAlign w:val="center"/>
+          </w:tcPr>
+          <w:p>
+            <w:pPr>
+              <w:jc w:val="center"/>
+              <w:rPr>
+                <w:b/>
+              </w:rPr>
+            </w:pPr>
+            <w:r>
+              <w:rPr>
+                <w:b/>
+                <w:sz w:val="18"/>
+              </w:rPr>
+              <w:t>Similarity Metrics</w:t>
+            </w:r>
+          </w:p>
+          <w:p>
+            <w:pPr>
+              <w:pStyle w:val="ListParagraph"/>
+              <w:numPr>
+                <w:ilvl w:val="0"/>
+                <w:numId w:val="28"/>
+              </w:numPr>
+            </w:pPr>
+            <w:r>
+              <w:rPr>
+                <w:b/>
+                <w:color w:val="0000FF"/>
+                <w:szCs w:val="22"/>
+              </w:rPr>
+              <w:t>Pearson Correlation</w:t>
+            </w:r>
+            <w:r>
+              <w:t xml:space="preserve"> – Ratio of co</w:t>
+            </w:r>
+            <w:r>
+              <w:t>-</w:t>
+            </w:r>
+            <w:r>
+              <w:t xml:space="preserve">variance to product of </w:t>
+            </w:r>
+            <w:r>
+              <w:t>standard</w:t>
+            </w:r>
+            <w:r>
+              <w:t xml:space="preserve"> deviations.</w:t>
+            </w:r>
+          </w:p>
+          <w:p>
+            <w:pPr>
+              <w:pStyle w:val="ListParagraph"/>
+              <w:numPr>
+                <w:ilvl w:val="1"/>
+                <w:numId w:val="28"/>
+              </w:numPr>
+            </w:pPr>
+            <w:r>
+              <w:rPr>
+                <w:b/>
+                <w:color w:val="E36C0A" w:themeColor="accent6" w:themeShade="BF"/>
+              </w:rPr>
+              <w:t>-1</w:t>
+            </w:r>
+            <w:r>
+              <w:t xml:space="preserve"> – Inversely Proportional</w:t>
+            </w:r>
+          </w:p>
+          <w:p>
+            <w:pPr>
+              <w:pStyle w:val="ListParagraph"/>
+              <w:numPr>
+                <w:ilvl w:val="1"/>
+                <w:numId w:val="28"/>
+              </w:numPr>
+            </w:pPr>
+            <w:r>
+              <w:rPr>
+                <w:b/>
+                <w:color w:val="E36C0A" w:themeColor="accent6" w:themeShade="BF"/>
+              </w:rPr>
+              <w:t xml:space="preserve">0 </w:t>
+            </w:r>
+            <w:r>
+              <w:t>– No correlation</w:t>
+            </w:r>
+          </w:p>
+          <w:p>
+            <w:pPr>
+              <w:pStyle w:val="ListParagraph"/>
+              <w:numPr>
+                <w:ilvl w:val="1"/>
+                <w:numId w:val="28"/>
+              </w:numPr>
+            </w:pPr>
+            <w:r>
+              <w:rPr>
+                <w:b/>
+                <w:color w:val="E36C0A" w:themeColor="accent6" w:themeShade="BF"/>
+              </w:rPr>
+              <w:t xml:space="preserve">1 </w:t>
+            </w:r>
+            <w:r>
+              <w:t>– Directly proportional</w:t>
+            </w:r>
+          </w:p>
+          <w:p>
+            <w:pPr>
+              <w:pStyle w:val="ListParagraph"/>
+              <w:ind w:left="288"/>
+            </w:pPr>
+          </w:p>
+          <w:p>
+            <w:pPr>
+              <w:pStyle w:val="ListParagraph"/>
+              <w:numPr>
+                <w:ilvl w:val="0"/>
+                <w:numId w:val="28"/>
+              </w:numPr>
+            </w:pPr>
+            <w:r>
+              <w:rPr>
+                <w:b/>
+                <w:color w:val="0000FF"/>
+                <w:szCs w:val="22"/>
+              </w:rPr>
+              <w:t>Euclidean Distance</w:t>
+            </w:r>
+            <w:r>
+              <w:t xml:space="preserve"> – Coordinates indicate item preference.  Smaller distance means more similarity.</w:t>
+            </w:r>
+          </w:p>
+        </w:tc>
+        <w:tc>
+          <w:tcPr>
+            <w:tcW w:w="2709" w:type="dxa"/>
+            <w:vAlign w:val="center"/>
+          </w:tcPr>
+          <w:p>
+            <w:proofErr w:type="spellStart"/>
+            <w:r>
+              <w:rPr>
+                <w:b/>
+                <w:color w:val="0000FF"/>
+                <w:szCs w:val="22"/>
+              </w:rPr>
+              <w:t>Tanimoto</w:t>
+            </w:r>
+            <w:proofErr w:type="spellEnd"/>
+            <w:r>
+              <w:rPr>
+                <w:b/>
+                <w:color w:val="0000FF"/>
+                <w:szCs w:val="22"/>
+              </w:rPr>
+              <w:t xml:space="preserve"> Coefficient</w:t>
+            </w:r>
+            <w:r>
+              <w:t xml:space="preserve"> – Ratio of intersection to union.</w:t>
+            </w:r>
+          </w:p>
+          <w:p>
+            <w:pPr>
+              <w:pStyle w:val="ListParagraph"/>
+              <w:numPr>
+                <w:ilvl w:val="1"/>
+                <w:numId w:val="28"/>
+              </w:numPr>
+              <w:rPr>
+                <w:b/>
+                <w:color w:val="E36C0A" w:themeColor="accent6" w:themeShade="BF"/>
+              </w:rPr>
+            </w:pPr>
+            <w:r>
+              <w:t>Between 0 and 1.  Bigger is more similar.</w:t>
+            </w:r>
+          </w:p>
+        </w:tc>
+      </w:tr>
+    </w:tbl>
+    <w:p>
+      <w:pPr>
+        <w:rPr>
+          <w:sz w:val="8"/>
+          <w:szCs w:val="8"/>
+        </w:rPr>
+      </w:pPr>
+    </w:p>
+    <w:tbl>
+      <w:tblPr>
+        <w:tblStyle w:val="TableGrid"/>
+        <w:tblW w:w="0" w:type="auto"/>
+        <w:tblLook w:val="04A0" w:firstRow="1" w:lastRow="0" w:firstColumn="1" w:lastColumn="0" w:noHBand="0" w:noVBand="1"/>
+      </w:tblPr>
+      <w:tblGrid>
+        <w:gridCol w:w="2718"/>
+        <w:gridCol w:w="2610"/>
+        <w:gridCol w:w="2979"/>
+        <w:gridCol w:w="2709"/>
+      </w:tblGrid>
+      <w:tr>
+        <w:tc>
+          <w:tcPr>
+            <w:tcW w:w="2718" w:type="dxa"/>
+            <w:vAlign w:val="center"/>
+          </w:tcPr>
+          <w:p>
+            <w:r>
+              <w:rPr>
+                <w:b/>
+                <w:color w:val="0000FF"/>
+                <w:szCs w:val="22"/>
+              </w:rPr>
+              <w:t>Collaborative-Based Filtering</w:t>
+            </w:r>
+            <w:r>
+              <w:rPr>
+                <w:b/>
+                <w:color w:val="E36C0A" w:themeColor="accent6" w:themeShade="BF"/>
+              </w:rPr>
+              <w:t xml:space="preserve"> </w:t>
+            </w:r>
+            <w:r>
+              <w:t xml:space="preserve">– </w:t>
+            </w:r>
+            <w:r>
+              <w:rPr>
+                <w:b/>
+                <w:color w:val="FF0000"/>
+              </w:rPr>
+              <w:t>Deductive</w:t>
+            </w:r>
+            <w:r>
+              <w:t>. Needs user-item history to start to learn item associations.</w:t>
+            </w:r>
+          </w:p>
+          <w:p>
+            <w:pPr>
+              <w:pStyle w:val="ListParagraph"/>
+              <w:numPr>
+                <w:ilvl w:val="1"/>
+                <w:numId w:val="28"/>
+              </w:numPr>
+            </w:pPr>
+            <w:r>
+              <w:rPr>
+                <w:b/>
+                <w:color w:val="E36C0A" w:themeColor="accent6" w:themeShade="BF"/>
+              </w:rPr>
+              <w:t>Example:</w:t>
+            </w:r>
+            <w:r>
+              <w:t xml:space="preserve"> </w:t>
+            </w:r>
+            <w:r>
+              <w:t>last.fm</w:t>
+            </w:r>
+          </w:p>
+          <w:p/>
+          <w:p>
+            <w:r>
+              <w:rPr>
+                <w:b/>
+                <w:color w:val="0000FF"/>
+                <w:szCs w:val="22"/>
+              </w:rPr>
+              <w:t xml:space="preserve">Content </w:t>
+            </w:r>
+            <w:r>
+              <w:rPr>
+                <w:b/>
+                <w:color w:val="0000FF"/>
+                <w:szCs w:val="22"/>
+              </w:rPr>
+              <w:t>Based Filtering</w:t>
+            </w:r>
+            <w:r>
+              <w:rPr>
+                <w:b/>
+                <w:color w:val="E36C0A" w:themeColor="accent6" w:themeShade="BF"/>
+              </w:rPr>
+              <w:t xml:space="preserve"> </w:t>
+            </w:r>
+            <w:r>
+              <w:t xml:space="preserve">– </w:t>
+            </w:r>
+            <w:r>
+              <w:rPr>
+                <w:b/>
+                <w:color w:val="FF0000"/>
+              </w:rPr>
+              <w:t>Inductive</w:t>
+            </w:r>
+            <w:r>
+              <w:t xml:space="preserve">. </w:t>
+            </w:r>
+            <w:r>
+              <w:t>Relies on domain specific know to construct association between users and items.</w:t>
+            </w:r>
+          </w:p>
+          <w:p>
+            <w:pPr>
+              <w:pStyle w:val="ListParagraph"/>
+              <w:numPr>
+                <w:ilvl w:val="1"/>
+                <w:numId w:val="28"/>
+              </w:numPr>
+            </w:pPr>
+            <w:r>
+              <w:rPr>
+                <w:b/>
+                <w:color w:val="E36C0A" w:themeColor="accent6" w:themeShade="BF"/>
+              </w:rPr>
+              <w:t>Example:</w:t>
+            </w:r>
+            <w:r>
+              <w:t xml:space="preserve"> Pandora</w:t>
+            </w:r>
+          </w:p>
+        </w:tc>
+        <w:tc>
+          <w:tcPr>
+            <w:tcW w:w="2610" w:type="dxa"/>
+            <w:vAlign w:val="center"/>
+          </w:tcPr>
+          <w:p>
+            <w:pPr>
+              <w:rPr>
+                <w:b/>
+                <w:color w:val="0000FF"/>
+                <w:szCs w:val="22"/>
+              </w:rPr>
+            </w:pPr>
+            <w:r>
+              <w:rPr>
+                <w:b/>
+                <w:color w:val="0000FF"/>
+                <w:szCs w:val="22"/>
+              </w:rPr>
+              <w:t>Challenges of Collaborative Filtering</w:t>
+            </w:r>
+          </w:p>
+          <w:p>
+            <w:pPr>
+              <w:pStyle w:val="ListParagraph"/>
+              <w:numPr>
+                <w:ilvl w:val="0"/>
+                <w:numId w:val="28"/>
+              </w:numPr>
+            </w:pPr>
+            <w:r>
+              <w:rPr>
+                <w:b/>
+                <w:color w:val="E36C0A" w:themeColor="accent6" w:themeShade="BF"/>
+              </w:rPr>
+              <w:t>Cold Start</w:t>
+            </w:r>
+            <w:r>
+              <w:t xml:space="preserve"> – </w:t>
+            </w:r>
+            <w:proofErr w:type="gramStart"/>
+            <w:r>
+              <w:t>No user history means no</w:t>
+            </w:r>
+            <w:proofErr w:type="gramEnd"/>
+            <w:r>
+              <w:t xml:space="preserve"> associations on day 1.</w:t>
+            </w:r>
+          </w:p>
+          <w:p>
+            <w:pPr>
+              <w:pStyle w:val="ListParagraph"/>
+              <w:ind w:left="144"/>
+            </w:pPr>
+          </w:p>
+          <w:p>
+            <w:pPr>
+              <w:pStyle w:val="ListParagraph"/>
+              <w:numPr>
+                <w:ilvl w:val="0"/>
+                <w:numId w:val="28"/>
+              </w:numPr>
+            </w:pPr>
+            <w:r>
+              <w:rPr>
+                <w:b/>
+                <w:color w:val="E36C0A" w:themeColor="accent6" w:themeShade="BF"/>
+              </w:rPr>
+              <w:t>Scale</w:t>
+            </w:r>
+            <w:r>
+              <w:t xml:space="preserve"> – Huge number of products of items and users means lots of computation.</w:t>
+            </w:r>
+          </w:p>
+          <w:p/>
+          <w:p>
+            <w:pPr>
+              <w:pStyle w:val="ListParagraph"/>
+              <w:numPr>
+                <w:ilvl w:val="0"/>
+                <w:numId w:val="28"/>
+              </w:numPr>
+            </w:pPr>
+            <w:r>
+              <w:rPr>
+                <w:b/>
+                <w:color w:val="E36C0A" w:themeColor="accent6" w:themeShade="BF"/>
+              </w:rPr>
+              <w:t>Sparsity</w:t>
+            </w:r>
+            <w:r>
+              <w:t xml:space="preserve"> – Most users express very little behavior with very few items and no behavior with the vast majority of items.</w:t>
+            </w:r>
+          </w:p>
+        </w:tc>
+        <w:tc>
+          <w:tcPr>
+            <w:tcW w:w="2979" w:type="dxa"/>
+            <w:vAlign w:val="center"/>
+          </w:tcPr>
+          <w:p>
+            <w:r>
+              <w:rPr>
+                <w:b/>
+                <w:color w:val="0000FF"/>
+                <w:szCs w:val="22"/>
+              </w:rPr>
+              <w:t xml:space="preserve">Neighborhood </w:t>
+            </w:r>
+            <w:r>
+              <w:t>– A group of similar users.</w:t>
+            </w:r>
+          </w:p>
+          <w:p/>
+          <w:p>
+            <w:pPr>
+              <w:rPr>
+                <w:b/>
+                <w:color w:val="0000FF"/>
+                <w:szCs w:val="22"/>
+              </w:rPr>
+            </w:pPr>
+            <w:r>
+              <w:rPr>
+                <w:b/>
+                <w:color w:val="0000FF"/>
+                <w:szCs w:val="22"/>
+              </w:rPr>
+              <w:t>Types of Neighborhoods:</w:t>
+            </w:r>
+          </w:p>
+          <w:p>
+            <w:pPr>
+              <w:pStyle w:val="ListParagraph"/>
+              <w:numPr>
+                <w:ilvl w:val="0"/>
+                <w:numId w:val="28"/>
+              </w:numPr>
+            </w:pPr>
+            <w:r>
+              <w:rPr>
+                <w:b/>
+                <w:color w:val="E36C0A" w:themeColor="accent6" w:themeShade="BF"/>
+              </w:rPr>
+              <w:t>Fixed Size</w:t>
+            </w:r>
+            <w:r>
+              <w:t xml:space="preserve"> – Cardinality (size) of the neighborhood is fixed in advance.</w:t>
+            </w:r>
+          </w:p>
+          <w:p/>
+          <w:p>
+            <w:pPr>
+              <w:pStyle w:val="ListParagraph"/>
+              <w:numPr>
+                <w:ilvl w:val="0"/>
+                <w:numId w:val="28"/>
+              </w:numPr>
+            </w:pPr>
+            <w:r>
+              <w:rPr>
+                <w:b/>
+                <w:color w:val="E36C0A" w:themeColor="accent6" w:themeShade="BF"/>
+              </w:rPr>
+              <w:t>Threshold-based</w:t>
+            </w:r>
+            <w:r>
+              <w:t xml:space="preserve"> – Cardinality is dependent based on a threshold of similarity that is fixed in advance.</w:t>
+            </w:r>
+          </w:p>
+        </w:tc>
+        <w:tc>
+          <w:tcPr>
+            <w:tcW w:w="2709" w:type="dxa"/>
+            <w:vAlign w:val="center"/>
+          </w:tcPr>
+          <w:p>
+            <w:r>
+              <w:rPr>
+                <w:b/>
+                <w:color w:val="0000FF"/>
+                <w:szCs w:val="22"/>
+              </w:rPr>
+              <w:t>Precision</w:t>
+            </w:r>
+            <w:r>
+              <w:rPr>
+                <w:b/>
+                <w:color w:val="E36C0A" w:themeColor="accent6" w:themeShade="BF"/>
+              </w:rPr>
+              <w:t xml:space="preserve"> </w:t>
+            </w:r>
+            <w:r>
+              <w:t>– Proportion of top-scoring results that are relevant.</w:t>
+            </w:r>
+          </w:p>
+          <w:p/>
+          <w:p>
+            <w:pPr>
+              <w:rPr>
+                <w:b/>
+                <w:color w:val="E36C0A" w:themeColor="accent6" w:themeShade="BF"/>
+              </w:rPr>
+            </w:pPr>
+            <w:r>
+              <w:rPr>
+                <w:b/>
+                <w:color w:val="0000FF"/>
+                <w:szCs w:val="22"/>
+              </w:rPr>
+              <w:t>Recall</w:t>
+            </w:r>
+            <w:r>
+              <w:rPr>
+                <w:b/>
+                <w:color w:val="E36C0A" w:themeColor="accent6" w:themeShade="BF"/>
+              </w:rPr>
+              <w:t xml:space="preserve"> </w:t>
+            </w:r>
+            <w:r>
+              <w:t xml:space="preserve">– </w:t>
+            </w:r>
+            <w:r>
+              <w:t>Proportion of relevant results that are top-scoring.</w:t>
+            </w:r>
+          </w:p>
+        </w:tc>
+      </w:tr>
+    </w:tbl>
+    <w:p>
+      <w:pPr>
+        <w:rPr>
+          <w:sz w:val="8"/>
+          <w:szCs w:val="8"/>
+        </w:rPr>
+      </w:pPr>
+    </w:p>
+    <w:tbl>
+      <w:tblPr>
+        <w:tblStyle w:val="TableGrid"/>
+        <w:tblW w:w="0" w:type="auto"/>
+        <w:tblLook w:val="04A0" w:firstRow="1" w:lastRow="0" w:firstColumn="1" w:lastColumn="0" w:noHBand="0" w:noVBand="1"/>
+      </w:tblPr>
+      <w:tblGrid>
+        <w:gridCol w:w="2718"/>
+        <w:gridCol w:w="2970"/>
+        <w:gridCol w:w="2619"/>
+        <w:gridCol w:w="2709"/>
+      </w:tblGrid>
+      <w:tr>
+        <w:tc>
+          <w:tcPr>
+            <w:tcW w:w="2718" w:type="dxa"/>
+            <w:vAlign w:val="center"/>
+          </w:tcPr>
+          <w:p>
+            <w:pPr>
+              <w:jc w:val="center"/>
+              <w:rPr>
+                <w:b/>
+                <w:color w:val="0000FF"/>
+                <w:szCs w:val="22"/>
+              </w:rPr>
+            </w:pPr>
+            <w:r>
+              <w:rPr>
+                <w:b/>
+                <w:color w:val="0000FF"/>
+                <w:szCs w:val="22"/>
+              </w:rPr>
+              <w:t>Methods for Improving Recommender Performance</w:t>
+            </w:r>
+          </w:p>
+          <w:p>
+            <w:pPr>
+              <w:pStyle w:val="ListParagraph"/>
+              <w:numPr>
+                <w:ilvl w:val="0"/>
+                <w:numId w:val="28"/>
+              </w:numPr>
+              <w:rPr>
+                <w:b/>
+                <w:color w:val="E36C0A" w:themeColor="accent6" w:themeShade="BF"/>
+              </w:rPr>
+            </w:pPr>
+            <w:r>
+              <w:rPr>
+                <w:b/>
+                <w:color w:val="E36C0A" w:themeColor="accent6" w:themeShade="BF"/>
+              </w:rPr>
+              <w:t>Change Model Type</w:t>
+            </w:r>
+          </w:p>
+          <w:p>
+            <w:pPr>
+              <w:pStyle w:val="ListParagraph"/>
+              <w:numPr>
+                <w:ilvl w:val="1"/>
+                <w:numId w:val="28"/>
+              </w:numPr>
+            </w:pPr>
+            <w:r>
+              <w:t>User Based</w:t>
+            </w:r>
+          </w:p>
+          <w:p>
+            <w:pPr>
+              <w:pStyle w:val="ListParagraph"/>
+              <w:numPr>
+                <w:ilvl w:val="1"/>
+                <w:numId w:val="28"/>
+              </w:numPr>
+            </w:pPr>
+            <w:r>
+              <w:t>Item Based</w:t>
+            </w:r>
+          </w:p>
+          <w:p>
+            <w:pPr>
+              <w:pStyle w:val="ListParagraph"/>
+              <w:numPr>
+                <w:ilvl w:val="1"/>
+                <w:numId w:val="28"/>
+              </w:numPr>
+            </w:pPr>
+            <w:r>
+              <w:t>Content Based</w:t>
+            </w:r>
+          </w:p>
+          <w:p>
+            <w:pPr>
+              <w:pStyle w:val="ListParagraph"/>
+              <w:numPr>
+                <w:ilvl w:val="0"/>
+                <w:numId w:val="28"/>
+              </w:numPr>
+              <w:rPr>
+                <w:b/>
+                <w:color w:val="E36C0A" w:themeColor="accent6" w:themeShade="BF"/>
+              </w:rPr>
+            </w:pPr>
+            <w:r>
+              <w:rPr>
+                <w:b/>
+                <w:color w:val="E36C0A" w:themeColor="accent6" w:themeShade="BF"/>
+              </w:rPr>
+              <w:t xml:space="preserve">Change Distance Metric </w:t>
+            </w:r>
+          </w:p>
+          <w:p>
+            <w:pPr>
+              <w:pStyle w:val="ListParagraph"/>
+              <w:numPr>
+                <w:ilvl w:val="1"/>
+                <w:numId w:val="28"/>
+              </w:numPr>
+            </w:pPr>
+            <w:r>
+              <w:t>Euclidean</w:t>
+            </w:r>
+          </w:p>
+          <w:p>
+            <w:pPr>
+              <w:pStyle w:val="ListParagraph"/>
+              <w:numPr>
+                <w:ilvl w:val="1"/>
+                <w:numId w:val="28"/>
+              </w:numPr>
+            </w:pPr>
+            <w:proofErr w:type="spellStart"/>
+            <w:r>
+              <w:t>Tanimoto</w:t>
+            </w:r>
+            <w:proofErr w:type="spellEnd"/>
+          </w:p>
+          <w:p>
+            <w:pPr>
+              <w:pStyle w:val="ListParagraph"/>
+              <w:numPr>
+                <w:ilvl w:val="1"/>
+                <w:numId w:val="28"/>
+              </w:numPr>
+            </w:pPr>
+            <w:proofErr w:type="spellStart"/>
+            <w:r>
+              <w:t>LogLikelihood</w:t>
+            </w:r>
+            <w:proofErr w:type="spellEnd"/>
+            <w:r>
+              <w:t xml:space="preserve"> Ratio</w:t>
+            </w:r>
+            <w:r>
+              <w:t xml:space="preserve"> (LLR)</w:t>
+            </w:r>
+          </w:p>
+          <w:p>
+            <w:pPr>
+              <w:pStyle w:val="ListParagraph"/>
+              <w:numPr>
+                <w:ilvl w:val="0"/>
+                <w:numId w:val="28"/>
+              </w:numPr>
+              <w:rPr>
+                <w:b/>
+                <w:color w:val="E36C0A" w:themeColor="accent6" w:themeShade="BF"/>
+              </w:rPr>
+            </w:pPr>
+            <w:r>
+              <w:rPr>
+                <w:b/>
+                <w:color w:val="E36C0A" w:themeColor="accent6" w:themeShade="BF"/>
+              </w:rPr>
+              <w:t>Model Parameters</w:t>
+            </w:r>
+          </w:p>
+          <w:p>
+            <w:pPr>
+              <w:pStyle w:val="ListParagraph"/>
+              <w:numPr>
+                <w:ilvl w:val="1"/>
+                <w:numId w:val="28"/>
+              </w:numPr>
+            </w:pPr>
+            <w:r>
+              <w:t>K in KNN</w:t>
+            </w:r>
+          </w:p>
+        </w:tc>
+        <w:tc>
+          <w:tcPr>
+            <w:tcW w:w="2970" w:type="dxa"/>
+            <w:vAlign w:val="center"/>
+          </w:tcPr>
+          <w:p>
+            <w:proofErr w:type="spellStart"/>
+            <w:r>
+              <w:rPr>
+                <w:b/>
+                <w:color w:val="0000FF"/>
+                <w:szCs w:val="22"/>
+              </w:rPr>
+              <w:t>Apriori</w:t>
+            </w:r>
+            <w:proofErr w:type="spellEnd"/>
+            <w:r>
+              <w:rPr>
+                <w:b/>
+                <w:color w:val="0000FF"/>
+                <w:szCs w:val="22"/>
+              </w:rPr>
+              <w:t xml:space="preserve"> Algorithm</w:t>
+            </w:r>
+            <w:r>
+              <w:t xml:space="preserve"> – Used to determine what people buy or use together.</w:t>
+            </w:r>
+          </w:p>
+          <w:p>
+            <w:pPr>
+              <w:pStyle w:val="ListParagraph"/>
+              <w:numPr>
+                <w:ilvl w:val="1"/>
+                <w:numId w:val="28"/>
+              </w:numPr>
+            </w:pPr>
+            <w:r>
+              <w:t>Can be used for recommendation.</w:t>
+            </w:r>
+          </w:p>
+          <w:p/>
+          <w:p>
+            <w:r>
+              <w:rPr>
+                <w:b/>
+                <w:color w:val="0000FF"/>
+                <w:szCs w:val="22"/>
+              </w:rPr>
+              <w:t xml:space="preserve">KNN Algorithm </w:t>
+            </w:r>
+            <w:r>
+              <w:t>– Can be used for both classification and recommendation.</w:t>
+            </w:r>
+          </w:p>
+          <w:p/>
+          <w:p>
+            <w:pPr>
+              <w:jc w:val="center"/>
+              <w:rPr>
+                <w:b/>
+                <w:color w:val="0000FF"/>
+              </w:rPr>
+            </w:pPr>
+            <w:r>
+              <w:rPr>
+                <w:b/>
+                <w:color w:val="0000FF"/>
+              </w:rPr>
+              <w:t>Two Main Algorithms for Recommendation Engine</w:t>
+            </w:r>
+          </w:p>
+          <w:p>
+            <w:pPr>
+              <w:pStyle w:val="ListParagraph"/>
+              <w:numPr>
+                <w:ilvl w:val="0"/>
+                <w:numId w:val="28"/>
+              </w:numPr>
+              <w:rPr>
+                <w:b/>
+                <w:color w:val="E36C0A" w:themeColor="accent6" w:themeShade="BF"/>
+              </w:rPr>
+            </w:pPr>
+            <w:r>
+              <w:rPr>
+                <w:b/>
+                <w:color w:val="E36C0A" w:themeColor="accent6" w:themeShade="BF"/>
+              </w:rPr>
+              <w:t>Collaborative Filtering</w:t>
+            </w:r>
+          </w:p>
+          <w:p>
+            <w:pPr>
+              <w:pStyle w:val="ListParagraph"/>
+              <w:numPr>
+                <w:ilvl w:val="0"/>
+                <w:numId w:val="28"/>
+              </w:numPr>
+              <w:rPr>
+                <w:b/>
+                <w:color w:val="E36C0A" w:themeColor="accent6" w:themeShade="BF"/>
+              </w:rPr>
+            </w:pPr>
+            <w:r>
+              <w:rPr>
+                <w:b/>
+                <w:color w:val="E36C0A" w:themeColor="accent6" w:themeShade="BF"/>
+              </w:rPr>
+              <w:t>Matrix Factorization</w:t>
+            </w:r>
+          </w:p>
+        </w:tc>
+        <w:tc>
+          <w:tcPr>
+            <w:tcW w:w="2619" w:type="dxa"/>
+            <w:vAlign w:val="center"/>
+          </w:tcPr>
+          <w:p>
+            <w:r>
+              <w:rPr>
+                <w:b/>
+                <w:color w:val="0000FF"/>
+              </w:rPr>
+              <w:t>Fundamental Problem of Collaborative Filtering</w:t>
+            </w:r>
+            <w:r>
+              <w:t xml:space="preserve"> – Finding a distance metric.</w:t>
+            </w:r>
+            <w:r>
+              <w:t xml:space="preserve">  </w:t>
+            </w:r>
+          </w:p>
+          <w:p/>
+          <w:p>
+            <w:r>
+              <w:rPr>
+                <w:b/>
+                <w:color w:val="0000FF"/>
+              </w:rPr>
+              <w:t>Base Idea of Collaborative Filtering</w:t>
+            </w:r>
+            <w:r>
+              <w:t xml:space="preserve"> – Like KNN.  Make decisions based off similar things (e.g. items, users, etc.)</w:t>
+            </w:r>
+            <w:r>
+              <w:t xml:space="preserve">.  </w:t>
+            </w:r>
+            <w:r>
+              <w:t>(</w:t>
+            </w:r>
+            <w:bookmarkStart w:id="0" w:name="_GoBack"/>
+            <w:r>
+              <w:rPr>
+                <w:b/>
+                <w:color w:val="FF0000"/>
+              </w:rPr>
+              <w:t>Use collaboration from others to make recommendations</w:t>
+            </w:r>
+            <w:bookmarkEnd w:id="0"/>
+            <w:r>
+              <w:t>)</w:t>
+            </w:r>
+          </w:p>
+        </w:tc>
+        <w:tc>
+          <w:tcPr>
+            <w:tcW w:w="2709" w:type="dxa"/>
+            <w:vAlign w:val="center"/>
+          </w:tcPr>
+          <w:p>
+            <w:r>
+              <w:rPr>
+                <w:b/>
+                <w:color w:val="0000FF"/>
+              </w:rPr>
+              <w:t>ALS</w:t>
+            </w:r>
+            <w:r>
+              <w:t xml:space="preserve"> – Inspired by matrix factorization but has almost nothing to do with it.</w:t>
+            </w:r>
+          </w:p>
+          <w:p>
+            <w:pPr>
+              <w:pStyle w:val="ListParagraph"/>
+              <w:numPr>
+                <w:ilvl w:val="0"/>
+                <w:numId w:val="28"/>
+              </w:numPr>
+            </w:pPr>
+            <w:r>
+              <w:t>More similar to neural networks.</w:t>
+            </w:r>
+          </w:p>
+          <w:p>
+            <w:pPr>
+              <w:pStyle w:val="ListParagraph"/>
+              <w:numPr>
+                <w:ilvl w:val="0"/>
+                <w:numId w:val="28"/>
+              </w:numPr>
+            </w:pPr>
+            <w:r>
+              <w:t>Can be random or unstable, but it works fine for some cases.</w:t>
+            </w:r>
+          </w:p>
+        </w:tc>
+      </w:tr>
+    </w:tbl>
+    <w:p>
+      <w:pPr>
         <w:rPr>
           <w:sz w:val="8"/>
           <w:szCs w:val="8"/>
@@ -13134,7 +14628,7 @@
       <w:rPr>
         <w:noProof/>
       </w:rPr>
-      <w:t>4</w:t>
+      <w:t>5</w:t>
     </w:r>
     <w:r>
       <w:rPr>
@@ -17880,7 +19374,7 @@
 </file>
 
 <file path=customXml/itemProps1.xml><?xml version="1.0" encoding="utf-8"?>
-<ds:datastoreItem xmlns:ds="http://schemas.openxmlformats.org/officeDocument/2006/customXml" ds:itemID="{3F4F56D2-8077-4F95-A75E-9FB859B2F11D}">
+<ds:datastoreItem xmlns:ds="http://schemas.openxmlformats.org/officeDocument/2006/customXml" ds:itemID="{CFFC04DA-C653-4674-9BF2-A1FD76EFA6C4}">
   <ds:schemaRefs>
     <ds:schemaRef ds:uri="http://schemas.openxmlformats.org/officeDocument/2006/bibliography"/>
   </ds:schemaRefs>

</xml_diff>

<commit_message>
Final exam study guide change for the night
</commit_message>
<xml_diff>
--- a/Exam Study Guide/Exam #2/CS286 - Exam #2 Study Guide.docx
+++ b/Exam Study Guide/Exam #2/CS286 - Exam #2 Study Guide.docx
@@ -59,7 +59,14 @@
         <w:t>Zayd Hammoudeh</w:t>
       </w:r>
     </w:p>
-    <w:p/>
+    <w:p>
+      <w:pPr>
+        <w:rPr>
+          <w:sz w:val="8"/>
+          <w:szCs w:val="8"/>
+        </w:rPr>
+      </w:pPr>
+    </w:p>
     <w:p>
       <w:pPr>
         <w:jc w:val="center"/>
@@ -294,21 +301,12 @@
             </w:pPr>
           </w:p>
           <w:p>
-            <w:proofErr w:type="spellStart"/>
-            <w:r>
-              <w:rPr>
-                <w:b/>
-                <w:color w:val="0000FF"/>
-              </w:rPr>
-              <w:t>Vectorizing</w:t>
-            </w:r>
-            <w:proofErr w:type="spellEnd"/>
-            <w:r>
-              <w:rPr>
-                <w:b/>
-                <w:color w:val="0000FF"/>
-              </w:rPr>
-              <w:t xml:space="preserve"> Data</w:t>
+            <w:r>
+              <w:rPr>
+                <w:b/>
+                <w:color w:val="0000FF"/>
+              </w:rPr>
+              <w:t>Vectorizing Data</w:t>
             </w:r>
             <w:r>
               <w:t xml:space="preserve"> – Given an observation, assign features to dimensions.</w:t>
@@ -596,7 +594,21 @@
                 <w:b/>
                 <w:color w:val="E36C0A" w:themeColor="accent6" w:themeShade="BF"/>
               </w:rPr>
-              <w:t>Number of Features in Minimized</w:t>
+              <w:t xml:space="preserve">Number of </w:t>
+            </w:r>
+            <w:r>
+              <w:rPr>
+                <w:b/>
+                <w:color w:val="E36C0A" w:themeColor="accent6" w:themeShade="BF"/>
+              </w:rPr>
+              <w:t>features in m</w:t>
+            </w:r>
+            <w:r>
+              <w:rPr>
+                <w:b/>
+                <w:color w:val="E36C0A" w:themeColor="accent6" w:themeShade="BF"/>
+              </w:rPr>
+              <w:t>inimized</w:t>
             </w:r>
           </w:p>
           <w:p/>
@@ -969,7 +981,35 @@
                 <w:b/>
                 <w:color w:val="E36C0A" w:themeColor="accent6" w:themeShade="BF"/>
               </w:rPr>
-              <w:t>Look for orthogonal dimensions with the greatest variance (principal)</w:t>
+              <w:t>Look for orthogonal dimensions with the greatest variance (</w:t>
+            </w:r>
+            <w:r>
+              <w:rPr>
+                <w:b/>
+                <w:color w:val="E36C0A" w:themeColor="accent6" w:themeShade="BF"/>
+              </w:rPr>
+              <w:t xml:space="preserve">i.e. </w:t>
+            </w:r>
+            <w:r>
+              <w:rPr>
+                <w:b/>
+                <w:color w:val="E36C0A" w:themeColor="accent6" w:themeShade="BF"/>
+              </w:rPr>
+              <w:t>principal</w:t>
+            </w:r>
+            <w:r>
+              <w:rPr>
+                <w:b/>
+                <w:color w:val="E36C0A" w:themeColor="accent6" w:themeShade="BF"/>
+              </w:rPr>
+              <w:t xml:space="preserve"> components</w:t>
+            </w:r>
+            <w:r>
+              <w:rPr>
+                <w:b/>
+                <w:color w:val="E36C0A" w:themeColor="accent6" w:themeShade="BF"/>
+              </w:rPr>
+              <w:t>)</w:t>
             </w:r>
           </w:p>
           <w:p>
@@ -1409,7 +1449,13 @@
               <w:t>Example</w:t>
             </w:r>
             <w:r>
-              <w:t>: The average of averages does not equal the average all points.</w:t>
+              <w:t xml:space="preserve">: The average of averages </w:t>
+            </w:r>
+            <w:r>
+              <w:t>may</w:t>
+            </w:r>
+            <w:r>
+              <w:t xml:space="preserve"> not equal the average all points.</w:t>
             </w:r>
           </w:p>
         </w:tc>
@@ -2028,14 +2074,6 @@
     </w:p>
     <w:p>
       <w:pPr>
-        <w:rPr>
-          <w:sz w:val="8"/>
-          <w:szCs w:val="8"/>
-        </w:rPr>
-      </w:pPr>
-    </w:p>
-    <w:p>
-      <w:pPr>
         <w:jc w:val="center"/>
         <w:rPr>
           <w:b/>
@@ -2146,55 +2184,18 @@
               </w:numPr>
               <w:ind w:left="162" w:hanging="162"/>
             </w:pPr>
-            <w:proofErr w:type="spellStart"/>
-            <w:r>
-              <w:rPr>
-                <w:b/>
-                <w:color w:val="E36C0A" w:themeColor="accent6" w:themeShade="BF"/>
-              </w:rPr>
-              <w:t>Dendrogram</w:t>
-            </w:r>
-            <w:proofErr w:type="spellEnd"/>
-            <w:r>
-              <w:rPr>
-                <w:b/>
-                <w:color w:val="E36C0A" w:themeColor="accent6" w:themeShade="BF"/>
-              </w:rPr>
-              <w:t xml:space="preserve"> </w:t>
-            </w:r>
-            <w:r>
-              <w:rPr>
-                <w:b/>
-              </w:rPr>
-              <w:t xml:space="preserve">(including </w:t>
-            </w:r>
-            <w:proofErr w:type="spellStart"/>
-            <w:r>
-              <w:rPr>
-                <w:b/>
-              </w:rPr>
-              <w:t>Phylogentic</w:t>
-            </w:r>
-            <w:proofErr w:type="spellEnd"/>
-            <w:r>
-              <w:rPr>
-                <w:b/>
-              </w:rPr>
-              <w:t xml:space="preserve"> </w:t>
-            </w:r>
-            <w:proofErr w:type="spellStart"/>
-            <w:r>
-              <w:rPr>
-                <w:b/>
-              </w:rPr>
-              <w:t>Dendogram</w:t>
-            </w:r>
-            <w:proofErr w:type="spellEnd"/>
-            <w:r>
-              <w:rPr>
-                <w:b/>
-              </w:rPr>
-              <w:t>)</w:t>
+            <w:r>
+              <w:rPr>
+                <w:b/>
+                <w:color w:val="E36C0A" w:themeColor="accent6" w:themeShade="BF"/>
+              </w:rPr>
+              <w:t xml:space="preserve">Dendrogram </w:t>
+            </w:r>
+            <w:r>
+              <w:rPr>
+                <w:b/>
+              </w:rPr>
+              <w:t>(including Phylogentic Dendogram)</w:t>
             </w:r>
           </w:p>
           <w:p>
@@ -2427,23 +2428,7 @@
                 <w:b/>
                 <w:color w:val="E36C0A" w:themeColor="accent6" w:themeShade="BF"/>
               </w:rPr>
-              <w:t xml:space="preserve">El Agha </w:t>
-            </w:r>
-            <w:proofErr w:type="gramStart"/>
-            <w:r>
-              <w:rPr>
-                <w:b/>
-                <w:color w:val="E36C0A" w:themeColor="accent6" w:themeShade="BF"/>
-              </w:rPr>
-              <w:t>et</w:t>
-            </w:r>
-            <w:proofErr w:type="gramEnd"/>
-            <w:r>
-              <w:rPr>
-                <w:b/>
-                <w:color w:val="E36C0A" w:themeColor="accent6" w:themeShade="BF"/>
-              </w:rPr>
-              <w:t>. al. Method</w:t>
+              <w:t>El Agha et. al. Method</w:t>
             </w:r>
           </w:p>
           <w:p>
@@ -2497,7 +2482,23 @@
                 <w:b/>
                 <w:color w:val="E36C0A" w:themeColor="accent6" w:themeShade="BF"/>
               </w:rPr>
-              <w:t>Min change of median from last iteration</w:t>
+              <w:t xml:space="preserve">Min change of </w:t>
+            </w:r>
+            <w:r>
+              <w:rPr>
+                <w:b/>
+                <w:color w:val="E36C0A" w:themeColor="accent6" w:themeShade="BF"/>
+              </w:rPr>
+              <w:t>mean</w:t>
+            </w:r>
+            <w:bookmarkStart w:id="0" w:name="_GoBack"/>
+            <w:bookmarkEnd w:id="0"/>
+            <w:r>
+              <w:rPr>
+                <w:b/>
+                <w:color w:val="E36C0A" w:themeColor="accent6" w:themeShade="BF"/>
+              </w:rPr>
+              <w:t xml:space="preserve"> from last iteration</w:t>
             </w:r>
             <w:r>
               <w:t>.</w:t>
@@ -2543,23 +2544,7 @@
                 <w:b/>
                 <w:color w:val="E36C0A" w:themeColor="accent6" w:themeShade="BF"/>
               </w:rPr>
-              <w:t xml:space="preserve"> large </w:t>
-            </w:r>
-            <w:proofErr w:type="spellStart"/>
-            <w:r>
-              <w:rPr>
-                <w:b/>
-                <w:color w:val="E36C0A" w:themeColor="accent6" w:themeShade="BF"/>
-              </w:rPr>
-              <w:t>intercluster</w:t>
-            </w:r>
-            <w:proofErr w:type="spellEnd"/>
-            <w:r>
-              <w:rPr>
-                <w:b/>
-                <w:color w:val="E36C0A" w:themeColor="accent6" w:themeShade="BF"/>
-              </w:rPr>
-              <w:t xml:space="preserve"> distance</w:t>
+              <w:t xml:space="preserve"> large intercluster distance</w:t>
             </w:r>
           </w:p>
         </w:tc>
@@ -2569,21 +2554,12 @@
             <w:vAlign w:val="center"/>
           </w:tcPr>
           <w:p>
-            <w:proofErr w:type="spellStart"/>
-            <w:r>
-              <w:rPr>
-                <w:b/>
-                <w:color w:val="0000FF"/>
-              </w:rPr>
-              <w:t>Intracluster</w:t>
-            </w:r>
-            <w:proofErr w:type="spellEnd"/>
-            <w:r>
-              <w:rPr>
-                <w:b/>
-                <w:color w:val="0000FF"/>
-              </w:rPr>
-              <w:t xml:space="preserve"> Distance</w:t>
+            <w:r>
+              <w:rPr>
+                <w:b/>
+                <w:color w:val="0000FF"/>
+              </w:rPr>
+              <w:t>Intracluster Distance</w:t>
             </w:r>
             <w:r>
               <w:t xml:space="preserve"> – Distance between </w:t>
@@ -2611,7 +2587,6 @@
           </w:p>
           <w:p/>
           <w:p>
-            <w:proofErr w:type="spellStart"/>
             <w:r>
               <w:rPr>
                 <w:b/>
@@ -2624,15 +2599,7 @@
                 <w:b/>
                 <w:color w:val="0000FF"/>
               </w:rPr>
-              <w:t>cluster</w:t>
-            </w:r>
-            <w:proofErr w:type="spellEnd"/>
-            <w:r>
-              <w:rPr>
-                <w:b/>
-                <w:color w:val="0000FF"/>
-              </w:rPr>
-              <w:t xml:space="preserve"> Distance</w:t>
+              <w:t>cluster Distance</w:t>
             </w:r>
             <w:r>
               <w:t xml:space="preserve"> – </w:t>
@@ -3662,6 +3629,16 @@
               </m:oMath>
             </m:oMathPara>
           </w:p>
+          <w:p>
+            <w:pPr>
+              <w:rPr>
+                <w:b/>
+                <w:color w:val="7030A0"/>
+                <w:sz w:val="8"/>
+                <w:szCs w:val="8"/>
+              </w:rPr>
+            </w:pPr>
+          </w:p>
         </w:tc>
         <w:tc>
           <w:tcPr>
@@ -3864,7 +3841,10 @@
               </w:numPr>
             </w:pPr>
             <w:r>
-              <w:t xml:space="preserve">Cloud </w:t>
+              <w:t>Can</w:t>
+            </w:r>
+            <w:r>
+              <w:t xml:space="preserve"> </w:t>
             </w:r>
             <w:r>
               <w:rPr>
@@ -5095,13 +5075,8 @@
               </m:r>
             </m:oMath>
             <w:r>
-              <w:t xml:space="preserve"> means each testing set is </w:t>
-            </w:r>
-            <w:proofErr w:type="gramStart"/>
-            <w:r>
-              <w:t xml:space="preserve">size </w:t>
-            </w:r>
-            <w:proofErr w:type="gramEnd"/>
+              <w:t xml:space="preserve"> means each testing set is size </w:t>
+            </w:r>
             <m:oMath>
               <m:f>
                 <m:fPr>
@@ -5510,21 +5485,12 @@
                 <w:numId w:val="28"/>
               </w:numPr>
             </w:pPr>
-            <w:proofErr w:type="spellStart"/>
-            <w:r>
-              <w:rPr>
-                <w:b/>
-                <w:color w:val="0000FF"/>
-              </w:rPr>
-              <w:t>Hebbian</w:t>
-            </w:r>
-            <w:proofErr w:type="spellEnd"/>
-            <w:r>
-              <w:rPr>
-                <w:b/>
-                <w:color w:val="0000FF"/>
-              </w:rPr>
-              <w:t xml:space="preserve"> Learning</w:t>
+            <w:r>
+              <w:rPr>
+                <w:b/>
+                <w:color w:val="0000FF"/>
+              </w:rPr>
+              <w:t>Hebbian Learning</w:t>
             </w:r>
             <w:r>
               <w:t xml:space="preserve"> – Changing of the weights between the neurons</w:t>
@@ -5688,6 +5654,9 @@
             </w:r>
             <w:r>
               <w:t>–</w:t>
+            </w:r>
+            <w:r>
+              <w:t xml:space="preserve"> </w:t>
             </w:r>
             <w:r>
               <w:t>Defines the relation between the summed input to the perceptron and the perceptron’s output.</w:t>
@@ -6935,7 +6904,7 @@
                 <w:noProof/>
               </w:rPr>
               <w:drawing>
-                <wp:inline distT="0" distB="0" distL="0" distR="0" wp14:anchorId="1E0A8257" wp14:editId="1437168E">
+                <wp:inline distT="0" distB="0" distL="0" distR="0" wp14:anchorId="41D2030B" wp14:editId="30CBA081">
                   <wp:extent cx="2085011" cy="1081889"/>
                   <wp:effectExtent l="0" t="0" r="0" b="4445"/>
                   <wp:docPr id="3" name="Picture 3"/>
@@ -7023,16 +6992,8 @@
               <w:rPr>
                 <w:b/>
               </w:rPr>
-              <w:t xml:space="preserve">Minsky and </w:t>
-            </w:r>
-            <w:proofErr w:type="spellStart"/>
-            <w:r>
-              <w:rPr>
-                <w:b/>
-              </w:rPr>
-              <w:t>Papert</w:t>
-            </w:r>
-            <w:proofErr w:type="spellEnd"/>
+              <w:t>Minsky and Papert</w:t>
+            </w:r>
             <w:r>
               <w:t>.</w:t>
             </w:r>
@@ -7044,7 +7005,21 @@
                 <w:b/>
                 <w:color w:val="FF0000"/>
               </w:rPr>
-              <w:t>Perceptron Functions must be linearly separable.</w:t>
+              <w:t xml:space="preserve">Perceptron </w:t>
+            </w:r>
+            <w:r>
+              <w:rPr>
+                <w:b/>
+                <w:color w:val="FF0000"/>
+              </w:rPr>
+              <w:t>can only solve functions that are</w:t>
+            </w:r>
+            <w:r>
+              <w:rPr>
+                <w:b/>
+                <w:color w:val="FF0000"/>
+              </w:rPr>
+              <w:t xml:space="preserve"> linearly separable.</w:t>
             </w:r>
           </w:p>
         </w:tc>
@@ -7083,7 +7058,7 @@
                 <w:color w:val="F79646" w:themeColor="accent6"/>
               </w:rPr>
               <w:drawing>
-                <wp:inline distT="0" distB="0" distL="0" distR="0" wp14:anchorId="2068FBFC" wp14:editId="7697C770">
+                <wp:inline distT="0" distB="0" distL="0" distR="0" wp14:anchorId="36DA3B0D" wp14:editId="6D18386A">
                   <wp:extent cx="1802974" cy="1420367"/>
                   <wp:effectExtent l="0" t="0" r="6985" b="8890"/>
                   <wp:docPr id="4" name="Picture 4"/>
@@ -7148,7 +7123,6 @@
             <w:r>
               <w:t xml:space="preserve">Developed by </w:t>
             </w:r>
-            <w:proofErr w:type="spellStart"/>
             <w:r>
               <w:rPr>
                 <w:b/>
@@ -7156,7 +7130,6 @@
               </w:rPr>
               <w:t>Werbos</w:t>
             </w:r>
-            <w:proofErr w:type="spellEnd"/>
           </w:p>
           <w:p>
             <w:pPr>
@@ -7616,19 +7589,11 @@
                       <w:szCs w:val="16"/>
                     </w:rPr>
                   </w:pPr>
-                  <w:proofErr w:type="spellStart"/>
                   <w:r>
                     <w:rPr>
                       <w:szCs w:val="16"/>
                     </w:rPr>
-                    <w:t>Vapnik</w:t>
-                  </w:r>
-                  <w:proofErr w:type="spellEnd"/>
-                  <w:r>
-                    <w:rPr>
-                      <w:szCs w:val="16"/>
-                    </w:rPr>
-                    <w:t xml:space="preserve"> and Cortes</w:t>
+                    <w:t>Vapnik and Cortes</w:t>
                   </w:r>
                 </w:p>
               </w:tc>
@@ -7693,16 +7658,8 @@
                     <w:rPr>
                       <w:szCs w:val="16"/>
                     </w:rPr>
-                    <w:t xml:space="preserve">Freund and </w:t>
+                    <w:t>Freund and Shapire</w:t>
                   </w:r>
-                  <w:proofErr w:type="spellStart"/>
-                  <w:r>
-                    <w:rPr>
-                      <w:szCs w:val="16"/>
-                    </w:rPr>
-                    <w:t>Shapire</w:t>
-                  </w:r>
-                  <w:proofErr w:type="spellEnd"/>
                 </w:p>
               </w:tc>
             </w:tr>
@@ -7762,14 +7719,12 @@
                       <w:szCs w:val="16"/>
                     </w:rPr>
                   </w:pPr>
-                  <w:proofErr w:type="spellStart"/>
                   <w:r>
                     <w:rPr>
                       <w:szCs w:val="16"/>
                     </w:rPr>
                     <w:t>Breiman</w:t>
                   </w:r>
-                  <w:proofErr w:type="spellEnd"/>
                 </w:p>
               </w:tc>
             </w:tr>
@@ -8033,7 +7988,15 @@
                 <w:color w:val="00B050"/>
                 <w:szCs w:val="16"/>
               </w:rPr>
-              <w:t xml:space="preserve">Unsupervised learning does not have outputs </w:t>
+              <w:t>Unsupervised learning uses only inputs, not</w:t>
+            </w:r>
+            <w:r>
+              <w:rPr>
+                <w:b/>
+                <w:color w:val="00B050"/>
+                <w:szCs w:val="16"/>
+              </w:rPr>
+              <w:t xml:space="preserve"> outputs </w:t>
             </w:r>
             <w:r>
               <w:rPr>
@@ -8474,7 +8437,21 @@
                 <w:b/>
                 <w:color w:val="00B050"/>
               </w:rPr>
-              <w:t xml:space="preserve">Work-like </w:t>
+              <w:t>Wor</w:t>
+            </w:r>
+            <w:r>
+              <w:rPr>
+                <w:b/>
+                <w:color w:val="00B050"/>
+              </w:rPr>
+              <w:t>d</w:t>
+            </w:r>
+            <w:r>
+              <w:rPr>
+                <w:b/>
+                <w:color w:val="00B050"/>
+              </w:rPr>
+              <w:t xml:space="preserve">-like </w:t>
             </w:r>
             <w:r>
               <w:t>– Large set of defined values.</w:t>
@@ -9445,18 +9422,8 @@
                 <w:color w:val="E36C0A" w:themeColor="accent6" w:themeShade="BF"/>
                 <w:szCs w:val="16"/>
               </w:rPr>
-              <w:t xml:space="preserve">mahout </w:t>
-            </w:r>
-            <w:proofErr w:type="spellStart"/>
-            <w:r>
-              <w:rPr>
-                <w:b/>
-                <w:color w:val="E36C0A" w:themeColor="accent6" w:themeShade="BF"/>
-                <w:szCs w:val="16"/>
-              </w:rPr>
-              <w:t>seqdirectory</w:t>
-            </w:r>
-            <w:proofErr w:type="spellEnd"/>
+              <w:t>mahout seqdirectory</w:t>
+            </w:r>
           </w:p>
           <w:p>
             <w:pPr>
@@ -9521,18 +9488,8 @@
                 <w:color w:val="E36C0A" w:themeColor="accent6" w:themeShade="BF"/>
                 <w:szCs w:val="16"/>
               </w:rPr>
-              <w:t xml:space="preserve">mahout </w:t>
-            </w:r>
-            <w:proofErr w:type="spellStart"/>
-            <w:r>
-              <w:rPr>
-                <w:b/>
-                <w:color w:val="E36C0A" w:themeColor="accent6" w:themeShade="BF"/>
-                <w:szCs w:val="16"/>
-              </w:rPr>
-              <w:t>trainnb</w:t>
-            </w:r>
-            <w:proofErr w:type="spellEnd"/>
+              <w:t>mahout trainnb</w:t>
+            </w:r>
           </w:p>
           <w:p>
             <w:pPr>
@@ -9553,18 +9510,8 @@
                 <w:color w:val="E36C0A" w:themeColor="accent6" w:themeShade="BF"/>
                 <w:szCs w:val="16"/>
               </w:rPr>
-              <w:t xml:space="preserve">mahout </w:t>
-            </w:r>
-            <w:proofErr w:type="spellStart"/>
-            <w:r>
-              <w:rPr>
-                <w:b/>
-                <w:color w:val="E36C0A" w:themeColor="accent6" w:themeShade="BF"/>
-                <w:szCs w:val="16"/>
-              </w:rPr>
-              <w:t>testnb</w:t>
-            </w:r>
-            <w:proofErr w:type="spellEnd"/>
+              <w:t>mahout testnb</w:t>
+            </w:r>
           </w:p>
         </w:tc>
         <w:tc>
@@ -9699,15 +9646,7 @@
               <w:t xml:space="preserve"> </w:t>
             </w:r>
             <w:r>
-              <w:t xml:space="preserve">– A </w:t>
-            </w:r>
-            <w:proofErr w:type="spellStart"/>
-            <w:r>
-              <w:t>datastore</w:t>
-            </w:r>
-            <w:proofErr w:type="spellEnd"/>
-            <w:r>
-              <w:t xml:space="preserve"> that whose </w:t>
+              <w:t xml:space="preserve">– A datastore that whose </w:t>
             </w:r>
             <w:r>
               <w:rPr>
@@ -11150,7 +11089,6 @@
                 <w:szCs w:val="8"/>
               </w:rPr>
             </w:pPr>
-            <w:proofErr w:type="spellStart"/>
             <w:r>
               <w:rPr>
                 <w:b/>
@@ -11159,7 +11097,6 @@
               </w:rPr>
               <w:t>Memstore</w:t>
             </w:r>
-            <w:proofErr w:type="spellEnd"/>
             <w:r>
               <w:rPr>
                 <w:szCs w:val="8"/>
@@ -11242,25 +11179,7 @@
                 <w:color w:val="FF0000"/>
                 <w:szCs w:val="16"/>
               </w:rPr>
-              <w:t xml:space="preserve">One </w:t>
-            </w:r>
-            <w:proofErr w:type="spellStart"/>
-            <w:r>
-              <w:rPr>
-                <w:b/>
-                <w:color w:val="FF0000"/>
-                <w:szCs w:val="16"/>
-              </w:rPr>
-              <w:t>memstore</w:t>
-            </w:r>
-            <w:proofErr w:type="spellEnd"/>
-            <w:r>
-              <w:rPr>
-                <w:b/>
-                <w:color w:val="FF0000"/>
-                <w:szCs w:val="16"/>
-              </w:rPr>
-              <w:t xml:space="preserve"> for each column family</w:t>
+              <w:t>One memstore for each column family</w:t>
             </w:r>
             <w:r>
               <w:rPr>
@@ -11282,7 +11201,6 @@
                 <w:szCs w:val="8"/>
               </w:rPr>
             </w:pPr>
-            <w:proofErr w:type="spellStart"/>
             <w:r>
               <w:rPr>
                 <w:b/>
@@ -11291,7 +11209,6 @@
               </w:rPr>
               <w:t>HFile</w:t>
             </w:r>
-            <w:proofErr w:type="spellEnd"/>
             <w:r>
               <w:rPr>
                 <w:szCs w:val="8"/>
@@ -11360,35 +11277,7 @@
               <w:rPr>
                 <w:szCs w:val="8"/>
               </w:rPr>
-              <w:t xml:space="preserve"> – All contents of </w:t>
-            </w:r>
-            <w:proofErr w:type="spellStart"/>
-            <w:r>
-              <w:rPr>
-                <w:szCs w:val="8"/>
-              </w:rPr>
-              <w:t>memstore</w:t>
-            </w:r>
-            <w:proofErr w:type="spellEnd"/>
-            <w:r>
-              <w:rPr>
-                <w:szCs w:val="8"/>
-              </w:rPr>
-              <w:t xml:space="preserve"> flushed to an </w:t>
-            </w:r>
-            <w:proofErr w:type="spellStart"/>
-            <w:r>
-              <w:rPr>
-                <w:szCs w:val="8"/>
-              </w:rPr>
-              <w:t>HFile</w:t>
-            </w:r>
-            <w:proofErr w:type="spellEnd"/>
-            <w:r>
-              <w:rPr>
-                <w:szCs w:val="8"/>
-              </w:rPr>
-              <w:t xml:space="preserve"> on disk.</w:t>
+              <w:t xml:space="preserve"> – All contents of memstore flushed to an HFile on disk.</w:t>
             </w:r>
           </w:p>
           <w:p>
@@ -11406,35 +11295,19 @@
               <w:rPr>
                 <w:szCs w:val="8"/>
               </w:rPr>
-              <w:t xml:space="preserve">Since </w:t>
-            </w:r>
-            <w:proofErr w:type="spellStart"/>
+              <w:t xml:space="preserve">Since Memstore is </w:t>
+            </w:r>
             <w:r>
               <w:rPr>
                 <w:szCs w:val="8"/>
               </w:rPr>
-              <w:t>Memstore</w:t>
-            </w:r>
-            <w:proofErr w:type="spellEnd"/>
+              <w:t>sorted</w:t>
+            </w:r>
             <w:r>
               <w:rPr>
                 <w:szCs w:val="8"/>
               </w:rPr>
-              <w:t xml:space="preserve"> is store, </w:t>
-            </w:r>
-            <w:proofErr w:type="spellStart"/>
-            <w:r>
-              <w:rPr>
-                <w:szCs w:val="8"/>
-              </w:rPr>
-              <w:t>HFile</w:t>
-            </w:r>
-            <w:proofErr w:type="spellEnd"/>
-            <w:r>
-              <w:rPr>
-                <w:szCs w:val="8"/>
-              </w:rPr>
-              <w:t xml:space="preserve"> is also sorted. </w:t>
+              <w:t xml:space="preserve">, HFile is also sorted. </w:t>
             </w:r>
           </w:p>
         </w:tc>
@@ -11461,77 +11334,35 @@
               <w:rPr>
                 <w:szCs w:val="8"/>
               </w:rPr>
-              <w:t xml:space="preserve"> – Merge multiple, small </w:t>
-            </w:r>
-            <w:proofErr w:type="spellStart"/>
-            <w:r>
+              <w:t xml:space="preserve"> – Merge multiple, small HFiles into fewer larger ones.</w:t>
+            </w:r>
+          </w:p>
+          <w:p>
+            <w:pPr>
               <w:rPr>
                 <w:szCs w:val="8"/>
               </w:rPr>
-              <w:t>HFiles</w:t>
-            </w:r>
-            <w:proofErr w:type="spellEnd"/>
-            <w:r>
+            </w:pPr>
+          </w:p>
+          <w:p>
+            <w:pPr>
               <w:rPr>
                 <w:szCs w:val="8"/>
               </w:rPr>
-              <w:t xml:space="preserve"> into fewer larger ones.</w:t>
-            </w:r>
-          </w:p>
-          <w:p>
-            <w:pPr>
+            </w:pPr>
+            <w:r>
+              <w:rPr>
+                <w:b/>
+                <w:color w:val="0000FF"/>
+                <w:szCs w:val="22"/>
+              </w:rPr>
+              <w:t>Major Compaction</w:t>
+            </w:r>
+            <w:r>
               <w:rPr>
                 <w:szCs w:val="8"/>
               </w:rPr>
-            </w:pPr>
-          </w:p>
-          <w:p>
-            <w:pPr>
-              <w:rPr>
-                <w:szCs w:val="8"/>
-              </w:rPr>
-            </w:pPr>
-            <w:r>
-              <w:rPr>
-                <w:b/>
-                <w:color w:val="0000FF"/>
-                <w:szCs w:val="22"/>
-              </w:rPr>
-              <w:t>Major Compaction</w:t>
-            </w:r>
-            <w:r>
-              <w:rPr>
-                <w:szCs w:val="8"/>
-              </w:rPr>
-              <w:t xml:space="preserve"> – Merge all </w:t>
-            </w:r>
-            <w:proofErr w:type="spellStart"/>
-            <w:r>
-              <w:rPr>
-                <w:szCs w:val="8"/>
-              </w:rPr>
-              <w:t>HFiles</w:t>
-            </w:r>
-            <w:proofErr w:type="spellEnd"/>
-            <w:r>
-              <w:rPr>
-                <w:szCs w:val="8"/>
-              </w:rPr>
-              <w:t xml:space="preserve"> into one large </w:t>
-            </w:r>
-            <w:proofErr w:type="spellStart"/>
-            <w:r>
-              <w:rPr>
-                <w:szCs w:val="8"/>
-              </w:rPr>
-              <w:t>HFile</w:t>
-            </w:r>
-            <w:proofErr w:type="spellEnd"/>
-            <w:r>
-              <w:rPr>
-                <w:szCs w:val="8"/>
-              </w:rPr>
-              <w:t xml:space="preserve"> with all records marked for </w:t>
+              <w:t xml:space="preserve"> – Merge all HFiles into one large HFile with all records marked for </w:t>
             </w:r>
             <w:r>
               <w:rPr>
@@ -11864,14 +11695,7 @@
               <w:rPr>
                 <w:szCs w:val="8"/>
               </w:rPr>
-              <w:t xml:space="preserve">Information </w:t>
-            </w:r>
-            <w:proofErr w:type="gramStart"/>
-            <w:r>
-              <w:rPr>
-                <w:szCs w:val="8"/>
-              </w:rPr>
-              <w:t xml:space="preserve">exchange with </w:t>
+              <w:t xml:space="preserve">Information exchange with </w:t>
             </w:r>
             <w:r>
               <w:rPr>
@@ -11881,7 +11705,6 @@
               </w:rPr>
               <w:t>high volume read and write</w:t>
             </w:r>
-            <w:proofErr w:type="gramEnd"/>
             <w:r>
               <w:rPr>
                 <w:szCs w:val="8"/>
@@ -12001,31 +11824,7 @@
           <w:color w:val="008000"/>
           <w:sz w:val="32"/>
         </w:rPr>
-        <w:t>13</w:t>
-      </w:r>
-      <w:r>
-        <w:rPr>
-          <w:b/>
-          <w:color w:val="008000"/>
-          <w:sz w:val="32"/>
-        </w:rPr>
-        <w:t>b</w:t>
-      </w:r>
-      <w:r>
-        <w:rPr>
-          <w:b/>
-          <w:color w:val="008000"/>
-          <w:sz w:val="32"/>
-        </w:rPr>
-        <w:t xml:space="preserve"> – </w:t>
-      </w:r>
-      <w:r>
-        <w:rPr>
-          <w:b/>
-          <w:color w:val="008000"/>
-          <w:sz w:val="32"/>
-        </w:rPr>
-        <w:t>Recommendation</w:t>
+        <w:t>13b – Recommendation</w:t>
       </w:r>
     </w:p>
     <w:p>
@@ -12129,7 +11928,19 @@
               <w:rPr>
                 <w:i/>
               </w:rPr>
-              <w:t>Behavior of a crowd use us understand what individuals will do.</w:t>
+              <w:t xml:space="preserve">Behavior of a crowd </w:t>
+            </w:r>
+            <w:r>
+              <w:rPr>
+                <w:i/>
+              </w:rPr>
+              <w:t>helps</w:t>
+            </w:r>
+            <w:r>
+              <w:rPr>
+                <w:i/>
+              </w:rPr>
+              <w:t xml:space="preserve"> us understand what individuals will do.</w:t>
             </w:r>
           </w:p>
           <w:p/>
@@ -12312,15 +12123,7 @@
               <w:t xml:space="preserve">(i.e. interesting) </w:t>
             </w:r>
             <w:r>
-              <w:t>co-</w:t>
-            </w:r>
-            <w:proofErr w:type="spellStart"/>
-            <w:r>
-              <w:t>occurences</w:t>
-            </w:r>
-            <w:proofErr w:type="spellEnd"/>
-            <w:r>
-              <w:t>.</w:t>
+              <w:t>co-occurences.</w:t>
             </w:r>
           </w:p>
           <w:p>
@@ -12998,19 +12801,7 @@
               <w:rPr>
                 <w:szCs w:val="8"/>
               </w:rPr>
-              <w:t xml:space="preserve"> – Matrix of User </w:t>
-            </w:r>
-            <w:r>
-              <w:rPr>
-                <w:szCs w:val="8"/>
-              </w:rPr>
-              <w:t>video views</w:t>
-            </w:r>
-            <w:r>
-              <w:rPr>
-                <w:szCs w:val="8"/>
-              </w:rPr>
-              <w:t xml:space="preserve"> </w:t>
+              <w:t xml:space="preserve"> – Matrix of User video views </w:t>
             </w:r>
           </w:p>
           <w:p>
@@ -13393,31 +13184,7 @@
           <w:color w:val="008000"/>
           <w:sz w:val="32"/>
         </w:rPr>
-        <w:t>16a</w:t>
-      </w:r>
-      <w:r>
-        <w:rPr>
-          <w:b/>
-          <w:color w:val="008000"/>
-          <w:sz w:val="32"/>
-        </w:rPr>
-        <w:t xml:space="preserve"> – </w:t>
-      </w:r>
-      <w:r>
-        <w:rPr>
-          <w:b/>
-          <w:color w:val="008000"/>
-          <w:sz w:val="32"/>
-        </w:rPr>
-        <w:t xml:space="preserve">Introduction to </w:t>
-      </w:r>
-      <w:r>
-        <w:rPr>
-          <w:b/>
-          <w:color w:val="008000"/>
-          <w:sz w:val="32"/>
-        </w:rPr>
-        <w:t>Recommendation</w:t>
+        <w:t>16a – Introduction to Recommendation</w:t>
       </w:r>
     </w:p>
     <w:p>
@@ -13737,23 +13504,13 @@
             <w:vAlign w:val="center"/>
           </w:tcPr>
           <w:p>
-            <w:proofErr w:type="spellStart"/>
             <w:r>
               <w:rPr>
                 <w:b/>
                 <w:color w:val="0000FF"/>
                 <w:szCs w:val="22"/>
               </w:rPr>
-              <w:t>Tanimoto</w:t>
-            </w:r>
-            <w:proofErr w:type="spellEnd"/>
-            <w:r>
-              <w:rPr>
-                <w:b/>
-                <w:color w:val="0000FF"/>
-                <w:szCs w:val="22"/>
-              </w:rPr>
-              <w:t xml:space="preserve"> Coefficient</w:t>
+              <w:t>Tanimoto Coefficient</w:t>
             </w:r>
             <w:r>
               <w:t xml:space="preserve"> – Ratio of intersection to union.</w:t>
@@ -13864,15 +13621,7 @@
                 <w:color w:val="0000FF"/>
                 <w:szCs w:val="22"/>
               </w:rPr>
-              <w:t xml:space="preserve">Content </w:t>
-            </w:r>
-            <w:r>
-              <w:rPr>
-                <w:b/>
-                <w:color w:val="0000FF"/>
-                <w:szCs w:val="22"/>
-              </w:rPr>
-              <w:t>Based Filtering</w:t>
+              <w:t>Content Based Filtering</w:t>
             </w:r>
             <w:r>
               <w:rPr>
@@ -13895,7 +13644,13 @@
               <w:t xml:space="preserve">. </w:t>
             </w:r>
             <w:r>
-              <w:t>Relies on domain specific know to construct association between users and items.</w:t>
+              <w:t>Relies on domain specific know</w:t>
+            </w:r>
+            <w:r>
+              <w:t>ledge</w:t>
+            </w:r>
+            <w:r>
+              <w:t xml:space="preserve"> to construct association between users and items.</w:t>
             </w:r>
           </w:p>
           <w:p>
@@ -13956,15 +13711,7 @@
               <w:t>Cold Start</w:t>
             </w:r>
             <w:r>
-              <w:t xml:space="preserve"> – </w:t>
-            </w:r>
-            <w:proofErr w:type="gramStart"/>
-            <w:r>
-              <w:t>No user history means no</w:t>
-            </w:r>
-            <w:proofErr w:type="gramEnd"/>
-            <w:r>
-              <w:t xml:space="preserve"> associations on day 1.</w:t>
+              <w:t xml:space="preserve"> – No user history means no associations on day 1.</w:t>
             </w:r>
           </w:p>
           <w:p>
@@ -14119,9 +13866,117 @@
             <w:pPr>
               <w:rPr>
                 <w:b/>
-                <w:color w:val="E36C0A" w:themeColor="accent6" w:themeShade="BF"/>
-              </w:rPr>
-            </w:pPr>
+                <w:color w:val="7030A0"/>
+                <w:sz w:val="18"/>
+              </w:rPr>
+            </w:pPr>
+            <m:oMathPara>
+              <m:oMath>
+                <m:r>
+                  <m:rPr>
+                    <m:sty m:val="bi"/>
+                  </m:rPr>
+                  <w:rPr>
+                    <w:rFonts w:ascii="Cambria Math" w:hAnsi="Cambria Math"/>
+                    <w:color w:val="7030A0"/>
+                    <w:sz w:val="18"/>
+                  </w:rPr>
+                  <m:t>precision=</m:t>
+                </m:r>
+                <m:f>
+                  <m:fPr>
+                    <m:ctrlPr>
+                      <w:rPr>
+                        <w:rFonts w:ascii="Cambria Math" w:hAnsi="Cambria Math"/>
+                        <w:b/>
+                        <w:i/>
+                        <w:color w:val="7030A0"/>
+                        <w:sz w:val="18"/>
+                      </w:rPr>
+                    </m:ctrlPr>
+                  </m:fPr>
+                  <m:num>
+                    <m:r>
+                      <m:rPr>
+                        <m:sty m:val="bi"/>
+                      </m:rPr>
+                      <w:rPr>
+                        <w:rFonts w:ascii="Cambria Math" w:hAnsi="Cambria Math"/>
+                        <w:color w:val="7030A0"/>
+                        <w:sz w:val="18"/>
+                      </w:rPr>
+                      <m:t>TP</m:t>
+                    </m:r>
+                  </m:num>
+                  <m:den>
+                    <m:r>
+                      <m:rPr>
+                        <m:sty m:val="bi"/>
+                      </m:rPr>
+                      <w:rPr>
+                        <w:rFonts w:ascii="Cambria Math" w:hAnsi="Cambria Math"/>
+                        <w:color w:val="7030A0"/>
+                        <w:sz w:val="18"/>
+                      </w:rPr>
+                      <m:t>TP+FP</m:t>
+                    </m:r>
+                  </m:den>
+                </m:f>
+                <m:r>
+                  <m:rPr>
+                    <m:sty m:val="bi"/>
+                  </m:rPr>
+                  <w:rPr>
+                    <w:rFonts w:ascii="Cambria Math" w:hAnsi="Cambria Math"/>
+                    <w:color w:val="7030A0"/>
+                    <w:sz w:val="18"/>
+                  </w:rPr>
+                  <m:t>=</m:t>
+                </m:r>
+                <m:f>
+                  <m:fPr>
+                    <m:ctrlPr>
+                      <w:rPr>
+                        <w:rFonts w:ascii="Cambria Math" w:hAnsi="Cambria Math"/>
+                        <w:b/>
+                        <w:i/>
+                        <w:color w:val="7030A0"/>
+                        <w:sz w:val="18"/>
+                      </w:rPr>
+                    </m:ctrlPr>
+                  </m:fPr>
+                  <m:num>
+                    <m:r>
+                      <m:rPr>
+                        <m:sty m:val="bi"/>
+                      </m:rPr>
+                      <w:rPr>
+                        <w:rFonts w:ascii="Cambria Math" w:hAnsi="Cambria Math"/>
+                        <w:color w:val="7030A0"/>
+                        <w:sz w:val="18"/>
+                      </w:rPr>
+                      <m:t>a</m:t>
+                    </m:r>
+                  </m:num>
+                  <m:den>
+                    <m:r>
+                      <m:rPr>
+                        <m:sty m:val="bi"/>
+                      </m:rPr>
+                      <w:rPr>
+                        <w:rFonts w:ascii="Cambria Math" w:hAnsi="Cambria Math"/>
+                        <w:color w:val="7030A0"/>
+                        <w:sz w:val="18"/>
+                      </w:rPr>
+                      <m:t>a+c</m:t>
+                    </m:r>
+                  </m:den>
+                </m:f>
+              </m:oMath>
+            </m:oMathPara>
+          </w:p>
+          <w:p/>
+          <w:p>
             <w:r>
               <w:rPr>
                 <w:b/>
@@ -14143,6 +13998,119 @@
             <w:r>
               <w:t>Proportion of relevant results that are top-scoring.</w:t>
             </w:r>
+          </w:p>
+          <w:p/>
+          <w:p>
+            <w:pPr>
+              <w:rPr>
+                <w:b/>
+                <w:color w:val="E36C0A" w:themeColor="accent6" w:themeShade="BF"/>
+              </w:rPr>
+            </w:pPr>
+            <m:oMathPara>
+              <m:oMath>
+                <m:r>
+                  <m:rPr>
+                    <m:sty m:val="bi"/>
+                  </m:rPr>
+                  <w:rPr>
+                    <w:rFonts w:ascii="Cambria Math" w:hAnsi="Cambria Math"/>
+                    <w:color w:val="7030A0"/>
+                    <w:sz w:val="18"/>
+                  </w:rPr>
+                  <m:t>recall=</m:t>
+                </m:r>
+                <m:f>
+                  <m:fPr>
+                    <m:ctrlPr>
+                      <w:rPr>
+                        <w:rFonts w:ascii="Cambria Math" w:hAnsi="Cambria Math"/>
+                        <w:b/>
+                        <w:i/>
+                        <w:color w:val="7030A0"/>
+                        <w:sz w:val="18"/>
+                      </w:rPr>
+                    </m:ctrlPr>
+                  </m:fPr>
+                  <m:num>
+                    <m:r>
+                      <m:rPr>
+                        <m:sty m:val="bi"/>
+                      </m:rPr>
+                      <w:rPr>
+                        <w:rFonts w:ascii="Cambria Math" w:hAnsi="Cambria Math"/>
+                        <w:color w:val="7030A0"/>
+                        <w:sz w:val="18"/>
+                      </w:rPr>
+                      <m:t>a</m:t>
+                    </m:r>
+                  </m:num>
+                  <m:den>
+                    <m:r>
+                      <m:rPr>
+                        <m:sty m:val="bi"/>
+                      </m:rPr>
+                      <w:rPr>
+                        <w:rFonts w:ascii="Cambria Math" w:hAnsi="Cambria Math"/>
+                        <w:color w:val="7030A0"/>
+                        <w:sz w:val="18"/>
+                      </w:rPr>
+                      <m:t>a+b</m:t>
+                    </m:r>
+                  </m:den>
+                </m:f>
+                <m:r>
+                  <m:rPr>
+                    <m:sty m:val="bi"/>
+                  </m:rPr>
+                  <w:rPr>
+                    <w:rFonts w:ascii="Cambria Math" w:hAnsi="Cambria Math"/>
+                    <w:color w:val="7030A0"/>
+                    <w:sz w:val="18"/>
+                  </w:rPr>
+                  <m:t>=</m:t>
+                </m:r>
+                <m:f>
+                  <m:fPr>
+                    <m:ctrlPr>
+                      <w:rPr>
+                        <w:rFonts w:ascii="Cambria Math" w:hAnsi="Cambria Math"/>
+                        <w:b/>
+                        <w:i/>
+                        <w:color w:val="7030A0"/>
+                        <w:sz w:val="18"/>
+                      </w:rPr>
+                    </m:ctrlPr>
+                  </m:fPr>
+                  <m:num>
+                    <m:r>
+                      <m:rPr>
+                        <m:sty m:val="bi"/>
+                      </m:rPr>
+                      <w:rPr>
+                        <w:rFonts w:ascii="Cambria Math" w:hAnsi="Cambria Math"/>
+                        <w:color w:val="7030A0"/>
+                        <w:sz w:val="18"/>
+                      </w:rPr>
+                      <m:t>TP</m:t>
+                    </m:r>
+                  </m:num>
+                  <m:den>
+                    <m:r>
+                      <m:rPr>
+                        <m:sty m:val="bi"/>
+                      </m:rPr>
+                      <w:rPr>
+                        <w:rFonts w:ascii="Cambria Math" w:hAnsi="Cambria Math"/>
+                        <w:color w:val="7030A0"/>
+                        <w:sz w:val="18"/>
+                      </w:rPr>
+                      <m:t>TP+FN</m:t>
+                    </m:r>
+                  </m:den>
+                </m:f>
+              </m:oMath>
+            </m:oMathPara>
           </w:p>
         </w:tc>
       </w:tr>
@@ -14287,11 +14255,9 @@
                 <w:numId w:val="28"/>
               </w:numPr>
             </w:pPr>
-            <w:proofErr w:type="spellStart"/>
             <w:r>
               <w:t>Tanimoto</w:t>
             </w:r>
-            <w:proofErr w:type="spellEnd"/>
           </w:p>
           <w:p>
             <w:pPr>
@@ -14301,13 +14267,8 @@
                 <w:numId w:val="28"/>
               </w:numPr>
             </w:pPr>
-            <w:proofErr w:type="spellStart"/>
-            <w:r>
-              <w:t>LogLikelihood</w:t>
-            </w:r>
-            <w:proofErr w:type="spellEnd"/>
-            <w:r>
-              <w:t xml:space="preserve"> Ratio</w:t>
+            <w:r>
+              <w:t>LogLikelihood Ratio</w:t>
             </w:r>
             <w:r>
               <w:t xml:space="preserve"> (LLR)</w:t>
@@ -14352,23 +14313,13 @@
             <w:vAlign w:val="center"/>
           </w:tcPr>
           <w:p>
-            <w:proofErr w:type="spellStart"/>
             <w:r>
               <w:rPr>
                 <w:b/>
                 <w:color w:val="0000FF"/>
                 <w:szCs w:val="22"/>
               </w:rPr>
-              <w:t>Apriori</w:t>
-            </w:r>
-            <w:proofErr w:type="spellEnd"/>
-            <w:r>
-              <w:rPr>
-                <w:b/>
-                <w:color w:val="0000FF"/>
-                <w:szCs w:val="22"/>
-              </w:rPr>
-              <w:t xml:space="preserve"> Algorithm</w:t>
+              <w:t>Apriori Algorithm</w:t>
             </w:r>
             <w:r>
               <w:t xml:space="preserve"> – Used to determine what people buy or use together.</w:t>
@@ -14491,12 +14442,8 @@
               <w:t xml:space="preserve"> – Like KNN.  Make decisions based off similar things (e.g. items, users, etc.)</w:t>
             </w:r>
             <w:r>
-              <w:t xml:space="preserve">.  </w:t>
-            </w:r>
-            <w:r>
-              <w:t>(</w:t>
-            </w:r>
-            <w:bookmarkStart w:id="0" w:name="_GoBack"/>
+              <w:t>.  (</w:t>
+            </w:r>
             <w:r>
               <w:rPr>
                 <w:b/>
@@ -14504,7 +14451,6 @@
               </w:rPr>
               <w:t>Use collaboration from others to make recommendations</w:t>
             </w:r>
-            <w:bookmarkEnd w:id="0"/>
             <w:r>
               <w:t>)</w:t>
             </w:r>
@@ -14521,7 +14467,20 @@
                 <w:b/>
                 <w:color w:val="0000FF"/>
               </w:rPr>
+              <w:t xml:space="preserve">Alternative Leas Squares </w:t>
+            </w:r>
+            <w:r>
+              <w:t>(</w:t>
+            </w:r>
+            <w:r>
+              <w:rPr>
+                <w:b/>
+                <w:color w:val="0000FF"/>
+              </w:rPr>
               <w:t>ALS</w:t>
+            </w:r>
+            <w:r>
+              <w:t>)</w:t>
             </w:r>
             <w:r>
               <w:t xml:space="preserve"> – Inspired by matrix factorization but has almost nothing to do with it.</w:t>
@@ -14628,7 +14587,7 @@
       <w:rPr>
         <w:noProof/>
       </w:rPr>
-      <w:t>5</w:t>
+      <w:t>1</w:t>
     </w:r>
     <w:r>
       <w:rPr>
@@ -18464,6 +18423,7 @@
   <w:style w:type="character" w:default="1" w:styleId="DefaultParagraphFont">
     <w:name w:val="Default Paragraph Font"/>
     <w:uiPriority w:val="1"/>
+    <w:semiHidden/>
     <w:unhideWhenUsed/>
   </w:style>
   <w:style w:type="table" w:default="1" w:styleId="TableNormal">
@@ -18868,6 +18828,7 @@
   <w:style w:type="character" w:default="1" w:styleId="DefaultParagraphFont">
     <w:name w:val="Default Paragraph Font"/>
     <w:uiPriority w:val="1"/>
+    <w:semiHidden/>
     <w:unhideWhenUsed/>
   </w:style>
   <w:style w:type="table" w:default="1" w:styleId="TableNormal">
@@ -19374,7 +19335,7 @@
 </file>
 
 <file path=customXml/itemProps1.xml><?xml version="1.0" encoding="utf-8"?>
-<ds:datastoreItem xmlns:ds="http://schemas.openxmlformats.org/officeDocument/2006/customXml" ds:itemID="{CFFC04DA-C653-4674-9BF2-A1FD76EFA6C4}">
+<ds:datastoreItem xmlns:ds="http://schemas.openxmlformats.org/officeDocument/2006/customXml" ds:itemID="{9832F18F-23AF-4C51-96E0-4031423CF5A1}">
   <ds:schemaRefs>
     <ds:schemaRef ds:uri="http://schemas.openxmlformats.org/officeDocument/2006/bibliography"/>
   </ds:schemaRefs>

</xml_diff>

<commit_message>
Uploading the lab #1 and #2 descriptions for record keeping. Uploading modifications to the exam #2 study guide.
</commit_message>
<xml_diff>
--- a/Exam Study Guide/Exam #2/CS286 - Exam #2 Study Guide.docx
+++ b/Exam Study Guide/Exam #2/CS286 - Exam #2 Study Guide.docx
@@ -301,12 +301,21 @@
             </w:pPr>
           </w:p>
           <w:p>
-            <w:r>
-              <w:rPr>
-                <w:b/>
-                <w:color w:val="0000FF"/>
-              </w:rPr>
-              <w:t>Vectorizing Data</w:t>
+            <w:proofErr w:type="spellStart"/>
+            <w:r>
+              <w:rPr>
+                <w:b/>
+                <w:color w:val="0000FF"/>
+              </w:rPr>
+              <w:t>Vectorizing</w:t>
+            </w:r>
+            <w:proofErr w:type="spellEnd"/>
+            <w:r>
+              <w:rPr>
+                <w:b/>
+                <w:color w:val="0000FF"/>
+              </w:rPr>
+              <w:t xml:space="preserve"> Data</w:t>
             </w:r>
             <w:r>
               <w:t xml:space="preserve"> – Given an observation, assign features to dimensions.</w:t>
@@ -1436,7 +1445,21 @@
                 <w:b/>
                 <w:color w:val="FF0000"/>
               </w:rPr>
-              <w:t>Trend that appears in different groups disappears (or changes) groups are combined</w:t>
+              <w:t xml:space="preserve">Trend that appears in different groups disappears (or changes) </w:t>
+            </w:r>
+            <w:r>
+              <w:rPr>
+                <w:b/>
+                <w:color w:val="FF0000"/>
+              </w:rPr>
+              <w:t xml:space="preserve">when </w:t>
+            </w:r>
+            <w:r>
+              <w:rPr>
+                <w:b/>
+                <w:color w:val="FF0000"/>
+              </w:rPr>
+              <w:t>groups are combined</w:t>
             </w:r>
             <w:r>
               <w:t xml:space="preserve">.  </w:t>
@@ -2184,18 +2207,55 @@
               </w:numPr>
               <w:ind w:left="162" w:hanging="162"/>
             </w:pPr>
-            <w:r>
-              <w:rPr>
-                <w:b/>
-                <w:color w:val="E36C0A" w:themeColor="accent6" w:themeShade="BF"/>
-              </w:rPr>
-              <w:t xml:space="preserve">Dendrogram </w:t>
-            </w:r>
-            <w:r>
-              <w:rPr>
-                <w:b/>
-              </w:rPr>
-              <w:t>(including Phylogentic Dendogram)</w:t>
+            <w:proofErr w:type="spellStart"/>
+            <w:r>
+              <w:rPr>
+                <w:b/>
+                <w:color w:val="E36C0A" w:themeColor="accent6" w:themeShade="BF"/>
+              </w:rPr>
+              <w:t>Dendrogram</w:t>
+            </w:r>
+            <w:proofErr w:type="spellEnd"/>
+            <w:r>
+              <w:rPr>
+                <w:b/>
+                <w:color w:val="E36C0A" w:themeColor="accent6" w:themeShade="BF"/>
+              </w:rPr>
+              <w:t xml:space="preserve"> </w:t>
+            </w:r>
+            <w:r>
+              <w:rPr>
+                <w:b/>
+              </w:rPr>
+              <w:t xml:space="preserve">(including </w:t>
+            </w:r>
+            <w:proofErr w:type="spellStart"/>
+            <w:r>
+              <w:rPr>
+                <w:b/>
+              </w:rPr>
+              <w:t>Phylogentic</w:t>
+            </w:r>
+            <w:proofErr w:type="spellEnd"/>
+            <w:r>
+              <w:rPr>
+                <w:b/>
+              </w:rPr>
+              <w:t xml:space="preserve"> </w:t>
+            </w:r>
+            <w:proofErr w:type="spellStart"/>
+            <w:r>
+              <w:rPr>
+                <w:b/>
+              </w:rPr>
+              <w:t>Dendogram</w:t>
+            </w:r>
+            <w:proofErr w:type="spellEnd"/>
+            <w:r>
+              <w:rPr>
+                <w:b/>
+              </w:rPr>
+              <w:t>)</w:t>
             </w:r>
           </w:p>
           <w:p>
@@ -2428,7 +2488,23 @@
                 <w:b/>
                 <w:color w:val="E36C0A" w:themeColor="accent6" w:themeShade="BF"/>
               </w:rPr>
-              <w:t>El Agha et. al. Method</w:t>
+              <w:t xml:space="preserve">El Agha </w:t>
+            </w:r>
+            <w:proofErr w:type="gramStart"/>
+            <w:r>
+              <w:rPr>
+                <w:b/>
+                <w:color w:val="E36C0A" w:themeColor="accent6" w:themeShade="BF"/>
+              </w:rPr>
+              <w:t>et</w:t>
+            </w:r>
+            <w:proofErr w:type="gramEnd"/>
+            <w:r>
+              <w:rPr>
+                <w:b/>
+                <w:color w:val="E36C0A" w:themeColor="accent6" w:themeShade="BF"/>
+              </w:rPr>
+              <w:t>. al. Method</w:t>
             </w:r>
           </w:p>
           <w:p>
@@ -2491,8 +2567,6 @@
               </w:rPr>
               <w:t>mean</w:t>
             </w:r>
-            <w:bookmarkStart w:id="0" w:name="_GoBack"/>
-            <w:bookmarkEnd w:id="0"/>
             <w:r>
               <w:rPr>
                 <w:b/>
@@ -2544,7 +2618,23 @@
                 <w:b/>
                 <w:color w:val="E36C0A" w:themeColor="accent6" w:themeShade="BF"/>
               </w:rPr>
-              <w:t xml:space="preserve"> large intercluster distance</w:t>
+              <w:t xml:space="preserve"> large </w:t>
+            </w:r>
+            <w:proofErr w:type="spellStart"/>
+            <w:r>
+              <w:rPr>
+                <w:b/>
+                <w:color w:val="E36C0A" w:themeColor="accent6" w:themeShade="BF"/>
+              </w:rPr>
+              <w:t>intercluster</w:t>
+            </w:r>
+            <w:proofErr w:type="spellEnd"/>
+            <w:r>
+              <w:rPr>
+                <w:b/>
+                <w:color w:val="E36C0A" w:themeColor="accent6" w:themeShade="BF"/>
+              </w:rPr>
+              <w:t xml:space="preserve"> distance</w:t>
             </w:r>
           </w:p>
         </w:tc>
@@ -2554,12 +2644,21 @@
             <w:vAlign w:val="center"/>
           </w:tcPr>
           <w:p>
-            <w:r>
-              <w:rPr>
-                <w:b/>
-                <w:color w:val="0000FF"/>
-              </w:rPr>
-              <w:t>Intracluster Distance</w:t>
+            <w:proofErr w:type="spellStart"/>
+            <w:r>
+              <w:rPr>
+                <w:b/>
+                <w:color w:val="0000FF"/>
+              </w:rPr>
+              <w:t>Intracluster</w:t>
+            </w:r>
+            <w:proofErr w:type="spellEnd"/>
+            <w:r>
+              <w:rPr>
+                <w:b/>
+                <w:color w:val="0000FF"/>
+              </w:rPr>
+              <w:t xml:space="preserve"> Distance</w:t>
             </w:r>
             <w:r>
               <w:t xml:space="preserve"> – Distance between </w:t>
@@ -2587,6 +2686,7 @@
           </w:p>
           <w:p/>
           <w:p>
+            <w:proofErr w:type="spellStart"/>
             <w:r>
               <w:rPr>
                 <w:b/>
@@ -2599,7 +2699,15 @@
                 <w:b/>
                 <w:color w:val="0000FF"/>
               </w:rPr>
-              <w:t>cluster Distance</w:t>
+              <w:t>cluster</w:t>
+            </w:r>
+            <w:proofErr w:type="spellEnd"/>
+            <w:r>
+              <w:rPr>
+                <w:b/>
+                <w:color w:val="0000FF"/>
+              </w:rPr>
+              <w:t xml:space="preserve"> Distance</w:t>
             </w:r>
             <w:r>
               <w:t xml:space="preserve"> – </w:t>
@@ -4198,6 +4306,7 @@
             <w:vAlign w:val="center"/>
           </w:tcPr>
           <w:p>
+            <w:proofErr w:type="spellStart"/>
             <w:r>
               <w:rPr>
                 <w:b/>
@@ -4205,6 +4314,7 @@
               </w:rPr>
               <w:t>Underfitting</w:t>
             </w:r>
+            <w:proofErr w:type="spellEnd"/>
             <w:r>
               <w:t xml:space="preserve"> – Model is too simple for the data set.</w:t>
             </w:r>
@@ -5075,8 +5185,13 @@
               </m:r>
             </m:oMath>
             <w:r>
-              <w:t xml:space="preserve"> means each testing set is size </w:t>
-            </w:r>
+              <w:t xml:space="preserve"> means each testing set is </w:t>
+            </w:r>
+            <w:proofErr w:type="gramStart"/>
+            <w:r>
+              <w:t xml:space="preserve">size </w:t>
+            </w:r>
+            <w:proofErr w:type="gramEnd"/>
             <m:oMath>
               <m:f>
                 <m:fPr>
@@ -5485,12 +5600,21 @@
                 <w:numId w:val="28"/>
               </w:numPr>
             </w:pPr>
-            <w:r>
-              <w:rPr>
-                <w:b/>
-                <w:color w:val="0000FF"/>
-              </w:rPr>
-              <w:t>Hebbian Learning</w:t>
+            <w:proofErr w:type="spellStart"/>
+            <w:r>
+              <w:rPr>
+                <w:b/>
+                <w:color w:val="0000FF"/>
+              </w:rPr>
+              <w:t>Hebbian</w:t>
+            </w:r>
+            <w:proofErr w:type="spellEnd"/>
+            <w:r>
+              <w:rPr>
+                <w:b/>
+                <w:color w:val="0000FF"/>
+              </w:rPr>
+              <w:t xml:space="preserve"> Learning</w:t>
             </w:r>
             <w:r>
               <w:t xml:space="preserve"> – Changing of the weights between the neurons</w:t>
@@ -6992,8 +7116,16 @@
               <w:rPr>
                 <w:b/>
               </w:rPr>
-              <w:t>Minsky and Papert</w:t>
-            </w:r>
+              <w:t xml:space="preserve">Minsky and </w:t>
+            </w:r>
+            <w:proofErr w:type="spellStart"/>
+            <w:r>
+              <w:rPr>
+                <w:b/>
+              </w:rPr>
+              <w:t>Papert</w:t>
+            </w:r>
+            <w:proofErr w:type="spellEnd"/>
             <w:r>
               <w:t>.</w:t>
             </w:r>
@@ -7123,6 +7255,7 @@
             <w:r>
               <w:t xml:space="preserve">Developed by </w:t>
             </w:r>
+            <w:proofErr w:type="spellStart"/>
             <w:r>
               <w:rPr>
                 <w:b/>
@@ -7130,6 +7263,7 @@
               </w:rPr>
               <w:t>Werbos</w:t>
             </w:r>
+            <w:proofErr w:type="spellEnd"/>
           </w:p>
           <w:p>
             <w:pPr>
@@ -7589,11 +7723,19 @@
                       <w:szCs w:val="16"/>
                     </w:rPr>
                   </w:pPr>
+                  <w:proofErr w:type="spellStart"/>
                   <w:r>
                     <w:rPr>
                       <w:szCs w:val="16"/>
                     </w:rPr>
-                    <w:t>Vapnik and Cortes</w:t>
+                    <w:t>Vapnik</w:t>
+                  </w:r>
+                  <w:proofErr w:type="spellEnd"/>
+                  <w:r>
+                    <w:rPr>
+                      <w:szCs w:val="16"/>
+                    </w:rPr>
+                    <w:t xml:space="preserve"> and Cortes</w:t>
                   </w:r>
                 </w:p>
               </w:tc>
@@ -7658,8 +7800,16 @@
                     <w:rPr>
                       <w:szCs w:val="16"/>
                     </w:rPr>
-                    <w:t>Freund and Shapire</w:t>
+                    <w:t xml:space="preserve">Freund and </w:t>
                   </w:r>
+                  <w:proofErr w:type="spellStart"/>
+                  <w:r>
+                    <w:rPr>
+                      <w:szCs w:val="16"/>
+                    </w:rPr>
+                    <w:t>Shapire</w:t>
+                  </w:r>
+                  <w:proofErr w:type="spellEnd"/>
                 </w:p>
               </w:tc>
             </w:tr>
@@ -7719,12 +7869,14 @@
                       <w:szCs w:val="16"/>
                     </w:rPr>
                   </w:pPr>
+                  <w:proofErr w:type="spellStart"/>
                   <w:r>
                     <w:rPr>
                       <w:szCs w:val="16"/>
                     </w:rPr>
                     <w:t>Breiman</w:t>
                   </w:r>
+                  <w:proofErr w:type="spellEnd"/>
                 </w:p>
               </w:tc>
             </w:tr>
@@ -8107,7 +8259,15 @@
           <w:color w:val="008000"/>
           <w:sz w:val="32"/>
         </w:rPr>
-        <w:t>17 – Classification</w:t>
+        <w:t xml:space="preserve">17 – </w:t>
+      </w:r>
+      <w:r>
+        <w:rPr>
+          <w:b/>
+          <w:color w:val="008000"/>
+          <w:sz w:val="32"/>
+        </w:rPr>
+        <w:t>Using Mahout for Naïve Bayes</w:t>
       </w:r>
     </w:p>
     <w:p>
@@ -9422,8 +9582,18 @@
                 <w:color w:val="E36C0A" w:themeColor="accent6" w:themeShade="BF"/>
                 <w:szCs w:val="16"/>
               </w:rPr>
-              <w:t>mahout seqdirectory</w:t>
-            </w:r>
+              <w:t xml:space="preserve">mahout </w:t>
+            </w:r>
+            <w:proofErr w:type="spellStart"/>
+            <w:r>
+              <w:rPr>
+                <w:b/>
+                <w:color w:val="E36C0A" w:themeColor="accent6" w:themeShade="BF"/>
+                <w:szCs w:val="16"/>
+              </w:rPr>
+              <w:t>seqdirectory</w:t>
+            </w:r>
+            <w:proofErr w:type="spellEnd"/>
           </w:p>
           <w:p>
             <w:pPr>
@@ -9488,8 +9658,18 @@
                 <w:color w:val="E36C0A" w:themeColor="accent6" w:themeShade="BF"/>
                 <w:szCs w:val="16"/>
               </w:rPr>
-              <w:t>mahout trainnb</w:t>
-            </w:r>
+              <w:t xml:space="preserve">mahout </w:t>
+            </w:r>
+            <w:proofErr w:type="spellStart"/>
+            <w:r>
+              <w:rPr>
+                <w:b/>
+                <w:color w:val="E36C0A" w:themeColor="accent6" w:themeShade="BF"/>
+                <w:szCs w:val="16"/>
+              </w:rPr>
+              <w:t>trainnb</w:t>
+            </w:r>
+            <w:proofErr w:type="spellEnd"/>
           </w:p>
           <w:p>
             <w:pPr>
@@ -9510,8 +9690,18 @@
                 <w:color w:val="E36C0A" w:themeColor="accent6" w:themeShade="BF"/>
                 <w:szCs w:val="16"/>
               </w:rPr>
-              <w:t>mahout testnb</w:t>
-            </w:r>
+              <w:t xml:space="preserve">mahout </w:t>
+            </w:r>
+            <w:proofErr w:type="spellStart"/>
+            <w:r>
+              <w:rPr>
+                <w:b/>
+                <w:color w:val="E36C0A" w:themeColor="accent6" w:themeShade="BF"/>
+                <w:szCs w:val="16"/>
+              </w:rPr>
+              <w:t>testnb</w:t>
+            </w:r>
+            <w:proofErr w:type="spellEnd"/>
           </w:p>
         </w:tc>
         <w:tc>
@@ -9600,8 +9790,18 @@
           <w:color w:val="008000"/>
           <w:sz w:val="32"/>
         </w:rPr>
-        <w:t>13a – HBase</w:t>
+        <w:t xml:space="preserve">13a – </w:t>
       </w:r>
+      <w:proofErr w:type="spellStart"/>
+      <w:r>
+        <w:rPr>
+          <w:b/>
+          <w:color w:val="008000"/>
+          <w:sz w:val="32"/>
+        </w:rPr>
+        <w:t>HBase</w:t>
+      </w:r>
+      <w:proofErr w:type="spellEnd"/>
     </w:p>
     <w:p>
       <w:pPr>
@@ -9646,7 +9846,15 @@
               <w:t xml:space="preserve"> </w:t>
             </w:r>
             <w:r>
-              <w:t xml:space="preserve">– A datastore that whose </w:t>
+              <w:t xml:space="preserve">– A </w:t>
+            </w:r>
+            <w:proofErr w:type="spellStart"/>
+            <w:r>
+              <w:t>datastore</w:t>
+            </w:r>
+            <w:proofErr w:type="spellEnd"/>
+            <w:r>
+              <w:t xml:space="preserve"> that whose </w:t>
             </w:r>
             <w:r>
               <w:rPr>
@@ -9713,12 +9921,21 @@
                 <w:color w:val="E36C0A" w:themeColor="accent6" w:themeShade="BF"/>
               </w:rPr>
             </w:pPr>
-            <w:r>
-              <w:rPr>
-                <w:b/>
-                <w:color w:val="E36C0A" w:themeColor="accent6" w:themeShade="BF"/>
-              </w:rPr>
-              <w:t>Sharding is difficult to manage (join and transactions do not scale across shards)</w:t>
+            <w:proofErr w:type="spellStart"/>
+            <w:r>
+              <w:rPr>
+                <w:b/>
+                <w:color w:val="E36C0A" w:themeColor="accent6" w:themeShade="BF"/>
+              </w:rPr>
+              <w:t>Sharding</w:t>
+            </w:r>
+            <w:proofErr w:type="spellEnd"/>
+            <w:r>
+              <w:rPr>
+                <w:b/>
+                <w:color w:val="E36C0A" w:themeColor="accent6" w:themeShade="BF"/>
+              </w:rPr>
+              <w:t xml:space="preserve"> is difficult to manage (join and transactions do not scale across shards)</w:t>
             </w:r>
           </w:p>
         </w:tc>
@@ -9728,6 +9945,7 @@
             <w:vAlign w:val="center"/>
           </w:tcPr>
           <w:p>
+            <w:proofErr w:type="spellStart"/>
             <w:r>
               <w:rPr>
                 <w:b/>
@@ -9736,6 +9954,7 @@
               </w:rPr>
               <w:t>HBase</w:t>
             </w:r>
+            <w:proofErr w:type="spellEnd"/>
             <w:r>
               <w:rPr>
                 <w:b/>
@@ -9773,7 +9992,15 @@
               <w:t>Horizontal Partitioning</w:t>
             </w:r>
             <w:r>
-              <w:t xml:space="preserve"> – Putting rows into different tables.  HBase uses </w:t>
+              <w:t xml:space="preserve"> – Putting rows into different tables.  </w:t>
+            </w:r>
+            <w:proofErr w:type="spellStart"/>
+            <w:r>
+              <w:t>HBase</w:t>
+            </w:r>
+            <w:proofErr w:type="spellEnd"/>
+            <w:r>
+              <w:t xml:space="preserve"> uses </w:t>
             </w:r>
             <w:r>
               <w:rPr>
@@ -9847,6 +10074,7 @@
             <w:r>
               <w:t xml:space="preserve"> (i.e. </w:t>
             </w:r>
+            <w:proofErr w:type="spellStart"/>
             <w:r>
               <w:rPr>
                 <w:b/>
@@ -9854,6 +10082,7 @@
               </w:rPr>
               <w:t>subcolumns</w:t>
             </w:r>
+            <w:proofErr w:type="spellEnd"/>
             <w:r>
               <w:rPr>
                 <w:b/>
@@ -9952,7 +10181,21 @@
                 <w:b/>
                 <w:color w:val="E36C0A" w:themeColor="accent6" w:themeShade="BF"/>
               </w:rPr>
-              <w:t>Key in memory or preserve to disk.</w:t>
+              <w:t>Ke</w:t>
+            </w:r>
+            <w:r>
+              <w:rPr>
+                <w:b/>
+                <w:color w:val="E36C0A" w:themeColor="accent6" w:themeShade="BF"/>
+              </w:rPr>
+              <w:t>ep</w:t>
+            </w:r>
+            <w:r>
+              <w:rPr>
+                <w:b/>
+                <w:color w:val="E36C0A" w:themeColor="accent6" w:themeShade="BF"/>
+              </w:rPr>
+              <w:t xml:space="preserve"> in memory or preserve to disk.</w:t>
             </w:r>
           </w:p>
           <w:p>
@@ -10013,7 +10256,25 @@
                 <w:color w:val="0000FF"/>
                 <w:szCs w:val="22"/>
               </w:rPr>
-              <w:t>Pros of HBase:</w:t>
+              <w:t xml:space="preserve">Pros of </w:t>
+            </w:r>
+            <w:proofErr w:type="spellStart"/>
+            <w:r>
+              <w:rPr>
+                <w:b/>
+                <w:color w:val="0000FF"/>
+                <w:szCs w:val="22"/>
+              </w:rPr>
+              <w:t>HBase</w:t>
+            </w:r>
+            <w:proofErr w:type="spellEnd"/>
+            <w:r>
+              <w:rPr>
+                <w:b/>
+                <w:color w:val="0000FF"/>
+                <w:szCs w:val="22"/>
+              </w:rPr>
+              <w:t>:</w:t>
             </w:r>
           </w:p>
           <w:p>
@@ -10077,7 +10338,25 @@
                 <w:color w:val="0000FF"/>
                 <w:szCs w:val="22"/>
               </w:rPr>
-              <w:t>Cons of HBase:</w:t>
+              <w:t xml:space="preserve">Cons of </w:t>
+            </w:r>
+            <w:proofErr w:type="spellStart"/>
+            <w:r>
+              <w:rPr>
+                <w:b/>
+                <w:color w:val="0000FF"/>
+                <w:szCs w:val="22"/>
+              </w:rPr>
+              <w:t>HBase</w:t>
+            </w:r>
+            <w:proofErr w:type="spellEnd"/>
+            <w:r>
+              <w:rPr>
+                <w:b/>
+                <w:color w:val="0000FF"/>
+                <w:szCs w:val="22"/>
+              </w:rPr>
+              <w:t>:</w:t>
             </w:r>
           </w:p>
           <w:p>
@@ -10203,8 +10482,18 @@
                 <w:color w:val="FF0000"/>
                 <w:szCs w:val="16"/>
               </w:rPr>
-              <w:t xml:space="preserve"> in HBase</w:t>
-            </w:r>
+              <w:t xml:space="preserve"> in </w:t>
+            </w:r>
+            <w:proofErr w:type="spellStart"/>
+            <w:r>
+              <w:rPr>
+                <w:b/>
+                <w:color w:val="FF0000"/>
+                <w:szCs w:val="16"/>
+              </w:rPr>
+              <w:t>HBase</w:t>
+            </w:r>
+            <w:proofErr w:type="spellEnd"/>
           </w:p>
           <w:p>
             <w:pPr>
@@ -10272,7 +10561,15 @@
               <w:t xml:space="preserve">Column Qualifier </w:t>
             </w:r>
             <w:r>
-              <w:t>(i.e. subcolumn name)</w:t>
+              <w:t xml:space="preserve">(i.e. </w:t>
+            </w:r>
+            <w:proofErr w:type="spellStart"/>
+            <w:r>
+              <w:t>subcolumn</w:t>
+            </w:r>
+            <w:proofErr w:type="spellEnd"/>
+            <w:r>
+              <w:t xml:space="preserve"> name)</w:t>
             </w:r>
           </w:p>
           <w:p>
@@ -10326,8 +10623,18 @@
                 <w:color w:val="0000FF"/>
                 <w:szCs w:val="22"/>
               </w:rPr>
-              <w:t>Version in HBase</w:t>
-            </w:r>
+              <w:t xml:space="preserve">Version in </w:t>
+            </w:r>
+            <w:proofErr w:type="spellStart"/>
+            <w:r>
+              <w:rPr>
+                <w:b/>
+                <w:color w:val="0000FF"/>
+                <w:szCs w:val="22"/>
+              </w:rPr>
+              <w:t>HBase</w:t>
+            </w:r>
+            <w:proofErr w:type="spellEnd"/>
           </w:p>
           <w:p>
             <w:pPr>
@@ -11089,6 +11396,7 @@
                 <w:szCs w:val="8"/>
               </w:rPr>
             </w:pPr>
+            <w:proofErr w:type="spellStart"/>
             <w:r>
               <w:rPr>
                 <w:b/>
@@ -11097,6 +11405,7 @@
               </w:rPr>
               <w:t>Memstore</w:t>
             </w:r>
+            <w:proofErr w:type="spellEnd"/>
             <w:r>
               <w:rPr>
                 <w:szCs w:val="8"/>
@@ -11179,7 +11488,25 @@
                 <w:color w:val="FF0000"/>
                 <w:szCs w:val="16"/>
               </w:rPr>
-              <w:t>One memstore for each column family</w:t>
+              <w:t xml:space="preserve">One </w:t>
+            </w:r>
+            <w:proofErr w:type="spellStart"/>
+            <w:r>
+              <w:rPr>
+                <w:b/>
+                <w:color w:val="FF0000"/>
+                <w:szCs w:val="16"/>
+              </w:rPr>
+              <w:t>memstore</w:t>
+            </w:r>
+            <w:proofErr w:type="spellEnd"/>
+            <w:r>
+              <w:rPr>
+                <w:b/>
+                <w:color w:val="FF0000"/>
+                <w:szCs w:val="16"/>
+              </w:rPr>
+              <w:t xml:space="preserve"> for each column family</w:t>
             </w:r>
             <w:r>
               <w:rPr>
@@ -11201,6 +11528,7 @@
                 <w:szCs w:val="8"/>
               </w:rPr>
             </w:pPr>
+            <w:proofErr w:type="spellStart"/>
             <w:r>
               <w:rPr>
                 <w:b/>
@@ -11209,6 +11537,7 @@
               </w:rPr>
               <w:t>HFile</w:t>
             </w:r>
+            <w:proofErr w:type="spellEnd"/>
             <w:r>
               <w:rPr>
                 <w:szCs w:val="8"/>
@@ -11265,19 +11594,57 @@
                 <w:szCs w:val="8"/>
               </w:rPr>
             </w:pPr>
+            <w:proofErr w:type="spellStart"/>
             <w:r>
               <w:rPr>
                 <w:b/>
                 <w:color w:val="0000FF"/>
                 <w:szCs w:val="22"/>
               </w:rPr>
-              <w:t>HBase Region Flush</w:t>
+              <w:t>HBase</w:t>
+            </w:r>
+            <w:proofErr w:type="spellEnd"/>
+            <w:r>
+              <w:rPr>
+                <w:b/>
+                <w:color w:val="0000FF"/>
+                <w:szCs w:val="22"/>
+              </w:rPr>
+              <w:t xml:space="preserve"> Region Flush</w:t>
             </w:r>
             <w:r>
               <w:rPr>
                 <w:szCs w:val="8"/>
               </w:rPr>
-              <w:t xml:space="preserve"> – All contents of memstore flushed to an HFile on disk.</w:t>
+              <w:t xml:space="preserve"> – All contents of </w:t>
+            </w:r>
+            <w:proofErr w:type="spellStart"/>
+            <w:r>
+              <w:rPr>
+                <w:szCs w:val="8"/>
+              </w:rPr>
+              <w:t>memstore</w:t>
+            </w:r>
+            <w:proofErr w:type="spellEnd"/>
+            <w:r>
+              <w:rPr>
+                <w:szCs w:val="8"/>
+              </w:rPr>
+              <w:t xml:space="preserve"> flushed to an </w:t>
+            </w:r>
+            <w:proofErr w:type="spellStart"/>
+            <w:r>
+              <w:rPr>
+                <w:szCs w:val="8"/>
+              </w:rPr>
+              <w:t>HFile</w:t>
+            </w:r>
+            <w:proofErr w:type="spellEnd"/>
+            <w:r>
+              <w:rPr>
+                <w:szCs w:val="8"/>
+              </w:rPr>
+              <w:t xml:space="preserve"> on disk.</w:t>
             </w:r>
           </w:p>
           <w:p>
@@ -11295,19 +11662,47 @@
               <w:rPr>
                 <w:szCs w:val="8"/>
               </w:rPr>
-              <w:t xml:space="preserve">Since Memstore is </w:t>
-            </w:r>
+              <w:t xml:space="preserve">Since </w:t>
+            </w:r>
+            <w:proofErr w:type="spellStart"/>
             <w:r>
               <w:rPr>
                 <w:szCs w:val="8"/>
               </w:rPr>
+              <w:t>Memstore</w:t>
+            </w:r>
+            <w:proofErr w:type="spellEnd"/>
+            <w:r>
+              <w:rPr>
+                <w:szCs w:val="8"/>
+              </w:rPr>
+              <w:t xml:space="preserve"> is </w:t>
+            </w:r>
+            <w:r>
+              <w:rPr>
+                <w:szCs w:val="8"/>
+              </w:rPr>
               <w:t>sorted</w:t>
             </w:r>
             <w:r>
               <w:rPr>
                 <w:szCs w:val="8"/>
               </w:rPr>
-              <w:t xml:space="preserve">, HFile is also sorted. </w:t>
+              <w:t xml:space="preserve">, </w:t>
+            </w:r>
+            <w:proofErr w:type="spellStart"/>
+            <w:r>
+              <w:rPr>
+                <w:szCs w:val="8"/>
+              </w:rPr>
+              <w:t>HFile</w:t>
+            </w:r>
+            <w:proofErr w:type="spellEnd"/>
+            <w:r>
+              <w:rPr>
+                <w:szCs w:val="8"/>
+              </w:rPr>
+              <w:t xml:space="preserve"> is also sorted. </w:t>
             </w:r>
           </w:p>
         </w:tc>
@@ -11334,21 +11729,35 @@
               <w:rPr>
                 <w:szCs w:val="8"/>
               </w:rPr>
-              <w:t xml:space="preserve"> – Merge multiple, small HFiles into fewer larger ones.</w:t>
-            </w:r>
-          </w:p>
-          <w:p>
-            <w:pPr>
+              <w:t xml:space="preserve"> – Merge multiple, small </w:t>
+            </w:r>
+            <w:proofErr w:type="spellStart"/>
+            <w:r>
               <w:rPr>
                 <w:szCs w:val="8"/>
               </w:rPr>
-            </w:pPr>
-          </w:p>
-          <w:p>
-            <w:pPr>
+              <w:t>HFiles</w:t>
+            </w:r>
+            <w:proofErr w:type="spellEnd"/>
+            <w:r>
               <w:rPr>
                 <w:szCs w:val="8"/>
               </w:rPr>
+              <w:t xml:space="preserve"> into fewer larger ones.</w:t>
+            </w:r>
+          </w:p>
+          <w:p>
+            <w:pPr>
+              <w:rPr>
+                <w:szCs w:val="8"/>
+              </w:rPr>
+            </w:pPr>
+          </w:p>
+          <w:p>
+            <w:pPr>
+              <w:rPr>
+                <w:szCs w:val="8"/>
+              </w:rPr>
             </w:pPr>
             <w:r>
               <w:rPr>
@@ -11362,7 +11771,35 @@
               <w:rPr>
                 <w:szCs w:val="8"/>
               </w:rPr>
-              <w:t xml:space="preserve"> – Merge all HFiles into one large HFile with all records marked for </w:t>
+              <w:t xml:space="preserve"> – Merge all </w:t>
+            </w:r>
+            <w:proofErr w:type="spellStart"/>
+            <w:r>
+              <w:rPr>
+                <w:szCs w:val="8"/>
+              </w:rPr>
+              <w:t>HFiles</w:t>
+            </w:r>
+            <w:proofErr w:type="spellEnd"/>
+            <w:r>
+              <w:rPr>
+                <w:szCs w:val="8"/>
+              </w:rPr>
+              <w:t xml:space="preserve"> into one large </w:t>
+            </w:r>
+            <w:proofErr w:type="spellStart"/>
+            <w:r>
+              <w:rPr>
+                <w:szCs w:val="8"/>
+              </w:rPr>
+              <w:t>HFile</w:t>
+            </w:r>
+            <w:proofErr w:type="spellEnd"/>
+            <w:r>
+              <w:rPr>
+                <w:szCs w:val="8"/>
+              </w:rPr>
+              <w:t xml:space="preserve"> with all records marked for </w:t>
             </w:r>
             <w:r>
               <w:rPr>
@@ -11590,13 +12027,23 @@
                 <w:szCs w:val="8"/>
               </w:rPr>
             </w:pPr>
+            <w:proofErr w:type="spellStart"/>
             <w:r>
               <w:rPr>
                 <w:b/>
                 <w:color w:val="0000FF"/>
                 <w:szCs w:val="22"/>
               </w:rPr>
-              <w:t xml:space="preserve">HBase Use Case #1 </w:t>
+              <w:t>HBase</w:t>
+            </w:r>
+            <w:proofErr w:type="spellEnd"/>
+            <w:r>
+              <w:rPr>
+                <w:b/>
+                <w:color w:val="0000FF"/>
+                <w:szCs w:val="22"/>
+              </w:rPr>
+              <w:t xml:space="preserve"> Use Case #1 </w:t>
             </w:r>
             <w:r>
               <w:rPr>
@@ -11671,13 +12118,23 @@
                 <w:szCs w:val="8"/>
               </w:rPr>
             </w:pPr>
+            <w:proofErr w:type="spellStart"/>
             <w:r>
               <w:rPr>
                 <w:b/>
                 <w:color w:val="0000FF"/>
                 <w:szCs w:val="22"/>
               </w:rPr>
-              <w:t xml:space="preserve">HBase Use Case #2 </w:t>
+              <w:t>HBase</w:t>
+            </w:r>
+            <w:proofErr w:type="spellEnd"/>
+            <w:r>
+              <w:rPr>
+                <w:b/>
+                <w:color w:val="0000FF"/>
+                <w:szCs w:val="22"/>
+              </w:rPr>
+              <w:t xml:space="preserve"> Use Case #2 </w:t>
             </w:r>
             <w:r>
               <w:rPr>
@@ -11695,7 +12152,14 @@
               <w:rPr>
                 <w:szCs w:val="8"/>
               </w:rPr>
-              <w:t xml:space="preserve">Information exchange with </w:t>
+              <w:t xml:space="preserve">Information </w:t>
+            </w:r>
+            <w:proofErr w:type="gramStart"/>
+            <w:r>
+              <w:rPr>
+                <w:szCs w:val="8"/>
+              </w:rPr>
+              <w:t xml:space="preserve">exchange with </w:t>
             </w:r>
             <w:r>
               <w:rPr>
@@ -11705,6 +12169,7 @@
               </w:rPr>
               <w:t>high volume read and write</w:t>
             </w:r>
+            <w:proofErr w:type="gramEnd"/>
             <w:r>
               <w:rPr>
                 <w:szCs w:val="8"/>
@@ -11749,13 +12214,23 @@
                 <w:szCs w:val="8"/>
               </w:rPr>
             </w:pPr>
+            <w:proofErr w:type="spellStart"/>
             <w:r>
               <w:rPr>
                 <w:b/>
                 <w:color w:val="0000FF"/>
                 <w:szCs w:val="22"/>
               </w:rPr>
-              <w:t xml:space="preserve">HBase Use Case #3 </w:t>
+              <w:t>HBase</w:t>
+            </w:r>
+            <w:proofErr w:type="spellEnd"/>
+            <w:r>
+              <w:rPr>
+                <w:b/>
+                <w:color w:val="0000FF"/>
+                <w:szCs w:val="22"/>
+              </w:rPr>
+              <w:t xml:space="preserve"> Use Case #3 </w:t>
             </w:r>
             <w:r>
               <w:rPr>
@@ -11787,7 +12262,21 @@
               <w:rPr>
                 <w:szCs w:val="8"/>
               </w:rPr>
-              <w:t>Examples: Content serving, web application back end, search index, online pre-computer view, online catalog.</w:t>
+              <w:t>Examples: Content serving, web application back end, search index, online pre-compute</w:t>
+            </w:r>
+            <w:r>
+              <w:rPr>
+                <w:szCs w:val="8"/>
+              </w:rPr>
+              <w:t>d</w:t>
+            </w:r>
+            <w:bookmarkStart w:id="0" w:name="_GoBack"/>
+            <w:bookmarkEnd w:id="0"/>
+            <w:r>
+              <w:rPr>
+                <w:szCs w:val="8"/>
+              </w:rPr>
+              <w:t xml:space="preserve"> view, online catalog.</w:t>
             </w:r>
           </w:p>
         </w:tc>
@@ -12123,7 +12612,15 @@
               <w:t xml:space="preserve">(i.e. interesting) </w:t>
             </w:r>
             <w:r>
-              <w:t>co-occurences.</w:t>
+              <w:t>co-</w:t>
+            </w:r>
+            <w:proofErr w:type="spellStart"/>
+            <w:r>
+              <w:t>occurences</w:t>
+            </w:r>
+            <w:proofErr w:type="spellEnd"/>
+            <w:r>
+              <w:t>.</w:t>
             </w:r>
           </w:p>
           <w:p>
@@ -13504,13 +14001,23 @@
             <w:vAlign w:val="center"/>
           </w:tcPr>
           <w:p>
+            <w:proofErr w:type="spellStart"/>
             <w:r>
               <w:rPr>
                 <w:b/>
                 <w:color w:val="0000FF"/>
                 <w:szCs w:val="22"/>
               </w:rPr>
-              <w:t>Tanimoto Coefficient</w:t>
+              <w:t>Tanimoto</w:t>
+            </w:r>
+            <w:proofErr w:type="spellEnd"/>
+            <w:r>
+              <w:rPr>
+                <w:b/>
+                <w:color w:val="0000FF"/>
+                <w:szCs w:val="22"/>
+              </w:rPr>
+              <w:t xml:space="preserve"> Coefficient</w:t>
             </w:r>
             <w:r>
               <w:t xml:space="preserve"> – Ratio of intersection to union.</w:t>
@@ -13711,7 +14218,15 @@
               <w:t>Cold Start</w:t>
             </w:r>
             <w:r>
-              <w:t xml:space="preserve"> – No user history means no associations on day 1.</w:t>
+              <w:t xml:space="preserve"> – </w:t>
+            </w:r>
+            <w:proofErr w:type="gramStart"/>
+            <w:r>
+              <w:t>No user history means no</w:t>
+            </w:r>
+            <w:proofErr w:type="gramEnd"/>
+            <w:r>
+              <w:t xml:space="preserve"> associations on day 1.</w:t>
             </w:r>
           </w:p>
           <w:p>
@@ -14255,9 +14770,11 @@
                 <w:numId w:val="28"/>
               </w:numPr>
             </w:pPr>
+            <w:proofErr w:type="spellStart"/>
             <w:r>
               <w:t>Tanimoto</w:t>
             </w:r>
+            <w:proofErr w:type="spellEnd"/>
           </w:p>
           <w:p>
             <w:pPr>
@@ -14267,8 +14784,13 @@
                 <w:numId w:val="28"/>
               </w:numPr>
             </w:pPr>
-            <w:r>
-              <w:t>LogLikelihood Ratio</w:t>
+            <w:proofErr w:type="spellStart"/>
+            <w:r>
+              <w:t>LogLikelihood</w:t>
+            </w:r>
+            <w:proofErr w:type="spellEnd"/>
+            <w:r>
+              <w:t xml:space="preserve"> Ratio</w:t>
             </w:r>
             <w:r>
               <w:t xml:space="preserve"> (LLR)</w:t>
@@ -14313,13 +14835,23 @@
             <w:vAlign w:val="center"/>
           </w:tcPr>
           <w:p>
+            <w:proofErr w:type="spellStart"/>
             <w:r>
               <w:rPr>
                 <w:b/>
                 <w:color w:val="0000FF"/>
                 <w:szCs w:val="22"/>
               </w:rPr>
-              <w:t>Apriori Algorithm</w:t>
+              <w:t>Apriori</w:t>
+            </w:r>
+            <w:proofErr w:type="spellEnd"/>
+            <w:r>
+              <w:rPr>
+                <w:b/>
+                <w:color w:val="0000FF"/>
+                <w:szCs w:val="22"/>
+              </w:rPr>
+              <w:t xml:space="preserve"> Algorithm</w:t>
             </w:r>
             <w:r>
               <w:t xml:space="preserve"> – Used to determine what people buy or use together.</w:t>
@@ -14587,7 +15119,7 @@
       <w:rPr>
         <w:noProof/>
       </w:rPr>
-      <w:t>1</w:t>
+      <w:t>4</w:t>
     </w:r>
     <w:r>
       <w:rPr>
@@ -19335,7 +19867,7 @@
 </file>
 
 <file path=customXml/itemProps1.xml><?xml version="1.0" encoding="utf-8"?>
-<ds:datastoreItem xmlns:ds="http://schemas.openxmlformats.org/officeDocument/2006/customXml" ds:itemID="{9832F18F-23AF-4C51-96E0-4031423CF5A1}">
+<ds:datastoreItem xmlns:ds="http://schemas.openxmlformats.org/officeDocument/2006/customXml" ds:itemID="{4904C175-BE85-44DE-A072-DAB0EC87C622}">
   <ds:schemaRefs>
     <ds:schemaRef ds:uri="http://schemas.openxmlformats.org/officeDocument/2006/bibliography"/>
   </ds:schemaRefs>

</xml_diff>

<commit_message>
Fixing a couple of errors in the study guide.
</commit_message>
<xml_diff>
--- a/Exam Study Guide/Exam #2/CS286 - Exam #2 Study Guide.docx
+++ b/Exam Study Guide/Exam #2/CS286 - Exam #2 Study Guide.docx
@@ -663,14 +663,6 @@
         </w:tc>
       </w:tr>
     </w:tbl>
-    <w:p>
-      <w:pPr>
-        <w:rPr>
-          <w:sz w:val="8"/>
-          <w:szCs w:val="8"/>
-        </w:rPr>
-      </w:pPr>
-    </w:p>
     <w:p>
       <w:pPr>
         <w:rPr>
@@ -1245,14 +1237,6 @@
         </w:tc>
       </w:tr>
     </w:tbl>
-    <w:p>
-      <w:pPr>
-        <w:rPr>
-          <w:sz w:val="8"/>
-          <w:szCs w:val="8"/>
-        </w:rPr>
-      </w:pPr>
-    </w:p>
     <w:p>
       <w:pPr>
         <w:rPr>
@@ -1868,6 +1852,7 @@
               <w:ind w:left="162"/>
               <w:rPr>
                 <w:b/>
+                <w:color w:val="7030A0"/>
               </w:rPr>
             </w:pPr>
             <m:oMathPara>
@@ -2064,6 +2049,28 @@
                 </m:f>
               </m:oMath>
             </m:oMathPara>
+          </w:p>
+          <w:p>
+            <w:pPr>
+              <w:rPr>
+                <w:b/>
+              </w:rPr>
+            </w:pPr>
+          </w:p>
+          <w:p>
+            <w:pPr>
+              <w:jc w:val="center"/>
+              <w:rPr>
+                <w:b/>
+              </w:rPr>
+            </w:pPr>
+            <w:r>
+              <w:rPr>
+                <w:b/>
+                <w:color w:val="00B050"/>
+              </w:rPr>
+              <w:t>Both methods preserve covariance.</w:t>
+            </w:r>
           </w:p>
         </w:tc>
         <w:tc>
@@ -3472,9 +3479,16 @@
             <w:r>
               <w:rPr>
                 <w:b/>
-                <w:color w:val="0000FF"/>
-              </w:rPr>
-              <w:t>Sensitivity/True Positive Rate</w:t>
+                <w:color w:val="00B050"/>
+              </w:rPr>
+              <w:t>Sensitivity</w:t>
+            </w:r>
+            <w:r>
+              <w:rPr>
+                <w:b/>
+                <w:color w:val="0000FF"/>
+              </w:rPr>
+              <w:t>/True Positive Rate</w:t>
             </w:r>
           </w:p>
           <w:p>
@@ -3560,7 +3574,7 @@
             <w:r>
               <w:rPr>
                 <w:b/>
-                <w:color w:val="0000FF"/>
+                <w:color w:val="00B050"/>
               </w:rPr>
               <w:t>Specificity</w:t>
             </w:r>
@@ -8837,7 +8851,7 @@
                             <w:color w:val="7030A0"/>
                             <w:sz w:val="18"/>
                           </w:rPr>
-                          <m:t>B</m:t>
+                          <m:t>A</m:t>
                         </m:r>
                       </m:e>
                     </m:d>
@@ -8926,8 +8940,10 @@
                             <w:color w:val="7030A0"/>
                             <w:sz w:val="18"/>
                           </w:rPr>
-                          <m:t>A</m:t>
+                          <m:t>B</m:t>
                         </m:r>
+                        <w:bookmarkStart w:id="0" w:name="_GoBack"/>
+                        <w:bookmarkEnd w:id="0"/>
                       </m:e>
                     </m:d>
                   </m:den>
@@ -12152,14 +12168,7 @@
               <w:rPr>
                 <w:szCs w:val="8"/>
               </w:rPr>
-              <w:t xml:space="preserve">Information </w:t>
-            </w:r>
-            <w:proofErr w:type="gramStart"/>
-            <w:r>
-              <w:rPr>
-                <w:szCs w:val="8"/>
-              </w:rPr>
-              <w:t xml:space="preserve">exchange with </w:t>
+              <w:t xml:space="preserve">Information exchange with </w:t>
             </w:r>
             <w:r>
               <w:rPr>
@@ -12167,9 +12176,32 @@
                 <w:color w:val="FF0000"/>
                 <w:szCs w:val="8"/>
               </w:rPr>
-              <w:t>high volume read and write</w:t>
-            </w:r>
-            <w:proofErr w:type="gramEnd"/>
+              <w:t>high</w:t>
+            </w:r>
+            <w:r>
+              <w:rPr>
+                <w:b/>
+                <w:color w:val="FF0000"/>
+                <w:szCs w:val="8"/>
+              </w:rPr>
+              <w:t xml:space="preserve"> velocity</w:t>
+            </w:r>
+            <w:r>
+              <w:rPr>
+                <w:b/>
+                <w:color w:val="FF0000"/>
+                <w:szCs w:val="8"/>
+              </w:rPr>
+              <w:t xml:space="preserve"> and</w:t>
+            </w:r>
+            <w:r>
+              <w:rPr>
+                <w:b/>
+                <w:color w:val="FF0000"/>
+                <w:szCs w:val="8"/>
+              </w:rPr>
+              <w:t xml:space="preserve"> volume read and write</w:t>
+            </w:r>
             <w:r>
               <w:rPr>
                 <w:szCs w:val="8"/>
@@ -12244,7 +12276,23 @@
                 <w:color w:val="FF0000"/>
                 <w:szCs w:val="8"/>
               </w:rPr>
-              <w:t>High volume read.</w:t>
+              <w:t xml:space="preserve">High </w:t>
+            </w:r>
+            <w:r>
+              <w:rPr>
+                <w:b/>
+                <w:color w:val="FF0000"/>
+                <w:szCs w:val="8"/>
+              </w:rPr>
+              <w:t xml:space="preserve">velocity and </w:t>
+            </w:r>
+            <w:r>
+              <w:rPr>
+                <w:b/>
+                <w:color w:val="FF0000"/>
+                <w:szCs w:val="8"/>
+              </w:rPr>
+              <w:t>volume read.</w:t>
             </w:r>
           </w:p>
           <w:p>
@@ -12270,8 +12318,6 @@
               </w:rPr>
               <w:t>d</w:t>
             </w:r>
-            <w:bookmarkStart w:id="0" w:name="_GoBack"/>
-            <w:bookmarkEnd w:id="0"/>
             <w:r>
               <w:rPr>
                 <w:szCs w:val="8"/>
@@ -15119,7 +15165,7 @@
       <w:rPr>
         <w:noProof/>
       </w:rPr>
-      <w:t>4</w:t>
+      <w:t>3</w:t>
     </w:r>
     <w:r>
       <w:rPr>
@@ -19867,7 +19913,7 @@
 </file>
 
 <file path=customXml/itemProps1.xml><?xml version="1.0" encoding="utf-8"?>
-<ds:datastoreItem xmlns:ds="http://schemas.openxmlformats.org/officeDocument/2006/customXml" ds:itemID="{4904C175-BE85-44DE-A072-DAB0EC87C622}">
+<ds:datastoreItem xmlns:ds="http://schemas.openxmlformats.org/officeDocument/2006/customXml" ds:itemID="{86A7CA5C-AB22-42BF-B800-F086FE6CCC64}">
   <ds:schemaRefs>
     <ds:schemaRef ds:uri="http://schemas.openxmlformats.org/officeDocument/2006/bibliography"/>
   </ds:schemaRefs>

</xml_diff>